<commit_message>
A bunch of updates for question 1
</commit_message>
<xml_diff>
--- a/HW3/hw3.docx
+++ b/HW3/hw3.docx
@@ -31,7 +31,7 @@
         </w:rPr>
         <w:t xml:space="preserve">Anna Romanov 321340580 </w:t>
       </w:r>
-      <w:hyperlink r:id="rId4" w:history="1">
+      <w:hyperlink r:id="rId5" w:history="1">
         <w:r>
           <w:rPr>
             <w:rStyle w:val="Hyperlink"/>
@@ -51,7 +51,7 @@
       <w:r>
         <w:t xml:space="preserve">Maxim Kolchinsky 320983216 </w:t>
       </w:r>
-      <w:hyperlink r:id="rId5" w:history="1">
+      <w:hyperlink r:id="rId6" w:history="1">
         <w:r>
           <w:rPr>
             <w:rStyle w:val="Hyperlink"/>
@@ -208,6 +208,7 @@
                       <w:lang w:val="en-IL" w:eastAsia="en-IL"/>
                     </w:rPr>
                   </w:pPr>
+                  <w:proofErr w:type="spellStart"/>
                   <w:r>
                     <w:rPr>
                       <w:rFonts w:ascii="Calibri" w:eastAsia="Times New Roman" w:hAnsi="Calibri" w:cs="Calibri"/>
@@ -216,8 +217,7 @@
                     </w:rPr>
                     <w:t>dex</w:t>
                   </w:r>
-                  <w:bookmarkStart w:id="0" w:name="_GoBack"/>
-                  <w:bookmarkEnd w:id="0"/>
+                  <w:proofErr w:type="spellEnd"/>
                 </w:p>
               </w:tc>
             </w:tr>
@@ -3758,23 +3758,4658 @@
       </w:pPr>
       <w:r>
         <w:lastRenderedPageBreak/>
-        <w:t>Part b</w:t>
+        <w:t xml:space="preserve">Part </w:t>
+      </w:r>
+      <w:r>
+        <w:t>e</w:t>
       </w:r>
     </w:p>
     <w:p>
       <w:r>
-        <w:t>Done!</w:t>
+        <w:rPr>
+          <w:u w:val="single"/>
+        </w:rPr>
+        <w:t>Cell types</w:t>
+      </w:r>
+      <w:r>
+        <w:t>:</w:t>
+      </w:r>
+      <w:r>
+        <w:t xml:space="preserve"> (4 cell types)</w:t>
       </w:r>
     </w:p>
     <w:p>
       <w:pPr>
-        <w:pStyle w:val="Subtitle"/>
+        <w:pStyle w:val="ListParagraph"/>
+        <w:numPr>
+          <w:ilvl w:val="0"/>
+          <w:numId w:val="1"/>
+        </w:numPr>
       </w:pPr>
       <w:r>
-        <w:t>Part c</w:t>
+        <w:t xml:space="preserve">EBC1 </w:t>
+      </w:r>
+      <w:r>
+        <w:t>– 9 samples</w:t>
       </w:r>
     </w:p>
-    <w:p/>
+    <w:p>
+      <w:pPr>
+        <w:pStyle w:val="ListParagraph"/>
+        <w:numPr>
+          <w:ilvl w:val="0"/>
+          <w:numId w:val="1"/>
+        </w:numPr>
+      </w:pPr>
+      <w:r>
+        <w:rPr>
+          <w:rFonts w:ascii="Calibri" w:eastAsia="Times New Roman" w:hAnsi="Calibri" w:cs="Calibri"/>
+          <w:color w:val="000000"/>
+          <w:lang w:val="en-IL" w:eastAsia="en-IL"/>
+        </w:rPr>
+        <w:t>H1573</w:t>
+      </w:r>
+      <w:r>
+        <w:rPr>
+          <w:rFonts w:ascii="Calibri" w:eastAsia="Times New Roman" w:hAnsi="Calibri" w:cs="Calibri"/>
+          <w:color w:val="000000"/>
+          <w:lang w:eastAsia="en-IL"/>
+        </w:rPr>
+        <w:t xml:space="preserve"> – 6 samples</w:t>
+      </w:r>
+    </w:p>
+    <w:p>
+      <w:pPr>
+        <w:pStyle w:val="ListParagraph"/>
+        <w:numPr>
+          <w:ilvl w:val="0"/>
+          <w:numId w:val="1"/>
+        </w:numPr>
+      </w:pPr>
+      <w:r>
+        <w:rPr>
+          <w:rFonts w:ascii="Calibri" w:eastAsia="Times New Roman" w:hAnsi="Calibri" w:cs="Calibri"/>
+          <w:color w:val="000000"/>
+          <w:lang w:val="en-IL" w:eastAsia="en-IL"/>
+        </w:rPr>
+        <w:t>H1993</w:t>
+      </w:r>
+      <w:r>
+        <w:rPr>
+          <w:rFonts w:ascii="Calibri" w:eastAsia="Times New Roman" w:hAnsi="Calibri" w:cs="Calibri"/>
+          <w:color w:val="000000"/>
+          <w:lang w:eastAsia="en-IL"/>
+        </w:rPr>
+        <w:t xml:space="preserve"> – 6 samples</w:t>
+      </w:r>
+    </w:p>
+    <w:p>
+      <w:pPr>
+        <w:pStyle w:val="ListParagraph"/>
+        <w:numPr>
+          <w:ilvl w:val="0"/>
+          <w:numId w:val="1"/>
+        </w:numPr>
+      </w:pPr>
+      <w:r>
+        <w:rPr>
+          <w:rFonts w:ascii="Calibri" w:eastAsia="Times New Roman" w:hAnsi="Calibri" w:cs="Calibri"/>
+          <w:color w:val="000000"/>
+          <w:lang w:val="en-IL" w:eastAsia="en-IL"/>
+        </w:rPr>
+        <w:t>H596</w:t>
+      </w:r>
+      <w:r>
+        <w:rPr>
+          <w:rFonts w:ascii="Calibri" w:eastAsia="Times New Roman" w:hAnsi="Calibri" w:cs="Calibri"/>
+          <w:color w:val="000000"/>
+          <w:lang w:eastAsia="en-IL"/>
+        </w:rPr>
+        <w:t xml:space="preserve"> – 12 samples</w:t>
+      </w:r>
+    </w:p>
+    <w:p>
+      <w:r>
+        <w:rPr>
+          <w:u w:val="single"/>
+        </w:rPr>
+        <w:t>Treatments</w:t>
+      </w:r>
+      <w:r>
+        <w:t>: (6 types of treatments)</w:t>
+      </w:r>
+    </w:p>
+    <w:p>
+      <w:pPr>
+        <w:pStyle w:val="ListParagraph"/>
+        <w:numPr>
+          <w:ilvl w:val="0"/>
+          <w:numId w:val="2"/>
+        </w:numPr>
+      </w:pPr>
+      <w:r>
+        <w:rPr>
+          <w:rFonts w:ascii="Calibri" w:eastAsia="Times New Roman" w:hAnsi="Calibri" w:cs="Calibri"/>
+          <w:color w:val="000000"/>
+          <w:lang w:val="en-IL" w:eastAsia="en-IL"/>
+        </w:rPr>
+        <w:t>No treatment</w:t>
+      </w:r>
+      <w:r>
+        <w:rPr>
+          <w:rFonts w:ascii="Calibri" w:eastAsia="Times New Roman" w:hAnsi="Calibri" w:cs="Calibri"/>
+          <w:color w:val="000000"/>
+          <w:lang w:eastAsia="en-IL"/>
+        </w:rPr>
+        <w:t xml:space="preserve"> – 12 samples</w:t>
+      </w:r>
+    </w:p>
+    <w:p>
+      <w:pPr>
+        <w:pStyle w:val="ListParagraph"/>
+        <w:numPr>
+          <w:ilvl w:val="0"/>
+          <w:numId w:val="2"/>
+        </w:numPr>
+      </w:pPr>
+      <w:proofErr w:type="spellStart"/>
+      <w:r>
+        <w:rPr>
+          <w:rFonts w:ascii="Calibri" w:eastAsia="Times New Roman" w:hAnsi="Calibri" w:cs="Calibri"/>
+          <w:color w:val="000000"/>
+          <w:lang w:val="en-IL" w:eastAsia="en-IL"/>
+        </w:rPr>
+        <w:t>Crizotinib</w:t>
+      </w:r>
+      <w:proofErr w:type="spellEnd"/>
+      <w:r>
+        <w:rPr>
+          <w:rFonts w:ascii="Calibri" w:eastAsia="Times New Roman" w:hAnsi="Calibri" w:cs="Calibri"/>
+          <w:color w:val="000000"/>
+          <w:lang w:eastAsia="en-IL"/>
+        </w:rPr>
+        <w:t xml:space="preserve"> – 3 samples</w:t>
+      </w:r>
+    </w:p>
+    <w:p>
+      <w:pPr>
+        <w:pStyle w:val="ListParagraph"/>
+        <w:numPr>
+          <w:ilvl w:val="0"/>
+          <w:numId w:val="2"/>
+        </w:numPr>
+      </w:pPr>
+      <w:r>
+        <w:rPr>
+          <w:rFonts w:ascii="Calibri" w:eastAsia="Times New Roman" w:hAnsi="Calibri" w:cs="Calibri"/>
+          <w:color w:val="000000"/>
+          <w:lang w:val="en-IL" w:eastAsia="en-IL"/>
+        </w:rPr>
+        <w:t>Interferon Î³</w:t>
+      </w:r>
+      <w:r>
+        <w:rPr>
+          <w:rFonts w:ascii="Calibri" w:eastAsia="Times New Roman" w:hAnsi="Calibri" w:cs="Calibri"/>
+          <w:color w:val="000000"/>
+          <w:lang w:eastAsia="en-IL"/>
+        </w:rPr>
+        <w:t xml:space="preserve"> - 12 samples</w:t>
+      </w:r>
+    </w:p>
+    <w:p>
+      <w:pPr>
+        <w:pStyle w:val="ListParagraph"/>
+        <w:numPr>
+          <w:ilvl w:val="0"/>
+          <w:numId w:val="2"/>
+        </w:numPr>
+      </w:pPr>
+      <w:proofErr w:type="spellStart"/>
+      <w:r>
+        <w:rPr>
+          <w:rFonts w:ascii="Calibri" w:eastAsia="Times New Roman" w:hAnsi="Calibri" w:cs="Calibri"/>
+          <w:color w:val="000000"/>
+          <w:lang w:val="en-IL" w:eastAsia="en-IL"/>
+        </w:rPr>
+        <w:t>Crizotinib</w:t>
+      </w:r>
+      <w:proofErr w:type="spellEnd"/>
+      <w:r>
+        <w:rPr>
+          <w:rFonts w:ascii="Calibri" w:eastAsia="Times New Roman" w:hAnsi="Calibri" w:cs="Calibri"/>
+          <w:color w:val="000000"/>
+          <w:lang w:val="en-IL" w:eastAsia="en-IL"/>
+        </w:rPr>
+        <w:t xml:space="preserve"> + Hepatocyte growth factor (HGF)</w:t>
+      </w:r>
+      <w:r>
+        <w:rPr>
+          <w:rFonts w:ascii="Calibri" w:eastAsia="Times New Roman" w:hAnsi="Calibri" w:cs="Calibri"/>
+          <w:color w:val="000000"/>
+          <w:lang w:eastAsia="en-IL"/>
+        </w:rPr>
+        <w:t xml:space="preserve"> – 1 sample</w:t>
+      </w:r>
+    </w:p>
+    <w:p>
+      <w:pPr>
+        <w:pStyle w:val="ListParagraph"/>
+        <w:numPr>
+          <w:ilvl w:val="0"/>
+          <w:numId w:val="2"/>
+        </w:numPr>
+      </w:pPr>
+      <w:proofErr w:type="spellStart"/>
+      <w:r>
+        <w:rPr>
+          <w:rFonts w:ascii="Calibri" w:eastAsia="Times New Roman" w:hAnsi="Calibri" w:cs="Calibri"/>
+          <w:color w:val="000000"/>
+          <w:lang w:val="en-IL" w:eastAsia="en-IL"/>
+        </w:rPr>
+        <w:t>Crizotinib</w:t>
+      </w:r>
+      <w:proofErr w:type="spellEnd"/>
+      <w:r>
+        <w:rPr>
+          <w:rFonts w:ascii="Calibri" w:eastAsia="Times New Roman" w:hAnsi="Calibri" w:cs="Calibri"/>
+          <w:color w:val="000000"/>
+          <w:lang w:val="en-IL" w:eastAsia="en-IL"/>
+        </w:rPr>
+        <w:t xml:space="preserve"> +HGF</w:t>
+      </w:r>
+      <w:r>
+        <w:rPr>
+          <w:rFonts w:ascii="Calibri" w:eastAsia="Times New Roman" w:hAnsi="Calibri" w:cs="Calibri"/>
+          <w:color w:val="000000"/>
+          <w:lang w:eastAsia="en-IL"/>
+        </w:rPr>
+        <w:t xml:space="preserve"> – 2 samples</w:t>
+      </w:r>
+    </w:p>
+    <w:p>
+      <w:pPr>
+        <w:pStyle w:val="ListParagraph"/>
+        <w:numPr>
+          <w:ilvl w:val="0"/>
+          <w:numId w:val="2"/>
+        </w:numPr>
+      </w:pPr>
+      <w:r>
+        <w:rPr>
+          <w:rFonts w:ascii="Calibri" w:eastAsia="Times New Roman" w:hAnsi="Calibri" w:cs="Calibri"/>
+          <w:color w:val="000000"/>
+          <w:lang w:val="en-IL" w:eastAsia="en-IL"/>
+        </w:rPr>
+        <w:t>Hepatocyte growth factor (HGF)</w:t>
+      </w:r>
+      <w:r>
+        <w:rPr>
+          <w:rFonts w:ascii="Calibri" w:eastAsia="Times New Roman" w:hAnsi="Calibri" w:cs="Calibri"/>
+          <w:color w:val="000000"/>
+          <w:lang w:eastAsia="en-IL"/>
+        </w:rPr>
+        <w:t xml:space="preserve"> – 3 samples</w:t>
+      </w:r>
+    </w:p>
+    <w:p>
+      <w:r>
+        <w:rPr>
+          <w:u w:val="single"/>
+        </w:rPr>
+        <w:t>Expressed Genes</w:t>
+      </w:r>
+      <w:r>
+        <w:t>:</w:t>
+      </w:r>
+    </w:p>
+    <w:p>
+      <w:r>
+        <w:rPr>
+          <w:noProof/>
+        </w:rPr>
+        <w:drawing>
+          <wp:inline distT="0" distB="0" distL="0" distR="0" wp14:anchorId="314EBABF" wp14:editId="5F0ABC35">
+            <wp:extent cx="5943600" cy="1638300"/>
+            <wp:effectExtent l="0" t="0" r="0" b="0"/>
+            <wp:docPr id="1" name="Picture 1"/>
+            <wp:cNvGraphicFramePr>
+              <a:graphicFrameLocks xmlns:a="http://schemas.openxmlformats.org/drawingml/2006/main" noChangeAspect="1"/>
+            </wp:cNvGraphicFramePr>
+            <a:graphic xmlns:a="http://schemas.openxmlformats.org/drawingml/2006/main">
+              <a:graphicData uri="http://schemas.openxmlformats.org/drawingml/2006/picture">
+                <pic:pic xmlns:pic="http://schemas.openxmlformats.org/drawingml/2006/picture">
+                  <pic:nvPicPr>
+                    <pic:cNvPr id="1" name=""/>
+                    <pic:cNvPicPr/>
+                  </pic:nvPicPr>
+                  <pic:blipFill>
+                    <a:blip r:embed="rId7"/>
+                    <a:stretch>
+                      <a:fillRect/>
+                    </a:stretch>
+                  </pic:blipFill>
+                  <pic:spPr>
+                    <a:xfrm>
+                      <a:off x="0" y="0"/>
+                      <a:ext cx="5943600" cy="1638300"/>
+                    </a:xfrm>
+                    <a:prstGeom prst="rect">
+                      <a:avLst/>
+                    </a:prstGeom>
+                  </pic:spPr>
+                </pic:pic>
+              </a:graphicData>
+            </a:graphic>
+          </wp:inline>
+        </w:drawing>
+      </w:r>
+    </w:p>
+    <w:p>
+      <w:r>
+        <w:rPr>
+          <w:noProof/>
+        </w:rPr>
+        <w:drawing>
+          <wp:inline distT="0" distB="0" distL="0" distR="0" wp14:anchorId="5940829C" wp14:editId="5EEBC6B1">
+            <wp:extent cx="5943600" cy="2053590"/>
+            <wp:effectExtent l="0" t="0" r="0" b="3810"/>
+            <wp:docPr id="2" name="Picture 2"/>
+            <wp:cNvGraphicFramePr>
+              <a:graphicFrameLocks xmlns:a="http://schemas.openxmlformats.org/drawingml/2006/main" noChangeAspect="1"/>
+            </wp:cNvGraphicFramePr>
+            <a:graphic xmlns:a="http://schemas.openxmlformats.org/drawingml/2006/main">
+              <a:graphicData uri="http://schemas.openxmlformats.org/drawingml/2006/picture">
+                <pic:pic xmlns:pic="http://schemas.openxmlformats.org/drawingml/2006/picture">
+                  <pic:nvPicPr>
+                    <pic:cNvPr id="1" name=""/>
+                    <pic:cNvPicPr/>
+                  </pic:nvPicPr>
+                  <pic:blipFill>
+                    <a:blip r:embed="rId8"/>
+                    <a:stretch>
+                      <a:fillRect/>
+                    </a:stretch>
+                  </pic:blipFill>
+                  <pic:spPr>
+                    <a:xfrm>
+                      <a:off x="0" y="0"/>
+                      <a:ext cx="5943600" cy="2053590"/>
+                    </a:xfrm>
+                    <a:prstGeom prst="rect">
+                      <a:avLst/>
+                    </a:prstGeom>
+                  </pic:spPr>
+                </pic:pic>
+              </a:graphicData>
+            </a:graphic>
+          </wp:inline>
+        </w:drawing>
+      </w:r>
+    </w:p>
+    <w:p>
+      <w:r>
+        <w:rPr>
+          <w:noProof/>
+        </w:rPr>
+        <w:lastRenderedPageBreak/>
+        <w:drawing>
+          <wp:inline distT="0" distB="0" distL="0" distR="0" wp14:anchorId="19D85089" wp14:editId="1D690CFB">
+            <wp:extent cx="5943600" cy="2116455"/>
+            <wp:effectExtent l="0" t="0" r="0" b="0"/>
+            <wp:docPr id="3" name="Picture 3"/>
+            <wp:cNvGraphicFramePr>
+              <a:graphicFrameLocks xmlns:a="http://schemas.openxmlformats.org/drawingml/2006/main" noChangeAspect="1"/>
+            </wp:cNvGraphicFramePr>
+            <a:graphic xmlns:a="http://schemas.openxmlformats.org/drawingml/2006/main">
+              <a:graphicData uri="http://schemas.openxmlformats.org/drawingml/2006/picture">
+                <pic:pic xmlns:pic="http://schemas.openxmlformats.org/drawingml/2006/picture">
+                  <pic:nvPicPr>
+                    <pic:cNvPr id="1" name=""/>
+                    <pic:cNvPicPr/>
+                  </pic:nvPicPr>
+                  <pic:blipFill>
+                    <a:blip r:embed="rId9"/>
+                    <a:stretch>
+                      <a:fillRect/>
+                    </a:stretch>
+                  </pic:blipFill>
+                  <pic:spPr>
+                    <a:xfrm>
+                      <a:off x="0" y="0"/>
+                      <a:ext cx="5943600" cy="2116455"/>
+                    </a:xfrm>
+                    <a:prstGeom prst="rect">
+                      <a:avLst/>
+                    </a:prstGeom>
+                  </pic:spPr>
+                </pic:pic>
+              </a:graphicData>
+            </a:graphic>
+          </wp:inline>
+        </w:drawing>
+      </w:r>
+    </w:p>
+    <w:p>
+      <w:r>
+        <w:rPr>
+          <w:noProof/>
+        </w:rPr>
+        <w:drawing>
+          <wp:inline distT="0" distB="0" distL="0" distR="0" wp14:anchorId="428CC901" wp14:editId="44521EE4">
+            <wp:extent cx="5943600" cy="1064895"/>
+            <wp:effectExtent l="0" t="0" r="0" b="1905"/>
+            <wp:docPr id="4" name="Picture 4"/>
+            <wp:cNvGraphicFramePr>
+              <a:graphicFrameLocks xmlns:a="http://schemas.openxmlformats.org/drawingml/2006/main" noChangeAspect="1"/>
+            </wp:cNvGraphicFramePr>
+            <a:graphic xmlns:a="http://schemas.openxmlformats.org/drawingml/2006/main">
+              <a:graphicData uri="http://schemas.openxmlformats.org/drawingml/2006/picture">
+                <pic:pic xmlns:pic="http://schemas.openxmlformats.org/drawingml/2006/picture">
+                  <pic:nvPicPr>
+                    <pic:cNvPr id="1" name=""/>
+                    <pic:cNvPicPr/>
+                  </pic:nvPicPr>
+                  <pic:blipFill>
+                    <a:blip r:embed="rId10"/>
+                    <a:stretch>
+                      <a:fillRect/>
+                    </a:stretch>
+                  </pic:blipFill>
+                  <pic:spPr>
+                    <a:xfrm>
+                      <a:off x="0" y="0"/>
+                      <a:ext cx="5943600" cy="1064895"/>
+                    </a:xfrm>
+                    <a:prstGeom prst="rect">
+                      <a:avLst/>
+                    </a:prstGeom>
+                  </pic:spPr>
+                </pic:pic>
+              </a:graphicData>
+            </a:graphic>
+          </wp:inline>
+        </w:drawing>
+      </w:r>
+    </w:p>
+    <w:p>
+      <w:pPr>
+        <w:pStyle w:val="NoSpacing"/>
+      </w:pPr>
+      <w:r>
+        <w:rPr>
+          <w:u w:val="single"/>
+        </w:rPr>
+        <w:t>Highly expressed Genes</w:t>
+      </w:r>
+      <w:r>
+        <w:t>:</w:t>
+      </w:r>
+    </w:p>
+    <w:p>
+      <w:pPr>
+        <w:pStyle w:val="NoSpacing"/>
+      </w:pPr>
+      <w:r>
+        <w:t xml:space="preserve">I used </w:t>
+      </w:r>
+      <w:proofErr w:type="gramStart"/>
+      <w:r>
+        <w:t>excel</w:t>
+      </w:r>
+      <w:proofErr w:type="gramEnd"/>
+      <w:r>
+        <w:t xml:space="preserve"> command in counts file for each row: </w:t>
+      </w:r>
+      <w:r>
+        <w:t>COUNTIF and got the following result</w:t>
+      </w:r>
+    </w:p>
+    <w:tbl>
+      <w:tblPr>
+        <w:tblW w:w="31680" w:type="dxa"/>
+        <w:tblLook w:val="04A0" w:firstRow="1" w:lastRow="0" w:firstColumn="1" w:lastColumn="0" w:noHBand="0" w:noVBand="1"/>
+      </w:tblPr>
+      <w:tblGrid>
+        <w:gridCol w:w="2068"/>
+        <w:gridCol w:w="926"/>
+        <w:gridCol w:w="926"/>
+        <w:gridCol w:w="926"/>
+        <w:gridCol w:w="926"/>
+        <w:gridCol w:w="926"/>
+        <w:gridCol w:w="926"/>
+        <w:gridCol w:w="926"/>
+        <w:gridCol w:w="926"/>
+        <w:gridCol w:w="926"/>
+        <w:gridCol w:w="926"/>
+        <w:gridCol w:w="926"/>
+        <w:gridCol w:w="926"/>
+        <w:gridCol w:w="925"/>
+        <w:gridCol w:w="925"/>
+        <w:gridCol w:w="925"/>
+        <w:gridCol w:w="925"/>
+        <w:gridCol w:w="925"/>
+        <w:gridCol w:w="925"/>
+        <w:gridCol w:w="925"/>
+        <w:gridCol w:w="925"/>
+        <w:gridCol w:w="925"/>
+        <w:gridCol w:w="925"/>
+        <w:gridCol w:w="925"/>
+        <w:gridCol w:w="925"/>
+        <w:gridCol w:w="925"/>
+        <w:gridCol w:w="925"/>
+        <w:gridCol w:w="925"/>
+        <w:gridCol w:w="925"/>
+        <w:gridCol w:w="925"/>
+        <w:gridCol w:w="925"/>
+        <w:gridCol w:w="925"/>
+        <w:gridCol w:w="925"/>
+      </w:tblGrid>
+      <w:tr>
+        <w:trPr>
+          <w:trHeight w:val="300"/>
+        </w:trPr>
+        <w:tc>
+          <w:tcPr>
+            <w:tcW w:w="960" w:type="dxa"/>
+            <w:tcBorders>
+              <w:top w:val="nil"/>
+              <w:left w:val="nil"/>
+              <w:bottom w:val="nil"/>
+              <w:right w:val="nil"/>
+            </w:tcBorders>
+            <w:shd w:val="clear" w:color="auto" w:fill="auto"/>
+            <w:noWrap/>
+            <w:vAlign w:val="bottom"/>
+          </w:tcPr>
+          <w:tbl>
+            <w:tblPr>
+              <w:tblW w:w="1920" w:type="dxa"/>
+              <w:tblLook w:val="04A0" w:firstRow="1" w:lastRow="0" w:firstColumn="1" w:lastColumn="0" w:noHBand="0" w:noVBand="1"/>
+            </w:tblPr>
+            <w:tblGrid>
+              <w:gridCol w:w="926"/>
+              <w:gridCol w:w="926"/>
+            </w:tblGrid>
+            <w:tr>
+              <w:trPr>
+                <w:trHeight w:val="300"/>
+              </w:trPr>
+              <w:tc>
+                <w:tcPr>
+                  <w:tcW w:w="960" w:type="dxa"/>
+                  <w:tcBorders>
+                    <w:top w:val="nil"/>
+                    <w:left w:val="nil"/>
+                    <w:bottom w:val="nil"/>
+                    <w:right w:val="nil"/>
+                  </w:tcBorders>
+                  <w:shd w:val="clear" w:color="auto" w:fill="auto"/>
+                  <w:noWrap/>
+                  <w:vAlign w:val="bottom"/>
+                  <w:hideMark/>
+                </w:tcPr>
+                <w:p>
+                  <w:pPr>
+                    <w:spacing w:after="0" w:line="240" w:lineRule="auto"/>
+                    <w:rPr>
+                      <w:rFonts w:ascii="Calibri" w:eastAsia="Times New Roman" w:hAnsi="Calibri" w:cs="Calibri"/>
+                      <w:color w:val="000000"/>
+                      <w:lang w:val="en-IL" w:eastAsia="en-IL"/>
+                    </w:rPr>
+                  </w:pPr>
+                  <w:r>
+                    <w:rPr>
+                      <w:rFonts w:ascii="Calibri" w:eastAsia="Times New Roman" w:hAnsi="Calibri" w:cs="Calibri"/>
+                      <w:color w:val="000000"/>
+                      <w:lang w:val="en-IL" w:eastAsia="en-IL"/>
+                    </w:rPr>
+                    <w:t>AE1148</w:t>
+                  </w:r>
+                </w:p>
+              </w:tc>
+              <w:tc>
+                <w:tcPr>
+                  <w:tcW w:w="960" w:type="dxa"/>
+                  <w:tcBorders>
+                    <w:top w:val="nil"/>
+                    <w:left w:val="nil"/>
+                    <w:bottom w:val="nil"/>
+                    <w:right w:val="nil"/>
+                  </w:tcBorders>
+                  <w:shd w:val="clear" w:color="auto" w:fill="auto"/>
+                  <w:noWrap/>
+                  <w:vAlign w:val="bottom"/>
+                  <w:hideMark/>
+                </w:tcPr>
+                <w:p>
+                  <w:pPr>
+                    <w:spacing w:after="0" w:line="240" w:lineRule="auto"/>
+                    <w:jc w:val="right"/>
+                    <w:rPr>
+                      <w:rFonts w:ascii="Calibri" w:eastAsia="Times New Roman" w:hAnsi="Calibri" w:cs="Calibri"/>
+                      <w:color w:val="000000"/>
+                      <w:lang w:val="en-IL" w:eastAsia="en-IL"/>
+                    </w:rPr>
+                  </w:pPr>
+                  <w:r>
+                    <w:rPr>
+                      <w:rFonts w:ascii="Calibri" w:eastAsia="Times New Roman" w:hAnsi="Calibri" w:cs="Calibri"/>
+                      <w:color w:val="000000"/>
+                      <w:lang w:val="en-IL" w:eastAsia="en-IL"/>
+                    </w:rPr>
+                    <w:t>6601</w:t>
+                  </w:r>
+                </w:p>
+              </w:tc>
+            </w:tr>
+            <w:tr>
+              <w:trPr>
+                <w:trHeight w:val="300"/>
+              </w:trPr>
+              <w:tc>
+                <w:tcPr>
+                  <w:tcW w:w="960" w:type="dxa"/>
+                  <w:tcBorders>
+                    <w:top w:val="nil"/>
+                    <w:left w:val="nil"/>
+                    <w:bottom w:val="nil"/>
+                    <w:right w:val="nil"/>
+                  </w:tcBorders>
+                  <w:shd w:val="clear" w:color="auto" w:fill="auto"/>
+                  <w:noWrap/>
+                  <w:vAlign w:val="bottom"/>
+                  <w:hideMark/>
+                </w:tcPr>
+                <w:p>
+                  <w:pPr>
+                    <w:spacing w:after="0" w:line="240" w:lineRule="auto"/>
+                    <w:rPr>
+                      <w:rFonts w:ascii="Calibri" w:eastAsia="Times New Roman" w:hAnsi="Calibri" w:cs="Calibri"/>
+                      <w:color w:val="000000"/>
+                      <w:lang w:val="en-IL" w:eastAsia="en-IL"/>
+                    </w:rPr>
+                  </w:pPr>
+                  <w:r>
+                    <w:rPr>
+                      <w:rFonts w:ascii="Calibri" w:eastAsia="Times New Roman" w:hAnsi="Calibri" w:cs="Calibri"/>
+                      <w:color w:val="000000"/>
+                      <w:lang w:val="en-IL" w:eastAsia="en-IL"/>
+                    </w:rPr>
+                    <w:t>AE1149</w:t>
+                  </w:r>
+                </w:p>
+              </w:tc>
+              <w:tc>
+                <w:tcPr>
+                  <w:tcW w:w="960" w:type="dxa"/>
+                  <w:tcBorders>
+                    <w:top w:val="nil"/>
+                    <w:left w:val="nil"/>
+                    <w:bottom w:val="nil"/>
+                    <w:right w:val="nil"/>
+                  </w:tcBorders>
+                  <w:shd w:val="clear" w:color="auto" w:fill="auto"/>
+                  <w:noWrap/>
+                  <w:vAlign w:val="bottom"/>
+                  <w:hideMark/>
+                </w:tcPr>
+                <w:p>
+                  <w:pPr>
+                    <w:spacing w:after="0" w:line="240" w:lineRule="auto"/>
+                    <w:jc w:val="right"/>
+                    <w:rPr>
+                      <w:rFonts w:ascii="Calibri" w:eastAsia="Times New Roman" w:hAnsi="Calibri" w:cs="Calibri"/>
+                      <w:color w:val="000000"/>
+                      <w:lang w:val="en-IL" w:eastAsia="en-IL"/>
+                    </w:rPr>
+                  </w:pPr>
+                  <w:r>
+                    <w:rPr>
+                      <w:rFonts w:ascii="Calibri" w:eastAsia="Times New Roman" w:hAnsi="Calibri" w:cs="Calibri"/>
+                      <w:color w:val="000000"/>
+                      <w:lang w:val="en-IL" w:eastAsia="en-IL"/>
+                    </w:rPr>
+                    <w:t>7346</w:t>
+                  </w:r>
+                </w:p>
+              </w:tc>
+            </w:tr>
+            <w:tr>
+              <w:trPr>
+                <w:trHeight w:val="300"/>
+              </w:trPr>
+              <w:tc>
+                <w:tcPr>
+                  <w:tcW w:w="960" w:type="dxa"/>
+                  <w:tcBorders>
+                    <w:top w:val="nil"/>
+                    <w:left w:val="nil"/>
+                    <w:bottom w:val="nil"/>
+                    <w:right w:val="nil"/>
+                  </w:tcBorders>
+                  <w:shd w:val="clear" w:color="auto" w:fill="auto"/>
+                  <w:noWrap/>
+                  <w:vAlign w:val="bottom"/>
+                  <w:hideMark/>
+                </w:tcPr>
+                <w:p>
+                  <w:pPr>
+                    <w:spacing w:after="0" w:line="240" w:lineRule="auto"/>
+                    <w:rPr>
+                      <w:rFonts w:ascii="Calibri" w:eastAsia="Times New Roman" w:hAnsi="Calibri" w:cs="Calibri"/>
+                      <w:color w:val="000000"/>
+                      <w:lang w:val="en-IL" w:eastAsia="en-IL"/>
+                    </w:rPr>
+                  </w:pPr>
+                  <w:r>
+                    <w:rPr>
+                      <w:rFonts w:ascii="Calibri" w:eastAsia="Times New Roman" w:hAnsi="Calibri" w:cs="Calibri"/>
+                      <w:color w:val="000000"/>
+                      <w:lang w:val="en-IL" w:eastAsia="en-IL"/>
+                    </w:rPr>
+                    <w:t>AE1150</w:t>
+                  </w:r>
+                </w:p>
+              </w:tc>
+              <w:tc>
+                <w:tcPr>
+                  <w:tcW w:w="960" w:type="dxa"/>
+                  <w:tcBorders>
+                    <w:top w:val="nil"/>
+                    <w:left w:val="nil"/>
+                    <w:bottom w:val="nil"/>
+                    <w:right w:val="nil"/>
+                  </w:tcBorders>
+                  <w:shd w:val="clear" w:color="auto" w:fill="auto"/>
+                  <w:noWrap/>
+                  <w:vAlign w:val="bottom"/>
+                  <w:hideMark/>
+                </w:tcPr>
+                <w:p>
+                  <w:pPr>
+                    <w:spacing w:after="0" w:line="240" w:lineRule="auto"/>
+                    <w:jc w:val="right"/>
+                    <w:rPr>
+                      <w:rFonts w:ascii="Calibri" w:eastAsia="Times New Roman" w:hAnsi="Calibri" w:cs="Calibri"/>
+                      <w:color w:val="000000"/>
+                      <w:lang w:val="en-IL" w:eastAsia="en-IL"/>
+                    </w:rPr>
+                  </w:pPr>
+                  <w:r>
+                    <w:rPr>
+                      <w:rFonts w:ascii="Calibri" w:eastAsia="Times New Roman" w:hAnsi="Calibri" w:cs="Calibri"/>
+                      <w:color w:val="000000"/>
+                      <w:lang w:val="en-IL" w:eastAsia="en-IL"/>
+                    </w:rPr>
+                    <w:t>6082</w:t>
+                  </w:r>
+                </w:p>
+              </w:tc>
+            </w:tr>
+            <w:tr>
+              <w:trPr>
+                <w:trHeight w:val="300"/>
+              </w:trPr>
+              <w:tc>
+                <w:tcPr>
+                  <w:tcW w:w="960" w:type="dxa"/>
+                  <w:tcBorders>
+                    <w:top w:val="nil"/>
+                    <w:left w:val="nil"/>
+                    <w:bottom w:val="nil"/>
+                    <w:right w:val="nil"/>
+                  </w:tcBorders>
+                  <w:shd w:val="clear" w:color="auto" w:fill="auto"/>
+                  <w:noWrap/>
+                  <w:vAlign w:val="bottom"/>
+                  <w:hideMark/>
+                </w:tcPr>
+                <w:p>
+                  <w:pPr>
+                    <w:spacing w:after="0" w:line="240" w:lineRule="auto"/>
+                    <w:rPr>
+                      <w:rFonts w:ascii="Calibri" w:eastAsia="Times New Roman" w:hAnsi="Calibri" w:cs="Calibri"/>
+                      <w:color w:val="000000"/>
+                      <w:lang w:val="en-IL" w:eastAsia="en-IL"/>
+                    </w:rPr>
+                  </w:pPr>
+                  <w:r>
+                    <w:rPr>
+                      <w:rFonts w:ascii="Calibri" w:eastAsia="Times New Roman" w:hAnsi="Calibri" w:cs="Calibri"/>
+                      <w:color w:val="000000"/>
+                      <w:lang w:val="en-IL" w:eastAsia="en-IL"/>
+                    </w:rPr>
+                    <w:t>AE1151</w:t>
+                  </w:r>
+                </w:p>
+              </w:tc>
+              <w:tc>
+                <w:tcPr>
+                  <w:tcW w:w="960" w:type="dxa"/>
+                  <w:tcBorders>
+                    <w:top w:val="nil"/>
+                    <w:left w:val="nil"/>
+                    <w:bottom w:val="nil"/>
+                    <w:right w:val="nil"/>
+                  </w:tcBorders>
+                  <w:shd w:val="clear" w:color="auto" w:fill="auto"/>
+                  <w:noWrap/>
+                  <w:vAlign w:val="bottom"/>
+                  <w:hideMark/>
+                </w:tcPr>
+                <w:p>
+                  <w:pPr>
+                    <w:spacing w:after="0" w:line="240" w:lineRule="auto"/>
+                    <w:jc w:val="right"/>
+                    <w:rPr>
+                      <w:rFonts w:ascii="Calibri" w:eastAsia="Times New Roman" w:hAnsi="Calibri" w:cs="Calibri"/>
+                      <w:color w:val="000000"/>
+                      <w:lang w:val="en-IL" w:eastAsia="en-IL"/>
+                    </w:rPr>
+                  </w:pPr>
+                  <w:r>
+                    <w:rPr>
+                      <w:rFonts w:ascii="Calibri" w:eastAsia="Times New Roman" w:hAnsi="Calibri" w:cs="Calibri"/>
+                      <w:color w:val="000000"/>
+                      <w:lang w:val="en-IL" w:eastAsia="en-IL"/>
+                    </w:rPr>
+                    <w:t>6955</w:t>
+                  </w:r>
+                </w:p>
+              </w:tc>
+            </w:tr>
+            <w:tr>
+              <w:trPr>
+                <w:trHeight w:val="300"/>
+              </w:trPr>
+              <w:tc>
+                <w:tcPr>
+                  <w:tcW w:w="960" w:type="dxa"/>
+                  <w:tcBorders>
+                    <w:top w:val="nil"/>
+                    <w:left w:val="nil"/>
+                    <w:bottom w:val="nil"/>
+                    <w:right w:val="nil"/>
+                  </w:tcBorders>
+                  <w:shd w:val="clear" w:color="auto" w:fill="auto"/>
+                  <w:noWrap/>
+                  <w:vAlign w:val="bottom"/>
+                  <w:hideMark/>
+                </w:tcPr>
+                <w:p>
+                  <w:pPr>
+                    <w:spacing w:after="0" w:line="240" w:lineRule="auto"/>
+                    <w:rPr>
+                      <w:rFonts w:ascii="Calibri" w:eastAsia="Times New Roman" w:hAnsi="Calibri" w:cs="Calibri"/>
+                      <w:color w:val="000000"/>
+                      <w:lang w:val="en-IL" w:eastAsia="en-IL"/>
+                    </w:rPr>
+                  </w:pPr>
+                  <w:r>
+                    <w:rPr>
+                      <w:rFonts w:ascii="Calibri" w:eastAsia="Times New Roman" w:hAnsi="Calibri" w:cs="Calibri"/>
+                      <w:color w:val="000000"/>
+                      <w:lang w:val="en-IL" w:eastAsia="en-IL"/>
+                    </w:rPr>
+                    <w:t>AE1152</w:t>
+                  </w:r>
+                </w:p>
+              </w:tc>
+              <w:tc>
+                <w:tcPr>
+                  <w:tcW w:w="960" w:type="dxa"/>
+                  <w:tcBorders>
+                    <w:top w:val="nil"/>
+                    <w:left w:val="nil"/>
+                    <w:bottom w:val="nil"/>
+                    <w:right w:val="nil"/>
+                  </w:tcBorders>
+                  <w:shd w:val="clear" w:color="auto" w:fill="auto"/>
+                  <w:noWrap/>
+                  <w:vAlign w:val="bottom"/>
+                  <w:hideMark/>
+                </w:tcPr>
+                <w:p>
+                  <w:pPr>
+                    <w:spacing w:after="0" w:line="240" w:lineRule="auto"/>
+                    <w:jc w:val="right"/>
+                    <w:rPr>
+                      <w:rFonts w:ascii="Calibri" w:eastAsia="Times New Roman" w:hAnsi="Calibri" w:cs="Calibri"/>
+                      <w:color w:val="000000"/>
+                      <w:lang w:val="en-IL" w:eastAsia="en-IL"/>
+                    </w:rPr>
+                  </w:pPr>
+                  <w:r>
+                    <w:rPr>
+                      <w:rFonts w:ascii="Calibri" w:eastAsia="Times New Roman" w:hAnsi="Calibri" w:cs="Calibri"/>
+                      <w:color w:val="000000"/>
+                      <w:lang w:val="en-IL" w:eastAsia="en-IL"/>
+                    </w:rPr>
+                    <w:t>6935</w:t>
+                  </w:r>
+                </w:p>
+              </w:tc>
+            </w:tr>
+            <w:tr>
+              <w:trPr>
+                <w:trHeight w:val="300"/>
+              </w:trPr>
+              <w:tc>
+                <w:tcPr>
+                  <w:tcW w:w="960" w:type="dxa"/>
+                  <w:tcBorders>
+                    <w:top w:val="nil"/>
+                    <w:left w:val="nil"/>
+                    <w:bottom w:val="nil"/>
+                    <w:right w:val="nil"/>
+                  </w:tcBorders>
+                  <w:shd w:val="clear" w:color="auto" w:fill="auto"/>
+                  <w:noWrap/>
+                  <w:vAlign w:val="bottom"/>
+                  <w:hideMark/>
+                </w:tcPr>
+                <w:p>
+                  <w:pPr>
+                    <w:spacing w:after="0" w:line="240" w:lineRule="auto"/>
+                    <w:rPr>
+                      <w:rFonts w:ascii="Calibri" w:eastAsia="Times New Roman" w:hAnsi="Calibri" w:cs="Calibri"/>
+                      <w:color w:val="000000"/>
+                      <w:lang w:val="en-IL" w:eastAsia="en-IL"/>
+                    </w:rPr>
+                  </w:pPr>
+                  <w:r>
+                    <w:rPr>
+                      <w:rFonts w:ascii="Calibri" w:eastAsia="Times New Roman" w:hAnsi="Calibri" w:cs="Calibri"/>
+                      <w:color w:val="000000"/>
+                      <w:lang w:val="en-IL" w:eastAsia="en-IL"/>
+                    </w:rPr>
+                    <w:t>AE1153</w:t>
+                  </w:r>
+                </w:p>
+              </w:tc>
+              <w:tc>
+                <w:tcPr>
+                  <w:tcW w:w="960" w:type="dxa"/>
+                  <w:tcBorders>
+                    <w:top w:val="nil"/>
+                    <w:left w:val="nil"/>
+                    <w:bottom w:val="nil"/>
+                    <w:right w:val="nil"/>
+                  </w:tcBorders>
+                  <w:shd w:val="clear" w:color="auto" w:fill="auto"/>
+                  <w:noWrap/>
+                  <w:vAlign w:val="bottom"/>
+                  <w:hideMark/>
+                </w:tcPr>
+                <w:p>
+                  <w:pPr>
+                    <w:spacing w:after="0" w:line="240" w:lineRule="auto"/>
+                    <w:jc w:val="right"/>
+                    <w:rPr>
+                      <w:rFonts w:ascii="Calibri" w:eastAsia="Times New Roman" w:hAnsi="Calibri" w:cs="Calibri"/>
+                      <w:color w:val="000000"/>
+                      <w:lang w:val="en-IL" w:eastAsia="en-IL"/>
+                    </w:rPr>
+                  </w:pPr>
+                  <w:r>
+                    <w:rPr>
+                      <w:rFonts w:ascii="Calibri" w:eastAsia="Times New Roman" w:hAnsi="Calibri" w:cs="Calibri"/>
+                      <w:color w:val="000000"/>
+                      <w:lang w:val="en-IL" w:eastAsia="en-IL"/>
+                    </w:rPr>
+                    <w:t>7270</w:t>
+                  </w:r>
+                </w:p>
+              </w:tc>
+            </w:tr>
+            <w:tr>
+              <w:trPr>
+                <w:trHeight w:val="300"/>
+              </w:trPr>
+              <w:tc>
+                <w:tcPr>
+                  <w:tcW w:w="960" w:type="dxa"/>
+                  <w:tcBorders>
+                    <w:top w:val="nil"/>
+                    <w:left w:val="nil"/>
+                    <w:bottom w:val="nil"/>
+                    <w:right w:val="nil"/>
+                  </w:tcBorders>
+                  <w:shd w:val="clear" w:color="auto" w:fill="auto"/>
+                  <w:noWrap/>
+                  <w:vAlign w:val="bottom"/>
+                  <w:hideMark/>
+                </w:tcPr>
+                <w:p>
+                  <w:pPr>
+                    <w:spacing w:after="0" w:line="240" w:lineRule="auto"/>
+                    <w:rPr>
+                      <w:rFonts w:ascii="Calibri" w:eastAsia="Times New Roman" w:hAnsi="Calibri" w:cs="Calibri"/>
+                      <w:color w:val="000000"/>
+                      <w:lang w:val="en-IL" w:eastAsia="en-IL"/>
+                    </w:rPr>
+                  </w:pPr>
+                  <w:r>
+                    <w:rPr>
+                      <w:rFonts w:ascii="Calibri" w:eastAsia="Times New Roman" w:hAnsi="Calibri" w:cs="Calibri"/>
+                      <w:color w:val="000000"/>
+                      <w:lang w:val="en-IL" w:eastAsia="en-IL"/>
+                    </w:rPr>
+                    <w:t>AE1154</w:t>
+                  </w:r>
+                </w:p>
+              </w:tc>
+              <w:tc>
+                <w:tcPr>
+                  <w:tcW w:w="960" w:type="dxa"/>
+                  <w:tcBorders>
+                    <w:top w:val="nil"/>
+                    <w:left w:val="nil"/>
+                    <w:bottom w:val="nil"/>
+                    <w:right w:val="nil"/>
+                  </w:tcBorders>
+                  <w:shd w:val="clear" w:color="auto" w:fill="auto"/>
+                  <w:noWrap/>
+                  <w:vAlign w:val="bottom"/>
+                  <w:hideMark/>
+                </w:tcPr>
+                <w:p>
+                  <w:pPr>
+                    <w:spacing w:after="0" w:line="240" w:lineRule="auto"/>
+                    <w:jc w:val="right"/>
+                    <w:rPr>
+                      <w:rFonts w:ascii="Calibri" w:eastAsia="Times New Roman" w:hAnsi="Calibri" w:cs="Calibri"/>
+                      <w:color w:val="000000"/>
+                      <w:lang w:val="en-IL" w:eastAsia="en-IL"/>
+                    </w:rPr>
+                  </w:pPr>
+                  <w:r>
+                    <w:rPr>
+                      <w:rFonts w:ascii="Calibri" w:eastAsia="Times New Roman" w:hAnsi="Calibri" w:cs="Calibri"/>
+                      <w:color w:val="000000"/>
+                      <w:lang w:val="en-IL" w:eastAsia="en-IL"/>
+                    </w:rPr>
+                    <w:t>5759</w:t>
+                  </w:r>
+                </w:p>
+              </w:tc>
+            </w:tr>
+            <w:tr>
+              <w:trPr>
+                <w:trHeight w:val="300"/>
+              </w:trPr>
+              <w:tc>
+                <w:tcPr>
+                  <w:tcW w:w="960" w:type="dxa"/>
+                  <w:tcBorders>
+                    <w:top w:val="nil"/>
+                    <w:left w:val="nil"/>
+                    <w:bottom w:val="nil"/>
+                    <w:right w:val="nil"/>
+                  </w:tcBorders>
+                  <w:shd w:val="clear" w:color="auto" w:fill="auto"/>
+                  <w:noWrap/>
+                  <w:vAlign w:val="bottom"/>
+                  <w:hideMark/>
+                </w:tcPr>
+                <w:p>
+                  <w:pPr>
+                    <w:spacing w:after="0" w:line="240" w:lineRule="auto"/>
+                    <w:rPr>
+                      <w:rFonts w:ascii="Calibri" w:eastAsia="Times New Roman" w:hAnsi="Calibri" w:cs="Calibri"/>
+                      <w:color w:val="000000"/>
+                      <w:lang w:val="en-IL" w:eastAsia="en-IL"/>
+                    </w:rPr>
+                  </w:pPr>
+                  <w:r>
+                    <w:rPr>
+                      <w:rFonts w:ascii="Calibri" w:eastAsia="Times New Roman" w:hAnsi="Calibri" w:cs="Calibri"/>
+                      <w:color w:val="000000"/>
+                      <w:lang w:val="en-IL" w:eastAsia="en-IL"/>
+                    </w:rPr>
+                    <w:t>AE1155</w:t>
+                  </w:r>
+                </w:p>
+              </w:tc>
+              <w:tc>
+                <w:tcPr>
+                  <w:tcW w:w="960" w:type="dxa"/>
+                  <w:tcBorders>
+                    <w:top w:val="nil"/>
+                    <w:left w:val="nil"/>
+                    <w:bottom w:val="nil"/>
+                    <w:right w:val="nil"/>
+                  </w:tcBorders>
+                  <w:shd w:val="clear" w:color="auto" w:fill="auto"/>
+                  <w:noWrap/>
+                  <w:vAlign w:val="bottom"/>
+                  <w:hideMark/>
+                </w:tcPr>
+                <w:p>
+                  <w:pPr>
+                    <w:spacing w:after="0" w:line="240" w:lineRule="auto"/>
+                    <w:jc w:val="right"/>
+                    <w:rPr>
+                      <w:rFonts w:ascii="Calibri" w:eastAsia="Times New Roman" w:hAnsi="Calibri" w:cs="Calibri"/>
+                      <w:color w:val="000000"/>
+                      <w:lang w:val="en-IL" w:eastAsia="en-IL"/>
+                    </w:rPr>
+                  </w:pPr>
+                  <w:r>
+                    <w:rPr>
+                      <w:rFonts w:ascii="Calibri" w:eastAsia="Times New Roman" w:hAnsi="Calibri" w:cs="Calibri"/>
+                      <w:color w:val="000000"/>
+                      <w:lang w:val="en-IL" w:eastAsia="en-IL"/>
+                    </w:rPr>
+                    <w:t>6826</w:t>
+                  </w:r>
+                </w:p>
+              </w:tc>
+            </w:tr>
+            <w:tr>
+              <w:trPr>
+                <w:trHeight w:val="300"/>
+              </w:trPr>
+              <w:tc>
+                <w:tcPr>
+                  <w:tcW w:w="960" w:type="dxa"/>
+                  <w:tcBorders>
+                    <w:top w:val="nil"/>
+                    <w:left w:val="nil"/>
+                    <w:bottom w:val="nil"/>
+                    <w:right w:val="nil"/>
+                  </w:tcBorders>
+                  <w:shd w:val="clear" w:color="auto" w:fill="auto"/>
+                  <w:noWrap/>
+                  <w:vAlign w:val="bottom"/>
+                  <w:hideMark/>
+                </w:tcPr>
+                <w:p>
+                  <w:pPr>
+                    <w:spacing w:after="0" w:line="240" w:lineRule="auto"/>
+                    <w:rPr>
+                      <w:rFonts w:ascii="Calibri" w:eastAsia="Times New Roman" w:hAnsi="Calibri" w:cs="Calibri"/>
+                      <w:color w:val="000000"/>
+                      <w:lang w:val="en-IL" w:eastAsia="en-IL"/>
+                    </w:rPr>
+                  </w:pPr>
+                  <w:r>
+                    <w:rPr>
+                      <w:rFonts w:ascii="Calibri" w:eastAsia="Times New Roman" w:hAnsi="Calibri" w:cs="Calibri"/>
+                      <w:color w:val="000000"/>
+                      <w:lang w:val="en-IL" w:eastAsia="en-IL"/>
+                    </w:rPr>
+                    <w:t>AE1156</w:t>
+                  </w:r>
+                </w:p>
+              </w:tc>
+              <w:tc>
+                <w:tcPr>
+                  <w:tcW w:w="960" w:type="dxa"/>
+                  <w:tcBorders>
+                    <w:top w:val="nil"/>
+                    <w:left w:val="nil"/>
+                    <w:bottom w:val="nil"/>
+                    <w:right w:val="nil"/>
+                  </w:tcBorders>
+                  <w:shd w:val="clear" w:color="auto" w:fill="auto"/>
+                  <w:noWrap/>
+                  <w:vAlign w:val="bottom"/>
+                  <w:hideMark/>
+                </w:tcPr>
+                <w:p>
+                  <w:pPr>
+                    <w:spacing w:after="0" w:line="240" w:lineRule="auto"/>
+                    <w:jc w:val="right"/>
+                    <w:rPr>
+                      <w:rFonts w:ascii="Calibri" w:eastAsia="Times New Roman" w:hAnsi="Calibri" w:cs="Calibri"/>
+                      <w:color w:val="000000"/>
+                      <w:lang w:val="en-IL" w:eastAsia="en-IL"/>
+                    </w:rPr>
+                  </w:pPr>
+                  <w:r>
+                    <w:rPr>
+                      <w:rFonts w:ascii="Calibri" w:eastAsia="Times New Roman" w:hAnsi="Calibri" w:cs="Calibri"/>
+                      <w:color w:val="000000"/>
+                      <w:lang w:val="en-IL" w:eastAsia="en-IL"/>
+                    </w:rPr>
+                    <w:t>6407</w:t>
+                  </w:r>
+                </w:p>
+              </w:tc>
+            </w:tr>
+            <w:tr>
+              <w:trPr>
+                <w:trHeight w:val="300"/>
+              </w:trPr>
+              <w:tc>
+                <w:tcPr>
+                  <w:tcW w:w="960" w:type="dxa"/>
+                  <w:tcBorders>
+                    <w:top w:val="nil"/>
+                    <w:left w:val="nil"/>
+                    <w:bottom w:val="nil"/>
+                    <w:right w:val="nil"/>
+                  </w:tcBorders>
+                  <w:shd w:val="clear" w:color="auto" w:fill="auto"/>
+                  <w:noWrap/>
+                  <w:vAlign w:val="bottom"/>
+                  <w:hideMark/>
+                </w:tcPr>
+                <w:p>
+                  <w:pPr>
+                    <w:spacing w:after="0" w:line="240" w:lineRule="auto"/>
+                    <w:rPr>
+                      <w:rFonts w:ascii="Calibri" w:eastAsia="Times New Roman" w:hAnsi="Calibri" w:cs="Calibri"/>
+                      <w:color w:val="000000"/>
+                      <w:lang w:val="en-IL" w:eastAsia="en-IL"/>
+                    </w:rPr>
+                  </w:pPr>
+                  <w:r>
+                    <w:rPr>
+                      <w:rFonts w:ascii="Calibri" w:eastAsia="Times New Roman" w:hAnsi="Calibri" w:cs="Calibri"/>
+                      <w:color w:val="000000"/>
+                      <w:lang w:val="en-IL" w:eastAsia="en-IL"/>
+                    </w:rPr>
+                    <w:t>AE1157</w:t>
+                  </w:r>
+                </w:p>
+              </w:tc>
+              <w:tc>
+                <w:tcPr>
+                  <w:tcW w:w="960" w:type="dxa"/>
+                  <w:tcBorders>
+                    <w:top w:val="nil"/>
+                    <w:left w:val="nil"/>
+                    <w:bottom w:val="nil"/>
+                    <w:right w:val="nil"/>
+                  </w:tcBorders>
+                  <w:shd w:val="clear" w:color="auto" w:fill="auto"/>
+                  <w:noWrap/>
+                  <w:vAlign w:val="bottom"/>
+                  <w:hideMark/>
+                </w:tcPr>
+                <w:p>
+                  <w:pPr>
+                    <w:spacing w:after="0" w:line="240" w:lineRule="auto"/>
+                    <w:jc w:val="right"/>
+                    <w:rPr>
+                      <w:rFonts w:ascii="Calibri" w:eastAsia="Times New Roman" w:hAnsi="Calibri" w:cs="Calibri"/>
+                      <w:color w:val="000000"/>
+                      <w:lang w:val="en-IL" w:eastAsia="en-IL"/>
+                    </w:rPr>
+                  </w:pPr>
+                  <w:r>
+                    <w:rPr>
+                      <w:rFonts w:ascii="Calibri" w:eastAsia="Times New Roman" w:hAnsi="Calibri" w:cs="Calibri"/>
+                      <w:color w:val="000000"/>
+                      <w:lang w:val="en-IL" w:eastAsia="en-IL"/>
+                    </w:rPr>
+                    <w:t>6938</w:t>
+                  </w:r>
+                </w:p>
+              </w:tc>
+            </w:tr>
+            <w:tr>
+              <w:trPr>
+                <w:trHeight w:val="300"/>
+              </w:trPr>
+              <w:tc>
+                <w:tcPr>
+                  <w:tcW w:w="960" w:type="dxa"/>
+                  <w:tcBorders>
+                    <w:top w:val="nil"/>
+                    <w:left w:val="nil"/>
+                    <w:bottom w:val="nil"/>
+                    <w:right w:val="nil"/>
+                  </w:tcBorders>
+                  <w:shd w:val="clear" w:color="auto" w:fill="auto"/>
+                  <w:noWrap/>
+                  <w:vAlign w:val="bottom"/>
+                  <w:hideMark/>
+                </w:tcPr>
+                <w:p>
+                  <w:pPr>
+                    <w:spacing w:after="0" w:line="240" w:lineRule="auto"/>
+                    <w:rPr>
+                      <w:rFonts w:ascii="Calibri" w:eastAsia="Times New Roman" w:hAnsi="Calibri" w:cs="Calibri"/>
+                      <w:color w:val="000000"/>
+                      <w:lang w:val="en-IL" w:eastAsia="en-IL"/>
+                    </w:rPr>
+                  </w:pPr>
+                  <w:r>
+                    <w:rPr>
+                      <w:rFonts w:ascii="Calibri" w:eastAsia="Times New Roman" w:hAnsi="Calibri" w:cs="Calibri"/>
+                      <w:color w:val="000000"/>
+                      <w:lang w:val="en-IL" w:eastAsia="en-IL"/>
+                    </w:rPr>
+                    <w:t>AE1158</w:t>
+                  </w:r>
+                </w:p>
+              </w:tc>
+              <w:tc>
+                <w:tcPr>
+                  <w:tcW w:w="960" w:type="dxa"/>
+                  <w:tcBorders>
+                    <w:top w:val="nil"/>
+                    <w:left w:val="nil"/>
+                    <w:bottom w:val="nil"/>
+                    <w:right w:val="nil"/>
+                  </w:tcBorders>
+                  <w:shd w:val="clear" w:color="auto" w:fill="auto"/>
+                  <w:noWrap/>
+                  <w:vAlign w:val="bottom"/>
+                  <w:hideMark/>
+                </w:tcPr>
+                <w:p>
+                  <w:pPr>
+                    <w:spacing w:after="0" w:line="240" w:lineRule="auto"/>
+                    <w:jc w:val="right"/>
+                    <w:rPr>
+                      <w:rFonts w:ascii="Calibri" w:eastAsia="Times New Roman" w:hAnsi="Calibri" w:cs="Calibri"/>
+                      <w:color w:val="000000"/>
+                      <w:lang w:val="en-IL" w:eastAsia="en-IL"/>
+                    </w:rPr>
+                  </w:pPr>
+                  <w:r>
+                    <w:rPr>
+                      <w:rFonts w:ascii="Calibri" w:eastAsia="Times New Roman" w:hAnsi="Calibri" w:cs="Calibri"/>
+                      <w:color w:val="000000"/>
+                      <w:lang w:val="en-IL" w:eastAsia="en-IL"/>
+                    </w:rPr>
+                    <w:t>6109</w:t>
+                  </w:r>
+                </w:p>
+              </w:tc>
+            </w:tr>
+            <w:tr>
+              <w:trPr>
+                <w:trHeight w:val="300"/>
+              </w:trPr>
+              <w:tc>
+                <w:tcPr>
+                  <w:tcW w:w="960" w:type="dxa"/>
+                  <w:tcBorders>
+                    <w:top w:val="nil"/>
+                    <w:left w:val="nil"/>
+                    <w:bottom w:val="nil"/>
+                    <w:right w:val="nil"/>
+                  </w:tcBorders>
+                  <w:shd w:val="clear" w:color="auto" w:fill="auto"/>
+                  <w:noWrap/>
+                  <w:vAlign w:val="bottom"/>
+                  <w:hideMark/>
+                </w:tcPr>
+                <w:p>
+                  <w:pPr>
+                    <w:spacing w:after="0" w:line="240" w:lineRule="auto"/>
+                    <w:rPr>
+                      <w:rFonts w:ascii="Calibri" w:eastAsia="Times New Roman" w:hAnsi="Calibri" w:cs="Calibri"/>
+                      <w:color w:val="000000"/>
+                      <w:lang w:val="en-IL" w:eastAsia="en-IL"/>
+                    </w:rPr>
+                  </w:pPr>
+                  <w:r>
+                    <w:rPr>
+                      <w:rFonts w:ascii="Calibri" w:eastAsia="Times New Roman" w:hAnsi="Calibri" w:cs="Calibri"/>
+                      <w:color w:val="000000"/>
+                      <w:lang w:val="en-IL" w:eastAsia="en-IL"/>
+                    </w:rPr>
+                    <w:t>AE1159</w:t>
+                  </w:r>
+                </w:p>
+              </w:tc>
+              <w:tc>
+                <w:tcPr>
+                  <w:tcW w:w="960" w:type="dxa"/>
+                  <w:tcBorders>
+                    <w:top w:val="nil"/>
+                    <w:left w:val="nil"/>
+                    <w:bottom w:val="nil"/>
+                    <w:right w:val="nil"/>
+                  </w:tcBorders>
+                  <w:shd w:val="clear" w:color="auto" w:fill="auto"/>
+                  <w:noWrap/>
+                  <w:vAlign w:val="bottom"/>
+                  <w:hideMark/>
+                </w:tcPr>
+                <w:p>
+                  <w:pPr>
+                    <w:spacing w:after="0" w:line="240" w:lineRule="auto"/>
+                    <w:jc w:val="right"/>
+                    <w:rPr>
+                      <w:rFonts w:ascii="Calibri" w:eastAsia="Times New Roman" w:hAnsi="Calibri" w:cs="Calibri"/>
+                      <w:color w:val="000000"/>
+                      <w:lang w:val="en-IL" w:eastAsia="en-IL"/>
+                    </w:rPr>
+                  </w:pPr>
+                  <w:r>
+                    <w:rPr>
+                      <w:rFonts w:ascii="Calibri" w:eastAsia="Times New Roman" w:hAnsi="Calibri" w:cs="Calibri"/>
+                      <w:color w:val="000000"/>
+                      <w:lang w:val="en-IL" w:eastAsia="en-IL"/>
+                    </w:rPr>
+                    <w:t>6675</w:t>
+                  </w:r>
+                </w:p>
+              </w:tc>
+            </w:tr>
+            <w:tr>
+              <w:trPr>
+                <w:trHeight w:val="300"/>
+              </w:trPr>
+              <w:tc>
+                <w:tcPr>
+                  <w:tcW w:w="960" w:type="dxa"/>
+                  <w:tcBorders>
+                    <w:top w:val="nil"/>
+                    <w:left w:val="nil"/>
+                    <w:bottom w:val="nil"/>
+                    <w:right w:val="nil"/>
+                  </w:tcBorders>
+                  <w:shd w:val="clear" w:color="auto" w:fill="auto"/>
+                  <w:noWrap/>
+                  <w:vAlign w:val="bottom"/>
+                  <w:hideMark/>
+                </w:tcPr>
+                <w:p>
+                  <w:pPr>
+                    <w:spacing w:after="0" w:line="240" w:lineRule="auto"/>
+                    <w:rPr>
+                      <w:rFonts w:ascii="Calibri" w:eastAsia="Times New Roman" w:hAnsi="Calibri" w:cs="Calibri"/>
+                      <w:color w:val="000000"/>
+                      <w:lang w:val="en-IL" w:eastAsia="en-IL"/>
+                    </w:rPr>
+                  </w:pPr>
+                  <w:r>
+                    <w:rPr>
+                      <w:rFonts w:ascii="Calibri" w:eastAsia="Times New Roman" w:hAnsi="Calibri" w:cs="Calibri"/>
+                      <w:color w:val="000000"/>
+                      <w:lang w:val="en-IL" w:eastAsia="en-IL"/>
+                    </w:rPr>
+                    <w:t>AE1160</w:t>
+                  </w:r>
+                </w:p>
+              </w:tc>
+              <w:tc>
+                <w:tcPr>
+                  <w:tcW w:w="960" w:type="dxa"/>
+                  <w:tcBorders>
+                    <w:top w:val="nil"/>
+                    <w:left w:val="nil"/>
+                    <w:bottom w:val="nil"/>
+                    <w:right w:val="nil"/>
+                  </w:tcBorders>
+                  <w:shd w:val="clear" w:color="auto" w:fill="auto"/>
+                  <w:noWrap/>
+                  <w:vAlign w:val="bottom"/>
+                  <w:hideMark/>
+                </w:tcPr>
+                <w:p>
+                  <w:pPr>
+                    <w:spacing w:after="0" w:line="240" w:lineRule="auto"/>
+                    <w:jc w:val="right"/>
+                    <w:rPr>
+                      <w:rFonts w:ascii="Calibri" w:eastAsia="Times New Roman" w:hAnsi="Calibri" w:cs="Calibri"/>
+                      <w:color w:val="000000"/>
+                      <w:lang w:val="en-IL" w:eastAsia="en-IL"/>
+                    </w:rPr>
+                  </w:pPr>
+                  <w:r>
+                    <w:rPr>
+                      <w:rFonts w:ascii="Calibri" w:eastAsia="Times New Roman" w:hAnsi="Calibri" w:cs="Calibri"/>
+                      <w:color w:val="000000"/>
+                      <w:lang w:val="en-IL" w:eastAsia="en-IL"/>
+                    </w:rPr>
+                    <w:t>7066</w:t>
+                  </w:r>
+                </w:p>
+              </w:tc>
+            </w:tr>
+            <w:tr>
+              <w:trPr>
+                <w:trHeight w:val="300"/>
+              </w:trPr>
+              <w:tc>
+                <w:tcPr>
+                  <w:tcW w:w="960" w:type="dxa"/>
+                  <w:tcBorders>
+                    <w:top w:val="nil"/>
+                    <w:left w:val="nil"/>
+                    <w:bottom w:val="nil"/>
+                    <w:right w:val="nil"/>
+                  </w:tcBorders>
+                  <w:shd w:val="clear" w:color="auto" w:fill="auto"/>
+                  <w:noWrap/>
+                  <w:vAlign w:val="bottom"/>
+                  <w:hideMark/>
+                </w:tcPr>
+                <w:p>
+                  <w:pPr>
+                    <w:spacing w:after="0" w:line="240" w:lineRule="auto"/>
+                    <w:rPr>
+                      <w:rFonts w:ascii="Calibri" w:eastAsia="Times New Roman" w:hAnsi="Calibri" w:cs="Calibri"/>
+                      <w:color w:val="000000"/>
+                      <w:lang w:val="en-IL" w:eastAsia="en-IL"/>
+                    </w:rPr>
+                  </w:pPr>
+                  <w:r>
+                    <w:rPr>
+                      <w:rFonts w:ascii="Calibri" w:eastAsia="Times New Roman" w:hAnsi="Calibri" w:cs="Calibri"/>
+                      <w:color w:val="000000"/>
+                      <w:lang w:val="en-IL" w:eastAsia="en-IL"/>
+                    </w:rPr>
+                    <w:t>AE1161</w:t>
+                  </w:r>
+                </w:p>
+              </w:tc>
+              <w:tc>
+                <w:tcPr>
+                  <w:tcW w:w="960" w:type="dxa"/>
+                  <w:tcBorders>
+                    <w:top w:val="nil"/>
+                    <w:left w:val="nil"/>
+                    <w:bottom w:val="nil"/>
+                    <w:right w:val="nil"/>
+                  </w:tcBorders>
+                  <w:shd w:val="clear" w:color="auto" w:fill="auto"/>
+                  <w:noWrap/>
+                  <w:vAlign w:val="bottom"/>
+                  <w:hideMark/>
+                </w:tcPr>
+                <w:p>
+                  <w:pPr>
+                    <w:spacing w:after="0" w:line="240" w:lineRule="auto"/>
+                    <w:jc w:val="right"/>
+                    <w:rPr>
+                      <w:rFonts w:ascii="Calibri" w:eastAsia="Times New Roman" w:hAnsi="Calibri" w:cs="Calibri"/>
+                      <w:color w:val="000000"/>
+                      <w:lang w:val="en-IL" w:eastAsia="en-IL"/>
+                    </w:rPr>
+                  </w:pPr>
+                  <w:r>
+                    <w:rPr>
+                      <w:rFonts w:ascii="Calibri" w:eastAsia="Times New Roman" w:hAnsi="Calibri" w:cs="Calibri"/>
+                      <w:color w:val="000000"/>
+                      <w:lang w:val="en-IL" w:eastAsia="en-IL"/>
+                    </w:rPr>
+                    <w:t>5855</w:t>
+                  </w:r>
+                </w:p>
+              </w:tc>
+            </w:tr>
+            <w:tr>
+              <w:trPr>
+                <w:trHeight w:val="300"/>
+              </w:trPr>
+              <w:tc>
+                <w:tcPr>
+                  <w:tcW w:w="960" w:type="dxa"/>
+                  <w:tcBorders>
+                    <w:top w:val="nil"/>
+                    <w:left w:val="nil"/>
+                    <w:bottom w:val="nil"/>
+                    <w:right w:val="nil"/>
+                  </w:tcBorders>
+                  <w:shd w:val="clear" w:color="auto" w:fill="auto"/>
+                  <w:noWrap/>
+                  <w:vAlign w:val="bottom"/>
+                  <w:hideMark/>
+                </w:tcPr>
+                <w:p>
+                  <w:pPr>
+                    <w:spacing w:after="0" w:line="240" w:lineRule="auto"/>
+                    <w:rPr>
+                      <w:rFonts w:ascii="Calibri" w:eastAsia="Times New Roman" w:hAnsi="Calibri" w:cs="Calibri"/>
+                      <w:color w:val="000000"/>
+                      <w:lang w:val="en-IL" w:eastAsia="en-IL"/>
+                    </w:rPr>
+                  </w:pPr>
+                  <w:r>
+                    <w:rPr>
+                      <w:rFonts w:ascii="Calibri" w:eastAsia="Times New Roman" w:hAnsi="Calibri" w:cs="Calibri"/>
+                      <w:color w:val="000000"/>
+                      <w:lang w:val="en-IL" w:eastAsia="en-IL"/>
+                    </w:rPr>
+                    <w:t>AE1162</w:t>
+                  </w:r>
+                </w:p>
+              </w:tc>
+              <w:tc>
+                <w:tcPr>
+                  <w:tcW w:w="960" w:type="dxa"/>
+                  <w:tcBorders>
+                    <w:top w:val="nil"/>
+                    <w:left w:val="nil"/>
+                    <w:bottom w:val="nil"/>
+                    <w:right w:val="nil"/>
+                  </w:tcBorders>
+                  <w:shd w:val="clear" w:color="auto" w:fill="auto"/>
+                  <w:noWrap/>
+                  <w:vAlign w:val="bottom"/>
+                  <w:hideMark/>
+                </w:tcPr>
+                <w:p>
+                  <w:pPr>
+                    <w:spacing w:after="0" w:line="240" w:lineRule="auto"/>
+                    <w:jc w:val="right"/>
+                    <w:rPr>
+                      <w:rFonts w:ascii="Calibri" w:eastAsia="Times New Roman" w:hAnsi="Calibri" w:cs="Calibri"/>
+                      <w:color w:val="000000"/>
+                      <w:lang w:val="en-IL" w:eastAsia="en-IL"/>
+                    </w:rPr>
+                  </w:pPr>
+                  <w:r>
+                    <w:rPr>
+                      <w:rFonts w:ascii="Calibri" w:eastAsia="Times New Roman" w:hAnsi="Calibri" w:cs="Calibri"/>
+                      <w:color w:val="000000"/>
+                      <w:lang w:val="en-IL" w:eastAsia="en-IL"/>
+                    </w:rPr>
+                    <w:t>7193</w:t>
+                  </w:r>
+                </w:p>
+              </w:tc>
+            </w:tr>
+            <w:tr>
+              <w:trPr>
+                <w:trHeight w:val="300"/>
+              </w:trPr>
+              <w:tc>
+                <w:tcPr>
+                  <w:tcW w:w="960" w:type="dxa"/>
+                  <w:tcBorders>
+                    <w:top w:val="nil"/>
+                    <w:left w:val="nil"/>
+                    <w:bottom w:val="nil"/>
+                    <w:right w:val="nil"/>
+                  </w:tcBorders>
+                  <w:shd w:val="clear" w:color="auto" w:fill="auto"/>
+                  <w:noWrap/>
+                  <w:vAlign w:val="bottom"/>
+                  <w:hideMark/>
+                </w:tcPr>
+                <w:p>
+                  <w:pPr>
+                    <w:spacing w:after="0" w:line="240" w:lineRule="auto"/>
+                    <w:rPr>
+                      <w:rFonts w:ascii="Calibri" w:eastAsia="Times New Roman" w:hAnsi="Calibri" w:cs="Calibri"/>
+                      <w:color w:val="000000"/>
+                      <w:lang w:val="en-IL" w:eastAsia="en-IL"/>
+                    </w:rPr>
+                  </w:pPr>
+                  <w:r>
+                    <w:rPr>
+                      <w:rFonts w:ascii="Calibri" w:eastAsia="Times New Roman" w:hAnsi="Calibri" w:cs="Calibri"/>
+                      <w:color w:val="000000"/>
+                      <w:lang w:val="en-IL" w:eastAsia="en-IL"/>
+                    </w:rPr>
+                    <w:t>AE1163</w:t>
+                  </w:r>
+                </w:p>
+              </w:tc>
+              <w:tc>
+                <w:tcPr>
+                  <w:tcW w:w="960" w:type="dxa"/>
+                  <w:tcBorders>
+                    <w:top w:val="nil"/>
+                    <w:left w:val="nil"/>
+                    <w:bottom w:val="nil"/>
+                    <w:right w:val="nil"/>
+                  </w:tcBorders>
+                  <w:shd w:val="clear" w:color="auto" w:fill="auto"/>
+                  <w:noWrap/>
+                  <w:vAlign w:val="bottom"/>
+                  <w:hideMark/>
+                </w:tcPr>
+                <w:p>
+                  <w:pPr>
+                    <w:spacing w:after="0" w:line="240" w:lineRule="auto"/>
+                    <w:jc w:val="right"/>
+                    <w:rPr>
+                      <w:rFonts w:ascii="Calibri" w:eastAsia="Times New Roman" w:hAnsi="Calibri" w:cs="Calibri"/>
+                      <w:color w:val="000000"/>
+                      <w:lang w:val="en-IL" w:eastAsia="en-IL"/>
+                    </w:rPr>
+                  </w:pPr>
+                  <w:r>
+                    <w:rPr>
+                      <w:rFonts w:ascii="Calibri" w:eastAsia="Times New Roman" w:hAnsi="Calibri" w:cs="Calibri"/>
+                      <w:color w:val="000000"/>
+                      <w:lang w:val="en-IL" w:eastAsia="en-IL"/>
+                    </w:rPr>
+                    <w:t>6717</w:t>
+                  </w:r>
+                </w:p>
+              </w:tc>
+            </w:tr>
+            <w:tr>
+              <w:trPr>
+                <w:trHeight w:val="300"/>
+              </w:trPr>
+              <w:tc>
+                <w:tcPr>
+                  <w:tcW w:w="960" w:type="dxa"/>
+                  <w:tcBorders>
+                    <w:top w:val="nil"/>
+                    <w:left w:val="nil"/>
+                    <w:bottom w:val="nil"/>
+                    <w:right w:val="nil"/>
+                  </w:tcBorders>
+                  <w:shd w:val="clear" w:color="auto" w:fill="auto"/>
+                  <w:noWrap/>
+                  <w:vAlign w:val="bottom"/>
+                  <w:hideMark/>
+                </w:tcPr>
+                <w:p>
+                  <w:pPr>
+                    <w:spacing w:after="0" w:line="240" w:lineRule="auto"/>
+                    <w:rPr>
+                      <w:rFonts w:ascii="Calibri" w:eastAsia="Times New Roman" w:hAnsi="Calibri" w:cs="Calibri"/>
+                      <w:color w:val="000000"/>
+                      <w:lang w:val="en-IL" w:eastAsia="en-IL"/>
+                    </w:rPr>
+                  </w:pPr>
+                  <w:r>
+                    <w:rPr>
+                      <w:rFonts w:ascii="Calibri" w:eastAsia="Times New Roman" w:hAnsi="Calibri" w:cs="Calibri"/>
+                      <w:color w:val="000000"/>
+                      <w:lang w:val="en-IL" w:eastAsia="en-IL"/>
+                    </w:rPr>
+                    <w:t>AE1164</w:t>
+                  </w:r>
+                </w:p>
+              </w:tc>
+              <w:tc>
+                <w:tcPr>
+                  <w:tcW w:w="960" w:type="dxa"/>
+                  <w:tcBorders>
+                    <w:top w:val="nil"/>
+                    <w:left w:val="nil"/>
+                    <w:bottom w:val="nil"/>
+                    <w:right w:val="nil"/>
+                  </w:tcBorders>
+                  <w:shd w:val="clear" w:color="auto" w:fill="auto"/>
+                  <w:noWrap/>
+                  <w:vAlign w:val="bottom"/>
+                  <w:hideMark/>
+                </w:tcPr>
+                <w:p>
+                  <w:pPr>
+                    <w:spacing w:after="0" w:line="240" w:lineRule="auto"/>
+                    <w:jc w:val="right"/>
+                    <w:rPr>
+                      <w:rFonts w:ascii="Calibri" w:eastAsia="Times New Roman" w:hAnsi="Calibri" w:cs="Calibri"/>
+                      <w:color w:val="000000"/>
+                      <w:lang w:val="en-IL" w:eastAsia="en-IL"/>
+                    </w:rPr>
+                  </w:pPr>
+                  <w:r>
+                    <w:rPr>
+                      <w:rFonts w:ascii="Calibri" w:eastAsia="Times New Roman" w:hAnsi="Calibri" w:cs="Calibri"/>
+                      <w:color w:val="000000"/>
+                      <w:lang w:val="en-IL" w:eastAsia="en-IL"/>
+                    </w:rPr>
+                    <w:t>6092</w:t>
+                  </w:r>
+                </w:p>
+              </w:tc>
+            </w:tr>
+            <w:tr>
+              <w:trPr>
+                <w:trHeight w:val="300"/>
+              </w:trPr>
+              <w:tc>
+                <w:tcPr>
+                  <w:tcW w:w="960" w:type="dxa"/>
+                  <w:tcBorders>
+                    <w:top w:val="nil"/>
+                    <w:left w:val="nil"/>
+                    <w:bottom w:val="nil"/>
+                    <w:right w:val="nil"/>
+                  </w:tcBorders>
+                  <w:shd w:val="clear" w:color="auto" w:fill="auto"/>
+                  <w:noWrap/>
+                  <w:vAlign w:val="bottom"/>
+                  <w:hideMark/>
+                </w:tcPr>
+                <w:p>
+                  <w:pPr>
+                    <w:spacing w:after="0" w:line="240" w:lineRule="auto"/>
+                    <w:rPr>
+                      <w:rFonts w:ascii="Calibri" w:eastAsia="Times New Roman" w:hAnsi="Calibri" w:cs="Calibri"/>
+                      <w:color w:val="000000"/>
+                      <w:lang w:val="en-IL" w:eastAsia="en-IL"/>
+                    </w:rPr>
+                  </w:pPr>
+                  <w:r>
+                    <w:rPr>
+                      <w:rFonts w:ascii="Calibri" w:eastAsia="Times New Roman" w:hAnsi="Calibri" w:cs="Calibri"/>
+                      <w:color w:val="000000"/>
+                      <w:lang w:val="en-IL" w:eastAsia="en-IL"/>
+                    </w:rPr>
+                    <w:t>AE1165</w:t>
+                  </w:r>
+                </w:p>
+              </w:tc>
+              <w:tc>
+                <w:tcPr>
+                  <w:tcW w:w="960" w:type="dxa"/>
+                  <w:tcBorders>
+                    <w:top w:val="nil"/>
+                    <w:left w:val="nil"/>
+                    <w:bottom w:val="nil"/>
+                    <w:right w:val="nil"/>
+                  </w:tcBorders>
+                  <w:shd w:val="clear" w:color="auto" w:fill="auto"/>
+                  <w:noWrap/>
+                  <w:vAlign w:val="bottom"/>
+                  <w:hideMark/>
+                </w:tcPr>
+                <w:p>
+                  <w:pPr>
+                    <w:spacing w:after="0" w:line="240" w:lineRule="auto"/>
+                    <w:jc w:val="right"/>
+                    <w:rPr>
+                      <w:rFonts w:ascii="Calibri" w:eastAsia="Times New Roman" w:hAnsi="Calibri" w:cs="Calibri"/>
+                      <w:color w:val="000000"/>
+                      <w:lang w:val="en-IL" w:eastAsia="en-IL"/>
+                    </w:rPr>
+                  </w:pPr>
+                  <w:r>
+                    <w:rPr>
+                      <w:rFonts w:ascii="Calibri" w:eastAsia="Times New Roman" w:hAnsi="Calibri" w:cs="Calibri"/>
+                      <w:color w:val="000000"/>
+                      <w:lang w:val="en-IL" w:eastAsia="en-IL"/>
+                    </w:rPr>
+                    <w:t>6595</w:t>
+                  </w:r>
+                </w:p>
+              </w:tc>
+            </w:tr>
+            <w:tr>
+              <w:trPr>
+                <w:trHeight w:val="300"/>
+              </w:trPr>
+              <w:tc>
+                <w:tcPr>
+                  <w:tcW w:w="960" w:type="dxa"/>
+                  <w:tcBorders>
+                    <w:top w:val="nil"/>
+                    <w:left w:val="nil"/>
+                    <w:bottom w:val="nil"/>
+                    <w:right w:val="nil"/>
+                  </w:tcBorders>
+                  <w:shd w:val="clear" w:color="auto" w:fill="auto"/>
+                  <w:noWrap/>
+                  <w:vAlign w:val="bottom"/>
+                  <w:hideMark/>
+                </w:tcPr>
+                <w:p>
+                  <w:pPr>
+                    <w:spacing w:after="0" w:line="240" w:lineRule="auto"/>
+                    <w:rPr>
+                      <w:rFonts w:ascii="Calibri" w:eastAsia="Times New Roman" w:hAnsi="Calibri" w:cs="Calibri"/>
+                      <w:color w:val="000000"/>
+                      <w:lang w:val="en-IL" w:eastAsia="en-IL"/>
+                    </w:rPr>
+                  </w:pPr>
+                  <w:r>
+                    <w:rPr>
+                      <w:rFonts w:ascii="Calibri" w:eastAsia="Times New Roman" w:hAnsi="Calibri" w:cs="Calibri"/>
+                      <w:color w:val="000000"/>
+                      <w:lang w:val="en-IL" w:eastAsia="en-IL"/>
+                    </w:rPr>
+                    <w:t>AE1166</w:t>
+                  </w:r>
+                </w:p>
+              </w:tc>
+              <w:tc>
+                <w:tcPr>
+                  <w:tcW w:w="960" w:type="dxa"/>
+                  <w:tcBorders>
+                    <w:top w:val="nil"/>
+                    <w:left w:val="nil"/>
+                    <w:bottom w:val="nil"/>
+                    <w:right w:val="nil"/>
+                  </w:tcBorders>
+                  <w:shd w:val="clear" w:color="auto" w:fill="auto"/>
+                  <w:noWrap/>
+                  <w:vAlign w:val="bottom"/>
+                  <w:hideMark/>
+                </w:tcPr>
+                <w:p>
+                  <w:pPr>
+                    <w:spacing w:after="0" w:line="240" w:lineRule="auto"/>
+                    <w:jc w:val="right"/>
+                    <w:rPr>
+                      <w:rFonts w:ascii="Calibri" w:eastAsia="Times New Roman" w:hAnsi="Calibri" w:cs="Calibri"/>
+                      <w:color w:val="000000"/>
+                      <w:lang w:val="en-IL" w:eastAsia="en-IL"/>
+                    </w:rPr>
+                  </w:pPr>
+                  <w:r>
+                    <w:rPr>
+                      <w:rFonts w:ascii="Calibri" w:eastAsia="Times New Roman" w:hAnsi="Calibri" w:cs="Calibri"/>
+                      <w:color w:val="000000"/>
+                      <w:lang w:val="en-IL" w:eastAsia="en-IL"/>
+                    </w:rPr>
+                    <w:t>7059</w:t>
+                  </w:r>
+                </w:p>
+              </w:tc>
+            </w:tr>
+            <w:tr>
+              <w:trPr>
+                <w:trHeight w:val="300"/>
+              </w:trPr>
+              <w:tc>
+                <w:tcPr>
+                  <w:tcW w:w="960" w:type="dxa"/>
+                  <w:tcBorders>
+                    <w:top w:val="nil"/>
+                    <w:left w:val="nil"/>
+                    <w:bottom w:val="nil"/>
+                    <w:right w:val="nil"/>
+                  </w:tcBorders>
+                  <w:shd w:val="clear" w:color="auto" w:fill="auto"/>
+                  <w:noWrap/>
+                  <w:vAlign w:val="bottom"/>
+                  <w:hideMark/>
+                </w:tcPr>
+                <w:p>
+                  <w:pPr>
+                    <w:spacing w:after="0" w:line="240" w:lineRule="auto"/>
+                    <w:rPr>
+                      <w:rFonts w:ascii="Calibri" w:eastAsia="Times New Roman" w:hAnsi="Calibri" w:cs="Calibri"/>
+                      <w:color w:val="000000"/>
+                      <w:lang w:val="en-IL" w:eastAsia="en-IL"/>
+                    </w:rPr>
+                  </w:pPr>
+                  <w:r>
+                    <w:rPr>
+                      <w:rFonts w:ascii="Calibri" w:eastAsia="Times New Roman" w:hAnsi="Calibri" w:cs="Calibri"/>
+                      <w:color w:val="000000"/>
+                      <w:lang w:val="en-IL" w:eastAsia="en-IL"/>
+                    </w:rPr>
+                    <w:t>AE1167</w:t>
+                  </w:r>
+                </w:p>
+              </w:tc>
+              <w:tc>
+                <w:tcPr>
+                  <w:tcW w:w="960" w:type="dxa"/>
+                  <w:tcBorders>
+                    <w:top w:val="nil"/>
+                    <w:left w:val="nil"/>
+                    <w:bottom w:val="nil"/>
+                    <w:right w:val="nil"/>
+                  </w:tcBorders>
+                  <w:shd w:val="clear" w:color="auto" w:fill="auto"/>
+                  <w:noWrap/>
+                  <w:vAlign w:val="bottom"/>
+                  <w:hideMark/>
+                </w:tcPr>
+                <w:p>
+                  <w:pPr>
+                    <w:spacing w:after="0" w:line="240" w:lineRule="auto"/>
+                    <w:jc w:val="right"/>
+                    <w:rPr>
+                      <w:rFonts w:ascii="Calibri" w:eastAsia="Times New Roman" w:hAnsi="Calibri" w:cs="Calibri"/>
+                      <w:color w:val="000000"/>
+                      <w:lang w:val="en-IL" w:eastAsia="en-IL"/>
+                    </w:rPr>
+                  </w:pPr>
+                  <w:r>
+                    <w:rPr>
+                      <w:rFonts w:ascii="Calibri" w:eastAsia="Times New Roman" w:hAnsi="Calibri" w:cs="Calibri"/>
+                      <w:color w:val="000000"/>
+                      <w:lang w:val="en-IL" w:eastAsia="en-IL"/>
+                    </w:rPr>
+                    <w:t>6227</w:t>
+                  </w:r>
+                </w:p>
+              </w:tc>
+            </w:tr>
+            <w:tr>
+              <w:trPr>
+                <w:trHeight w:val="300"/>
+              </w:trPr>
+              <w:tc>
+                <w:tcPr>
+                  <w:tcW w:w="960" w:type="dxa"/>
+                  <w:tcBorders>
+                    <w:top w:val="nil"/>
+                    <w:left w:val="nil"/>
+                    <w:bottom w:val="nil"/>
+                    <w:right w:val="nil"/>
+                  </w:tcBorders>
+                  <w:shd w:val="clear" w:color="auto" w:fill="auto"/>
+                  <w:noWrap/>
+                  <w:vAlign w:val="bottom"/>
+                  <w:hideMark/>
+                </w:tcPr>
+                <w:p>
+                  <w:pPr>
+                    <w:spacing w:after="0" w:line="240" w:lineRule="auto"/>
+                    <w:rPr>
+                      <w:rFonts w:ascii="Calibri" w:eastAsia="Times New Roman" w:hAnsi="Calibri" w:cs="Calibri"/>
+                      <w:color w:val="000000"/>
+                      <w:lang w:val="en-IL" w:eastAsia="en-IL"/>
+                    </w:rPr>
+                  </w:pPr>
+                  <w:r>
+                    <w:rPr>
+                      <w:rFonts w:ascii="Calibri" w:eastAsia="Times New Roman" w:hAnsi="Calibri" w:cs="Calibri"/>
+                      <w:color w:val="000000"/>
+                      <w:lang w:val="en-IL" w:eastAsia="en-IL"/>
+                    </w:rPr>
+                    <w:t>AE1168</w:t>
+                  </w:r>
+                </w:p>
+              </w:tc>
+              <w:tc>
+                <w:tcPr>
+                  <w:tcW w:w="960" w:type="dxa"/>
+                  <w:tcBorders>
+                    <w:top w:val="nil"/>
+                    <w:left w:val="nil"/>
+                    <w:bottom w:val="nil"/>
+                    <w:right w:val="nil"/>
+                  </w:tcBorders>
+                  <w:shd w:val="clear" w:color="auto" w:fill="auto"/>
+                  <w:noWrap/>
+                  <w:vAlign w:val="bottom"/>
+                  <w:hideMark/>
+                </w:tcPr>
+                <w:p>
+                  <w:pPr>
+                    <w:spacing w:after="0" w:line="240" w:lineRule="auto"/>
+                    <w:jc w:val="right"/>
+                    <w:rPr>
+                      <w:rFonts w:ascii="Calibri" w:eastAsia="Times New Roman" w:hAnsi="Calibri" w:cs="Calibri"/>
+                      <w:color w:val="000000"/>
+                      <w:lang w:val="en-IL" w:eastAsia="en-IL"/>
+                    </w:rPr>
+                  </w:pPr>
+                  <w:r>
+                    <w:rPr>
+                      <w:rFonts w:ascii="Calibri" w:eastAsia="Times New Roman" w:hAnsi="Calibri" w:cs="Calibri"/>
+                      <w:color w:val="000000"/>
+                      <w:lang w:val="en-IL" w:eastAsia="en-IL"/>
+                    </w:rPr>
+                    <w:t>6981</w:t>
+                  </w:r>
+                </w:p>
+              </w:tc>
+            </w:tr>
+            <w:tr>
+              <w:trPr>
+                <w:trHeight w:val="300"/>
+              </w:trPr>
+              <w:tc>
+                <w:tcPr>
+                  <w:tcW w:w="960" w:type="dxa"/>
+                  <w:tcBorders>
+                    <w:top w:val="nil"/>
+                    <w:left w:val="nil"/>
+                    <w:bottom w:val="nil"/>
+                    <w:right w:val="nil"/>
+                  </w:tcBorders>
+                  <w:shd w:val="clear" w:color="auto" w:fill="auto"/>
+                  <w:noWrap/>
+                  <w:vAlign w:val="bottom"/>
+                  <w:hideMark/>
+                </w:tcPr>
+                <w:p>
+                  <w:pPr>
+                    <w:spacing w:after="0" w:line="240" w:lineRule="auto"/>
+                    <w:rPr>
+                      <w:rFonts w:ascii="Calibri" w:eastAsia="Times New Roman" w:hAnsi="Calibri" w:cs="Calibri"/>
+                      <w:color w:val="000000"/>
+                      <w:lang w:val="en-IL" w:eastAsia="en-IL"/>
+                    </w:rPr>
+                  </w:pPr>
+                  <w:r>
+                    <w:rPr>
+                      <w:rFonts w:ascii="Calibri" w:eastAsia="Times New Roman" w:hAnsi="Calibri" w:cs="Calibri"/>
+                      <w:color w:val="000000"/>
+                      <w:lang w:val="en-IL" w:eastAsia="en-IL"/>
+                    </w:rPr>
+                    <w:t>AE1169</w:t>
+                  </w:r>
+                </w:p>
+              </w:tc>
+              <w:tc>
+                <w:tcPr>
+                  <w:tcW w:w="960" w:type="dxa"/>
+                  <w:tcBorders>
+                    <w:top w:val="nil"/>
+                    <w:left w:val="nil"/>
+                    <w:bottom w:val="nil"/>
+                    <w:right w:val="nil"/>
+                  </w:tcBorders>
+                  <w:shd w:val="clear" w:color="auto" w:fill="auto"/>
+                  <w:noWrap/>
+                  <w:vAlign w:val="bottom"/>
+                  <w:hideMark/>
+                </w:tcPr>
+                <w:p>
+                  <w:pPr>
+                    <w:spacing w:after="0" w:line="240" w:lineRule="auto"/>
+                    <w:jc w:val="right"/>
+                    <w:rPr>
+                      <w:rFonts w:ascii="Calibri" w:eastAsia="Times New Roman" w:hAnsi="Calibri" w:cs="Calibri"/>
+                      <w:color w:val="000000"/>
+                      <w:lang w:val="en-IL" w:eastAsia="en-IL"/>
+                    </w:rPr>
+                  </w:pPr>
+                  <w:r>
+                    <w:rPr>
+                      <w:rFonts w:ascii="Calibri" w:eastAsia="Times New Roman" w:hAnsi="Calibri" w:cs="Calibri"/>
+                      <w:color w:val="000000"/>
+                      <w:lang w:val="en-IL" w:eastAsia="en-IL"/>
+                    </w:rPr>
+                    <w:t>7173</w:t>
+                  </w:r>
+                </w:p>
+              </w:tc>
+            </w:tr>
+            <w:tr>
+              <w:trPr>
+                <w:trHeight w:val="300"/>
+              </w:trPr>
+              <w:tc>
+                <w:tcPr>
+                  <w:tcW w:w="960" w:type="dxa"/>
+                  <w:tcBorders>
+                    <w:top w:val="nil"/>
+                    <w:left w:val="nil"/>
+                    <w:bottom w:val="nil"/>
+                    <w:right w:val="nil"/>
+                  </w:tcBorders>
+                  <w:shd w:val="clear" w:color="auto" w:fill="auto"/>
+                  <w:noWrap/>
+                  <w:vAlign w:val="bottom"/>
+                  <w:hideMark/>
+                </w:tcPr>
+                <w:p>
+                  <w:pPr>
+                    <w:spacing w:after="0" w:line="240" w:lineRule="auto"/>
+                    <w:rPr>
+                      <w:rFonts w:ascii="Calibri" w:eastAsia="Times New Roman" w:hAnsi="Calibri" w:cs="Calibri"/>
+                      <w:color w:val="000000"/>
+                      <w:lang w:val="en-IL" w:eastAsia="en-IL"/>
+                    </w:rPr>
+                  </w:pPr>
+                  <w:r>
+                    <w:rPr>
+                      <w:rFonts w:ascii="Calibri" w:eastAsia="Times New Roman" w:hAnsi="Calibri" w:cs="Calibri"/>
+                      <w:color w:val="000000"/>
+                      <w:lang w:val="en-IL" w:eastAsia="en-IL"/>
+                    </w:rPr>
+                    <w:t>AE1170</w:t>
+                  </w:r>
+                </w:p>
+              </w:tc>
+              <w:tc>
+                <w:tcPr>
+                  <w:tcW w:w="960" w:type="dxa"/>
+                  <w:tcBorders>
+                    <w:top w:val="nil"/>
+                    <w:left w:val="nil"/>
+                    <w:bottom w:val="nil"/>
+                    <w:right w:val="nil"/>
+                  </w:tcBorders>
+                  <w:shd w:val="clear" w:color="auto" w:fill="auto"/>
+                  <w:noWrap/>
+                  <w:vAlign w:val="bottom"/>
+                  <w:hideMark/>
+                </w:tcPr>
+                <w:p>
+                  <w:pPr>
+                    <w:spacing w:after="0" w:line="240" w:lineRule="auto"/>
+                    <w:jc w:val="right"/>
+                    <w:rPr>
+                      <w:rFonts w:ascii="Calibri" w:eastAsia="Times New Roman" w:hAnsi="Calibri" w:cs="Calibri"/>
+                      <w:color w:val="000000"/>
+                      <w:lang w:val="en-IL" w:eastAsia="en-IL"/>
+                    </w:rPr>
+                  </w:pPr>
+                  <w:r>
+                    <w:rPr>
+                      <w:rFonts w:ascii="Calibri" w:eastAsia="Times New Roman" w:hAnsi="Calibri" w:cs="Calibri"/>
+                      <w:color w:val="000000"/>
+                      <w:lang w:val="en-IL" w:eastAsia="en-IL"/>
+                    </w:rPr>
+                    <w:t>6082</w:t>
+                  </w:r>
+                </w:p>
+              </w:tc>
+            </w:tr>
+            <w:tr>
+              <w:trPr>
+                <w:trHeight w:val="300"/>
+              </w:trPr>
+              <w:tc>
+                <w:tcPr>
+                  <w:tcW w:w="960" w:type="dxa"/>
+                  <w:tcBorders>
+                    <w:top w:val="nil"/>
+                    <w:left w:val="nil"/>
+                    <w:bottom w:val="nil"/>
+                    <w:right w:val="nil"/>
+                  </w:tcBorders>
+                  <w:shd w:val="clear" w:color="auto" w:fill="auto"/>
+                  <w:noWrap/>
+                  <w:vAlign w:val="bottom"/>
+                  <w:hideMark/>
+                </w:tcPr>
+                <w:p>
+                  <w:pPr>
+                    <w:spacing w:after="0" w:line="240" w:lineRule="auto"/>
+                    <w:rPr>
+                      <w:rFonts w:ascii="Calibri" w:eastAsia="Times New Roman" w:hAnsi="Calibri" w:cs="Calibri"/>
+                      <w:color w:val="000000"/>
+                      <w:lang w:val="en-IL" w:eastAsia="en-IL"/>
+                    </w:rPr>
+                  </w:pPr>
+                  <w:r>
+                    <w:rPr>
+                      <w:rFonts w:ascii="Calibri" w:eastAsia="Times New Roman" w:hAnsi="Calibri" w:cs="Calibri"/>
+                      <w:color w:val="000000"/>
+                      <w:lang w:val="en-IL" w:eastAsia="en-IL"/>
+                    </w:rPr>
+                    <w:lastRenderedPageBreak/>
+                    <w:t>AE1171</w:t>
+                  </w:r>
+                </w:p>
+              </w:tc>
+              <w:tc>
+                <w:tcPr>
+                  <w:tcW w:w="960" w:type="dxa"/>
+                  <w:tcBorders>
+                    <w:top w:val="nil"/>
+                    <w:left w:val="nil"/>
+                    <w:bottom w:val="nil"/>
+                    <w:right w:val="nil"/>
+                  </w:tcBorders>
+                  <w:shd w:val="clear" w:color="auto" w:fill="auto"/>
+                  <w:noWrap/>
+                  <w:vAlign w:val="bottom"/>
+                  <w:hideMark/>
+                </w:tcPr>
+                <w:p>
+                  <w:pPr>
+                    <w:spacing w:after="0" w:line="240" w:lineRule="auto"/>
+                    <w:jc w:val="right"/>
+                    <w:rPr>
+                      <w:rFonts w:ascii="Calibri" w:eastAsia="Times New Roman" w:hAnsi="Calibri" w:cs="Calibri"/>
+                      <w:color w:val="000000"/>
+                      <w:lang w:val="en-IL" w:eastAsia="en-IL"/>
+                    </w:rPr>
+                  </w:pPr>
+                  <w:r>
+                    <w:rPr>
+                      <w:rFonts w:ascii="Calibri" w:eastAsia="Times New Roman" w:hAnsi="Calibri" w:cs="Calibri"/>
+                      <w:color w:val="000000"/>
+                      <w:lang w:val="en-IL" w:eastAsia="en-IL"/>
+                    </w:rPr>
+                    <w:t>6627</w:t>
+                  </w:r>
+                </w:p>
+              </w:tc>
+            </w:tr>
+            <w:tr>
+              <w:trPr>
+                <w:trHeight w:val="300"/>
+              </w:trPr>
+              <w:tc>
+                <w:tcPr>
+                  <w:tcW w:w="960" w:type="dxa"/>
+                  <w:tcBorders>
+                    <w:top w:val="nil"/>
+                    <w:left w:val="nil"/>
+                    <w:bottom w:val="nil"/>
+                    <w:right w:val="nil"/>
+                  </w:tcBorders>
+                  <w:shd w:val="clear" w:color="auto" w:fill="auto"/>
+                  <w:noWrap/>
+                  <w:vAlign w:val="bottom"/>
+                  <w:hideMark/>
+                </w:tcPr>
+                <w:p>
+                  <w:pPr>
+                    <w:spacing w:after="0" w:line="240" w:lineRule="auto"/>
+                    <w:rPr>
+                      <w:rFonts w:ascii="Calibri" w:eastAsia="Times New Roman" w:hAnsi="Calibri" w:cs="Calibri"/>
+                      <w:color w:val="000000"/>
+                      <w:lang w:val="en-IL" w:eastAsia="en-IL"/>
+                    </w:rPr>
+                  </w:pPr>
+                  <w:r>
+                    <w:rPr>
+                      <w:rFonts w:ascii="Calibri" w:eastAsia="Times New Roman" w:hAnsi="Calibri" w:cs="Calibri"/>
+                      <w:color w:val="000000"/>
+                      <w:lang w:val="en-IL" w:eastAsia="en-IL"/>
+                    </w:rPr>
+                    <w:t>AE1172</w:t>
+                  </w:r>
+                </w:p>
+              </w:tc>
+              <w:tc>
+                <w:tcPr>
+                  <w:tcW w:w="960" w:type="dxa"/>
+                  <w:tcBorders>
+                    <w:top w:val="nil"/>
+                    <w:left w:val="nil"/>
+                    <w:bottom w:val="nil"/>
+                    <w:right w:val="nil"/>
+                  </w:tcBorders>
+                  <w:shd w:val="clear" w:color="auto" w:fill="auto"/>
+                  <w:noWrap/>
+                  <w:vAlign w:val="bottom"/>
+                  <w:hideMark/>
+                </w:tcPr>
+                <w:p>
+                  <w:pPr>
+                    <w:spacing w:after="0" w:line="240" w:lineRule="auto"/>
+                    <w:jc w:val="right"/>
+                    <w:rPr>
+                      <w:rFonts w:ascii="Calibri" w:eastAsia="Times New Roman" w:hAnsi="Calibri" w:cs="Calibri"/>
+                      <w:color w:val="000000"/>
+                      <w:lang w:val="en-IL" w:eastAsia="en-IL"/>
+                    </w:rPr>
+                  </w:pPr>
+                  <w:r>
+                    <w:rPr>
+                      <w:rFonts w:ascii="Calibri" w:eastAsia="Times New Roman" w:hAnsi="Calibri" w:cs="Calibri"/>
+                      <w:color w:val="000000"/>
+                      <w:lang w:val="en-IL" w:eastAsia="en-IL"/>
+                    </w:rPr>
+                    <w:t>5986</w:t>
+                  </w:r>
+                </w:p>
+              </w:tc>
+            </w:tr>
+            <w:tr>
+              <w:trPr>
+                <w:trHeight w:val="300"/>
+              </w:trPr>
+              <w:tc>
+                <w:tcPr>
+                  <w:tcW w:w="960" w:type="dxa"/>
+                  <w:tcBorders>
+                    <w:top w:val="nil"/>
+                    <w:left w:val="nil"/>
+                    <w:bottom w:val="nil"/>
+                    <w:right w:val="nil"/>
+                  </w:tcBorders>
+                  <w:shd w:val="clear" w:color="auto" w:fill="auto"/>
+                  <w:noWrap/>
+                  <w:vAlign w:val="bottom"/>
+                  <w:hideMark/>
+                </w:tcPr>
+                <w:p>
+                  <w:pPr>
+                    <w:spacing w:after="0" w:line="240" w:lineRule="auto"/>
+                    <w:rPr>
+                      <w:rFonts w:ascii="Calibri" w:eastAsia="Times New Roman" w:hAnsi="Calibri" w:cs="Calibri"/>
+                      <w:color w:val="000000"/>
+                      <w:lang w:val="en-IL" w:eastAsia="en-IL"/>
+                    </w:rPr>
+                  </w:pPr>
+                  <w:r>
+                    <w:rPr>
+                      <w:rFonts w:ascii="Calibri" w:eastAsia="Times New Roman" w:hAnsi="Calibri" w:cs="Calibri"/>
+                      <w:color w:val="000000"/>
+                      <w:lang w:val="en-IL" w:eastAsia="en-IL"/>
+                    </w:rPr>
+                    <w:t>AE1173</w:t>
+                  </w:r>
+                </w:p>
+              </w:tc>
+              <w:tc>
+                <w:tcPr>
+                  <w:tcW w:w="960" w:type="dxa"/>
+                  <w:tcBorders>
+                    <w:top w:val="nil"/>
+                    <w:left w:val="nil"/>
+                    <w:bottom w:val="nil"/>
+                    <w:right w:val="nil"/>
+                  </w:tcBorders>
+                  <w:shd w:val="clear" w:color="auto" w:fill="auto"/>
+                  <w:noWrap/>
+                  <w:vAlign w:val="bottom"/>
+                  <w:hideMark/>
+                </w:tcPr>
+                <w:p>
+                  <w:pPr>
+                    <w:spacing w:after="0" w:line="240" w:lineRule="auto"/>
+                    <w:jc w:val="right"/>
+                    <w:rPr>
+                      <w:rFonts w:ascii="Calibri" w:eastAsia="Times New Roman" w:hAnsi="Calibri" w:cs="Calibri"/>
+                      <w:color w:val="000000"/>
+                      <w:lang w:val="en-IL" w:eastAsia="en-IL"/>
+                    </w:rPr>
+                  </w:pPr>
+                  <w:r>
+                    <w:rPr>
+                      <w:rFonts w:ascii="Calibri" w:eastAsia="Times New Roman" w:hAnsi="Calibri" w:cs="Calibri"/>
+                      <w:color w:val="000000"/>
+                      <w:lang w:val="en-IL" w:eastAsia="en-IL"/>
+                    </w:rPr>
+                    <w:t>6769</w:t>
+                  </w:r>
+                </w:p>
+              </w:tc>
+            </w:tr>
+            <w:tr>
+              <w:trPr>
+                <w:trHeight w:val="300"/>
+              </w:trPr>
+              <w:tc>
+                <w:tcPr>
+                  <w:tcW w:w="960" w:type="dxa"/>
+                  <w:tcBorders>
+                    <w:top w:val="nil"/>
+                    <w:left w:val="nil"/>
+                    <w:bottom w:val="nil"/>
+                    <w:right w:val="nil"/>
+                  </w:tcBorders>
+                  <w:shd w:val="clear" w:color="auto" w:fill="auto"/>
+                  <w:noWrap/>
+                  <w:vAlign w:val="bottom"/>
+                  <w:hideMark/>
+                </w:tcPr>
+                <w:p>
+                  <w:pPr>
+                    <w:spacing w:after="0" w:line="240" w:lineRule="auto"/>
+                    <w:rPr>
+                      <w:rFonts w:ascii="Calibri" w:eastAsia="Times New Roman" w:hAnsi="Calibri" w:cs="Calibri"/>
+                      <w:color w:val="000000"/>
+                      <w:lang w:val="en-IL" w:eastAsia="en-IL"/>
+                    </w:rPr>
+                  </w:pPr>
+                  <w:r>
+                    <w:rPr>
+                      <w:rFonts w:ascii="Calibri" w:eastAsia="Times New Roman" w:hAnsi="Calibri" w:cs="Calibri"/>
+                      <w:color w:val="000000"/>
+                      <w:lang w:val="en-IL" w:eastAsia="en-IL"/>
+                    </w:rPr>
+                    <w:t>AE1174</w:t>
+                  </w:r>
+                </w:p>
+              </w:tc>
+              <w:tc>
+                <w:tcPr>
+                  <w:tcW w:w="960" w:type="dxa"/>
+                  <w:tcBorders>
+                    <w:top w:val="nil"/>
+                    <w:left w:val="nil"/>
+                    <w:bottom w:val="nil"/>
+                    <w:right w:val="nil"/>
+                  </w:tcBorders>
+                  <w:shd w:val="clear" w:color="auto" w:fill="auto"/>
+                  <w:noWrap/>
+                  <w:vAlign w:val="bottom"/>
+                  <w:hideMark/>
+                </w:tcPr>
+                <w:p>
+                  <w:pPr>
+                    <w:spacing w:after="0" w:line="240" w:lineRule="auto"/>
+                    <w:jc w:val="right"/>
+                    <w:rPr>
+                      <w:rFonts w:ascii="Calibri" w:eastAsia="Times New Roman" w:hAnsi="Calibri" w:cs="Calibri"/>
+                      <w:color w:val="000000"/>
+                      <w:lang w:val="en-IL" w:eastAsia="en-IL"/>
+                    </w:rPr>
+                  </w:pPr>
+                  <w:r>
+                    <w:rPr>
+                      <w:rFonts w:ascii="Calibri" w:eastAsia="Times New Roman" w:hAnsi="Calibri" w:cs="Calibri"/>
+                      <w:color w:val="000000"/>
+                      <w:lang w:val="en-IL" w:eastAsia="en-IL"/>
+                    </w:rPr>
+                    <w:t>6523</w:t>
+                  </w:r>
+                </w:p>
+              </w:tc>
+            </w:tr>
+            <w:tr>
+              <w:trPr>
+                <w:trHeight w:val="300"/>
+              </w:trPr>
+              <w:tc>
+                <w:tcPr>
+                  <w:tcW w:w="960" w:type="dxa"/>
+                  <w:tcBorders>
+                    <w:top w:val="nil"/>
+                    <w:left w:val="nil"/>
+                    <w:bottom w:val="nil"/>
+                    <w:right w:val="nil"/>
+                  </w:tcBorders>
+                  <w:shd w:val="clear" w:color="auto" w:fill="auto"/>
+                  <w:noWrap/>
+                  <w:vAlign w:val="bottom"/>
+                  <w:hideMark/>
+                </w:tcPr>
+                <w:p>
+                  <w:pPr>
+                    <w:spacing w:after="0" w:line="240" w:lineRule="auto"/>
+                    <w:rPr>
+                      <w:rFonts w:ascii="Calibri" w:eastAsia="Times New Roman" w:hAnsi="Calibri" w:cs="Calibri"/>
+                      <w:color w:val="000000"/>
+                      <w:lang w:val="en-IL" w:eastAsia="en-IL"/>
+                    </w:rPr>
+                  </w:pPr>
+                  <w:r>
+                    <w:rPr>
+                      <w:rFonts w:ascii="Calibri" w:eastAsia="Times New Roman" w:hAnsi="Calibri" w:cs="Calibri"/>
+                      <w:color w:val="000000"/>
+                      <w:lang w:val="en-IL" w:eastAsia="en-IL"/>
+                    </w:rPr>
+                    <w:t>AE1175</w:t>
+                  </w:r>
+                </w:p>
+              </w:tc>
+              <w:tc>
+                <w:tcPr>
+                  <w:tcW w:w="960" w:type="dxa"/>
+                  <w:tcBorders>
+                    <w:top w:val="nil"/>
+                    <w:left w:val="nil"/>
+                    <w:bottom w:val="nil"/>
+                    <w:right w:val="nil"/>
+                  </w:tcBorders>
+                  <w:shd w:val="clear" w:color="auto" w:fill="auto"/>
+                  <w:noWrap/>
+                  <w:vAlign w:val="bottom"/>
+                  <w:hideMark/>
+                </w:tcPr>
+                <w:p>
+                  <w:pPr>
+                    <w:spacing w:after="0" w:line="240" w:lineRule="auto"/>
+                    <w:jc w:val="right"/>
+                    <w:rPr>
+                      <w:rFonts w:ascii="Calibri" w:eastAsia="Times New Roman" w:hAnsi="Calibri" w:cs="Calibri"/>
+                      <w:color w:val="000000"/>
+                      <w:lang w:val="en-IL" w:eastAsia="en-IL"/>
+                    </w:rPr>
+                  </w:pPr>
+                  <w:r>
+                    <w:rPr>
+                      <w:rFonts w:ascii="Calibri" w:eastAsia="Times New Roman" w:hAnsi="Calibri" w:cs="Calibri"/>
+                      <w:color w:val="000000"/>
+                      <w:lang w:val="en-IL" w:eastAsia="en-IL"/>
+                    </w:rPr>
+                    <w:t>6643</w:t>
+                  </w:r>
+                </w:p>
+              </w:tc>
+            </w:tr>
+            <w:tr>
+              <w:trPr>
+                <w:trHeight w:val="300"/>
+              </w:trPr>
+              <w:tc>
+                <w:tcPr>
+                  <w:tcW w:w="960" w:type="dxa"/>
+                  <w:tcBorders>
+                    <w:top w:val="nil"/>
+                    <w:left w:val="nil"/>
+                    <w:bottom w:val="nil"/>
+                    <w:right w:val="nil"/>
+                  </w:tcBorders>
+                  <w:shd w:val="clear" w:color="auto" w:fill="auto"/>
+                  <w:noWrap/>
+                  <w:vAlign w:val="bottom"/>
+                  <w:hideMark/>
+                </w:tcPr>
+                <w:p>
+                  <w:pPr>
+                    <w:spacing w:after="0" w:line="240" w:lineRule="auto"/>
+                    <w:rPr>
+                      <w:rFonts w:ascii="Calibri" w:eastAsia="Times New Roman" w:hAnsi="Calibri" w:cs="Calibri"/>
+                      <w:color w:val="000000"/>
+                      <w:lang w:val="en-IL" w:eastAsia="en-IL"/>
+                    </w:rPr>
+                  </w:pPr>
+                  <w:r>
+                    <w:rPr>
+                      <w:rFonts w:ascii="Calibri" w:eastAsia="Times New Roman" w:hAnsi="Calibri" w:cs="Calibri"/>
+                      <w:color w:val="000000"/>
+                      <w:lang w:val="en-IL" w:eastAsia="en-IL"/>
+                    </w:rPr>
+                    <w:t>AE1176</w:t>
+                  </w:r>
+                </w:p>
+              </w:tc>
+              <w:tc>
+                <w:tcPr>
+                  <w:tcW w:w="960" w:type="dxa"/>
+                  <w:tcBorders>
+                    <w:top w:val="nil"/>
+                    <w:left w:val="nil"/>
+                    <w:bottom w:val="nil"/>
+                    <w:right w:val="nil"/>
+                  </w:tcBorders>
+                  <w:shd w:val="clear" w:color="auto" w:fill="auto"/>
+                  <w:noWrap/>
+                  <w:vAlign w:val="bottom"/>
+                  <w:hideMark/>
+                </w:tcPr>
+                <w:p>
+                  <w:pPr>
+                    <w:spacing w:after="0" w:line="240" w:lineRule="auto"/>
+                    <w:jc w:val="right"/>
+                    <w:rPr>
+                      <w:rFonts w:ascii="Calibri" w:eastAsia="Times New Roman" w:hAnsi="Calibri" w:cs="Calibri"/>
+                      <w:color w:val="000000"/>
+                      <w:lang w:val="en-IL" w:eastAsia="en-IL"/>
+                    </w:rPr>
+                  </w:pPr>
+                  <w:r>
+                    <w:rPr>
+                      <w:rFonts w:ascii="Calibri" w:eastAsia="Times New Roman" w:hAnsi="Calibri" w:cs="Calibri"/>
+                      <w:color w:val="000000"/>
+                      <w:lang w:val="en-IL" w:eastAsia="en-IL"/>
+                    </w:rPr>
+                    <w:t>5917</w:t>
+                  </w:r>
+                </w:p>
+              </w:tc>
+            </w:tr>
+            <w:tr>
+              <w:trPr>
+                <w:trHeight w:val="300"/>
+              </w:trPr>
+              <w:tc>
+                <w:tcPr>
+                  <w:tcW w:w="960" w:type="dxa"/>
+                  <w:tcBorders>
+                    <w:top w:val="nil"/>
+                    <w:left w:val="nil"/>
+                    <w:bottom w:val="nil"/>
+                    <w:right w:val="nil"/>
+                  </w:tcBorders>
+                  <w:shd w:val="clear" w:color="auto" w:fill="auto"/>
+                  <w:noWrap/>
+                  <w:vAlign w:val="bottom"/>
+                  <w:hideMark/>
+                </w:tcPr>
+                <w:p>
+                  <w:pPr>
+                    <w:spacing w:after="0" w:line="240" w:lineRule="auto"/>
+                    <w:rPr>
+                      <w:rFonts w:ascii="Calibri" w:eastAsia="Times New Roman" w:hAnsi="Calibri" w:cs="Calibri"/>
+                      <w:color w:val="000000"/>
+                      <w:lang w:val="en-IL" w:eastAsia="en-IL"/>
+                    </w:rPr>
+                  </w:pPr>
+                  <w:r>
+                    <w:rPr>
+                      <w:rFonts w:ascii="Calibri" w:eastAsia="Times New Roman" w:hAnsi="Calibri" w:cs="Calibri"/>
+                      <w:color w:val="000000"/>
+                      <w:lang w:val="en-IL" w:eastAsia="en-IL"/>
+                    </w:rPr>
+                    <w:t>AE1177</w:t>
+                  </w:r>
+                </w:p>
+              </w:tc>
+              <w:tc>
+                <w:tcPr>
+                  <w:tcW w:w="960" w:type="dxa"/>
+                  <w:tcBorders>
+                    <w:top w:val="nil"/>
+                    <w:left w:val="nil"/>
+                    <w:bottom w:val="nil"/>
+                    <w:right w:val="nil"/>
+                  </w:tcBorders>
+                  <w:shd w:val="clear" w:color="auto" w:fill="auto"/>
+                  <w:noWrap/>
+                  <w:vAlign w:val="bottom"/>
+                  <w:hideMark/>
+                </w:tcPr>
+                <w:p>
+                  <w:pPr>
+                    <w:spacing w:after="0" w:line="240" w:lineRule="auto"/>
+                    <w:jc w:val="right"/>
+                    <w:rPr>
+                      <w:rFonts w:ascii="Calibri" w:eastAsia="Times New Roman" w:hAnsi="Calibri" w:cs="Calibri"/>
+                      <w:color w:val="000000"/>
+                      <w:lang w:val="en-IL" w:eastAsia="en-IL"/>
+                    </w:rPr>
+                  </w:pPr>
+                  <w:r>
+                    <w:rPr>
+                      <w:rFonts w:ascii="Calibri" w:eastAsia="Times New Roman" w:hAnsi="Calibri" w:cs="Calibri"/>
+                      <w:color w:val="000000"/>
+                      <w:lang w:val="en-IL" w:eastAsia="en-IL"/>
+                    </w:rPr>
+                    <w:t>6441</w:t>
+                  </w:r>
+                </w:p>
+              </w:tc>
+            </w:tr>
+            <w:tr>
+              <w:trPr>
+                <w:trHeight w:val="300"/>
+              </w:trPr>
+              <w:tc>
+                <w:tcPr>
+                  <w:tcW w:w="960" w:type="dxa"/>
+                  <w:tcBorders>
+                    <w:top w:val="nil"/>
+                    <w:left w:val="nil"/>
+                    <w:bottom w:val="nil"/>
+                    <w:right w:val="nil"/>
+                  </w:tcBorders>
+                  <w:shd w:val="clear" w:color="auto" w:fill="auto"/>
+                  <w:noWrap/>
+                  <w:vAlign w:val="bottom"/>
+                  <w:hideMark/>
+                </w:tcPr>
+                <w:p>
+                  <w:pPr>
+                    <w:spacing w:after="0" w:line="240" w:lineRule="auto"/>
+                    <w:rPr>
+                      <w:rFonts w:ascii="Calibri" w:eastAsia="Times New Roman" w:hAnsi="Calibri" w:cs="Calibri"/>
+                      <w:color w:val="000000"/>
+                      <w:lang w:val="en-IL" w:eastAsia="en-IL"/>
+                    </w:rPr>
+                  </w:pPr>
+                  <w:r>
+                    <w:rPr>
+                      <w:rFonts w:ascii="Calibri" w:eastAsia="Times New Roman" w:hAnsi="Calibri" w:cs="Calibri"/>
+                      <w:color w:val="000000"/>
+                      <w:lang w:val="en-IL" w:eastAsia="en-IL"/>
+                    </w:rPr>
+                    <w:t>AE1178</w:t>
+                  </w:r>
+                </w:p>
+              </w:tc>
+              <w:tc>
+                <w:tcPr>
+                  <w:tcW w:w="960" w:type="dxa"/>
+                  <w:tcBorders>
+                    <w:top w:val="nil"/>
+                    <w:left w:val="nil"/>
+                    <w:bottom w:val="nil"/>
+                    <w:right w:val="nil"/>
+                  </w:tcBorders>
+                  <w:shd w:val="clear" w:color="auto" w:fill="auto"/>
+                  <w:noWrap/>
+                  <w:vAlign w:val="bottom"/>
+                  <w:hideMark/>
+                </w:tcPr>
+                <w:p>
+                  <w:pPr>
+                    <w:spacing w:after="0" w:line="240" w:lineRule="auto"/>
+                    <w:jc w:val="right"/>
+                    <w:rPr>
+                      <w:rFonts w:ascii="Calibri" w:eastAsia="Times New Roman" w:hAnsi="Calibri" w:cs="Calibri"/>
+                      <w:color w:val="000000"/>
+                      <w:lang w:val="en-IL" w:eastAsia="en-IL"/>
+                    </w:rPr>
+                  </w:pPr>
+                  <w:r>
+                    <w:rPr>
+                      <w:rFonts w:ascii="Calibri" w:eastAsia="Times New Roman" w:hAnsi="Calibri" w:cs="Calibri"/>
+                      <w:color w:val="000000"/>
+                      <w:lang w:val="en-IL" w:eastAsia="en-IL"/>
+                    </w:rPr>
+                    <w:t>5553</w:t>
+                  </w:r>
+                </w:p>
+              </w:tc>
+            </w:tr>
+            <w:tr>
+              <w:trPr>
+                <w:trHeight w:val="300"/>
+              </w:trPr>
+              <w:tc>
+                <w:tcPr>
+                  <w:tcW w:w="960" w:type="dxa"/>
+                  <w:tcBorders>
+                    <w:top w:val="nil"/>
+                    <w:left w:val="nil"/>
+                    <w:bottom w:val="nil"/>
+                    <w:right w:val="nil"/>
+                  </w:tcBorders>
+                  <w:shd w:val="clear" w:color="auto" w:fill="auto"/>
+                  <w:noWrap/>
+                  <w:vAlign w:val="bottom"/>
+                  <w:hideMark/>
+                </w:tcPr>
+                <w:p>
+                  <w:pPr>
+                    <w:spacing w:after="0" w:line="240" w:lineRule="auto"/>
+                    <w:rPr>
+                      <w:rFonts w:ascii="Calibri" w:eastAsia="Times New Roman" w:hAnsi="Calibri" w:cs="Calibri"/>
+                      <w:color w:val="000000"/>
+                      <w:lang w:val="en-IL" w:eastAsia="en-IL"/>
+                    </w:rPr>
+                  </w:pPr>
+                  <w:r>
+                    <w:rPr>
+                      <w:rFonts w:ascii="Calibri" w:eastAsia="Times New Roman" w:hAnsi="Calibri" w:cs="Calibri"/>
+                      <w:color w:val="000000"/>
+                      <w:lang w:val="en-IL" w:eastAsia="en-IL"/>
+                    </w:rPr>
+                    <w:t>AE1179</w:t>
+                  </w:r>
+                </w:p>
+              </w:tc>
+              <w:tc>
+                <w:tcPr>
+                  <w:tcW w:w="960" w:type="dxa"/>
+                  <w:tcBorders>
+                    <w:top w:val="nil"/>
+                    <w:left w:val="nil"/>
+                    <w:bottom w:val="nil"/>
+                    <w:right w:val="nil"/>
+                  </w:tcBorders>
+                  <w:shd w:val="clear" w:color="auto" w:fill="auto"/>
+                  <w:noWrap/>
+                  <w:vAlign w:val="bottom"/>
+                  <w:hideMark/>
+                </w:tcPr>
+                <w:p>
+                  <w:pPr>
+                    <w:spacing w:after="0" w:line="240" w:lineRule="auto"/>
+                    <w:jc w:val="right"/>
+                    <w:rPr>
+                      <w:rFonts w:ascii="Calibri" w:eastAsia="Times New Roman" w:hAnsi="Calibri" w:cs="Calibri"/>
+                      <w:color w:val="000000"/>
+                      <w:lang w:val="en-IL" w:eastAsia="en-IL"/>
+                    </w:rPr>
+                  </w:pPr>
+                  <w:r>
+                    <w:rPr>
+                      <w:rFonts w:ascii="Calibri" w:eastAsia="Times New Roman" w:hAnsi="Calibri" w:cs="Calibri"/>
+                      <w:color w:val="000000"/>
+                      <w:lang w:val="en-IL" w:eastAsia="en-IL"/>
+                    </w:rPr>
+                    <w:t>5823</w:t>
+                  </w:r>
+                </w:p>
+              </w:tc>
+            </w:tr>
+            <w:tr>
+              <w:trPr>
+                <w:trHeight w:val="300"/>
+              </w:trPr>
+              <w:tc>
+                <w:tcPr>
+                  <w:tcW w:w="960" w:type="dxa"/>
+                  <w:tcBorders>
+                    <w:top w:val="nil"/>
+                    <w:left w:val="nil"/>
+                    <w:bottom w:val="nil"/>
+                    <w:right w:val="nil"/>
+                  </w:tcBorders>
+                  <w:shd w:val="clear" w:color="auto" w:fill="auto"/>
+                  <w:noWrap/>
+                  <w:vAlign w:val="bottom"/>
+                  <w:hideMark/>
+                </w:tcPr>
+                <w:p>
+                  <w:pPr>
+                    <w:spacing w:after="0" w:line="240" w:lineRule="auto"/>
+                    <w:rPr>
+                      <w:rFonts w:ascii="Calibri" w:eastAsia="Times New Roman" w:hAnsi="Calibri" w:cs="Calibri"/>
+                      <w:color w:val="000000"/>
+                      <w:lang w:val="en-IL" w:eastAsia="en-IL"/>
+                    </w:rPr>
+                  </w:pPr>
+                  <w:r>
+                    <w:rPr>
+                      <w:rFonts w:ascii="Calibri" w:eastAsia="Times New Roman" w:hAnsi="Calibri" w:cs="Calibri"/>
+                      <w:color w:val="000000"/>
+                      <w:lang w:val="en-IL" w:eastAsia="en-IL"/>
+                    </w:rPr>
+                    <w:t>AE1180</w:t>
+                  </w:r>
+                </w:p>
+              </w:tc>
+              <w:tc>
+                <w:tcPr>
+                  <w:tcW w:w="960" w:type="dxa"/>
+                  <w:tcBorders>
+                    <w:top w:val="nil"/>
+                    <w:left w:val="nil"/>
+                    <w:bottom w:val="nil"/>
+                    <w:right w:val="nil"/>
+                  </w:tcBorders>
+                  <w:shd w:val="clear" w:color="auto" w:fill="auto"/>
+                  <w:noWrap/>
+                  <w:vAlign w:val="bottom"/>
+                  <w:hideMark/>
+                </w:tcPr>
+                <w:p>
+                  <w:pPr>
+                    <w:spacing w:after="0" w:line="240" w:lineRule="auto"/>
+                    <w:jc w:val="right"/>
+                    <w:rPr>
+                      <w:rFonts w:ascii="Calibri" w:eastAsia="Times New Roman" w:hAnsi="Calibri" w:cs="Calibri"/>
+                      <w:color w:val="000000"/>
+                      <w:lang w:val="en-IL" w:eastAsia="en-IL"/>
+                    </w:rPr>
+                  </w:pPr>
+                  <w:r>
+                    <w:rPr>
+                      <w:rFonts w:ascii="Calibri" w:eastAsia="Times New Roman" w:hAnsi="Calibri" w:cs="Calibri"/>
+                      <w:color w:val="000000"/>
+                      <w:lang w:val="en-IL" w:eastAsia="en-IL"/>
+                    </w:rPr>
+                    <w:t>6678</w:t>
+                  </w:r>
+                </w:p>
+              </w:tc>
+            </w:tr>
+          </w:tbl>
+          <w:p>
+            <w:pPr>
+              <w:spacing w:after="0" w:line="240" w:lineRule="auto"/>
+              <w:rPr>
+                <w:rFonts w:ascii="Calibri" w:eastAsia="Times New Roman" w:hAnsi="Calibri" w:cs="Calibri"/>
+                <w:color w:val="000000"/>
+                <w:lang w:eastAsia="en-IL"/>
+              </w:rPr>
+            </w:pPr>
+          </w:p>
+        </w:tc>
+        <w:tc>
+          <w:tcPr>
+            <w:tcW w:w="960" w:type="dxa"/>
+            <w:tcBorders>
+              <w:top w:val="nil"/>
+              <w:left w:val="nil"/>
+              <w:bottom w:val="nil"/>
+              <w:right w:val="nil"/>
+            </w:tcBorders>
+            <w:shd w:val="clear" w:color="auto" w:fill="auto"/>
+            <w:noWrap/>
+            <w:vAlign w:val="bottom"/>
+          </w:tcPr>
+          <w:p>
+            <w:pPr>
+              <w:spacing w:after="0" w:line="240" w:lineRule="auto"/>
+              <w:rPr>
+                <w:rFonts w:ascii="Calibri" w:eastAsia="Times New Roman" w:hAnsi="Calibri" w:cs="Calibri"/>
+                <w:color w:val="000000"/>
+                <w:lang w:val="en-IL" w:eastAsia="en-IL"/>
+              </w:rPr>
+            </w:pPr>
+          </w:p>
+        </w:tc>
+        <w:tc>
+          <w:tcPr>
+            <w:tcW w:w="960" w:type="dxa"/>
+            <w:tcBorders>
+              <w:top w:val="nil"/>
+              <w:left w:val="nil"/>
+              <w:bottom w:val="nil"/>
+              <w:right w:val="nil"/>
+            </w:tcBorders>
+            <w:shd w:val="clear" w:color="auto" w:fill="auto"/>
+            <w:noWrap/>
+            <w:vAlign w:val="bottom"/>
+          </w:tcPr>
+          <w:p>
+            <w:pPr>
+              <w:spacing w:after="0" w:line="240" w:lineRule="auto"/>
+              <w:rPr>
+                <w:rFonts w:ascii="Calibri" w:eastAsia="Times New Roman" w:hAnsi="Calibri" w:cs="Calibri"/>
+                <w:color w:val="000000"/>
+                <w:lang w:val="en-IL" w:eastAsia="en-IL"/>
+              </w:rPr>
+            </w:pPr>
+          </w:p>
+        </w:tc>
+        <w:tc>
+          <w:tcPr>
+            <w:tcW w:w="960" w:type="dxa"/>
+            <w:tcBorders>
+              <w:top w:val="nil"/>
+              <w:left w:val="nil"/>
+              <w:bottom w:val="nil"/>
+              <w:right w:val="nil"/>
+            </w:tcBorders>
+            <w:shd w:val="clear" w:color="auto" w:fill="auto"/>
+            <w:noWrap/>
+            <w:vAlign w:val="bottom"/>
+          </w:tcPr>
+          <w:p>
+            <w:pPr>
+              <w:spacing w:after="0" w:line="240" w:lineRule="auto"/>
+              <w:rPr>
+                <w:rFonts w:ascii="Calibri" w:eastAsia="Times New Roman" w:hAnsi="Calibri" w:cs="Calibri"/>
+                <w:color w:val="000000"/>
+                <w:lang w:val="en-IL" w:eastAsia="en-IL"/>
+              </w:rPr>
+            </w:pPr>
+          </w:p>
+        </w:tc>
+        <w:tc>
+          <w:tcPr>
+            <w:tcW w:w="960" w:type="dxa"/>
+            <w:tcBorders>
+              <w:top w:val="nil"/>
+              <w:left w:val="nil"/>
+              <w:bottom w:val="nil"/>
+              <w:right w:val="nil"/>
+            </w:tcBorders>
+            <w:shd w:val="clear" w:color="auto" w:fill="auto"/>
+            <w:noWrap/>
+            <w:vAlign w:val="bottom"/>
+          </w:tcPr>
+          <w:p>
+            <w:pPr>
+              <w:spacing w:after="0" w:line="240" w:lineRule="auto"/>
+              <w:rPr>
+                <w:rFonts w:ascii="Calibri" w:eastAsia="Times New Roman" w:hAnsi="Calibri" w:cs="Calibri"/>
+                <w:color w:val="000000"/>
+                <w:lang w:val="en-IL" w:eastAsia="en-IL"/>
+              </w:rPr>
+            </w:pPr>
+          </w:p>
+        </w:tc>
+        <w:tc>
+          <w:tcPr>
+            <w:tcW w:w="960" w:type="dxa"/>
+            <w:tcBorders>
+              <w:top w:val="nil"/>
+              <w:left w:val="nil"/>
+              <w:bottom w:val="nil"/>
+              <w:right w:val="nil"/>
+            </w:tcBorders>
+            <w:shd w:val="clear" w:color="auto" w:fill="auto"/>
+            <w:noWrap/>
+            <w:vAlign w:val="bottom"/>
+          </w:tcPr>
+          <w:p>
+            <w:pPr>
+              <w:spacing w:after="0" w:line="240" w:lineRule="auto"/>
+              <w:rPr>
+                <w:rFonts w:ascii="Calibri" w:eastAsia="Times New Roman" w:hAnsi="Calibri" w:cs="Calibri"/>
+                <w:color w:val="000000"/>
+                <w:lang w:val="en-IL" w:eastAsia="en-IL"/>
+              </w:rPr>
+            </w:pPr>
+          </w:p>
+        </w:tc>
+        <w:tc>
+          <w:tcPr>
+            <w:tcW w:w="960" w:type="dxa"/>
+            <w:tcBorders>
+              <w:top w:val="nil"/>
+              <w:left w:val="nil"/>
+              <w:bottom w:val="nil"/>
+              <w:right w:val="nil"/>
+            </w:tcBorders>
+            <w:shd w:val="clear" w:color="auto" w:fill="auto"/>
+            <w:noWrap/>
+            <w:vAlign w:val="bottom"/>
+          </w:tcPr>
+          <w:p>
+            <w:pPr>
+              <w:spacing w:after="0" w:line="240" w:lineRule="auto"/>
+              <w:rPr>
+                <w:rFonts w:ascii="Calibri" w:eastAsia="Times New Roman" w:hAnsi="Calibri" w:cs="Calibri"/>
+                <w:color w:val="000000"/>
+                <w:lang w:val="en-IL" w:eastAsia="en-IL"/>
+              </w:rPr>
+            </w:pPr>
+          </w:p>
+        </w:tc>
+        <w:tc>
+          <w:tcPr>
+            <w:tcW w:w="960" w:type="dxa"/>
+            <w:tcBorders>
+              <w:top w:val="nil"/>
+              <w:left w:val="nil"/>
+              <w:bottom w:val="nil"/>
+              <w:right w:val="nil"/>
+            </w:tcBorders>
+            <w:shd w:val="clear" w:color="auto" w:fill="auto"/>
+            <w:noWrap/>
+            <w:vAlign w:val="bottom"/>
+          </w:tcPr>
+          <w:p>
+            <w:pPr>
+              <w:spacing w:after="0" w:line="240" w:lineRule="auto"/>
+              <w:rPr>
+                <w:rFonts w:ascii="Calibri" w:eastAsia="Times New Roman" w:hAnsi="Calibri" w:cs="Calibri"/>
+                <w:color w:val="000000"/>
+                <w:lang w:val="en-IL" w:eastAsia="en-IL"/>
+              </w:rPr>
+            </w:pPr>
+          </w:p>
+        </w:tc>
+        <w:tc>
+          <w:tcPr>
+            <w:tcW w:w="960" w:type="dxa"/>
+            <w:tcBorders>
+              <w:top w:val="nil"/>
+              <w:left w:val="nil"/>
+              <w:bottom w:val="nil"/>
+              <w:right w:val="nil"/>
+            </w:tcBorders>
+            <w:shd w:val="clear" w:color="auto" w:fill="auto"/>
+            <w:noWrap/>
+            <w:vAlign w:val="bottom"/>
+          </w:tcPr>
+          <w:p>
+            <w:pPr>
+              <w:spacing w:after="0" w:line="240" w:lineRule="auto"/>
+              <w:rPr>
+                <w:rFonts w:ascii="Calibri" w:eastAsia="Times New Roman" w:hAnsi="Calibri" w:cs="Calibri"/>
+                <w:color w:val="000000"/>
+                <w:lang w:val="en-IL" w:eastAsia="en-IL"/>
+              </w:rPr>
+            </w:pPr>
+          </w:p>
+        </w:tc>
+        <w:tc>
+          <w:tcPr>
+            <w:tcW w:w="960" w:type="dxa"/>
+            <w:tcBorders>
+              <w:top w:val="nil"/>
+              <w:left w:val="nil"/>
+              <w:bottom w:val="nil"/>
+              <w:right w:val="nil"/>
+            </w:tcBorders>
+            <w:shd w:val="clear" w:color="auto" w:fill="auto"/>
+            <w:noWrap/>
+            <w:vAlign w:val="bottom"/>
+          </w:tcPr>
+          <w:p>
+            <w:pPr>
+              <w:spacing w:after="0" w:line="240" w:lineRule="auto"/>
+              <w:rPr>
+                <w:rFonts w:ascii="Calibri" w:eastAsia="Times New Roman" w:hAnsi="Calibri" w:cs="Calibri"/>
+                <w:color w:val="000000"/>
+                <w:lang w:val="en-IL" w:eastAsia="en-IL"/>
+              </w:rPr>
+            </w:pPr>
+          </w:p>
+        </w:tc>
+        <w:tc>
+          <w:tcPr>
+            <w:tcW w:w="960" w:type="dxa"/>
+            <w:tcBorders>
+              <w:top w:val="nil"/>
+              <w:left w:val="nil"/>
+              <w:bottom w:val="nil"/>
+              <w:right w:val="nil"/>
+            </w:tcBorders>
+            <w:shd w:val="clear" w:color="auto" w:fill="auto"/>
+            <w:noWrap/>
+            <w:vAlign w:val="bottom"/>
+          </w:tcPr>
+          <w:p>
+            <w:pPr>
+              <w:spacing w:after="0" w:line="240" w:lineRule="auto"/>
+              <w:rPr>
+                <w:rFonts w:ascii="Calibri" w:eastAsia="Times New Roman" w:hAnsi="Calibri" w:cs="Calibri"/>
+                <w:color w:val="000000"/>
+                <w:lang w:val="en-IL" w:eastAsia="en-IL"/>
+              </w:rPr>
+            </w:pPr>
+          </w:p>
+        </w:tc>
+        <w:tc>
+          <w:tcPr>
+            <w:tcW w:w="960" w:type="dxa"/>
+            <w:tcBorders>
+              <w:top w:val="nil"/>
+              <w:left w:val="nil"/>
+              <w:bottom w:val="nil"/>
+              <w:right w:val="nil"/>
+            </w:tcBorders>
+            <w:shd w:val="clear" w:color="auto" w:fill="auto"/>
+            <w:noWrap/>
+            <w:vAlign w:val="bottom"/>
+          </w:tcPr>
+          <w:p>
+            <w:pPr>
+              <w:spacing w:after="0" w:line="240" w:lineRule="auto"/>
+              <w:rPr>
+                <w:rFonts w:ascii="Calibri" w:eastAsia="Times New Roman" w:hAnsi="Calibri" w:cs="Calibri"/>
+                <w:color w:val="000000"/>
+                <w:lang w:val="en-IL" w:eastAsia="en-IL"/>
+              </w:rPr>
+            </w:pPr>
+          </w:p>
+        </w:tc>
+        <w:tc>
+          <w:tcPr>
+            <w:tcW w:w="960" w:type="dxa"/>
+            <w:tcBorders>
+              <w:top w:val="nil"/>
+              <w:left w:val="nil"/>
+              <w:bottom w:val="nil"/>
+              <w:right w:val="nil"/>
+            </w:tcBorders>
+            <w:shd w:val="clear" w:color="auto" w:fill="auto"/>
+            <w:noWrap/>
+            <w:vAlign w:val="bottom"/>
+          </w:tcPr>
+          <w:p>
+            <w:pPr>
+              <w:spacing w:after="0" w:line="240" w:lineRule="auto"/>
+              <w:rPr>
+                <w:rFonts w:ascii="Calibri" w:eastAsia="Times New Roman" w:hAnsi="Calibri" w:cs="Calibri"/>
+                <w:color w:val="000000"/>
+                <w:lang w:val="en-IL" w:eastAsia="en-IL"/>
+              </w:rPr>
+            </w:pPr>
+          </w:p>
+        </w:tc>
+        <w:tc>
+          <w:tcPr>
+            <w:tcW w:w="960" w:type="dxa"/>
+            <w:tcBorders>
+              <w:top w:val="nil"/>
+              <w:left w:val="nil"/>
+              <w:bottom w:val="nil"/>
+              <w:right w:val="nil"/>
+            </w:tcBorders>
+            <w:shd w:val="clear" w:color="auto" w:fill="auto"/>
+            <w:noWrap/>
+            <w:vAlign w:val="bottom"/>
+          </w:tcPr>
+          <w:p>
+            <w:pPr>
+              <w:spacing w:after="0" w:line="240" w:lineRule="auto"/>
+              <w:rPr>
+                <w:rFonts w:ascii="Calibri" w:eastAsia="Times New Roman" w:hAnsi="Calibri" w:cs="Calibri"/>
+                <w:color w:val="000000"/>
+                <w:lang w:val="en-IL" w:eastAsia="en-IL"/>
+              </w:rPr>
+            </w:pPr>
+          </w:p>
+        </w:tc>
+        <w:tc>
+          <w:tcPr>
+            <w:tcW w:w="960" w:type="dxa"/>
+            <w:tcBorders>
+              <w:top w:val="nil"/>
+              <w:left w:val="nil"/>
+              <w:bottom w:val="nil"/>
+              <w:right w:val="nil"/>
+            </w:tcBorders>
+            <w:shd w:val="clear" w:color="auto" w:fill="auto"/>
+            <w:noWrap/>
+            <w:vAlign w:val="bottom"/>
+          </w:tcPr>
+          <w:p>
+            <w:pPr>
+              <w:spacing w:after="0" w:line="240" w:lineRule="auto"/>
+              <w:rPr>
+                <w:rFonts w:ascii="Calibri" w:eastAsia="Times New Roman" w:hAnsi="Calibri" w:cs="Calibri"/>
+                <w:color w:val="000000"/>
+                <w:lang w:val="en-IL" w:eastAsia="en-IL"/>
+              </w:rPr>
+            </w:pPr>
+          </w:p>
+        </w:tc>
+        <w:tc>
+          <w:tcPr>
+            <w:tcW w:w="960" w:type="dxa"/>
+            <w:tcBorders>
+              <w:top w:val="nil"/>
+              <w:left w:val="nil"/>
+              <w:bottom w:val="nil"/>
+              <w:right w:val="nil"/>
+            </w:tcBorders>
+            <w:shd w:val="clear" w:color="auto" w:fill="auto"/>
+            <w:noWrap/>
+            <w:vAlign w:val="bottom"/>
+          </w:tcPr>
+          <w:p>
+            <w:pPr>
+              <w:spacing w:after="0" w:line="240" w:lineRule="auto"/>
+              <w:rPr>
+                <w:rFonts w:ascii="Calibri" w:eastAsia="Times New Roman" w:hAnsi="Calibri" w:cs="Calibri"/>
+                <w:color w:val="000000"/>
+                <w:lang w:val="en-IL" w:eastAsia="en-IL"/>
+              </w:rPr>
+            </w:pPr>
+          </w:p>
+        </w:tc>
+        <w:tc>
+          <w:tcPr>
+            <w:tcW w:w="960" w:type="dxa"/>
+            <w:tcBorders>
+              <w:top w:val="nil"/>
+              <w:left w:val="nil"/>
+              <w:bottom w:val="nil"/>
+              <w:right w:val="nil"/>
+            </w:tcBorders>
+            <w:shd w:val="clear" w:color="auto" w:fill="auto"/>
+            <w:noWrap/>
+            <w:vAlign w:val="bottom"/>
+          </w:tcPr>
+          <w:p>
+            <w:pPr>
+              <w:spacing w:after="0" w:line="240" w:lineRule="auto"/>
+              <w:rPr>
+                <w:rFonts w:ascii="Calibri" w:eastAsia="Times New Roman" w:hAnsi="Calibri" w:cs="Calibri"/>
+                <w:color w:val="000000"/>
+                <w:lang w:val="en-IL" w:eastAsia="en-IL"/>
+              </w:rPr>
+            </w:pPr>
+          </w:p>
+        </w:tc>
+        <w:tc>
+          <w:tcPr>
+            <w:tcW w:w="960" w:type="dxa"/>
+            <w:tcBorders>
+              <w:top w:val="nil"/>
+              <w:left w:val="nil"/>
+              <w:bottom w:val="nil"/>
+              <w:right w:val="nil"/>
+            </w:tcBorders>
+            <w:shd w:val="clear" w:color="auto" w:fill="auto"/>
+            <w:noWrap/>
+            <w:vAlign w:val="bottom"/>
+          </w:tcPr>
+          <w:p>
+            <w:pPr>
+              <w:spacing w:after="0" w:line="240" w:lineRule="auto"/>
+              <w:rPr>
+                <w:rFonts w:ascii="Calibri" w:eastAsia="Times New Roman" w:hAnsi="Calibri" w:cs="Calibri"/>
+                <w:color w:val="000000"/>
+                <w:lang w:val="en-IL" w:eastAsia="en-IL"/>
+              </w:rPr>
+            </w:pPr>
+          </w:p>
+        </w:tc>
+        <w:tc>
+          <w:tcPr>
+            <w:tcW w:w="960" w:type="dxa"/>
+            <w:tcBorders>
+              <w:top w:val="nil"/>
+              <w:left w:val="nil"/>
+              <w:bottom w:val="nil"/>
+              <w:right w:val="nil"/>
+            </w:tcBorders>
+            <w:shd w:val="clear" w:color="auto" w:fill="auto"/>
+            <w:noWrap/>
+            <w:vAlign w:val="bottom"/>
+          </w:tcPr>
+          <w:p>
+            <w:pPr>
+              <w:spacing w:after="0" w:line="240" w:lineRule="auto"/>
+              <w:rPr>
+                <w:rFonts w:ascii="Calibri" w:eastAsia="Times New Roman" w:hAnsi="Calibri" w:cs="Calibri"/>
+                <w:color w:val="000000"/>
+                <w:lang w:val="en-IL" w:eastAsia="en-IL"/>
+              </w:rPr>
+            </w:pPr>
+          </w:p>
+        </w:tc>
+        <w:tc>
+          <w:tcPr>
+            <w:tcW w:w="960" w:type="dxa"/>
+            <w:tcBorders>
+              <w:top w:val="nil"/>
+              <w:left w:val="nil"/>
+              <w:bottom w:val="nil"/>
+              <w:right w:val="nil"/>
+            </w:tcBorders>
+            <w:shd w:val="clear" w:color="auto" w:fill="auto"/>
+            <w:noWrap/>
+            <w:vAlign w:val="bottom"/>
+          </w:tcPr>
+          <w:p>
+            <w:pPr>
+              <w:spacing w:after="0" w:line="240" w:lineRule="auto"/>
+              <w:rPr>
+                <w:rFonts w:ascii="Calibri" w:eastAsia="Times New Roman" w:hAnsi="Calibri" w:cs="Calibri"/>
+                <w:color w:val="000000"/>
+                <w:lang w:val="en-IL" w:eastAsia="en-IL"/>
+              </w:rPr>
+            </w:pPr>
+          </w:p>
+        </w:tc>
+        <w:tc>
+          <w:tcPr>
+            <w:tcW w:w="960" w:type="dxa"/>
+            <w:tcBorders>
+              <w:top w:val="nil"/>
+              <w:left w:val="nil"/>
+              <w:bottom w:val="nil"/>
+              <w:right w:val="nil"/>
+            </w:tcBorders>
+            <w:shd w:val="clear" w:color="auto" w:fill="auto"/>
+            <w:noWrap/>
+            <w:vAlign w:val="bottom"/>
+          </w:tcPr>
+          <w:p>
+            <w:pPr>
+              <w:spacing w:after="0" w:line="240" w:lineRule="auto"/>
+              <w:rPr>
+                <w:rFonts w:ascii="Calibri" w:eastAsia="Times New Roman" w:hAnsi="Calibri" w:cs="Calibri"/>
+                <w:color w:val="000000"/>
+                <w:lang w:val="en-IL" w:eastAsia="en-IL"/>
+              </w:rPr>
+            </w:pPr>
+          </w:p>
+        </w:tc>
+        <w:tc>
+          <w:tcPr>
+            <w:tcW w:w="960" w:type="dxa"/>
+            <w:tcBorders>
+              <w:top w:val="nil"/>
+              <w:left w:val="nil"/>
+              <w:bottom w:val="nil"/>
+              <w:right w:val="nil"/>
+            </w:tcBorders>
+            <w:shd w:val="clear" w:color="auto" w:fill="auto"/>
+            <w:noWrap/>
+            <w:vAlign w:val="bottom"/>
+          </w:tcPr>
+          <w:p>
+            <w:pPr>
+              <w:spacing w:after="0" w:line="240" w:lineRule="auto"/>
+              <w:rPr>
+                <w:rFonts w:ascii="Calibri" w:eastAsia="Times New Roman" w:hAnsi="Calibri" w:cs="Calibri"/>
+                <w:color w:val="000000"/>
+                <w:lang w:val="en-IL" w:eastAsia="en-IL"/>
+              </w:rPr>
+            </w:pPr>
+          </w:p>
+        </w:tc>
+        <w:tc>
+          <w:tcPr>
+            <w:tcW w:w="960" w:type="dxa"/>
+            <w:tcBorders>
+              <w:top w:val="nil"/>
+              <w:left w:val="nil"/>
+              <w:bottom w:val="nil"/>
+              <w:right w:val="nil"/>
+            </w:tcBorders>
+            <w:shd w:val="clear" w:color="auto" w:fill="auto"/>
+            <w:noWrap/>
+            <w:vAlign w:val="bottom"/>
+          </w:tcPr>
+          <w:p>
+            <w:pPr>
+              <w:spacing w:after="0" w:line="240" w:lineRule="auto"/>
+              <w:rPr>
+                <w:rFonts w:ascii="Calibri" w:eastAsia="Times New Roman" w:hAnsi="Calibri" w:cs="Calibri"/>
+                <w:color w:val="000000"/>
+                <w:lang w:val="en-IL" w:eastAsia="en-IL"/>
+              </w:rPr>
+            </w:pPr>
+          </w:p>
+        </w:tc>
+        <w:tc>
+          <w:tcPr>
+            <w:tcW w:w="960" w:type="dxa"/>
+            <w:tcBorders>
+              <w:top w:val="nil"/>
+              <w:left w:val="nil"/>
+              <w:bottom w:val="nil"/>
+              <w:right w:val="nil"/>
+            </w:tcBorders>
+            <w:shd w:val="clear" w:color="auto" w:fill="auto"/>
+            <w:noWrap/>
+            <w:vAlign w:val="bottom"/>
+          </w:tcPr>
+          <w:p>
+            <w:pPr>
+              <w:spacing w:after="0" w:line="240" w:lineRule="auto"/>
+              <w:rPr>
+                <w:rFonts w:ascii="Calibri" w:eastAsia="Times New Roman" w:hAnsi="Calibri" w:cs="Calibri"/>
+                <w:color w:val="000000"/>
+                <w:lang w:val="en-IL" w:eastAsia="en-IL"/>
+              </w:rPr>
+            </w:pPr>
+          </w:p>
+        </w:tc>
+        <w:tc>
+          <w:tcPr>
+            <w:tcW w:w="960" w:type="dxa"/>
+            <w:tcBorders>
+              <w:top w:val="nil"/>
+              <w:left w:val="nil"/>
+              <w:bottom w:val="nil"/>
+              <w:right w:val="nil"/>
+            </w:tcBorders>
+            <w:shd w:val="clear" w:color="auto" w:fill="auto"/>
+            <w:noWrap/>
+            <w:vAlign w:val="bottom"/>
+          </w:tcPr>
+          <w:p>
+            <w:pPr>
+              <w:spacing w:after="0" w:line="240" w:lineRule="auto"/>
+              <w:rPr>
+                <w:rFonts w:ascii="Calibri" w:eastAsia="Times New Roman" w:hAnsi="Calibri" w:cs="Calibri"/>
+                <w:color w:val="000000"/>
+                <w:lang w:val="en-IL" w:eastAsia="en-IL"/>
+              </w:rPr>
+            </w:pPr>
+          </w:p>
+        </w:tc>
+        <w:tc>
+          <w:tcPr>
+            <w:tcW w:w="960" w:type="dxa"/>
+            <w:tcBorders>
+              <w:top w:val="nil"/>
+              <w:left w:val="nil"/>
+              <w:bottom w:val="nil"/>
+              <w:right w:val="nil"/>
+            </w:tcBorders>
+            <w:shd w:val="clear" w:color="auto" w:fill="auto"/>
+            <w:noWrap/>
+            <w:vAlign w:val="bottom"/>
+          </w:tcPr>
+          <w:p>
+            <w:pPr>
+              <w:spacing w:after="0" w:line="240" w:lineRule="auto"/>
+              <w:rPr>
+                <w:rFonts w:ascii="Calibri" w:eastAsia="Times New Roman" w:hAnsi="Calibri" w:cs="Calibri"/>
+                <w:color w:val="000000"/>
+                <w:lang w:val="en-IL" w:eastAsia="en-IL"/>
+              </w:rPr>
+            </w:pPr>
+          </w:p>
+        </w:tc>
+        <w:tc>
+          <w:tcPr>
+            <w:tcW w:w="960" w:type="dxa"/>
+            <w:tcBorders>
+              <w:top w:val="nil"/>
+              <w:left w:val="nil"/>
+              <w:bottom w:val="nil"/>
+              <w:right w:val="nil"/>
+            </w:tcBorders>
+            <w:shd w:val="clear" w:color="auto" w:fill="auto"/>
+            <w:noWrap/>
+            <w:vAlign w:val="bottom"/>
+          </w:tcPr>
+          <w:p>
+            <w:pPr>
+              <w:spacing w:after="0" w:line="240" w:lineRule="auto"/>
+              <w:rPr>
+                <w:rFonts w:ascii="Calibri" w:eastAsia="Times New Roman" w:hAnsi="Calibri" w:cs="Calibri"/>
+                <w:color w:val="000000"/>
+                <w:lang w:val="en-IL" w:eastAsia="en-IL"/>
+              </w:rPr>
+            </w:pPr>
+          </w:p>
+        </w:tc>
+        <w:tc>
+          <w:tcPr>
+            <w:tcW w:w="960" w:type="dxa"/>
+            <w:tcBorders>
+              <w:top w:val="nil"/>
+              <w:left w:val="nil"/>
+              <w:bottom w:val="nil"/>
+              <w:right w:val="nil"/>
+            </w:tcBorders>
+            <w:shd w:val="clear" w:color="auto" w:fill="auto"/>
+            <w:noWrap/>
+            <w:vAlign w:val="bottom"/>
+          </w:tcPr>
+          <w:p>
+            <w:pPr>
+              <w:spacing w:after="0" w:line="240" w:lineRule="auto"/>
+              <w:rPr>
+                <w:rFonts w:ascii="Calibri" w:eastAsia="Times New Roman" w:hAnsi="Calibri" w:cs="Calibri"/>
+                <w:color w:val="000000"/>
+                <w:lang w:val="en-IL" w:eastAsia="en-IL"/>
+              </w:rPr>
+            </w:pPr>
+          </w:p>
+        </w:tc>
+        <w:tc>
+          <w:tcPr>
+            <w:tcW w:w="960" w:type="dxa"/>
+            <w:tcBorders>
+              <w:top w:val="nil"/>
+              <w:left w:val="nil"/>
+              <w:bottom w:val="nil"/>
+              <w:right w:val="nil"/>
+            </w:tcBorders>
+            <w:shd w:val="clear" w:color="auto" w:fill="auto"/>
+            <w:noWrap/>
+            <w:vAlign w:val="bottom"/>
+          </w:tcPr>
+          <w:p>
+            <w:pPr>
+              <w:spacing w:after="0" w:line="240" w:lineRule="auto"/>
+              <w:rPr>
+                <w:rFonts w:ascii="Calibri" w:eastAsia="Times New Roman" w:hAnsi="Calibri" w:cs="Calibri"/>
+                <w:color w:val="000000"/>
+                <w:lang w:val="en-IL" w:eastAsia="en-IL"/>
+              </w:rPr>
+            </w:pPr>
+          </w:p>
+        </w:tc>
+        <w:tc>
+          <w:tcPr>
+            <w:tcW w:w="960" w:type="dxa"/>
+            <w:tcBorders>
+              <w:top w:val="nil"/>
+              <w:left w:val="nil"/>
+              <w:bottom w:val="nil"/>
+              <w:right w:val="nil"/>
+            </w:tcBorders>
+            <w:shd w:val="clear" w:color="auto" w:fill="auto"/>
+            <w:noWrap/>
+            <w:vAlign w:val="bottom"/>
+          </w:tcPr>
+          <w:p>
+            <w:pPr>
+              <w:spacing w:after="0" w:line="240" w:lineRule="auto"/>
+              <w:rPr>
+                <w:rFonts w:ascii="Calibri" w:eastAsia="Times New Roman" w:hAnsi="Calibri" w:cs="Calibri"/>
+                <w:color w:val="000000"/>
+                <w:lang w:val="en-IL" w:eastAsia="en-IL"/>
+              </w:rPr>
+            </w:pPr>
+          </w:p>
+        </w:tc>
+        <w:tc>
+          <w:tcPr>
+            <w:tcW w:w="960" w:type="dxa"/>
+            <w:tcBorders>
+              <w:top w:val="nil"/>
+              <w:left w:val="nil"/>
+              <w:bottom w:val="nil"/>
+              <w:right w:val="nil"/>
+            </w:tcBorders>
+            <w:shd w:val="clear" w:color="auto" w:fill="auto"/>
+            <w:noWrap/>
+            <w:vAlign w:val="bottom"/>
+          </w:tcPr>
+          <w:p>
+            <w:pPr>
+              <w:spacing w:after="0" w:line="240" w:lineRule="auto"/>
+              <w:rPr>
+                <w:rFonts w:ascii="Calibri" w:eastAsia="Times New Roman" w:hAnsi="Calibri" w:cs="Calibri"/>
+                <w:color w:val="000000"/>
+                <w:lang w:val="en-IL" w:eastAsia="en-IL"/>
+              </w:rPr>
+            </w:pPr>
+          </w:p>
+        </w:tc>
+        <w:tc>
+          <w:tcPr>
+            <w:tcW w:w="960" w:type="dxa"/>
+            <w:tcBorders>
+              <w:top w:val="nil"/>
+              <w:left w:val="nil"/>
+              <w:bottom w:val="nil"/>
+              <w:right w:val="nil"/>
+            </w:tcBorders>
+            <w:shd w:val="clear" w:color="auto" w:fill="auto"/>
+            <w:noWrap/>
+            <w:vAlign w:val="bottom"/>
+          </w:tcPr>
+          <w:p>
+            <w:pPr>
+              <w:spacing w:after="0" w:line="240" w:lineRule="auto"/>
+              <w:rPr>
+                <w:rFonts w:ascii="Calibri" w:eastAsia="Times New Roman" w:hAnsi="Calibri" w:cs="Calibri"/>
+                <w:color w:val="000000"/>
+                <w:lang w:val="en-IL" w:eastAsia="en-IL"/>
+              </w:rPr>
+            </w:pPr>
+          </w:p>
+        </w:tc>
+        <w:tc>
+          <w:tcPr>
+            <w:tcW w:w="960" w:type="dxa"/>
+            <w:tcBorders>
+              <w:top w:val="nil"/>
+              <w:left w:val="nil"/>
+              <w:bottom w:val="nil"/>
+              <w:right w:val="nil"/>
+            </w:tcBorders>
+            <w:shd w:val="clear" w:color="auto" w:fill="auto"/>
+            <w:noWrap/>
+            <w:vAlign w:val="bottom"/>
+          </w:tcPr>
+          <w:p>
+            <w:pPr>
+              <w:spacing w:after="0" w:line="240" w:lineRule="auto"/>
+              <w:rPr>
+                <w:rFonts w:ascii="Calibri" w:eastAsia="Times New Roman" w:hAnsi="Calibri" w:cs="Calibri"/>
+                <w:color w:val="000000"/>
+                <w:lang w:val="en-IL" w:eastAsia="en-IL"/>
+              </w:rPr>
+            </w:pPr>
+          </w:p>
+        </w:tc>
+      </w:tr>
+      <w:tr>
+        <w:trPr>
+          <w:trHeight w:val="300"/>
+        </w:trPr>
+        <w:tc>
+          <w:tcPr>
+            <w:tcW w:w="960" w:type="dxa"/>
+            <w:tcBorders>
+              <w:top w:val="nil"/>
+              <w:left w:val="nil"/>
+              <w:bottom w:val="nil"/>
+              <w:right w:val="nil"/>
+            </w:tcBorders>
+            <w:shd w:val="clear" w:color="auto" w:fill="auto"/>
+            <w:noWrap/>
+            <w:vAlign w:val="bottom"/>
+          </w:tcPr>
+          <w:p>
+            <w:pPr>
+              <w:spacing w:after="0" w:line="240" w:lineRule="auto"/>
+              <w:jc w:val="right"/>
+              <w:rPr>
+                <w:rFonts w:ascii="Calibri" w:eastAsia="Times New Roman" w:hAnsi="Calibri" w:cs="Calibri"/>
+                <w:color w:val="000000"/>
+                <w:lang w:val="en-IL" w:eastAsia="en-IL"/>
+              </w:rPr>
+            </w:pPr>
+          </w:p>
+        </w:tc>
+        <w:tc>
+          <w:tcPr>
+            <w:tcW w:w="960" w:type="dxa"/>
+            <w:tcBorders>
+              <w:top w:val="nil"/>
+              <w:left w:val="nil"/>
+              <w:bottom w:val="nil"/>
+              <w:right w:val="nil"/>
+            </w:tcBorders>
+            <w:shd w:val="clear" w:color="auto" w:fill="auto"/>
+            <w:noWrap/>
+            <w:vAlign w:val="bottom"/>
+          </w:tcPr>
+          <w:p>
+            <w:pPr>
+              <w:spacing w:after="0" w:line="240" w:lineRule="auto"/>
+              <w:jc w:val="right"/>
+              <w:rPr>
+                <w:rFonts w:ascii="Calibri" w:eastAsia="Times New Roman" w:hAnsi="Calibri" w:cs="Calibri"/>
+                <w:color w:val="000000"/>
+                <w:lang w:val="en-IL" w:eastAsia="en-IL"/>
+              </w:rPr>
+            </w:pPr>
+          </w:p>
+        </w:tc>
+        <w:tc>
+          <w:tcPr>
+            <w:tcW w:w="960" w:type="dxa"/>
+            <w:tcBorders>
+              <w:top w:val="nil"/>
+              <w:left w:val="nil"/>
+              <w:bottom w:val="nil"/>
+              <w:right w:val="nil"/>
+            </w:tcBorders>
+            <w:shd w:val="clear" w:color="auto" w:fill="auto"/>
+            <w:noWrap/>
+            <w:vAlign w:val="bottom"/>
+          </w:tcPr>
+          <w:p>
+            <w:pPr>
+              <w:spacing w:after="0" w:line="240" w:lineRule="auto"/>
+              <w:jc w:val="right"/>
+              <w:rPr>
+                <w:rFonts w:ascii="Calibri" w:eastAsia="Times New Roman" w:hAnsi="Calibri" w:cs="Calibri"/>
+                <w:color w:val="000000"/>
+                <w:lang w:val="en-IL" w:eastAsia="en-IL"/>
+              </w:rPr>
+            </w:pPr>
+          </w:p>
+        </w:tc>
+        <w:tc>
+          <w:tcPr>
+            <w:tcW w:w="960" w:type="dxa"/>
+            <w:tcBorders>
+              <w:top w:val="nil"/>
+              <w:left w:val="nil"/>
+              <w:bottom w:val="nil"/>
+              <w:right w:val="nil"/>
+            </w:tcBorders>
+            <w:shd w:val="clear" w:color="auto" w:fill="auto"/>
+            <w:noWrap/>
+            <w:vAlign w:val="bottom"/>
+          </w:tcPr>
+          <w:p>
+            <w:pPr>
+              <w:spacing w:after="0" w:line="240" w:lineRule="auto"/>
+              <w:jc w:val="right"/>
+              <w:rPr>
+                <w:rFonts w:ascii="Calibri" w:eastAsia="Times New Roman" w:hAnsi="Calibri" w:cs="Calibri"/>
+                <w:color w:val="000000"/>
+                <w:lang w:val="en-IL" w:eastAsia="en-IL"/>
+              </w:rPr>
+            </w:pPr>
+          </w:p>
+        </w:tc>
+        <w:tc>
+          <w:tcPr>
+            <w:tcW w:w="960" w:type="dxa"/>
+            <w:tcBorders>
+              <w:top w:val="nil"/>
+              <w:left w:val="nil"/>
+              <w:bottom w:val="nil"/>
+              <w:right w:val="nil"/>
+            </w:tcBorders>
+            <w:shd w:val="clear" w:color="auto" w:fill="auto"/>
+            <w:noWrap/>
+            <w:vAlign w:val="bottom"/>
+          </w:tcPr>
+          <w:p>
+            <w:pPr>
+              <w:spacing w:after="0" w:line="240" w:lineRule="auto"/>
+              <w:jc w:val="right"/>
+              <w:rPr>
+                <w:rFonts w:ascii="Calibri" w:eastAsia="Times New Roman" w:hAnsi="Calibri" w:cs="Calibri"/>
+                <w:color w:val="000000"/>
+                <w:lang w:val="en-IL" w:eastAsia="en-IL"/>
+              </w:rPr>
+            </w:pPr>
+          </w:p>
+        </w:tc>
+        <w:tc>
+          <w:tcPr>
+            <w:tcW w:w="960" w:type="dxa"/>
+            <w:tcBorders>
+              <w:top w:val="nil"/>
+              <w:left w:val="nil"/>
+              <w:bottom w:val="nil"/>
+              <w:right w:val="nil"/>
+            </w:tcBorders>
+            <w:shd w:val="clear" w:color="auto" w:fill="auto"/>
+            <w:noWrap/>
+            <w:vAlign w:val="bottom"/>
+          </w:tcPr>
+          <w:p>
+            <w:pPr>
+              <w:spacing w:after="0" w:line="240" w:lineRule="auto"/>
+              <w:jc w:val="right"/>
+              <w:rPr>
+                <w:rFonts w:ascii="Calibri" w:eastAsia="Times New Roman" w:hAnsi="Calibri" w:cs="Calibri"/>
+                <w:color w:val="000000"/>
+                <w:lang w:val="en-IL" w:eastAsia="en-IL"/>
+              </w:rPr>
+            </w:pPr>
+          </w:p>
+        </w:tc>
+        <w:tc>
+          <w:tcPr>
+            <w:tcW w:w="960" w:type="dxa"/>
+            <w:tcBorders>
+              <w:top w:val="nil"/>
+              <w:left w:val="nil"/>
+              <w:bottom w:val="nil"/>
+              <w:right w:val="nil"/>
+            </w:tcBorders>
+            <w:shd w:val="clear" w:color="auto" w:fill="auto"/>
+            <w:noWrap/>
+            <w:vAlign w:val="bottom"/>
+          </w:tcPr>
+          <w:p>
+            <w:pPr>
+              <w:spacing w:after="0" w:line="240" w:lineRule="auto"/>
+              <w:jc w:val="right"/>
+              <w:rPr>
+                <w:rFonts w:ascii="Calibri" w:eastAsia="Times New Roman" w:hAnsi="Calibri" w:cs="Calibri"/>
+                <w:color w:val="000000"/>
+                <w:lang w:val="en-IL" w:eastAsia="en-IL"/>
+              </w:rPr>
+            </w:pPr>
+          </w:p>
+        </w:tc>
+        <w:tc>
+          <w:tcPr>
+            <w:tcW w:w="960" w:type="dxa"/>
+            <w:tcBorders>
+              <w:top w:val="nil"/>
+              <w:left w:val="nil"/>
+              <w:bottom w:val="nil"/>
+              <w:right w:val="nil"/>
+            </w:tcBorders>
+            <w:shd w:val="clear" w:color="auto" w:fill="auto"/>
+            <w:noWrap/>
+            <w:vAlign w:val="bottom"/>
+          </w:tcPr>
+          <w:p>
+            <w:pPr>
+              <w:spacing w:after="0" w:line="240" w:lineRule="auto"/>
+              <w:jc w:val="right"/>
+              <w:rPr>
+                <w:rFonts w:ascii="Calibri" w:eastAsia="Times New Roman" w:hAnsi="Calibri" w:cs="Calibri"/>
+                <w:color w:val="000000"/>
+                <w:lang w:val="en-IL" w:eastAsia="en-IL"/>
+              </w:rPr>
+            </w:pPr>
+          </w:p>
+        </w:tc>
+        <w:tc>
+          <w:tcPr>
+            <w:tcW w:w="960" w:type="dxa"/>
+            <w:tcBorders>
+              <w:top w:val="nil"/>
+              <w:left w:val="nil"/>
+              <w:bottom w:val="nil"/>
+              <w:right w:val="nil"/>
+            </w:tcBorders>
+            <w:shd w:val="clear" w:color="auto" w:fill="auto"/>
+            <w:noWrap/>
+            <w:vAlign w:val="bottom"/>
+          </w:tcPr>
+          <w:p>
+            <w:pPr>
+              <w:spacing w:after="0" w:line="240" w:lineRule="auto"/>
+              <w:jc w:val="right"/>
+              <w:rPr>
+                <w:rFonts w:ascii="Calibri" w:eastAsia="Times New Roman" w:hAnsi="Calibri" w:cs="Calibri"/>
+                <w:color w:val="000000"/>
+                <w:lang w:val="en-IL" w:eastAsia="en-IL"/>
+              </w:rPr>
+            </w:pPr>
+          </w:p>
+        </w:tc>
+        <w:tc>
+          <w:tcPr>
+            <w:tcW w:w="960" w:type="dxa"/>
+            <w:tcBorders>
+              <w:top w:val="nil"/>
+              <w:left w:val="nil"/>
+              <w:bottom w:val="nil"/>
+              <w:right w:val="nil"/>
+            </w:tcBorders>
+            <w:shd w:val="clear" w:color="auto" w:fill="auto"/>
+            <w:noWrap/>
+            <w:vAlign w:val="bottom"/>
+          </w:tcPr>
+          <w:p>
+            <w:pPr>
+              <w:spacing w:after="0" w:line="240" w:lineRule="auto"/>
+              <w:jc w:val="right"/>
+              <w:rPr>
+                <w:rFonts w:ascii="Calibri" w:eastAsia="Times New Roman" w:hAnsi="Calibri" w:cs="Calibri"/>
+                <w:color w:val="000000"/>
+                <w:lang w:val="en-IL" w:eastAsia="en-IL"/>
+              </w:rPr>
+            </w:pPr>
+          </w:p>
+        </w:tc>
+        <w:tc>
+          <w:tcPr>
+            <w:tcW w:w="960" w:type="dxa"/>
+            <w:tcBorders>
+              <w:top w:val="nil"/>
+              <w:left w:val="nil"/>
+              <w:bottom w:val="nil"/>
+              <w:right w:val="nil"/>
+            </w:tcBorders>
+            <w:shd w:val="clear" w:color="auto" w:fill="auto"/>
+            <w:noWrap/>
+            <w:vAlign w:val="bottom"/>
+          </w:tcPr>
+          <w:p>
+            <w:pPr>
+              <w:spacing w:after="0" w:line="240" w:lineRule="auto"/>
+              <w:jc w:val="right"/>
+              <w:rPr>
+                <w:rFonts w:ascii="Calibri" w:eastAsia="Times New Roman" w:hAnsi="Calibri" w:cs="Calibri"/>
+                <w:color w:val="000000"/>
+                <w:lang w:val="en-IL" w:eastAsia="en-IL"/>
+              </w:rPr>
+            </w:pPr>
+          </w:p>
+        </w:tc>
+        <w:tc>
+          <w:tcPr>
+            <w:tcW w:w="960" w:type="dxa"/>
+            <w:tcBorders>
+              <w:top w:val="nil"/>
+              <w:left w:val="nil"/>
+              <w:bottom w:val="nil"/>
+              <w:right w:val="nil"/>
+            </w:tcBorders>
+            <w:shd w:val="clear" w:color="auto" w:fill="auto"/>
+            <w:noWrap/>
+            <w:vAlign w:val="bottom"/>
+          </w:tcPr>
+          <w:p>
+            <w:pPr>
+              <w:spacing w:after="0" w:line="240" w:lineRule="auto"/>
+              <w:jc w:val="right"/>
+              <w:rPr>
+                <w:rFonts w:ascii="Calibri" w:eastAsia="Times New Roman" w:hAnsi="Calibri" w:cs="Calibri"/>
+                <w:color w:val="000000"/>
+                <w:lang w:val="en-IL" w:eastAsia="en-IL"/>
+              </w:rPr>
+            </w:pPr>
+          </w:p>
+        </w:tc>
+        <w:tc>
+          <w:tcPr>
+            <w:tcW w:w="960" w:type="dxa"/>
+            <w:tcBorders>
+              <w:top w:val="nil"/>
+              <w:left w:val="nil"/>
+              <w:bottom w:val="nil"/>
+              <w:right w:val="nil"/>
+            </w:tcBorders>
+            <w:shd w:val="clear" w:color="auto" w:fill="auto"/>
+            <w:noWrap/>
+            <w:vAlign w:val="bottom"/>
+          </w:tcPr>
+          <w:p>
+            <w:pPr>
+              <w:spacing w:after="0" w:line="240" w:lineRule="auto"/>
+              <w:jc w:val="right"/>
+              <w:rPr>
+                <w:rFonts w:ascii="Calibri" w:eastAsia="Times New Roman" w:hAnsi="Calibri" w:cs="Calibri"/>
+                <w:color w:val="000000"/>
+                <w:lang w:val="en-IL" w:eastAsia="en-IL"/>
+              </w:rPr>
+            </w:pPr>
+          </w:p>
+        </w:tc>
+        <w:tc>
+          <w:tcPr>
+            <w:tcW w:w="960" w:type="dxa"/>
+            <w:tcBorders>
+              <w:top w:val="nil"/>
+              <w:left w:val="nil"/>
+              <w:bottom w:val="nil"/>
+              <w:right w:val="nil"/>
+            </w:tcBorders>
+            <w:shd w:val="clear" w:color="auto" w:fill="auto"/>
+            <w:noWrap/>
+            <w:vAlign w:val="bottom"/>
+          </w:tcPr>
+          <w:p>
+            <w:pPr>
+              <w:spacing w:after="0" w:line="240" w:lineRule="auto"/>
+              <w:jc w:val="right"/>
+              <w:rPr>
+                <w:rFonts w:ascii="Calibri" w:eastAsia="Times New Roman" w:hAnsi="Calibri" w:cs="Calibri"/>
+                <w:color w:val="000000"/>
+                <w:lang w:val="en-IL" w:eastAsia="en-IL"/>
+              </w:rPr>
+            </w:pPr>
+          </w:p>
+        </w:tc>
+        <w:tc>
+          <w:tcPr>
+            <w:tcW w:w="960" w:type="dxa"/>
+            <w:tcBorders>
+              <w:top w:val="nil"/>
+              <w:left w:val="nil"/>
+              <w:bottom w:val="nil"/>
+              <w:right w:val="nil"/>
+            </w:tcBorders>
+            <w:shd w:val="clear" w:color="auto" w:fill="auto"/>
+            <w:noWrap/>
+            <w:vAlign w:val="bottom"/>
+          </w:tcPr>
+          <w:p>
+            <w:pPr>
+              <w:spacing w:after="0" w:line="240" w:lineRule="auto"/>
+              <w:jc w:val="right"/>
+              <w:rPr>
+                <w:rFonts w:ascii="Calibri" w:eastAsia="Times New Roman" w:hAnsi="Calibri" w:cs="Calibri"/>
+                <w:color w:val="000000"/>
+                <w:lang w:val="en-IL" w:eastAsia="en-IL"/>
+              </w:rPr>
+            </w:pPr>
+          </w:p>
+        </w:tc>
+        <w:tc>
+          <w:tcPr>
+            <w:tcW w:w="960" w:type="dxa"/>
+            <w:tcBorders>
+              <w:top w:val="nil"/>
+              <w:left w:val="nil"/>
+              <w:bottom w:val="nil"/>
+              <w:right w:val="nil"/>
+            </w:tcBorders>
+            <w:shd w:val="clear" w:color="auto" w:fill="auto"/>
+            <w:noWrap/>
+            <w:vAlign w:val="bottom"/>
+          </w:tcPr>
+          <w:p>
+            <w:pPr>
+              <w:spacing w:after="0" w:line="240" w:lineRule="auto"/>
+              <w:jc w:val="right"/>
+              <w:rPr>
+                <w:rFonts w:ascii="Calibri" w:eastAsia="Times New Roman" w:hAnsi="Calibri" w:cs="Calibri"/>
+                <w:color w:val="000000"/>
+                <w:lang w:val="en-IL" w:eastAsia="en-IL"/>
+              </w:rPr>
+            </w:pPr>
+          </w:p>
+        </w:tc>
+        <w:tc>
+          <w:tcPr>
+            <w:tcW w:w="960" w:type="dxa"/>
+            <w:tcBorders>
+              <w:top w:val="nil"/>
+              <w:left w:val="nil"/>
+              <w:bottom w:val="nil"/>
+              <w:right w:val="nil"/>
+            </w:tcBorders>
+            <w:shd w:val="clear" w:color="auto" w:fill="auto"/>
+            <w:noWrap/>
+            <w:vAlign w:val="bottom"/>
+          </w:tcPr>
+          <w:p>
+            <w:pPr>
+              <w:spacing w:after="0" w:line="240" w:lineRule="auto"/>
+              <w:jc w:val="right"/>
+              <w:rPr>
+                <w:rFonts w:ascii="Calibri" w:eastAsia="Times New Roman" w:hAnsi="Calibri" w:cs="Calibri"/>
+                <w:color w:val="000000"/>
+                <w:lang w:val="en-IL" w:eastAsia="en-IL"/>
+              </w:rPr>
+            </w:pPr>
+          </w:p>
+        </w:tc>
+        <w:tc>
+          <w:tcPr>
+            <w:tcW w:w="960" w:type="dxa"/>
+            <w:tcBorders>
+              <w:top w:val="nil"/>
+              <w:left w:val="nil"/>
+              <w:bottom w:val="nil"/>
+              <w:right w:val="nil"/>
+            </w:tcBorders>
+            <w:shd w:val="clear" w:color="auto" w:fill="auto"/>
+            <w:noWrap/>
+            <w:vAlign w:val="bottom"/>
+          </w:tcPr>
+          <w:p>
+            <w:pPr>
+              <w:spacing w:after="0" w:line="240" w:lineRule="auto"/>
+              <w:jc w:val="right"/>
+              <w:rPr>
+                <w:rFonts w:ascii="Calibri" w:eastAsia="Times New Roman" w:hAnsi="Calibri" w:cs="Calibri"/>
+                <w:color w:val="000000"/>
+                <w:lang w:val="en-IL" w:eastAsia="en-IL"/>
+              </w:rPr>
+            </w:pPr>
+          </w:p>
+        </w:tc>
+        <w:tc>
+          <w:tcPr>
+            <w:tcW w:w="960" w:type="dxa"/>
+            <w:tcBorders>
+              <w:top w:val="nil"/>
+              <w:left w:val="nil"/>
+              <w:bottom w:val="nil"/>
+              <w:right w:val="nil"/>
+            </w:tcBorders>
+            <w:shd w:val="clear" w:color="auto" w:fill="auto"/>
+            <w:noWrap/>
+            <w:vAlign w:val="bottom"/>
+          </w:tcPr>
+          <w:p>
+            <w:pPr>
+              <w:spacing w:after="0" w:line="240" w:lineRule="auto"/>
+              <w:jc w:val="right"/>
+              <w:rPr>
+                <w:rFonts w:ascii="Calibri" w:eastAsia="Times New Roman" w:hAnsi="Calibri" w:cs="Calibri"/>
+                <w:color w:val="000000"/>
+                <w:lang w:val="en-IL" w:eastAsia="en-IL"/>
+              </w:rPr>
+            </w:pPr>
+          </w:p>
+        </w:tc>
+        <w:tc>
+          <w:tcPr>
+            <w:tcW w:w="960" w:type="dxa"/>
+            <w:tcBorders>
+              <w:top w:val="nil"/>
+              <w:left w:val="nil"/>
+              <w:bottom w:val="nil"/>
+              <w:right w:val="nil"/>
+            </w:tcBorders>
+            <w:shd w:val="clear" w:color="auto" w:fill="auto"/>
+            <w:noWrap/>
+            <w:vAlign w:val="bottom"/>
+          </w:tcPr>
+          <w:p>
+            <w:pPr>
+              <w:spacing w:after="0" w:line="240" w:lineRule="auto"/>
+              <w:jc w:val="right"/>
+              <w:rPr>
+                <w:rFonts w:ascii="Calibri" w:eastAsia="Times New Roman" w:hAnsi="Calibri" w:cs="Calibri"/>
+                <w:color w:val="000000"/>
+                <w:lang w:val="en-IL" w:eastAsia="en-IL"/>
+              </w:rPr>
+            </w:pPr>
+          </w:p>
+        </w:tc>
+        <w:tc>
+          <w:tcPr>
+            <w:tcW w:w="960" w:type="dxa"/>
+            <w:tcBorders>
+              <w:top w:val="nil"/>
+              <w:left w:val="nil"/>
+              <w:bottom w:val="nil"/>
+              <w:right w:val="nil"/>
+            </w:tcBorders>
+            <w:shd w:val="clear" w:color="auto" w:fill="auto"/>
+            <w:noWrap/>
+            <w:vAlign w:val="bottom"/>
+          </w:tcPr>
+          <w:p>
+            <w:pPr>
+              <w:spacing w:after="0" w:line="240" w:lineRule="auto"/>
+              <w:jc w:val="right"/>
+              <w:rPr>
+                <w:rFonts w:ascii="Calibri" w:eastAsia="Times New Roman" w:hAnsi="Calibri" w:cs="Calibri"/>
+                <w:color w:val="000000"/>
+                <w:lang w:val="en-IL" w:eastAsia="en-IL"/>
+              </w:rPr>
+            </w:pPr>
+          </w:p>
+        </w:tc>
+        <w:tc>
+          <w:tcPr>
+            <w:tcW w:w="960" w:type="dxa"/>
+            <w:tcBorders>
+              <w:top w:val="nil"/>
+              <w:left w:val="nil"/>
+              <w:bottom w:val="nil"/>
+              <w:right w:val="nil"/>
+            </w:tcBorders>
+            <w:shd w:val="clear" w:color="auto" w:fill="auto"/>
+            <w:noWrap/>
+            <w:vAlign w:val="bottom"/>
+          </w:tcPr>
+          <w:p>
+            <w:pPr>
+              <w:spacing w:after="0" w:line="240" w:lineRule="auto"/>
+              <w:jc w:val="right"/>
+              <w:rPr>
+                <w:rFonts w:ascii="Calibri" w:eastAsia="Times New Roman" w:hAnsi="Calibri" w:cs="Calibri"/>
+                <w:color w:val="000000"/>
+                <w:lang w:val="en-IL" w:eastAsia="en-IL"/>
+              </w:rPr>
+            </w:pPr>
+          </w:p>
+        </w:tc>
+        <w:tc>
+          <w:tcPr>
+            <w:tcW w:w="960" w:type="dxa"/>
+            <w:tcBorders>
+              <w:top w:val="nil"/>
+              <w:left w:val="nil"/>
+              <w:bottom w:val="nil"/>
+              <w:right w:val="nil"/>
+            </w:tcBorders>
+            <w:shd w:val="clear" w:color="auto" w:fill="auto"/>
+            <w:noWrap/>
+            <w:vAlign w:val="bottom"/>
+          </w:tcPr>
+          <w:p>
+            <w:pPr>
+              <w:spacing w:after="0" w:line="240" w:lineRule="auto"/>
+              <w:jc w:val="right"/>
+              <w:rPr>
+                <w:rFonts w:ascii="Calibri" w:eastAsia="Times New Roman" w:hAnsi="Calibri" w:cs="Calibri"/>
+                <w:color w:val="000000"/>
+                <w:lang w:val="en-IL" w:eastAsia="en-IL"/>
+              </w:rPr>
+            </w:pPr>
+          </w:p>
+        </w:tc>
+        <w:tc>
+          <w:tcPr>
+            <w:tcW w:w="960" w:type="dxa"/>
+            <w:tcBorders>
+              <w:top w:val="nil"/>
+              <w:left w:val="nil"/>
+              <w:bottom w:val="nil"/>
+              <w:right w:val="nil"/>
+            </w:tcBorders>
+            <w:shd w:val="clear" w:color="auto" w:fill="auto"/>
+            <w:noWrap/>
+            <w:vAlign w:val="bottom"/>
+          </w:tcPr>
+          <w:p>
+            <w:pPr>
+              <w:spacing w:after="0" w:line="240" w:lineRule="auto"/>
+              <w:jc w:val="right"/>
+              <w:rPr>
+                <w:rFonts w:ascii="Calibri" w:eastAsia="Times New Roman" w:hAnsi="Calibri" w:cs="Calibri"/>
+                <w:color w:val="000000"/>
+                <w:lang w:val="en-IL" w:eastAsia="en-IL"/>
+              </w:rPr>
+            </w:pPr>
+          </w:p>
+        </w:tc>
+        <w:tc>
+          <w:tcPr>
+            <w:tcW w:w="960" w:type="dxa"/>
+            <w:tcBorders>
+              <w:top w:val="nil"/>
+              <w:left w:val="nil"/>
+              <w:bottom w:val="nil"/>
+              <w:right w:val="nil"/>
+            </w:tcBorders>
+            <w:shd w:val="clear" w:color="auto" w:fill="auto"/>
+            <w:noWrap/>
+            <w:vAlign w:val="bottom"/>
+          </w:tcPr>
+          <w:p>
+            <w:pPr>
+              <w:spacing w:after="0" w:line="240" w:lineRule="auto"/>
+              <w:jc w:val="right"/>
+              <w:rPr>
+                <w:rFonts w:ascii="Calibri" w:eastAsia="Times New Roman" w:hAnsi="Calibri" w:cs="Calibri"/>
+                <w:color w:val="000000"/>
+                <w:lang w:val="en-IL" w:eastAsia="en-IL"/>
+              </w:rPr>
+            </w:pPr>
+          </w:p>
+        </w:tc>
+        <w:tc>
+          <w:tcPr>
+            <w:tcW w:w="960" w:type="dxa"/>
+            <w:tcBorders>
+              <w:top w:val="nil"/>
+              <w:left w:val="nil"/>
+              <w:bottom w:val="nil"/>
+              <w:right w:val="nil"/>
+            </w:tcBorders>
+            <w:shd w:val="clear" w:color="auto" w:fill="auto"/>
+            <w:noWrap/>
+            <w:vAlign w:val="bottom"/>
+          </w:tcPr>
+          <w:p>
+            <w:pPr>
+              <w:spacing w:after="0" w:line="240" w:lineRule="auto"/>
+              <w:jc w:val="right"/>
+              <w:rPr>
+                <w:rFonts w:ascii="Calibri" w:eastAsia="Times New Roman" w:hAnsi="Calibri" w:cs="Calibri"/>
+                <w:color w:val="000000"/>
+                <w:lang w:val="en-IL" w:eastAsia="en-IL"/>
+              </w:rPr>
+            </w:pPr>
+          </w:p>
+        </w:tc>
+        <w:tc>
+          <w:tcPr>
+            <w:tcW w:w="960" w:type="dxa"/>
+            <w:tcBorders>
+              <w:top w:val="nil"/>
+              <w:left w:val="nil"/>
+              <w:bottom w:val="nil"/>
+              <w:right w:val="nil"/>
+            </w:tcBorders>
+            <w:shd w:val="clear" w:color="auto" w:fill="auto"/>
+            <w:noWrap/>
+            <w:vAlign w:val="bottom"/>
+          </w:tcPr>
+          <w:p>
+            <w:pPr>
+              <w:spacing w:after="0" w:line="240" w:lineRule="auto"/>
+              <w:jc w:val="right"/>
+              <w:rPr>
+                <w:rFonts w:ascii="Calibri" w:eastAsia="Times New Roman" w:hAnsi="Calibri" w:cs="Calibri"/>
+                <w:color w:val="000000"/>
+                <w:lang w:val="en-IL" w:eastAsia="en-IL"/>
+              </w:rPr>
+            </w:pPr>
+          </w:p>
+        </w:tc>
+        <w:tc>
+          <w:tcPr>
+            <w:tcW w:w="960" w:type="dxa"/>
+            <w:tcBorders>
+              <w:top w:val="nil"/>
+              <w:left w:val="nil"/>
+              <w:bottom w:val="nil"/>
+              <w:right w:val="nil"/>
+            </w:tcBorders>
+            <w:shd w:val="clear" w:color="auto" w:fill="auto"/>
+            <w:noWrap/>
+            <w:vAlign w:val="bottom"/>
+          </w:tcPr>
+          <w:p>
+            <w:pPr>
+              <w:spacing w:after="0" w:line="240" w:lineRule="auto"/>
+              <w:jc w:val="right"/>
+              <w:rPr>
+                <w:rFonts w:ascii="Calibri" w:eastAsia="Times New Roman" w:hAnsi="Calibri" w:cs="Calibri"/>
+                <w:color w:val="000000"/>
+                <w:lang w:val="en-IL" w:eastAsia="en-IL"/>
+              </w:rPr>
+            </w:pPr>
+          </w:p>
+        </w:tc>
+        <w:tc>
+          <w:tcPr>
+            <w:tcW w:w="960" w:type="dxa"/>
+            <w:tcBorders>
+              <w:top w:val="nil"/>
+              <w:left w:val="nil"/>
+              <w:bottom w:val="nil"/>
+              <w:right w:val="nil"/>
+            </w:tcBorders>
+            <w:shd w:val="clear" w:color="auto" w:fill="auto"/>
+            <w:noWrap/>
+            <w:vAlign w:val="bottom"/>
+          </w:tcPr>
+          <w:p>
+            <w:pPr>
+              <w:spacing w:after="0" w:line="240" w:lineRule="auto"/>
+              <w:jc w:val="right"/>
+              <w:rPr>
+                <w:rFonts w:ascii="Calibri" w:eastAsia="Times New Roman" w:hAnsi="Calibri" w:cs="Calibri"/>
+                <w:color w:val="000000"/>
+                <w:lang w:val="en-IL" w:eastAsia="en-IL"/>
+              </w:rPr>
+            </w:pPr>
+          </w:p>
+        </w:tc>
+        <w:tc>
+          <w:tcPr>
+            <w:tcW w:w="960" w:type="dxa"/>
+            <w:tcBorders>
+              <w:top w:val="nil"/>
+              <w:left w:val="nil"/>
+              <w:bottom w:val="nil"/>
+              <w:right w:val="nil"/>
+            </w:tcBorders>
+            <w:shd w:val="clear" w:color="auto" w:fill="auto"/>
+            <w:noWrap/>
+            <w:vAlign w:val="bottom"/>
+          </w:tcPr>
+          <w:p>
+            <w:pPr>
+              <w:spacing w:after="0" w:line="240" w:lineRule="auto"/>
+              <w:jc w:val="right"/>
+              <w:rPr>
+                <w:rFonts w:ascii="Calibri" w:eastAsia="Times New Roman" w:hAnsi="Calibri" w:cs="Calibri"/>
+                <w:color w:val="000000"/>
+                <w:lang w:val="en-IL" w:eastAsia="en-IL"/>
+              </w:rPr>
+            </w:pPr>
+          </w:p>
+        </w:tc>
+        <w:tc>
+          <w:tcPr>
+            <w:tcW w:w="960" w:type="dxa"/>
+            <w:tcBorders>
+              <w:top w:val="nil"/>
+              <w:left w:val="nil"/>
+              <w:bottom w:val="nil"/>
+              <w:right w:val="nil"/>
+            </w:tcBorders>
+            <w:shd w:val="clear" w:color="auto" w:fill="auto"/>
+            <w:noWrap/>
+            <w:vAlign w:val="bottom"/>
+          </w:tcPr>
+          <w:p>
+            <w:pPr>
+              <w:spacing w:after="0" w:line="240" w:lineRule="auto"/>
+              <w:jc w:val="right"/>
+              <w:rPr>
+                <w:rFonts w:ascii="Calibri" w:eastAsia="Times New Roman" w:hAnsi="Calibri" w:cs="Calibri"/>
+                <w:color w:val="000000"/>
+                <w:lang w:val="en-IL" w:eastAsia="en-IL"/>
+              </w:rPr>
+            </w:pPr>
+          </w:p>
+        </w:tc>
+        <w:tc>
+          <w:tcPr>
+            <w:tcW w:w="960" w:type="dxa"/>
+            <w:tcBorders>
+              <w:top w:val="nil"/>
+              <w:left w:val="nil"/>
+              <w:bottom w:val="nil"/>
+              <w:right w:val="nil"/>
+            </w:tcBorders>
+            <w:shd w:val="clear" w:color="auto" w:fill="auto"/>
+            <w:noWrap/>
+            <w:vAlign w:val="bottom"/>
+          </w:tcPr>
+          <w:p>
+            <w:pPr>
+              <w:spacing w:after="0" w:line="240" w:lineRule="auto"/>
+              <w:jc w:val="right"/>
+              <w:rPr>
+                <w:rFonts w:ascii="Calibri" w:eastAsia="Times New Roman" w:hAnsi="Calibri" w:cs="Calibri"/>
+                <w:color w:val="000000"/>
+                <w:lang w:val="en-IL" w:eastAsia="en-IL"/>
+              </w:rPr>
+            </w:pPr>
+          </w:p>
+        </w:tc>
+        <w:tc>
+          <w:tcPr>
+            <w:tcW w:w="960" w:type="dxa"/>
+            <w:tcBorders>
+              <w:top w:val="nil"/>
+              <w:left w:val="nil"/>
+              <w:bottom w:val="nil"/>
+              <w:right w:val="nil"/>
+            </w:tcBorders>
+            <w:shd w:val="clear" w:color="auto" w:fill="auto"/>
+            <w:noWrap/>
+            <w:vAlign w:val="bottom"/>
+          </w:tcPr>
+          <w:p>
+            <w:pPr>
+              <w:spacing w:after="0" w:line="240" w:lineRule="auto"/>
+              <w:jc w:val="right"/>
+              <w:rPr>
+                <w:rFonts w:ascii="Calibri" w:eastAsia="Times New Roman" w:hAnsi="Calibri" w:cs="Calibri"/>
+                <w:color w:val="000000"/>
+                <w:lang w:val="en-IL" w:eastAsia="en-IL"/>
+              </w:rPr>
+            </w:pPr>
+          </w:p>
+        </w:tc>
+      </w:tr>
+    </w:tbl>
+    <w:p>
+      <w:pPr>
+        <w:pStyle w:val="NoSpacing"/>
+      </w:pPr>
+      <w:r>
+        <w:rPr>
+          <w:u w:val="single"/>
+        </w:rPr>
+        <w:t xml:space="preserve">Filtered </w:t>
+      </w:r>
+      <w:proofErr w:type="spellStart"/>
+      <w:proofErr w:type="gramStart"/>
+      <w:r>
+        <w:rPr>
+          <w:u w:val="single"/>
+        </w:rPr>
+        <w:t>data.frame</w:t>
+      </w:r>
+      <w:proofErr w:type="spellEnd"/>
+      <w:proofErr w:type="gramEnd"/>
+      <w:r>
+        <w:t>:</w:t>
+      </w:r>
+    </w:p>
+    <w:p>
+      <w:pPr>
+        <w:pStyle w:val="NoSpacing"/>
+      </w:pPr>
+      <w:r>
+        <w:t>For the following 2 treatments:</w:t>
+      </w:r>
+    </w:p>
+    <w:p>
+      <w:pPr>
+        <w:pStyle w:val="NoSpacing"/>
+      </w:pPr>
+      <w:r>
+        <w:rPr>
+          <w:noProof/>
+        </w:rPr>
+        <w:drawing>
+          <wp:inline distT="0" distB="0" distL="0" distR="0" wp14:anchorId="6626AA80" wp14:editId="2E874488">
+            <wp:extent cx="2324100" cy="561975"/>
+            <wp:effectExtent l="0" t="0" r="0" b="9525"/>
+            <wp:docPr id="5" name="Picture 5"/>
+            <wp:cNvGraphicFramePr>
+              <a:graphicFrameLocks xmlns:a="http://schemas.openxmlformats.org/drawingml/2006/main" noChangeAspect="1"/>
+            </wp:cNvGraphicFramePr>
+            <a:graphic xmlns:a="http://schemas.openxmlformats.org/drawingml/2006/main">
+              <a:graphicData uri="http://schemas.openxmlformats.org/drawingml/2006/picture">
+                <pic:pic xmlns:pic="http://schemas.openxmlformats.org/drawingml/2006/picture">
+                  <pic:nvPicPr>
+                    <pic:cNvPr id="1" name=""/>
+                    <pic:cNvPicPr/>
+                  </pic:nvPicPr>
+                  <pic:blipFill>
+                    <a:blip r:embed="rId11"/>
+                    <a:stretch>
+                      <a:fillRect/>
+                    </a:stretch>
+                  </pic:blipFill>
+                  <pic:spPr>
+                    <a:xfrm>
+                      <a:off x="0" y="0"/>
+                      <a:ext cx="2324100" cy="561975"/>
+                    </a:xfrm>
+                    <a:prstGeom prst="rect">
+                      <a:avLst/>
+                    </a:prstGeom>
+                  </pic:spPr>
+                </pic:pic>
+              </a:graphicData>
+            </a:graphic>
+          </wp:inline>
+        </w:drawing>
+      </w:r>
+    </w:p>
+    <w:p>
+      <w:pPr>
+        <w:pStyle w:val="NoSpacing"/>
+        <w:rPr>
+          <w:rFonts w:hint="cs"/>
+          <w:rtl/>
+        </w:rPr>
+      </w:pPr>
+      <w:r>
+        <w:t>I have a total of 15 samples</w:t>
+      </w:r>
+      <w:bookmarkStart w:id="0" w:name="_GoBack"/>
+      <w:bookmarkEnd w:id="0"/>
+    </w:p>
     <w:sectPr>
       <w:pgSz w:w="12240" w:h="15840"/>
       <w:pgMar w:top="1440" w:right="1440" w:bottom="1440" w:left="1440" w:header="708" w:footer="708" w:gutter="0"/>
@@ -3783,6 +8418,195 @@
     </w:sectPr>
   </w:body>
 </w:document>
+</file>
+
+<file path=word/numbering.xml><?xml version="1.0" encoding="utf-8"?>
+<w:numbering xmlns:wpc="http://schemas.microsoft.com/office/word/2010/wordprocessingCanvas" xmlns:cx="http://schemas.microsoft.com/office/drawing/2014/chartex" xmlns:cx1="http://schemas.microsoft.com/office/drawing/2015/9/8/chartex" xmlns:cx2="http://schemas.microsoft.com/office/drawing/2015/10/21/chartex" xmlns:cx3="http://schemas.microsoft.com/office/drawing/2016/5/9/chartex" xmlns:cx4="http://schemas.microsoft.com/office/drawing/2016/5/10/chartex" xmlns:cx5="http://schemas.microsoft.com/office/drawing/2016/5/11/chartex" xmlns:cx6="http://schemas.microsoft.com/office/drawing/2016/5/12/chartex" xmlns:cx7="http://schemas.microsoft.com/office/drawing/2016/5/13/chartex" xmlns:cx8="http://schemas.microsoft.com/office/drawing/2016/5/14/chartex" xmlns:mc="http://schemas.openxmlformats.org/markup-compatibility/2006" xmlns:aink="http://schemas.microsoft.com/office/drawing/2016/ink" xmlns:am3d="http://schemas.microsoft.com/office/drawing/2017/model3d" xmlns:o="urn:schemas-microsoft-com:office:office" xmlns:r="http://schemas.openxmlformats.org/officeDocument/2006/relationships" xmlns:m="http://schemas.openxmlformats.org/officeDocument/2006/math" xmlns:v="urn:schemas-microsoft-com:vml" xmlns:wp14="http://schemas.microsoft.com/office/word/2010/wordprocessingDrawing" xmlns:wp="http://schemas.openxmlformats.org/drawingml/2006/wordprocessingDrawing" xmlns:w10="urn:schemas-microsoft-com:office:word" xmlns:w="http://schemas.openxmlformats.org/wordprocessingml/2006/main" xmlns:w14="http://schemas.microsoft.com/office/word/2010/wordml" xmlns:w15="http://schemas.microsoft.com/office/word/2012/wordml" xmlns:w16cid="http://schemas.microsoft.com/office/word/2016/wordml/cid" xmlns:w16se="http://schemas.microsoft.com/office/word/2015/wordml/symex" xmlns:wpg="http://schemas.microsoft.com/office/word/2010/wordprocessingGroup" xmlns:wpi="http://schemas.microsoft.com/office/word/2010/wordprocessingInk" xmlns:wne="http://schemas.microsoft.com/office/word/2006/wordml" xmlns:wps="http://schemas.microsoft.com/office/word/2010/wordprocessingShape" mc:Ignorable="w14 w15 w16se w16cid wp14">
+  <w:abstractNum w:abstractNumId="0" w15:restartNumberingAfterBreak="0">
+    <w:nsid w:val="31FA0CB7"/>
+    <w:multiLevelType w:val="hybridMultilevel"/>
+    <w:tmpl w:val="6FE6418C"/>
+    <w:lvl w:ilvl="0" w:tplc="20000011">
+      <w:start w:val="1"/>
+      <w:numFmt w:val="decimal"/>
+      <w:lvlText w:val="%1)"/>
+      <w:lvlJc w:val="left"/>
+      <w:pPr>
+        <w:ind w:left="720" w:hanging="360"/>
+      </w:pPr>
+      <w:rPr>
+        <w:rFonts w:hint="default"/>
+      </w:rPr>
+    </w:lvl>
+    <w:lvl w:ilvl="1" w:tplc="20000019" w:tentative="1">
+      <w:start w:val="1"/>
+      <w:numFmt w:val="lowerLetter"/>
+      <w:lvlText w:val="%2."/>
+      <w:lvlJc w:val="left"/>
+      <w:pPr>
+        <w:ind w:left="1440" w:hanging="360"/>
+      </w:pPr>
+    </w:lvl>
+    <w:lvl w:ilvl="2" w:tplc="2000001B" w:tentative="1">
+      <w:start w:val="1"/>
+      <w:numFmt w:val="lowerRoman"/>
+      <w:lvlText w:val="%3."/>
+      <w:lvlJc w:val="right"/>
+      <w:pPr>
+        <w:ind w:left="2160" w:hanging="180"/>
+      </w:pPr>
+    </w:lvl>
+    <w:lvl w:ilvl="3" w:tplc="2000000F" w:tentative="1">
+      <w:start w:val="1"/>
+      <w:numFmt w:val="decimal"/>
+      <w:lvlText w:val="%4."/>
+      <w:lvlJc w:val="left"/>
+      <w:pPr>
+        <w:ind w:left="2880" w:hanging="360"/>
+      </w:pPr>
+    </w:lvl>
+    <w:lvl w:ilvl="4" w:tplc="20000019" w:tentative="1">
+      <w:start w:val="1"/>
+      <w:numFmt w:val="lowerLetter"/>
+      <w:lvlText w:val="%5."/>
+      <w:lvlJc w:val="left"/>
+      <w:pPr>
+        <w:ind w:left="3600" w:hanging="360"/>
+      </w:pPr>
+    </w:lvl>
+    <w:lvl w:ilvl="5" w:tplc="2000001B" w:tentative="1">
+      <w:start w:val="1"/>
+      <w:numFmt w:val="lowerRoman"/>
+      <w:lvlText w:val="%6."/>
+      <w:lvlJc w:val="right"/>
+      <w:pPr>
+        <w:ind w:left="4320" w:hanging="180"/>
+      </w:pPr>
+    </w:lvl>
+    <w:lvl w:ilvl="6" w:tplc="2000000F" w:tentative="1">
+      <w:start w:val="1"/>
+      <w:numFmt w:val="decimal"/>
+      <w:lvlText w:val="%7."/>
+      <w:lvlJc w:val="left"/>
+      <w:pPr>
+        <w:ind w:left="5040" w:hanging="360"/>
+      </w:pPr>
+    </w:lvl>
+    <w:lvl w:ilvl="7" w:tplc="20000019" w:tentative="1">
+      <w:start w:val="1"/>
+      <w:numFmt w:val="lowerLetter"/>
+      <w:lvlText w:val="%8."/>
+      <w:lvlJc w:val="left"/>
+      <w:pPr>
+        <w:ind w:left="5760" w:hanging="360"/>
+      </w:pPr>
+    </w:lvl>
+    <w:lvl w:ilvl="8" w:tplc="2000001B" w:tentative="1">
+      <w:start w:val="1"/>
+      <w:numFmt w:val="lowerRoman"/>
+      <w:lvlText w:val="%9."/>
+      <w:lvlJc w:val="right"/>
+      <w:pPr>
+        <w:ind w:left="6480" w:hanging="180"/>
+      </w:pPr>
+    </w:lvl>
+  </w:abstractNum>
+  <w:abstractNum w:abstractNumId="1" w15:restartNumberingAfterBreak="0">
+    <w:nsid w:val="6F3215BC"/>
+    <w:multiLevelType w:val="hybridMultilevel"/>
+    <w:tmpl w:val="D6C4C2F6"/>
+    <w:lvl w:ilvl="0" w:tplc="20000011">
+      <w:start w:val="1"/>
+      <w:numFmt w:val="decimal"/>
+      <w:lvlText w:val="%1)"/>
+      <w:lvlJc w:val="left"/>
+      <w:pPr>
+        <w:ind w:left="720" w:hanging="360"/>
+      </w:pPr>
+      <w:rPr>
+        <w:rFonts w:hint="default"/>
+      </w:rPr>
+    </w:lvl>
+    <w:lvl w:ilvl="1" w:tplc="20000019" w:tentative="1">
+      <w:start w:val="1"/>
+      <w:numFmt w:val="lowerLetter"/>
+      <w:lvlText w:val="%2."/>
+      <w:lvlJc w:val="left"/>
+      <w:pPr>
+        <w:ind w:left="1440" w:hanging="360"/>
+      </w:pPr>
+    </w:lvl>
+    <w:lvl w:ilvl="2" w:tplc="2000001B" w:tentative="1">
+      <w:start w:val="1"/>
+      <w:numFmt w:val="lowerRoman"/>
+      <w:lvlText w:val="%3."/>
+      <w:lvlJc w:val="right"/>
+      <w:pPr>
+        <w:ind w:left="2160" w:hanging="180"/>
+      </w:pPr>
+    </w:lvl>
+    <w:lvl w:ilvl="3" w:tplc="2000000F" w:tentative="1">
+      <w:start w:val="1"/>
+      <w:numFmt w:val="decimal"/>
+      <w:lvlText w:val="%4."/>
+      <w:lvlJc w:val="left"/>
+      <w:pPr>
+        <w:ind w:left="2880" w:hanging="360"/>
+      </w:pPr>
+    </w:lvl>
+    <w:lvl w:ilvl="4" w:tplc="20000019" w:tentative="1">
+      <w:start w:val="1"/>
+      <w:numFmt w:val="lowerLetter"/>
+      <w:lvlText w:val="%5."/>
+      <w:lvlJc w:val="left"/>
+      <w:pPr>
+        <w:ind w:left="3600" w:hanging="360"/>
+      </w:pPr>
+    </w:lvl>
+    <w:lvl w:ilvl="5" w:tplc="2000001B" w:tentative="1">
+      <w:start w:val="1"/>
+      <w:numFmt w:val="lowerRoman"/>
+      <w:lvlText w:val="%6."/>
+      <w:lvlJc w:val="right"/>
+      <w:pPr>
+        <w:ind w:left="4320" w:hanging="180"/>
+      </w:pPr>
+    </w:lvl>
+    <w:lvl w:ilvl="6" w:tplc="2000000F" w:tentative="1">
+      <w:start w:val="1"/>
+      <w:numFmt w:val="decimal"/>
+      <w:lvlText w:val="%7."/>
+      <w:lvlJc w:val="left"/>
+      <w:pPr>
+        <w:ind w:left="5040" w:hanging="360"/>
+      </w:pPr>
+    </w:lvl>
+    <w:lvl w:ilvl="7" w:tplc="20000019" w:tentative="1">
+      <w:start w:val="1"/>
+      <w:numFmt w:val="lowerLetter"/>
+      <w:lvlText w:val="%8."/>
+      <w:lvlJc w:val="left"/>
+      <w:pPr>
+        <w:ind w:left="5760" w:hanging="360"/>
+      </w:pPr>
+    </w:lvl>
+    <w:lvl w:ilvl="8" w:tplc="2000001B" w:tentative="1">
+      <w:start w:val="1"/>
+      <w:numFmt w:val="lowerRoman"/>
+      <w:lvlText w:val="%9."/>
+      <w:lvlJc w:val="right"/>
+      <w:pPr>
+        <w:ind w:left="6480" w:hanging="180"/>
+      </w:pPr>
+    </w:lvl>
+  </w:abstractNum>
+  <w:num w:numId="1">
+    <w:abstractNumId w:val="0"/>
+  </w:num>
+  <w:num w:numId="2">
+    <w:abstractNumId w:val="1"/>
+  </w:num>
+</w:numbering>
 </file>
 
 <file path=word/styles.xml><?xml version="1.0" encoding="utf-8"?>
@@ -4336,6 +9160,26 @@
       <w:spacing w:val="15"/>
     </w:rPr>
   </w:style>
+  <w:style w:type="paragraph" w:styleId="ListParagraph">
+    <w:name w:val="List Paragraph"/>
+    <w:basedOn w:val="Normal"/>
+    <w:uiPriority w:val="34"/>
+    <w:qFormat/>
+    <w:rsid w:val="008B1D35"/>
+    <w:pPr>
+      <w:ind w:left="720"/>
+      <w:contextualSpacing/>
+    </w:pPr>
+  </w:style>
+  <w:style w:type="paragraph" w:styleId="NoSpacing">
+    <w:name w:val="No Spacing"/>
+    <w:uiPriority w:val="1"/>
+    <w:qFormat/>
+    <w:rsid w:val="005443C1"/>
+    <w:pPr>
+      <w:spacing w:after="0" w:line="240" w:lineRule="auto"/>
+    </w:pPr>
+  </w:style>
 </w:styles>
 </file>
 

</xml_diff>

<commit_message>
Beginning of solution to Q2
</commit_message>
<xml_diff>
--- a/HW3/hw3.docx
+++ b/HW3/hw3.docx
@@ -7,13 +7,7 @@
         <w:pStyle w:val="Title"/>
       </w:pPr>
       <w:r>
-        <w:t>HW</w:t>
-      </w:r>
-      <w:r>
-        <w:t>3</w:t>
-      </w:r>
-      <w:r>
-        <w:t xml:space="preserve"> – Bioinformatics – 236523</w:t>
+        <w:t>HW3 – Bioinformatics – 236523</w:t>
       </w:r>
     </w:p>
     <w:p>
@@ -4068,7 +4062,7 @@
           <w:noProof/>
         </w:rPr>
         <w:drawing>
-          <wp:inline distT="0" distB="0" distL="0" distR="0" wp14:anchorId="314EBABF" wp14:editId="5F0ABC35">
+          <wp:inline distT="0" distB="0" distL="0" distR="0" wp14:anchorId="5F5F7A87" wp14:editId="6CEC7AA9">
             <wp:extent cx="5943600" cy="1638300"/>
             <wp:effectExtent l="0" t="0" r="0" b="0"/>
             <wp:docPr id="1" name="Picture 1"/>
@@ -4110,7 +4104,7 @@
           <w:noProof/>
         </w:rPr>
         <w:drawing>
-          <wp:inline distT="0" distB="0" distL="0" distR="0" wp14:anchorId="5940829C" wp14:editId="5EEBC6B1">
+          <wp:inline distT="0" distB="0" distL="0" distR="0" wp14:anchorId="472A9BA2" wp14:editId="48A1619B">
             <wp:extent cx="5943600" cy="2053590"/>
             <wp:effectExtent l="0" t="0" r="0" b="3810"/>
             <wp:docPr id="2" name="Picture 2"/>
@@ -4153,7 +4147,7 @@
         </w:rPr>
         <w:lastRenderedPageBreak/>
         <w:drawing>
-          <wp:inline distT="0" distB="0" distL="0" distR="0" wp14:anchorId="19D85089" wp14:editId="1D690CFB">
+          <wp:inline distT="0" distB="0" distL="0" distR="0" wp14:anchorId="722A4348" wp14:editId="5A642867">
             <wp:extent cx="5943600" cy="2116455"/>
             <wp:effectExtent l="0" t="0" r="0" b="0"/>
             <wp:docPr id="3" name="Picture 3"/>
@@ -4195,7 +4189,7 @@
           <w:noProof/>
         </w:rPr>
         <w:drawing>
-          <wp:inline distT="0" distB="0" distL="0" distR="0" wp14:anchorId="428CC901" wp14:editId="44521EE4">
+          <wp:inline distT="0" distB="0" distL="0" distR="0" wp14:anchorId="4F6ECC03" wp14:editId="68956BB3">
             <wp:extent cx="5943600" cy="1064895"/>
             <wp:effectExtent l="0" t="0" r="0" b="1905"/>
             <wp:docPr id="4" name="Picture 4"/>
@@ -8360,7 +8354,7 @@
           <w:noProof/>
         </w:rPr>
         <w:drawing>
-          <wp:inline distT="0" distB="0" distL="0" distR="0" wp14:anchorId="6626AA80" wp14:editId="2E874488">
+          <wp:inline distT="0" distB="0" distL="0" distR="0" wp14:anchorId="47519F59" wp14:editId="215AF3B3">
             <wp:extent cx="2324100" cy="561975"/>
             <wp:effectExtent l="0" t="0" r="0" b="9525"/>
             <wp:docPr id="5" name="Picture 5"/>
@@ -8465,13 +8459,7 @@
         <w:rPr>
           <w:u w:val="single"/>
         </w:rPr>
-        <w:t>Genes differentially expressed with threshold &lt; 0.0</w:t>
-      </w:r>
-      <w:r>
-        <w:rPr>
-          <w:u w:val="single"/>
-        </w:rPr>
-        <w:t>1</w:t>
+        <w:t>Genes differentially expressed with threshold &lt; 0.01</w:t>
       </w:r>
       <w:r>
         <w:t>:</w:t>
@@ -8496,17 +8484,7 @@
           <w:szCs w:val="21"/>
           <w:shd w:val="clear" w:color="auto" w:fill="FFFFFF"/>
         </w:rPr>
-        <w:t>There are 182 genes with adjusted p-value &lt; 0.0</w:t>
-      </w:r>
-      <w:r>
-        <w:rPr>
-          <w:rFonts w:ascii="Helvetica" w:hAnsi="Helvetica" w:cs="Helvetica"/>
-          <w:color w:val="333333"/>
-          <w:sz w:val="21"/>
-          <w:szCs w:val="21"/>
-          <w:shd w:val="clear" w:color="auto" w:fill="FFFFFF"/>
-        </w:rPr>
-        <w:t>1</w:t>
+        <w:t>There are 182 genes with adjusted p-value &lt; 0.01</w:t>
       </w:r>
     </w:p>
     <w:p>
@@ -8603,7 +8581,7 @@
           <w:noProof/>
         </w:rPr>
         <w:drawing>
-          <wp:inline distT="0" distB="0" distL="0" distR="0" wp14:anchorId="17531665" wp14:editId="7B6F4921">
+          <wp:inline distT="0" distB="0" distL="0" distR="0" wp14:anchorId="3943CFC0" wp14:editId="7985DBA7">
             <wp:extent cx="3319463" cy="2100198"/>
             <wp:effectExtent l="0" t="0" r="0" b="0"/>
             <wp:docPr id="6" name="Picture 6"/>
@@ -8642,15 +8620,229 @@
     <w:p>
       <w:pPr>
         <w:pStyle w:val="NoSpacing"/>
+      </w:pPr>
+      <w:r>
+        <w:t>It seems like HGF is the only treatment which is significant on the gene expression.</w:t>
+      </w:r>
+    </w:p>
+    <w:p>
+      <w:pPr>
+        <w:pStyle w:val="NoSpacing"/>
+      </w:pPr>
+    </w:p>
+    <w:p>
+      <w:pPr>
+        <w:pStyle w:val="Heading1"/>
+      </w:pPr>
+      <w:r>
+        <w:lastRenderedPageBreak/>
+        <w:t>Question 2</w:t>
+      </w:r>
+    </w:p>
+    <w:p>
+      <w:pPr>
+        <w:pStyle w:val="ListParagraph"/>
+        <w:numPr>
+          <w:ilvl w:val="0"/>
+          <w:numId w:val="5"/>
+        </w:numPr>
+      </w:pPr>
+      <w:r>
+        <w:t xml:space="preserve">Gene name </w:t>
+      </w:r>
+      <w:proofErr w:type="gramStart"/>
+      <w:r>
+        <w:t>is :</w:t>
+      </w:r>
+      <w:proofErr w:type="gramEnd"/>
+      <w:r>
+        <w:t xml:space="preserve"> Mus musculus chromosome 19: clone RP24-140G9</w:t>
+      </w:r>
+    </w:p>
+    <w:p>
+      <w:pPr>
+        <w:ind w:left="720"/>
+      </w:pPr>
+      <w:r>
+        <w:t xml:space="preserve">I found it by searching the content of </w:t>
+      </w:r>
+      <w:proofErr w:type="spellStart"/>
+      <w:proofErr w:type="gramStart"/>
+      <w:r>
+        <w:t>gene.fa</w:t>
+      </w:r>
+      <w:proofErr w:type="spellEnd"/>
+      <w:proofErr w:type="gramEnd"/>
+      <w:r>
+        <w:t xml:space="preserve"> in </w:t>
+      </w:r>
+      <w:proofErr w:type="spellStart"/>
+      <w:r>
+        <w:t>blastn</w:t>
+      </w:r>
+      <w:proofErr w:type="spellEnd"/>
+      <w:r>
+        <w:t>.</w:t>
+      </w:r>
+    </w:p>
+    <w:p>
+      <w:pPr>
+        <w:pStyle w:val="ListParagraph"/>
+        <w:numPr>
+          <w:ilvl w:val="0"/>
+          <w:numId w:val="5"/>
+        </w:numPr>
+      </w:pPr>
+      <w:r>
+        <w:t>Here’s the significant variation that is present in both samples according to the coverage track:</w:t>
+      </w:r>
+    </w:p>
+    <w:p>
+      <w:pPr>
+        <w:pStyle w:val="ListParagraph"/>
+      </w:pPr>
+      <w:r>
+        <w:rPr>
+          <w:noProof/>
+        </w:rPr>
+        <w:drawing>
+          <wp:inline distT="0" distB="0" distL="0" distR="0" wp14:anchorId="7516F26D" wp14:editId="49FA3316">
+            <wp:extent cx="5943600" cy="449580"/>
+            <wp:effectExtent l="0" t="0" r="0" b="7620"/>
+            <wp:docPr id="7" name="Picture 7"/>
+            <wp:cNvGraphicFramePr>
+              <a:graphicFrameLocks xmlns:a="http://schemas.openxmlformats.org/drawingml/2006/main" noChangeAspect="1"/>
+            </wp:cNvGraphicFramePr>
+            <a:graphic xmlns:a="http://schemas.openxmlformats.org/drawingml/2006/main">
+              <a:graphicData uri="http://schemas.openxmlformats.org/drawingml/2006/picture">
+                <pic:pic xmlns:pic="http://schemas.openxmlformats.org/drawingml/2006/picture">
+                  <pic:nvPicPr>
+                    <pic:cNvPr id="1" name=""/>
+                    <pic:cNvPicPr/>
+                  </pic:nvPicPr>
+                  <pic:blipFill>
+                    <a:blip r:embed="rId13"/>
+                    <a:stretch>
+                      <a:fillRect/>
+                    </a:stretch>
+                  </pic:blipFill>
+                  <pic:spPr>
+                    <a:xfrm>
+                      <a:off x="0" y="0"/>
+                      <a:ext cx="5943600" cy="449580"/>
+                    </a:xfrm>
+                    <a:prstGeom prst="rect">
+                      <a:avLst/>
+                    </a:prstGeom>
+                  </pic:spPr>
+                </pic:pic>
+              </a:graphicData>
+            </a:graphic>
+          </wp:inline>
+        </w:drawing>
+      </w:r>
+    </w:p>
+    <w:p>
+      <w:pPr>
+        <w:pStyle w:val="ListParagraph"/>
+        <w:numPr>
+          <w:ilvl w:val="0"/>
+          <w:numId w:val="6"/>
+        </w:numPr>
+      </w:pPr>
+      <w:r>
+        <w:t>The position is mm10 genome reference sequence, at locations 25-30, 127 and 202-207.</w:t>
+      </w:r>
+    </w:p>
+    <w:p>
+      <w:pPr>
+        <w:pStyle w:val="ListParagraph"/>
+        <w:numPr>
+          <w:ilvl w:val="0"/>
+          <w:numId w:val="6"/>
+        </w:numPr>
+      </w:pPr>
+      <w:r>
+        <w:t xml:space="preserve">From the potential 100% matches in </w:t>
+      </w:r>
+      <w:proofErr w:type="spellStart"/>
+      <w:r>
+        <w:t>blastp</w:t>
+      </w:r>
+      <w:proofErr w:type="spellEnd"/>
+      <w:r>
+        <w:t xml:space="preserve"> we can figure out that one of the phenotypes could be </w:t>
+      </w:r>
+      <w:r>
+        <w:t>from the TMC1 family which according to HW1 could have a potential phenotype of hearing loss.</w:t>
+      </w:r>
+      <w:bookmarkStart w:id="0" w:name="_GoBack"/>
+      <w:bookmarkEnd w:id="0"/>
+    </w:p>
+    <w:p>
+      <w:pPr>
+        <w:pStyle w:val="Heading1"/>
+      </w:pPr>
+      <w:r>
+        <w:t>Question 3</w:t>
+      </w:r>
+    </w:p>
+    <w:p>
+      <w:pPr>
+        <w:pStyle w:val="ListParagraph"/>
+        <w:numPr>
+          <w:ilvl w:val="0"/>
+          <w:numId w:val="3"/>
+        </w:numPr>
+      </w:pPr>
+      <w:r>
+        <w:t xml:space="preserve">The difference between estimating abundance of different transcripts and estimating abundance of two different genes is that </w:t>
+      </w:r>
+      <w:r>
+        <w:t xml:space="preserve">different transcripts of the same gene are very similar to each other. In </w:t>
+      </w:r>
+      <w:proofErr w:type="spellStart"/>
+      <w:r>
+        <w:t>RNASeq</w:t>
+      </w:r>
+      <w:proofErr w:type="spellEnd"/>
+      <w:r>
+        <w:t xml:space="preserve"> </w:t>
+      </w:r>
+      <w:r>
+        <w:t xml:space="preserve">since we do </w:t>
+      </w:r>
+      <w:proofErr w:type="gramStart"/>
+      <w:r>
+        <w:t>RT</w:t>
+      </w:r>
+      <w:proofErr w:type="gramEnd"/>
+      <w:r>
+        <w:t xml:space="preserve"> we lose the exon information and therefore we are unable to map sequences that come from shared exons. In microarrays probes, similarly to </w:t>
+      </w:r>
+      <w:proofErr w:type="spellStart"/>
+      <w:r>
+        <w:t>RNASeq</w:t>
+      </w:r>
+      <w:proofErr w:type="spellEnd"/>
+      <w:r>
+        <w:t xml:space="preserve"> we will lose exon information and will be unable to see </w:t>
+      </w:r>
+      <w:r>
+        <w:t>them in the microarray.</w:t>
+      </w:r>
+    </w:p>
+    <w:p>
+      <w:pPr>
+        <w:pStyle w:val="ListParagraph"/>
+        <w:numPr>
+          <w:ilvl w:val="0"/>
+          <w:numId w:val="3"/>
+        </w:numPr>
         <w:rPr>
           <w:rtl/>
         </w:rPr>
       </w:pPr>
-      <w:r>
-        <w:t>It seems like HGF is the only treatment which is significant on the gene expression.</w:t>
-      </w:r>
-      <w:bookmarkStart w:id="0" w:name="_GoBack"/>
-      <w:bookmarkEnd w:id="0"/>
     </w:p>
     <w:sectPr>
       <w:pgSz w:w="12240" w:h="15840"/>
@@ -8665,6 +8857,208 @@
 <file path=word/numbering.xml><?xml version="1.0" encoding="utf-8"?>
 <w:numbering xmlns:wpc="http://schemas.microsoft.com/office/word/2010/wordprocessingCanvas" xmlns:cx="http://schemas.microsoft.com/office/drawing/2014/chartex" xmlns:cx1="http://schemas.microsoft.com/office/drawing/2015/9/8/chartex" xmlns:cx2="http://schemas.microsoft.com/office/drawing/2015/10/21/chartex" xmlns:cx3="http://schemas.microsoft.com/office/drawing/2016/5/9/chartex" xmlns:cx4="http://schemas.microsoft.com/office/drawing/2016/5/10/chartex" xmlns:cx5="http://schemas.microsoft.com/office/drawing/2016/5/11/chartex" xmlns:cx6="http://schemas.microsoft.com/office/drawing/2016/5/12/chartex" xmlns:cx7="http://schemas.microsoft.com/office/drawing/2016/5/13/chartex" xmlns:cx8="http://schemas.microsoft.com/office/drawing/2016/5/14/chartex" xmlns:mc="http://schemas.openxmlformats.org/markup-compatibility/2006" xmlns:aink="http://schemas.microsoft.com/office/drawing/2016/ink" xmlns:am3d="http://schemas.microsoft.com/office/drawing/2017/model3d" xmlns:o="urn:schemas-microsoft-com:office:office" xmlns:r="http://schemas.openxmlformats.org/officeDocument/2006/relationships" xmlns:m="http://schemas.openxmlformats.org/officeDocument/2006/math" xmlns:v="urn:schemas-microsoft-com:vml" xmlns:wp14="http://schemas.microsoft.com/office/word/2010/wordprocessingDrawing" xmlns:wp="http://schemas.openxmlformats.org/drawingml/2006/wordprocessingDrawing" xmlns:w10="urn:schemas-microsoft-com:office:word" xmlns:w="http://schemas.openxmlformats.org/wordprocessingml/2006/main" xmlns:w14="http://schemas.microsoft.com/office/word/2010/wordml" xmlns:w15="http://schemas.microsoft.com/office/word/2012/wordml" xmlns:w16cid="http://schemas.microsoft.com/office/word/2016/wordml/cid" xmlns:w16se="http://schemas.microsoft.com/office/word/2015/wordml/symex" xmlns:wpg="http://schemas.microsoft.com/office/word/2010/wordprocessingGroup" xmlns:wpi="http://schemas.microsoft.com/office/word/2010/wordprocessingInk" xmlns:wne="http://schemas.microsoft.com/office/word/2006/wordml" xmlns:wps="http://schemas.microsoft.com/office/word/2010/wordprocessingShape" mc:Ignorable="w14 w15 w16se w16cid wp14">
   <w:abstractNum w:abstractNumId="0" w15:restartNumberingAfterBreak="0">
+    <w:nsid w:val="116500E4"/>
+    <w:multiLevelType w:val="hybridMultilevel"/>
+    <w:tmpl w:val="B450ED20"/>
+    <w:lvl w:ilvl="0" w:tplc="EAAA21FA">
+      <w:start w:val="3"/>
+      <w:numFmt w:val="bullet"/>
+      <w:lvlText w:val=""/>
+      <w:lvlJc w:val="left"/>
+      <w:pPr>
+        <w:ind w:left="1080" w:hanging="360"/>
+      </w:pPr>
+      <w:rPr>
+        <w:rFonts w:ascii="Symbol" w:eastAsiaTheme="minorHAnsi" w:hAnsi="Symbol" w:cstheme="minorBidi" w:hint="default"/>
+      </w:rPr>
+    </w:lvl>
+    <w:lvl w:ilvl="1" w:tplc="20000003" w:tentative="1">
+      <w:start w:val="1"/>
+      <w:numFmt w:val="bullet"/>
+      <w:lvlText w:val="o"/>
+      <w:lvlJc w:val="left"/>
+      <w:pPr>
+        <w:ind w:left="1800" w:hanging="360"/>
+      </w:pPr>
+      <w:rPr>
+        <w:rFonts w:ascii="Courier New" w:hAnsi="Courier New" w:cs="Courier New" w:hint="default"/>
+      </w:rPr>
+    </w:lvl>
+    <w:lvl w:ilvl="2" w:tplc="20000005" w:tentative="1">
+      <w:start w:val="1"/>
+      <w:numFmt w:val="bullet"/>
+      <w:lvlText w:val=""/>
+      <w:lvlJc w:val="left"/>
+      <w:pPr>
+        <w:ind w:left="2520" w:hanging="360"/>
+      </w:pPr>
+      <w:rPr>
+        <w:rFonts w:ascii="Wingdings" w:hAnsi="Wingdings" w:hint="default"/>
+      </w:rPr>
+    </w:lvl>
+    <w:lvl w:ilvl="3" w:tplc="20000001" w:tentative="1">
+      <w:start w:val="1"/>
+      <w:numFmt w:val="bullet"/>
+      <w:lvlText w:val=""/>
+      <w:lvlJc w:val="left"/>
+      <w:pPr>
+        <w:ind w:left="3240" w:hanging="360"/>
+      </w:pPr>
+      <w:rPr>
+        <w:rFonts w:ascii="Symbol" w:hAnsi="Symbol" w:hint="default"/>
+      </w:rPr>
+    </w:lvl>
+    <w:lvl w:ilvl="4" w:tplc="20000003" w:tentative="1">
+      <w:start w:val="1"/>
+      <w:numFmt w:val="bullet"/>
+      <w:lvlText w:val="o"/>
+      <w:lvlJc w:val="left"/>
+      <w:pPr>
+        <w:ind w:left="3960" w:hanging="360"/>
+      </w:pPr>
+      <w:rPr>
+        <w:rFonts w:ascii="Courier New" w:hAnsi="Courier New" w:cs="Courier New" w:hint="default"/>
+      </w:rPr>
+    </w:lvl>
+    <w:lvl w:ilvl="5" w:tplc="20000005" w:tentative="1">
+      <w:start w:val="1"/>
+      <w:numFmt w:val="bullet"/>
+      <w:lvlText w:val=""/>
+      <w:lvlJc w:val="left"/>
+      <w:pPr>
+        <w:ind w:left="4680" w:hanging="360"/>
+      </w:pPr>
+      <w:rPr>
+        <w:rFonts w:ascii="Wingdings" w:hAnsi="Wingdings" w:hint="default"/>
+      </w:rPr>
+    </w:lvl>
+    <w:lvl w:ilvl="6" w:tplc="20000001" w:tentative="1">
+      <w:start w:val="1"/>
+      <w:numFmt w:val="bullet"/>
+      <w:lvlText w:val=""/>
+      <w:lvlJc w:val="left"/>
+      <w:pPr>
+        <w:ind w:left="5400" w:hanging="360"/>
+      </w:pPr>
+      <w:rPr>
+        <w:rFonts w:ascii="Symbol" w:hAnsi="Symbol" w:hint="default"/>
+      </w:rPr>
+    </w:lvl>
+    <w:lvl w:ilvl="7" w:tplc="20000003" w:tentative="1">
+      <w:start w:val="1"/>
+      <w:numFmt w:val="bullet"/>
+      <w:lvlText w:val="o"/>
+      <w:lvlJc w:val="left"/>
+      <w:pPr>
+        <w:ind w:left="6120" w:hanging="360"/>
+      </w:pPr>
+      <w:rPr>
+        <w:rFonts w:ascii="Courier New" w:hAnsi="Courier New" w:cs="Courier New" w:hint="default"/>
+      </w:rPr>
+    </w:lvl>
+    <w:lvl w:ilvl="8" w:tplc="20000005" w:tentative="1">
+      <w:start w:val="1"/>
+      <w:numFmt w:val="bullet"/>
+      <w:lvlText w:val=""/>
+      <w:lvlJc w:val="left"/>
+      <w:pPr>
+        <w:ind w:left="6840" w:hanging="360"/>
+      </w:pPr>
+      <w:rPr>
+        <w:rFonts w:ascii="Wingdings" w:hAnsi="Wingdings" w:hint="default"/>
+      </w:rPr>
+    </w:lvl>
+  </w:abstractNum>
+  <w:abstractNum w:abstractNumId="1" w15:restartNumberingAfterBreak="0">
+    <w:nsid w:val="2AA77A45"/>
+    <w:multiLevelType w:val="hybridMultilevel"/>
+    <w:tmpl w:val="C660E326"/>
+    <w:lvl w:ilvl="0" w:tplc="20000019">
+      <w:start w:val="1"/>
+      <w:numFmt w:val="lowerLetter"/>
+      <w:lvlText w:val="%1."/>
+      <w:lvlJc w:val="left"/>
+      <w:pPr>
+        <w:ind w:left="720" w:hanging="360"/>
+      </w:pPr>
+      <w:rPr>
+        <w:rFonts w:hint="default"/>
+      </w:rPr>
+    </w:lvl>
+    <w:lvl w:ilvl="1" w:tplc="20000019" w:tentative="1">
+      <w:start w:val="1"/>
+      <w:numFmt w:val="lowerLetter"/>
+      <w:lvlText w:val="%2."/>
+      <w:lvlJc w:val="left"/>
+      <w:pPr>
+        <w:ind w:left="1440" w:hanging="360"/>
+      </w:pPr>
+    </w:lvl>
+    <w:lvl w:ilvl="2" w:tplc="2000001B" w:tentative="1">
+      <w:start w:val="1"/>
+      <w:numFmt w:val="lowerRoman"/>
+      <w:lvlText w:val="%3."/>
+      <w:lvlJc w:val="right"/>
+      <w:pPr>
+        <w:ind w:left="2160" w:hanging="180"/>
+      </w:pPr>
+    </w:lvl>
+    <w:lvl w:ilvl="3" w:tplc="2000000F" w:tentative="1">
+      <w:start w:val="1"/>
+      <w:numFmt w:val="decimal"/>
+      <w:lvlText w:val="%4."/>
+      <w:lvlJc w:val="left"/>
+      <w:pPr>
+        <w:ind w:left="2880" w:hanging="360"/>
+      </w:pPr>
+    </w:lvl>
+    <w:lvl w:ilvl="4" w:tplc="20000019" w:tentative="1">
+      <w:start w:val="1"/>
+      <w:numFmt w:val="lowerLetter"/>
+      <w:lvlText w:val="%5."/>
+      <w:lvlJc w:val="left"/>
+      <w:pPr>
+        <w:ind w:left="3600" w:hanging="360"/>
+      </w:pPr>
+    </w:lvl>
+    <w:lvl w:ilvl="5" w:tplc="2000001B" w:tentative="1">
+      <w:start w:val="1"/>
+      <w:numFmt w:val="lowerRoman"/>
+      <w:lvlText w:val="%6."/>
+      <w:lvlJc w:val="right"/>
+      <w:pPr>
+        <w:ind w:left="4320" w:hanging="180"/>
+      </w:pPr>
+    </w:lvl>
+    <w:lvl w:ilvl="6" w:tplc="2000000F" w:tentative="1">
+      <w:start w:val="1"/>
+      <w:numFmt w:val="decimal"/>
+      <w:lvlText w:val="%7."/>
+      <w:lvlJc w:val="left"/>
+      <w:pPr>
+        <w:ind w:left="5040" w:hanging="360"/>
+      </w:pPr>
+    </w:lvl>
+    <w:lvl w:ilvl="7" w:tplc="20000019" w:tentative="1">
+      <w:start w:val="1"/>
+      <w:numFmt w:val="lowerLetter"/>
+      <w:lvlText w:val="%8."/>
+      <w:lvlJc w:val="left"/>
+      <w:pPr>
+        <w:ind w:left="5760" w:hanging="360"/>
+      </w:pPr>
+    </w:lvl>
+    <w:lvl w:ilvl="8" w:tplc="2000001B" w:tentative="1">
+      <w:start w:val="1"/>
+      <w:numFmt w:val="lowerRoman"/>
+      <w:lvlText w:val="%9."/>
+      <w:lvlJc w:val="right"/>
+      <w:pPr>
+        <w:ind w:left="6480" w:hanging="180"/>
+      </w:pPr>
+    </w:lvl>
+  </w:abstractNum>
+  <w:abstractNum w:abstractNumId="2" w15:restartNumberingAfterBreak="0">
     <w:nsid w:val="31FA0CB7"/>
     <w:multiLevelType w:val="hybridMultilevel"/>
     <w:tmpl w:val="6FE6418C"/>
@@ -8753,7 +9147,185 @@
       </w:pPr>
     </w:lvl>
   </w:abstractNum>
-  <w:abstractNum w:abstractNumId="1" w15:restartNumberingAfterBreak="0">
+  <w:abstractNum w:abstractNumId="3" w15:restartNumberingAfterBreak="0">
+    <w:nsid w:val="575F1B61"/>
+    <w:multiLevelType w:val="hybridMultilevel"/>
+    <w:tmpl w:val="0C8A769C"/>
+    <w:lvl w:ilvl="0" w:tplc="BDD8A056">
+      <w:start w:val="2"/>
+      <w:numFmt w:val="lowerLetter"/>
+      <w:lvlText w:val="%1."/>
+      <w:lvlJc w:val="left"/>
+      <w:pPr>
+        <w:ind w:left="720" w:hanging="360"/>
+      </w:pPr>
+      <w:rPr>
+        <w:rFonts w:hint="default"/>
+      </w:rPr>
+    </w:lvl>
+    <w:lvl w:ilvl="1" w:tplc="20000019">
+      <w:start w:val="1"/>
+      <w:numFmt w:val="lowerLetter"/>
+      <w:lvlText w:val="%2."/>
+      <w:lvlJc w:val="left"/>
+      <w:pPr>
+        <w:ind w:left="1440" w:hanging="360"/>
+      </w:pPr>
+    </w:lvl>
+    <w:lvl w:ilvl="2" w:tplc="2000001B" w:tentative="1">
+      <w:start w:val="1"/>
+      <w:numFmt w:val="lowerRoman"/>
+      <w:lvlText w:val="%3."/>
+      <w:lvlJc w:val="right"/>
+      <w:pPr>
+        <w:ind w:left="2160" w:hanging="180"/>
+      </w:pPr>
+    </w:lvl>
+    <w:lvl w:ilvl="3" w:tplc="2000000F" w:tentative="1">
+      <w:start w:val="1"/>
+      <w:numFmt w:val="decimal"/>
+      <w:lvlText w:val="%4."/>
+      <w:lvlJc w:val="left"/>
+      <w:pPr>
+        <w:ind w:left="2880" w:hanging="360"/>
+      </w:pPr>
+    </w:lvl>
+    <w:lvl w:ilvl="4" w:tplc="20000019" w:tentative="1">
+      <w:start w:val="1"/>
+      <w:numFmt w:val="lowerLetter"/>
+      <w:lvlText w:val="%5."/>
+      <w:lvlJc w:val="left"/>
+      <w:pPr>
+        <w:ind w:left="3600" w:hanging="360"/>
+      </w:pPr>
+    </w:lvl>
+    <w:lvl w:ilvl="5" w:tplc="2000001B" w:tentative="1">
+      <w:start w:val="1"/>
+      <w:numFmt w:val="lowerRoman"/>
+      <w:lvlText w:val="%6."/>
+      <w:lvlJc w:val="right"/>
+      <w:pPr>
+        <w:ind w:left="4320" w:hanging="180"/>
+      </w:pPr>
+    </w:lvl>
+    <w:lvl w:ilvl="6" w:tplc="2000000F" w:tentative="1">
+      <w:start w:val="1"/>
+      <w:numFmt w:val="decimal"/>
+      <w:lvlText w:val="%7."/>
+      <w:lvlJc w:val="left"/>
+      <w:pPr>
+        <w:ind w:left="5040" w:hanging="360"/>
+      </w:pPr>
+    </w:lvl>
+    <w:lvl w:ilvl="7" w:tplc="20000019" w:tentative="1">
+      <w:start w:val="1"/>
+      <w:numFmt w:val="lowerLetter"/>
+      <w:lvlText w:val="%8."/>
+      <w:lvlJc w:val="left"/>
+      <w:pPr>
+        <w:ind w:left="5760" w:hanging="360"/>
+      </w:pPr>
+    </w:lvl>
+    <w:lvl w:ilvl="8" w:tplc="2000001B" w:tentative="1">
+      <w:start w:val="1"/>
+      <w:numFmt w:val="lowerRoman"/>
+      <w:lvlText w:val="%9."/>
+      <w:lvlJc w:val="right"/>
+      <w:pPr>
+        <w:ind w:left="6480" w:hanging="180"/>
+      </w:pPr>
+    </w:lvl>
+  </w:abstractNum>
+  <w:abstractNum w:abstractNumId="4" w15:restartNumberingAfterBreak="0">
+    <w:nsid w:val="666E4785"/>
+    <w:multiLevelType w:val="hybridMultilevel"/>
+    <w:tmpl w:val="E828E192"/>
+    <w:lvl w:ilvl="0" w:tplc="20000019">
+      <w:start w:val="1"/>
+      <w:numFmt w:val="lowerLetter"/>
+      <w:lvlText w:val="%1."/>
+      <w:lvlJc w:val="left"/>
+      <w:pPr>
+        <w:ind w:left="720" w:hanging="360"/>
+      </w:pPr>
+      <w:rPr>
+        <w:rFonts w:hint="default"/>
+      </w:rPr>
+    </w:lvl>
+    <w:lvl w:ilvl="1" w:tplc="20000019" w:tentative="1">
+      <w:start w:val="1"/>
+      <w:numFmt w:val="lowerLetter"/>
+      <w:lvlText w:val="%2."/>
+      <w:lvlJc w:val="left"/>
+      <w:pPr>
+        <w:ind w:left="1440" w:hanging="360"/>
+      </w:pPr>
+    </w:lvl>
+    <w:lvl w:ilvl="2" w:tplc="2000001B" w:tentative="1">
+      <w:start w:val="1"/>
+      <w:numFmt w:val="lowerRoman"/>
+      <w:lvlText w:val="%3."/>
+      <w:lvlJc w:val="right"/>
+      <w:pPr>
+        <w:ind w:left="2160" w:hanging="180"/>
+      </w:pPr>
+    </w:lvl>
+    <w:lvl w:ilvl="3" w:tplc="2000000F" w:tentative="1">
+      <w:start w:val="1"/>
+      <w:numFmt w:val="decimal"/>
+      <w:lvlText w:val="%4."/>
+      <w:lvlJc w:val="left"/>
+      <w:pPr>
+        <w:ind w:left="2880" w:hanging="360"/>
+      </w:pPr>
+    </w:lvl>
+    <w:lvl w:ilvl="4" w:tplc="20000019" w:tentative="1">
+      <w:start w:val="1"/>
+      <w:numFmt w:val="lowerLetter"/>
+      <w:lvlText w:val="%5."/>
+      <w:lvlJc w:val="left"/>
+      <w:pPr>
+        <w:ind w:left="3600" w:hanging="360"/>
+      </w:pPr>
+    </w:lvl>
+    <w:lvl w:ilvl="5" w:tplc="2000001B" w:tentative="1">
+      <w:start w:val="1"/>
+      <w:numFmt w:val="lowerRoman"/>
+      <w:lvlText w:val="%6."/>
+      <w:lvlJc w:val="right"/>
+      <w:pPr>
+        <w:ind w:left="4320" w:hanging="180"/>
+      </w:pPr>
+    </w:lvl>
+    <w:lvl w:ilvl="6" w:tplc="2000000F" w:tentative="1">
+      <w:start w:val="1"/>
+      <w:numFmt w:val="decimal"/>
+      <w:lvlText w:val="%7."/>
+      <w:lvlJc w:val="left"/>
+      <w:pPr>
+        <w:ind w:left="5040" w:hanging="360"/>
+      </w:pPr>
+    </w:lvl>
+    <w:lvl w:ilvl="7" w:tplc="20000019" w:tentative="1">
+      <w:start w:val="1"/>
+      <w:numFmt w:val="lowerLetter"/>
+      <w:lvlText w:val="%8."/>
+      <w:lvlJc w:val="left"/>
+      <w:pPr>
+        <w:ind w:left="5760" w:hanging="360"/>
+      </w:pPr>
+    </w:lvl>
+    <w:lvl w:ilvl="8" w:tplc="2000001B" w:tentative="1">
+      <w:start w:val="1"/>
+      <w:numFmt w:val="lowerRoman"/>
+      <w:lvlText w:val="%9."/>
+      <w:lvlJc w:val="right"/>
+      <w:pPr>
+        <w:ind w:left="6480" w:hanging="180"/>
+      </w:pPr>
+    </w:lvl>
+  </w:abstractNum>
+  <w:abstractNum w:abstractNumId="5" w15:restartNumberingAfterBreak="0">
     <w:nsid w:val="6F3215BC"/>
     <w:multiLevelType w:val="hybridMultilevel"/>
     <w:tmpl w:val="D6C4C2F6"/>
@@ -8843,10 +9415,22 @@
     </w:lvl>
   </w:abstractNum>
   <w:num w:numId="1">
-    <w:abstractNumId w:val="0"/>
+    <w:abstractNumId w:val="2"/>
   </w:num>
   <w:num w:numId="2">
+    <w:abstractNumId w:val="5"/>
+  </w:num>
+  <w:num w:numId="3">
+    <w:abstractNumId w:val="4"/>
+  </w:num>
+  <w:num w:numId="4">
     <w:abstractNumId w:val="1"/>
+  </w:num>
+  <w:num w:numId="5">
+    <w:abstractNumId w:val="3"/>
+  </w:num>
+  <w:num w:numId="6">
+    <w:abstractNumId w:val="0"/>
   </w:num>
 </w:numbering>
 </file>

</xml_diff>

<commit_message>
More fixes to questions 2 and 3
</commit_message>
<xml_diff>
--- a/HW3/hw3.docx
+++ b/HW3/hw3.docx
@@ -8173,7 +8173,13 @@
       </w:r>
       <w:proofErr w:type="gramEnd"/>
       <w:r>
-        <w:t xml:space="preserve"> Mus musculus chromosome 19: clone RP24-140G9</w:t>
+        <w:t xml:space="preserve"> </w:t>
+      </w:r>
+      <w:r>
+        <w:t>TMC1</w:t>
+      </w:r>
+      <w:r>
+        <w:t xml:space="preserve"> in Mus musculus</w:t>
       </w:r>
     </w:p>
     <w:p>
@@ -8279,6 +8285,9 @@
       <w:r>
         <w:t>The position is mm10 genome reference sequence, at locations 25-30, 127 and 202-207.</w:t>
       </w:r>
+      <w:r>
+        <w:t xml:space="preserve"> The one significant variation we will be talking about next is in position 127.</w:t>
+      </w:r>
     </w:p>
     <w:p>
       <w:pPr>
@@ -8289,18 +8298,22 @@
         </w:numPr>
       </w:pPr>
       <w:r>
-        <w:t xml:space="preserve">From the potential 100% matches in </w:t>
-      </w:r>
-      <w:proofErr w:type="spellStart"/>
-      <w:r>
-        <w:t>blastp</w:t>
-      </w:r>
-      <w:proofErr w:type="spellEnd"/>
-      <w:r>
-        <w:t xml:space="preserve"> we can figure out that one of the phenotypes could be </w:t>
-      </w:r>
-      <w:r>
-        <w:t>from the TMC1 family which according to HW1 could have a potential phenotype of hearing loss.</w:t>
+        <w:t>A</w:t>
+      </w:r>
+      <w:r>
+        <w:t xml:space="preserve">ccording to HW1 </w:t>
+      </w:r>
+      <w:r>
+        <w:t>a</w:t>
+      </w:r>
+      <w:r>
+        <w:t xml:space="preserve"> potential phenotype </w:t>
+      </w:r>
+      <w:r>
+        <w:t xml:space="preserve">could be </w:t>
+      </w:r>
+      <w:r>
+        <w:t>hearing loss.</w:t>
       </w:r>
     </w:p>
     <w:p>
@@ -8428,25 +8441,13 @@
         <w:t xml:space="preserve"> </w:t>
       </w:r>
       <w:r>
-        <w:rPr>
-          <w:highlight w:val="yellow"/>
-        </w:rPr>
-        <w:t xml:space="preserve">The reason for this is </w:t>
+        <w:t>The reason for this</w:t>
+      </w:r>
+      <w:r>
+        <w:t xml:space="preserve"> could potentially be due to one sample belonging to a homozygote and the other to a heterozygote for that gene.</w:t>
       </w:r>
       <w:r>
         <w:t xml:space="preserve"> </w:t>
-      </w:r>
-    </w:p>
-    <w:p>
-      <w:pPr>
-        <w:pStyle w:val="ListParagraph"/>
-        <w:ind w:left="1440"/>
-      </w:pPr>
-      <w:r>
-        <w:rPr>
-          <w:highlight w:val="yellow"/>
-        </w:rPr>
-        <w:t>Those are different sample files for the same gene and any permutation of each case in the samples would result in different base abundance.</w:t>
       </w:r>
     </w:p>
     <w:p>
@@ -8559,7 +8560,6 @@
         <w:jc w:val="both"/>
       </w:pPr>
       <w:r>
-        <w:lastRenderedPageBreak/>
         <w:t>Out of the 1000 reads, in one of them the base C was swapped with base A.</w:t>
       </w:r>
       <w:r>
@@ -8607,6 +8607,7 @@
         <w:rPr>
           <w:noProof/>
         </w:rPr>
+        <w:lastRenderedPageBreak/>
         <w:drawing>
           <wp:inline distT="0" distB="0" distL="0" distR="0" wp14:anchorId="47C8C9E0" wp14:editId="6DF481ED">
             <wp:extent cx="1519442" cy="2228850"/>
@@ -8818,6 +8819,11 @@
     </w:p>
     <w:p>
       <w:pPr>
+        <w:pStyle w:val="ListParagraph"/>
+        <w:numPr>
+          <w:ilvl w:val="0"/>
+          <w:numId w:val="8"/>
+        </w:numPr>
         <w:jc w:val="both"/>
         <w:rPr>
           <w:highlight w:val="yellow"/>
@@ -8827,18 +8833,29 @@
         <w:rPr>
           <w:highlight w:val="yellow"/>
         </w:rPr>
-        <w:lastRenderedPageBreak/>
-        <w:t xml:space="preserve">Based on the fact we know this TMC1 gene from HW1, </w:t>
-      </w:r>
-    </w:p>
-    <w:p>
-      <w:pPr>
-        <w:jc w:val="both"/>
-      </w:pPr>
+        <w:t xml:space="preserve">A deletion in TMC1 could either be a random phenomenon </w:t>
+      </w:r>
       <w:r>
         <w:rPr>
           <w:highlight w:val="yellow"/>
         </w:rPr>
+        <w:t>(like most mutations are random) or it could be, based on HW1, caused by CRISPR. The abundance of changes at the beginning and end of the sample could be explained most likely by gene editing while the low amount of changes in the middle is most likely random.</w:t>
+      </w:r>
+    </w:p>
+    <w:p>
+      <w:pPr>
+        <w:pStyle w:val="ListParagraph"/>
+        <w:numPr>
+          <w:ilvl w:val="0"/>
+          <w:numId w:val="8"/>
+        </w:numPr>
+        <w:jc w:val="both"/>
+      </w:pPr>
+      <w:r>
+        <w:rPr>
+          <w:highlight w:val="yellow"/>
+        </w:rPr>
+        <w:lastRenderedPageBreak/>
         <w:t>A single base deletion mutation will either cause a missense or a nonsense mutation which replace</w:t>
       </w:r>
       <w:r>
@@ -8927,15 +8944,42 @@
           <w:ilvl w:val="0"/>
           <w:numId w:val="3"/>
         </w:numPr>
+      </w:pPr>
+      <w:r>
+        <w:t xml:space="preserve">A possible way to overcome the difficulty is to use longer reads if possible. </w:t>
+      </w:r>
+      <w:r>
+        <w:t xml:space="preserve">In </w:t>
+      </w:r>
+      <w:proofErr w:type="spellStart"/>
+      <w:r>
+        <w:t>RNASeq</w:t>
+      </w:r>
+      <w:proofErr w:type="spellEnd"/>
+      <w:r>
+        <w:t>, we need to consider the different exons when looking at the counts, and similarly in microarrays we need probes for different exons.</w:t>
+      </w:r>
+    </w:p>
+    <w:p>
+      <w:pPr>
+        <w:pStyle w:val="ListParagraph"/>
         <w:rPr>
           <w:rtl/>
         </w:rPr>
       </w:pPr>
       <w:r>
-        <w:t xml:space="preserve">A possible way to overcome the difficulty is to use longer reads if possible. </w:t>
-      </w:r>
-      <w:r>
-        <w:t xml:space="preserve">In </w:t>
+        <w:t xml:space="preserve">There are algorithmic solutions such as the </w:t>
+      </w:r>
+      <w:hyperlink r:id="rId21" w:history="1">
+        <w:r>
+          <w:rPr>
+            <w:rStyle w:val="Hyperlink"/>
+          </w:rPr>
+          <w:t>Trinity Transcript Quantification</w:t>
+        </w:r>
+      </w:hyperlink>
+      <w:r>
+        <w:t xml:space="preserve"> for </w:t>
       </w:r>
       <w:proofErr w:type="spellStart"/>
       <w:r>
@@ -8943,7 +8987,21 @@
       </w:r>
       <w:proofErr w:type="spellEnd"/>
       <w:r>
-        <w:t>, we need to consider the different exons when looking at the counts, and similarly in microarrays we need probes for different exons.</w:t>
+        <w:t>.</w:t>
+      </w:r>
+      <w:r>
+        <w:t xml:space="preserve"> Also there are solutions such as </w:t>
+      </w:r>
+      <w:hyperlink r:id="rId22" w:history="1">
+        <w:r>
+          <w:rPr>
+            <w:rStyle w:val="Hyperlink"/>
+          </w:rPr>
+          <w:t>Gene Meter</w:t>
+        </w:r>
+      </w:hyperlink>
+      <w:r>
+        <w:t xml:space="preserve"> for micro arrays.</w:t>
       </w:r>
       <w:bookmarkStart w:id="0" w:name="_GoBack"/>
       <w:bookmarkEnd w:id="0"/>
@@ -10474,6 +10532,18 @@
       <w:szCs w:val="24"/>
     </w:rPr>
   </w:style>
+  <w:style w:type="character" w:styleId="UnresolvedMention">
+    <w:name w:val="Unresolved Mention"/>
+    <w:basedOn w:val="DefaultParagraphFont"/>
+    <w:uiPriority w:val="99"/>
+    <w:semiHidden/>
+    <w:unhideWhenUsed/>
+    <w:rsid w:val="001C6497"/>
+    <w:rPr>
+      <w:color w:val="605E5C"/>
+      <w:shd w:val="clear" w:color="auto" w:fill="E1DFDD"/>
+    </w:rPr>
+  </w:style>
 </w:styles>
 </file>
 

</xml_diff>

<commit_message>
Fixed answers to Q1
</commit_message>
<xml_diff>
--- a/HW3/hw3.docx
+++ b/HW3/hw3.docx
@@ -3761,6 +3761,12 @@
       </w:r>
     </w:p>
     <w:p>
+      <w:pPr>
+        <w:rPr>
+          <w:rFonts w:hint="cs"/>
+          <w:rtl/>
+        </w:rPr>
+      </w:pPr>
       <w:r>
         <w:rPr>
           <w:u w:val="single"/>
@@ -3772,15 +3778,26 @@
       </w:r>
     </w:p>
     <w:p>
+      <w:pPr>
+        <w:pStyle w:val="NoSpacing"/>
+      </w:pPr>
+      <w:r>
+        <w:t>The histogram:</w:t>
+      </w:r>
+    </w:p>
+    <w:p>
+      <w:pPr>
+        <w:pStyle w:val="NoSpacing"/>
+      </w:pPr>
       <w:r>
         <w:rPr>
           <w:noProof/>
         </w:rPr>
         <w:drawing>
-          <wp:inline distT="0" distB="0" distL="0" distR="0" wp14:anchorId="5F5F7A87" wp14:editId="6CEC7AA9">
-            <wp:extent cx="5943600" cy="1638300"/>
-            <wp:effectExtent l="0" t="0" r="0" b="0"/>
-            <wp:docPr id="1" name="Picture 1"/>
+          <wp:inline distT="0" distB="0" distL="0" distR="0" wp14:anchorId="478AAC3D" wp14:editId="54FE79EA">
+            <wp:extent cx="5943600" cy="3858260"/>
+            <wp:effectExtent l="0" t="0" r="0" b="8890"/>
+            <wp:docPr id="16" name="Picture 16"/>
             <wp:cNvGraphicFramePr>
               <a:graphicFrameLocks xmlns:a="http://schemas.openxmlformats.org/drawingml/2006/main" noChangeAspect="1"/>
             </wp:cNvGraphicFramePr>
@@ -3800,7 +3817,7 @@
                   <pic:spPr>
                     <a:xfrm>
                       <a:off x="0" y="0"/>
-                      <a:ext cx="5943600" cy="1638300"/>
+                      <a:ext cx="5943600" cy="3858260"/>
                     </a:xfrm>
                     <a:prstGeom prst="rect">
                       <a:avLst/>
@@ -3814,133 +3831,6 @@
       </w:r>
     </w:p>
     <w:p>
-      <w:r>
-        <w:rPr>
-          <w:noProof/>
-        </w:rPr>
-        <w:drawing>
-          <wp:inline distT="0" distB="0" distL="0" distR="0" wp14:anchorId="472A9BA2" wp14:editId="48A1619B">
-            <wp:extent cx="5943600" cy="2053590"/>
-            <wp:effectExtent l="0" t="0" r="0" b="3810"/>
-            <wp:docPr id="2" name="Picture 2"/>
-            <wp:cNvGraphicFramePr>
-              <a:graphicFrameLocks xmlns:a="http://schemas.openxmlformats.org/drawingml/2006/main" noChangeAspect="1"/>
-            </wp:cNvGraphicFramePr>
-            <a:graphic xmlns:a="http://schemas.openxmlformats.org/drawingml/2006/main">
-              <a:graphicData uri="http://schemas.openxmlformats.org/drawingml/2006/picture">
-                <pic:pic xmlns:pic="http://schemas.openxmlformats.org/drawingml/2006/picture">
-                  <pic:nvPicPr>
-                    <pic:cNvPr id="1" name=""/>
-                    <pic:cNvPicPr/>
-                  </pic:nvPicPr>
-                  <pic:blipFill>
-                    <a:blip r:embed="rId8"/>
-                    <a:stretch>
-                      <a:fillRect/>
-                    </a:stretch>
-                  </pic:blipFill>
-                  <pic:spPr>
-                    <a:xfrm>
-                      <a:off x="0" y="0"/>
-                      <a:ext cx="5943600" cy="2053590"/>
-                    </a:xfrm>
-                    <a:prstGeom prst="rect">
-                      <a:avLst/>
-                    </a:prstGeom>
-                  </pic:spPr>
-                </pic:pic>
-              </a:graphicData>
-            </a:graphic>
-          </wp:inline>
-        </w:drawing>
-      </w:r>
-    </w:p>
-    <w:p>
-      <w:r>
-        <w:rPr>
-          <w:noProof/>
-        </w:rPr>
-        <w:lastRenderedPageBreak/>
-        <w:drawing>
-          <wp:inline distT="0" distB="0" distL="0" distR="0" wp14:anchorId="722A4348" wp14:editId="5A642867">
-            <wp:extent cx="5943600" cy="2116455"/>
-            <wp:effectExtent l="0" t="0" r="0" b="0"/>
-            <wp:docPr id="3" name="Picture 3"/>
-            <wp:cNvGraphicFramePr>
-              <a:graphicFrameLocks xmlns:a="http://schemas.openxmlformats.org/drawingml/2006/main" noChangeAspect="1"/>
-            </wp:cNvGraphicFramePr>
-            <a:graphic xmlns:a="http://schemas.openxmlformats.org/drawingml/2006/main">
-              <a:graphicData uri="http://schemas.openxmlformats.org/drawingml/2006/picture">
-                <pic:pic xmlns:pic="http://schemas.openxmlformats.org/drawingml/2006/picture">
-                  <pic:nvPicPr>
-                    <pic:cNvPr id="1" name=""/>
-                    <pic:cNvPicPr/>
-                  </pic:nvPicPr>
-                  <pic:blipFill>
-                    <a:blip r:embed="rId9"/>
-                    <a:stretch>
-                      <a:fillRect/>
-                    </a:stretch>
-                  </pic:blipFill>
-                  <pic:spPr>
-                    <a:xfrm>
-                      <a:off x="0" y="0"/>
-                      <a:ext cx="5943600" cy="2116455"/>
-                    </a:xfrm>
-                    <a:prstGeom prst="rect">
-                      <a:avLst/>
-                    </a:prstGeom>
-                  </pic:spPr>
-                </pic:pic>
-              </a:graphicData>
-            </a:graphic>
-          </wp:inline>
-        </w:drawing>
-      </w:r>
-    </w:p>
-    <w:p>
-      <w:r>
-        <w:rPr>
-          <w:noProof/>
-        </w:rPr>
-        <w:drawing>
-          <wp:inline distT="0" distB="0" distL="0" distR="0" wp14:anchorId="4F6ECC03" wp14:editId="68956BB3">
-            <wp:extent cx="5943600" cy="1064895"/>
-            <wp:effectExtent l="0" t="0" r="0" b="1905"/>
-            <wp:docPr id="4" name="Picture 4"/>
-            <wp:cNvGraphicFramePr>
-              <a:graphicFrameLocks xmlns:a="http://schemas.openxmlformats.org/drawingml/2006/main" noChangeAspect="1"/>
-            </wp:cNvGraphicFramePr>
-            <a:graphic xmlns:a="http://schemas.openxmlformats.org/drawingml/2006/main">
-              <a:graphicData uri="http://schemas.openxmlformats.org/drawingml/2006/picture">
-                <pic:pic xmlns:pic="http://schemas.openxmlformats.org/drawingml/2006/picture">
-                  <pic:nvPicPr>
-                    <pic:cNvPr id="1" name=""/>
-                    <pic:cNvPicPr/>
-                  </pic:nvPicPr>
-                  <pic:blipFill>
-                    <a:blip r:embed="rId10"/>
-                    <a:stretch>
-                      <a:fillRect/>
-                    </a:stretch>
-                  </pic:blipFill>
-                  <pic:spPr>
-                    <a:xfrm>
-                      <a:off x="0" y="0"/>
-                      <a:ext cx="5943600" cy="1064895"/>
-                    </a:xfrm>
-                    <a:prstGeom prst="rect">
-                      <a:avLst/>
-                    </a:prstGeom>
-                  </pic:spPr>
-                </pic:pic>
-              </a:graphicData>
-            </a:graphic>
-          </wp:inline>
-        </w:drawing>
-      </w:r>
-    </w:p>
-    <w:p>
       <w:pPr>
         <w:pStyle w:val="NoSpacing"/>
       </w:pPr>
@@ -3952,25 +3842,6 @@
       </w:r>
       <w:r>
         <w:t>:</w:t>
-      </w:r>
-    </w:p>
-    <w:p>
-      <w:pPr>
-        <w:pStyle w:val="NoSpacing"/>
-      </w:pPr>
-      <w:r>
-        <w:t xml:space="preserve">I used </w:t>
-      </w:r>
-      <w:proofErr w:type="gramStart"/>
-      <w:r>
-        <w:t>excel</w:t>
-      </w:r>
-      <w:proofErr w:type="gramEnd"/>
-      <w:r>
-        <w:t xml:space="preserve"> command in counts file for each row: </w:t>
-      </w:r>
-      <w:r>
-        <w:t>COUNTIF and got the following result</w:t>
       </w:r>
     </w:p>
     <w:tbl>
@@ -3979,39 +3850,39 @@
         <w:tblLook w:val="04A0" w:firstRow="1" w:lastRow="0" w:firstColumn="1" w:lastColumn="0" w:noHBand="0" w:noVBand="1"/>
       </w:tblPr>
       <w:tblGrid>
-        <w:gridCol w:w="2068"/>
-        <w:gridCol w:w="926"/>
-        <w:gridCol w:w="926"/>
-        <w:gridCol w:w="926"/>
-        <w:gridCol w:w="926"/>
-        <w:gridCol w:w="926"/>
-        <w:gridCol w:w="926"/>
-        <w:gridCol w:w="926"/>
-        <w:gridCol w:w="926"/>
-        <w:gridCol w:w="926"/>
-        <w:gridCol w:w="926"/>
-        <w:gridCol w:w="926"/>
-        <w:gridCol w:w="926"/>
-        <w:gridCol w:w="925"/>
-        <w:gridCol w:w="925"/>
-        <w:gridCol w:w="925"/>
-        <w:gridCol w:w="925"/>
-        <w:gridCol w:w="925"/>
-        <w:gridCol w:w="925"/>
-        <w:gridCol w:w="925"/>
-        <w:gridCol w:w="925"/>
-        <w:gridCol w:w="925"/>
-        <w:gridCol w:w="925"/>
-        <w:gridCol w:w="925"/>
-        <w:gridCol w:w="925"/>
-        <w:gridCol w:w="925"/>
-        <w:gridCol w:w="925"/>
-        <w:gridCol w:w="925"/>
-        <w:gridCol w:w="925"/>
-        <w:gridCol w:w="925"/>
-        <w:gridCol w:w="925"/>
-        <w:gridCol w:w="925"/>
-        <w:gridCol w:w="925"/>
+        <w:gridCol w:w="7383"/>
+        <w:gridCol w:w="759"/>
+        <w:gridCol w:w="759"/>
+        <w:gridCol w:w="759"/>
+        <w:gridCol w:w="760"/>
+        <w:gridCol w:w="760"/>
+        <w:gridCol w:w="760"/>
+        <w:gridCol w:w="760"/>
+        <w:gridCol w:w="760"/>
+        <w:gridCol w:w="760"/>
+        <w:gridCol w:w="760"/>
+        <w:gridCol w:w="760"/>
+        <w:gridCol w:w="760"/>
+        <w:gridCol w:w="759"/>
+        <w:gridCol w:w="759"/>
+        <w:gridCol w:w="759"/>
+        <w:gridCol w:w="759"/>
+        <w:gridCol w:w="759"/>
+        <w:gridCol w:w="759"/>
+        <w:gridCol w:w="759"/>
+        <w:gridCol w:w="759"/>
+        <w:gridCol w:w="759"/>
+        <w:gridCol w:w="759"/>
+        <w:gridCol w:w="759"/>
+        <w:gridCol w:w="759"/>
+        <w:gridCol w:w="759"/>
+        <w:gridCol w:w="759"/>
+        <w:gridCol w:w="759"/>
+        <w:gridCol w:w="759"/>
+        <w:gridCol w:w="759"/>
+        <w:gridCol w:w="759"/>
+        <w:gridCol w:w="759"/>
+        <w:gridCol w:w="759"/>
       </w:tblGrid>
       <w:tr>
         <w:trPr>
@@ -4019,2285 +3890,7 @@
         </w:trPr>
         <w:tc>
           <w:tcPr>
-            <w:tcW w:w="960" w:type="dxa"/>
-            <w:tcBorders>
-              <w:top w:val="nil"/>
-              <w:left w:val="nil"/>
-              <w:bottom w:val="nil"/>
-              <w:right w:val="nil"/>
-            </w:tcBorders>
-            <w:shd w:val="clear" w:color="auto" w:fill="auto"/>
-            <w:noWrap/>
-            <w:vAlign w:val="bottom"/>
-          </w:tcPr>
-          <w:tbl>
-            <w:tblPr>
-              <w:tblW w:w="1920" w:type="dxa"/>
-              <w:tblLook w:val="04A0" w:firstRow="1" w:lastRow="0" w:firstColumn="1" w:lastColumn="0" w:noHBand="0" w:noVBand="1"/>
-            </w:tblPr>
-            <w:tblGrid>
-              <w:gridCol w:w="926"/>
-              <w:gridCol w:w="926"/>
-            </w:tblGrid>
-            <w:tr>
-              <w:trPr>
-                <w:trHeight w:val="300"/>
-              </w:trPr>
-              <w:tc>
-                <w:tcPr>
-                  <w:tcW w:w="960" w:type="dxa"/>
-                  <w:tcBorders>
-                    <w:top w:val="nil"/>
-                    <w:left w:val="nil"/>
-                    <w:bottom w:val="nil"/>
-                    <w:right w:val="nil"/>
-                  </w:tcBorders>
-                  <w:shd w:val="clear" w:color="auto" w:fill="auto"/>
-                  <w:noWrap/>
-                  <w:vAlign w:val="bottom"/>
-                  <w:hideMark/>
-                </w:tcPr>
-                <w:p>
-                  <w:pPr>
-                    <w:spacing w:after="0" w:line="240" w:lineRule="auto"/>
-                    <w:rPr>
-                      <w:rFonts w:ascii="Calibri" w:eastAsia="Times New Roman" w:hAnsi="Calibri" w:cs="Calibri"/>
-                      <w:color w:val="000000"/>
-                    </w:rPr>
-                  </w:pPr>
-                  <w:r>
-                    <w:rPr>
-                      <w:rFonts w:ascii="Calibri" w:eastAsia="Times New Roman" w:hAnsi="Calibri" w:cs="Calibri"/>
-                      <w:color w:val="000000"/>
-                    </w:rPr>
-                    <w:t>AE1148</w:t>
-                  </w:r>
-                </w:p>
-              </w:tc>
-              <w:tc>
-                <w:tcPr>
-                  <w:tcW w:w="960" w:type="dxa"/>
-                  <w:tcBorders>
-                    <w:top w:val="nil"/>
-                    <w:left w:val="nil"/>
-                    <w:bottom w:val="nil"/>
-                    <w:right w:val="nil"/>
-                  </w:tcBorders>
-                  <w:shd w:val="clear" w:color="auto" w:fill="auto"/>
-                  <w:noWrap/>
-                  <w:vAlign w:val="bottom"/>
-                  <w:hideMark/>
-                </w:tcPr>
-                <w:p>
-                  <w:pPr>
-                    <w:spacing w:after="0" w:line="240" w:lineRule="auto"/>
-                    <w:jc w:val="right"/>
-                    <w:rPr>
-                      <w:rFonts w:ascii="Calibri" w:eastAsia="Times New Roman" w:hAnsi="Calibri" w:cs="Calibri"/>
-                      <w:color w:val="000000"/>
-                    </w:rPr>
-                  </w:pPr>
-                  <w:r>
-                    <w:rPr>
-                      <w:rFonts w:ascii="Calibri" w:eastAsia="Times New Roman" w:hAnsi="Calibri" w:cs="Calibri"/>
-                      <w:color w:val="000000"/>
-                    </w:rPr>
-                    <w:t>6601</w:t>
-                  </w:r>
-                </w:p>
-              </w:tc>
-            </w:tr>
-            <w:tr>
-              <w:trPr>
-                <w:trHeight w:val="300"/>
-              </w:trPr>
-              <w:tc>
-                <w:tcPr>
-                  <w:tcW w:w="960" w:type="dxa"/>
-                  <w:tcBorders>
-                    <w:top w:val="nil"/>
-                    <w:left w:val="nil"/>
-                    <w:bottom w:val="nil"/>
-                    <w:right w:val="nil"/>
-                  </w:tcBorders>
-                  <w:shd w:val="clear" w:color="auto" w:fill="auto"/>
-                  <w:noWrap/>
-                  <w:vAlign w:val="bottom"/>
-                  <w:hideMark/>
-                </w:tcPr>
-                <w:p>
-                  <w:pPr>
-                    <w:spacing w:after="0" w:line="240" w:lineRule="auto"/>
-                    <w:rPr>
-                      <w:rFonts w:ascii="Calibri" w:eastAsia="Times New Roman" w:hAnsi="Calibri" w:cs="Calibri"/>
-                      <w:color w:val="000000"/>
-                    </w:rPr>
-                  </w:pPr>
-                  <w:r>
-                    <w:rPr>
-                      <w:rFonts w:ascii="Calibri" w:eastAsia="Times New Roman" w:hAnsi="Calibri" w:cs="Calibri"/>
-                      <w:color w:val="000000"/>
-                    </w:rPr>
-                    <w:t>AE1149</w:t>
-                  </w:r>
-                </w:p>
-              </w:tc>
-              <w:tc>
-                <w:tcPr>
-                  <w:tcW w:w="960" w:type="dxa"/>
-                  <w:tcBorders>
-                    <w:top w:val="nil"/>
-                    <w:left w:val="nil"/>
-                    <w:bottom w:val="nil"/>
-                    <w:right w:val="nil"/>
-                  </w:tcBorders>
-                  <w:shd w:val="clear" w:color="auto" w:fill="auto"/>
-                  <w:noWrap/>
-                  <w:vAlign w:val="bottom"/>
-                  <w:hideMark/>
-                </w:tcPr>
-                <w:p>
-                  <w:pPr>
-                    <w:spacing w:after="0" w:line="240" w:lineRule="auto"/>
-                    <w:jc w:val="right"/>
-                    <w:rPr>
-                      <w:rFonts w:ascii="Calibri" w:eastAsia="Times New Roman" w:hAnsi="Calibri" w:cs="Calibri"/>
-                      <w:color w:val="000000"/>
-                    </w:rPr>
-                  </w:pPr>
-                  <w:r>
-                    <w:rPr>
-                      <w:rFonts w:ascii="Calibri" w:eastAsia="Times New Roman" w:hAnsi="Calibri" w:cs="Calibri"/>
-                      <w:color w:val="000000"/>
-                    </w:rPr>
-                    <w:t>7346</w:t>
-                  </w:r>
-                </w:p>
-              </w:tc>
-            </w:tr>
-            <w:tr>
-              <w:trPr>
-                <w:trHeight w:val="300"/>
-              </w:trPr>
-              <w:tc>
-                <w:tcPr>
-                  <w:tcW w:w="960" w:type="dxa"/>
-                  <w:tcBorders>
-                    <w:top w:val="nil"/>
-                    <w:left w:val="nil"/>
-                    <w:bottom w:val="nil"/>
-                    <w:right w:val="nil"/>
-                  </w:tcBorders>
-                  <w:shd w:val="clear" w:color="auto" w:fill="auto"/>
-                  <w:noWrap/>
-                  <w:vAlign w:val="bottom"/>
-                  <w:hideMark/>
-                </w:tcPr>
-                <w:p>
-                  <w:pPr>
-                    <w:spacing w:after="0" w:line="240" w:lineRule="auto"/>
-                    <w:rPr>
-                      <w:rFonts w:ascii="Calibri" w:eastAsia="Times New Roman" w:hAnsi="Calibri" w:cs="Calibri"/>
-                      <w:color w:val="000000"/>
-                    </w:rPr>
-                  </w:pPr>
-                  <w:r>
-                    <w:rPr>
-                      <w:rFonts w:ascii="Calibri" w:eastAsia="Times New Roman" w:hAnsi="Calibri" w:cs="Calibri"/>
-                      <w:color w:val="000000"/>
-                    </w:rPr>
-                    <w:t>AE1150</w:t>
-                  </w:r>
-                </w:p>
-              </w:tc>
-              <w:tc>
-                <w:tcPr>
-                  <w:tcW w:w="960" w:type="dxa"/>
-                  <w:tcBorders>
-                    <w:top w:val="nil"/>
-                    <w:left w:val="nil"/>
-                    <w:bottom w:val="nil"/>
-                    <w:right w:val="nil"/>
-                  </w:tcBorders>
-                  <w:shd w:val="clear" w:color="auto" w:fill="auto"/>
-                  <w:noWrap/>
-                  <w:vAlign w:val="bottom"/>
-                  <w:hideMark/>
-                </w:tcPr>
-                <w:p>
-                  <w:pPr>
-                    <w:spacing w:after="0" w:line="240" w:lineRule="auto"/>
-                    <w:jc w:val="right"/>
-                    <w:rPr>
-                      <w:rFonts w:ascii="Calibri" w:eastAsia="Times New Roman" w:hAnsi="Calibri" w:cs="Calibri"/>
-                      <w:color w:val="000000"/>
-                    </w:rPr>
-                  </w:pPr>
-                  <w:r>
-                    <w:rPr>
-                      <w:rFonts w:ascii="Calibri" w:eastAsia="Times New Roman" w:hAnsi="Calibri" w:cs="Calibri"/>
-                      <w:color w:val="000000"/>
-                    </w:rPr>
-                    <w:t>6082</w:t>
-                  </w:r>
-                </w:p>
-              </w:tc>
-            </w:tr>
-            <w:tr>
-              <w:trPr>
-                <w:trHeight w:val="300"/>
-              </w:trPr>
-              <w:tc>
-                <w:tcPr>
-                  <w:tcW w:w="960" w:type="dxa"/>
-                  <w:tcBorders>
-                    <w:top w:val="nil"/>
-                    <w:left w:val="nil"/>
-                    <w:bottom w:val="nil"/>
-                    <w:right w:val="nil"/>
-                  </w:tcBorders>
-                  <w:shd w:val="clear" w:color="auto" w:fill="auto"/>
-                  <w:noWrap/>
-                  <w:vAlign w:val="bottom"/>
-                  <w:hideMark/>
-                </w:tcPr>
-                <w:p>
-                  <w:pPr>
-                    <w:spacing w:after="0" w:line="240" w:lineRule="auto"/>
-                    <w:rPr>
-                      <w:rFonts w:ascii="Calibri" w:eastAsia="Times New Roman" w:hAnsi="Calibri" w:cs="Calibri"/>
-                      <w:color w:val="000000"/>
-                    </w:rPr>
-                  </w:pPr>
-                  <w:r>
-                    <w:rPr>
-                      <w:rFonts w:ascii="Calibri" w:eastAsia="Times New Roman" w:hAnsi="Calibri" w:cs="Calibri"/>
-                      <w:color w:val="000000"/>
-                    </w:rPr>
-                    <w:t>AE1151</w:t>
-                  </w:r>
-                </w:p>
-              </w:tc>
-              <w:tc>
-                <w:tcPr>
-                  <w:tcW w:w="960" w:type="dxa"/>
-                  <w:tcBorders>
-                    <w:top w:val="nil"/>
-                    <w:left w:val="nil"/>
-                    <w:bottom w:val="nil"/>
-                    <w:right w:val="nil"/>
-                  </w:tcBorders>
-                  <w:shd w:val="clear" w:color="auto" w:fill="auto"/>
-                  <w:noWrap/>
-                  <w:vAlign w:val="bottom"/>
-                  <w:hideMark/>
-                </w:tcPr>
-                <w:p>
-                  <w:pPr>
-                    <w:spacing w:after="0" w:line="240" w:lineRule="auto"/>
-                    <w:jc w:val="right"/>
-                    <w:rPr>
-                      <w:rFonts w:ascii="Calibri" w:eastAsia="Times New Roman" w:hAnsi="Calibri" w:cs="Calibri"/>
-                      <w:color w:val="000000"/>
-                    </w:rPr>
-                  </w:pPr>
-                  <w:r>
-                    <w:rPr>
-                      <w:rFonts w:ascii="Calibri" w:eastAsia="Times New Roman" w:hAnsi="Calibri" w:cs="Calibri"/>
-                      <w:color w:val="000000"/>
-                    </w:rPr>
-                    <w:t>6955</w:t>
-                  </w:r>
-                </w:p>
-              </w:tc>
-            </w:tr>
-            <w:tr>
-              <w:trPr>
-                <w:trHeight w:val="300"/>
-              </w:trPr>
-              <w:tc>
-                <w:tcPr>
-                  <w:tcW w:w="960" w:type="dxa"/>
-                  <w:tcBorders>
-                    <w:top w:val="nil"/>
-                    <w:left w:val="nil"/>
-                    <w:bottom w:val="nil"/>
-                    <w:right w:val="nil"/>
-                  </w:tcBorders>
-                  <w:shd w:val="clear" w:color="auto" w:fill="auto"/>
-                  <w:noWrap/>
-                  <w:vAlign w:val="bottom"/>
-                  <w:hideMark/>
-                </w:tcPr>
-                <w:p>
-                  <w:pPr>
-                    <w:spacing w:after="0" w:line="240" w:lineRule="auto"/>
-                    <w:rPr>
-                      <w:rFonts w:ascii="Calibri" w:eastAsia="Times New Roman" w:hAnsi="Calibri" w:cs="Calibri"/>
-                      <w:color w:val="000000"/>
-                    </w:rPr>
-                  </w:pPr>
-                  <w:r>
-                    <w:rPr>
-                      <w:rFonts w:ascii="Calibri" w:eastAsia="Times New Roman" w:hAnsi="Calibri" w:cs="Calibri"/>
-                      <w:color w:val="000000"/>
-                    </w:rPr>
-                    <w:t>AE1152</w:t>
-                  </w:r>
-                </w:p>
-              </w:tc>
-              <w:tc>
-                <w:tcPr>
-                  <w:tcW w:w="960" w:type="dxa"/>
-                  <w:tcBorders>
-                    <w:top w:val="nil"/>
-                    <w:left w:val="nil"/>
-                    <w:bottom w:val="nil"/>
-                    <w:right w:val="nil"/>
-                  </w:tcBorders>
-                  <w:shd w:val="clear" w:color="auto" w:fill="auto"/>
-                  <w:noWrap/>
-                  <w:vAlign w:val="bottom"/>
-                  <w:hideMark/>
-                </w:tcPr>
-                <w:p>
-                  <w:pPr>
-                    <w:spacing w:after="0" w:line="240" w:lineRule="auto"/>
-                    <w:jc w:val="right"/>
-                    <w:rPr>
-                      <w:rFonts w:ascii="Calibri" w:eastAsia="Times New Roman" w:hAnsi="Calibri" w:cs="Calibri"/>
-                      <w:color w:val="000000"/>
-                    </w:rPr>
-                  </w:pPr>
-                  <w:r>
-                    <w:rPr>
-                      <w:rFonts w:ascii="Calibri" w:eastAsia="Times New Roman" w:hAnsi="Calibri" w:cs="Calibri"/>
-                      <w:color w:val="000000"/>
-                    </w:rPr>
-                    <w:t>6935</w:t>
-                  </w:r>
-                </w:p>
-              </w:tc>
-            </w:tr>
-            <w:tr>
-              <w:trPr>
-                <w:trHeight w:val="300"/>
-              </w:trPr>
-              <w:tc>
-                <w:tcPr>
-                  <w:tcW w:w="960" w:type="dxa"/>
-                  <w:tcBorders>
-                    <w:top w:val="nil"/>
-                    <w:left w:val="nil"/>
-                    <w:bottom w:val="nil"/>
-                    <w:right w:val="nil"/>
-                  </w:tcBorders>
-                  <w:shd w:val="clear" w:color="auto" w:fill="auto"/>
-                  <w:noWrap/>
-                  <w:vAlign w:val="bottom"/>
-                  <w:hideMark/>
-                </w:tcPr>
-                <w:p>
-                  <w:pPr>
-                    <w:spacing w:after="0" w:line="240" w:lineRule="auto"/>
-                    <w:rPr>
-                      <w:rFonts w:ascii="Calibri" w:eastAsia="Times New Roman" w:hAnsi="Calibri" w:cs="Calibri"/>
-                      <w:color w:val="000000"/>
-                    </w:rPr>
-                  </w:pPr>
-                  <w:r>
-                    <w:rPr>
-                      <w:rFonts w:ascii="Calibri" w:eastAsia="Times New Roman" w:hAnsi="Calibri" w:cs="Calibri"/>
-                      <w:color w:val="000000"/>
-                    </w:rPr>
-                    <w:t>AE1153</w:t>
-                  </w:r>
-                </w:p>
-              </w:tc>
-              <w:tc>
-                <w:tcPr>
-                  <w:tcW w:w="960" w:type="dxa"/>
-                  <w:tcBorders>
-                    <w:top w:val="nil"/>
-                    <w:left w:val="nil"/>
-                    <w:bottom w:val="nil"/>
-                    <w:right w:val="nil"/>
-                  </w:tcBorders>
-                  <w:shd w:val="clear" w:color="auto" w:fill="auto"/>
-                  <w:noWrap/>
-                  <w:vAlign w:val="bottom"/>
-                  <w:hideMark/>
-                </w:tcPr>
-                <w:p>
-                  <w:pPr>
-                    <w:spacing w:after="0" w:line="240" w:lineRule="auto"/>
-                    <w:jc w:val="right"/>
-                    <w:rPr>
-                      <w:rFonts w:ascii="Calibri" w:eastAsia="Times New Roman" w:hAnsi="Calibri" w:cs="Calibri"/>
-                      <w:color w:val="000000"/>
-                    </w:rPr>
-                  </w:pPr>
-                  <w:r>
-                    <w:rPr>
-                      <w:rFonts w:ascii="Calibri" w:eastAsia="Times New Roman" w:hAnsi="Calibri" w:cs="Calibri"/>
-                      <w:color w:val="000000"/>
-                    </w:rPr>
-                    <w:t>7270</w:t>
-                  </w:r>
-                </w:p>
-              </w:tc>
-            </w:tr>
-            <w:tr>
-              <w:trPr>
-                <w:trHeight w:val="300"/>
-              </w:trPr>
-              <w:tc>
-                <w:tcPr>
-                  <w:tcW w:w="960" w:type="dxa"/>
-                  <w:tcBorders>
-                    <w:top w:val="nil"/>
-                    <w:left w:val="nil"/>
-                    <w:bottom w:val="nil"/>
-                    <w:right w:val="nil"/>
-                  </w:tcBorders>
-                  <w:shd w:val="clear" w:color="auto" w:fill="auto"/>
-                  <w:noWrap/>
-                  <w:vAlign w:val="bottom"/>
-                  <w:hideMark/>
-                </w:tcPr>
-                <w:p>
-                  <w:pPr>
-                    <w:spacing w:after="0" w:line="240" w:lineRule="auto"/>
-                    <w:rPr>
-                      <w:rFonts w:ascii="Calibri" w:eastAsia="Times New Roman" w:hAnsi="Calibri" w:cs="Calibri"/>
-                      <w:color w:val="000000"/>
-                    </w:rPr>
-                  </w:pPr>
-                  <w:r>
-                    <w:rPr>
-                      <w:rFonts w:ascii="Calibri" w:eastAsia="Times New Roman" w:hAnsi="Calibri" w:cs="Calibri"/>
-                      <w:color w:val="000000"/>
-                    </w:rPr>
-                    <w:t>AE1154</w:t>
-                  </w:r>
-                </w:p>
-              </w:tc>
-              <w:tc>
-                <w:tcPr>
-                  <w:tcW w:w="960" w:type="dxa"/>
-                  <w:tcBorders>
-                    <w:top w:val="nil"/>
-                    <w:left w:val="nil"/>
-                    <w:bottom w:val="nil"/>
-                    <w:right w:val="nil"/>
-                  </w:tcBorders>
-                  <w:shd w:val="clear" w:color="auto" w:fill="auto"/>
-                  <w:noWrap/>
-                  <w:vAlign w:val="bottom"/>
-                  <w:hideMark/>
-                </w:tcPr>
-                <w:p>
-                  <w:pPr>
-                    <w:spacing w:after="0" w:line="240" w:lineRule="auto"/>
-                    <w:jc w:val="right"/>
-                    <w:rPr>
-                      <w:rFonts w:ascii="Calibri" w:eastAsia="Times New Roman" w:hAnsi="Calibri" w:cs="Calibri"/>
-                      <w:color w:val="000000"/>
-                    </w:rPr>
-                  </w:pPr>
-                  <w:r>
-                    <w:rPr>
-                      <w:rFonts w:ascii="Calibri" w:eastAsia="Times New Roman" w:hAnsi="Calibri" w:cs="Calibri"/>
-                      <w:color w:val="000000"/>
-                    </w:rPr>
-                    <w:t>5759</w:t>
-                  </w:r>
-                </w:p>
-              </w:tc>
-            </w:tr>
-            <w:tr>
-              <w:trPr>
-                <w:trHeight w:val="300"/>
-              </w:trPr>
-              <w:tc>
-                <w:tcPr>
-                  <w:tcW w:w="960" w:type="dxa"/>
-                  <w:tcBorders>
-                    <w:top w:val="nil"/>
-                    <w:left w:val="nil"/>
-                    <w:bottom w:val="nil"/>
-                    <w:right w:val="nil"/>
-                  </w:tcBorders>
-                  <w:shd w:val="clear" w:color="auto" w:fill="auto"/>
-                  <w:noWrap/>
-                  <w:vAlign w:val="bottom"/>
-                  <w:hideMark/>
-                </w:tcPr>
-                <w:p>
-                  <w:pPr>
-                    <w:spacing w:after="0" w:line="240" w:lineRule="auto"/>
-                    <w:rPr>
-                      <w:rFonts w:ascii="Calibri" w:eastAsia="Times New Roman" w:hAnsi="Calibri" w:cs="Calibri"/>
-                      <w:color w:val="000000"/>
-                    </w:rPr>
-                  </w:pPr>
-                  <w:r>
-                    <w:rPr>
-                      <w:rFonts w:ascii="Calibri" w:eastAsia="Times New Roman" w:hAnsi="Calibri" w:cs="Calibri"/>
-                      <w:color w:val="000000"/>
-                    </w:rPr>
-                    <w:t>AE1155</w:t>
-                  </w:r>
-                </w:p>
-              </w:tc>
-              <w:tc>
-                <w:tcPr>
-                  <w:tcW w:w="960" w:type="dxa"/>
-                  <w:tcBorders>
-                    <w:top w:val="nil"/>
-                    <w:left w:val="nil"/>
-                    <w:bottom w:val="nil"/>
-                    <w:right w:val="nil"/>
-                  </w:tcBorders>
-                  <w:shd w:val="clear" w:color="auto" w:fill="auto"/>
-                  <w:noWrap/>
-                  <w:vAlign w:val="bottom"/>
-                  <w:hideMark/>
-                </w:tcPr>
-                <w:p>
-                  <w:pPr>
-                    <w:spacing w:after="0" w:line="240" w:lineRule="auto"/>
-                    <w:jc w:val="right"/>
-                    <w:rPr>
-                      <w:rFonts w:ascii="Calibri" w:eastAsia="Times New Roman" w:hAnsi="Calibri" w:cs="Calibri"/>
-                      <w:color w:val="000000"/>
-                    </w:rPr>
-                  </w:pPr>
-                  <w:r>
-                    <w:rPr>
-                      <w:rFonts w:ascii="Calibri" w:eastAsia="Times New Roman" w:hAnsi="Calibri" w:cs="Calibri"/>
-                      <w:color w:val="000000"/>
-                    </w:rPr>
-                    <w:t>6826</w:t>
-                  </w:r>
-                </w:p>
-              </w:tc>
-            </w:tr>
-            <w:tr>
-              <w:trPr>
-                <w:trHeight w:val="300"/>
-              </w:trPr>
-              <w:tc>
-                <w:tcPr>
-                  <w:tcW w:w="960" w:type="dxa"/>
-                  <w:tcBorders>
-                    <w:top w:val="nil"/>
-                    <w:left w:val="nil"/>
-                    <w:bottom w:val="nil"/>
-                    <w:right w:val="nil"/>
-                  </w:tcBorders>
-                  <w:shd w:val="clear" w:color="auto" w:fill="auto"/>
-                  <w:noWrap/>
-                  <w:vAlign w:val="bottom"/>
-                  <w:hideMark/>
-                </w:tcPr>
-                <w:p>
-                  <w:pPr>
-                    <w:spacing w:after="0" w:line="240" w:lineRule="auto"/>
-                    <w:rPr>
-                      <w:rFonts w:ascii="Calibri" w:eastAsia="Times New Roman" w:hAnsi="Calibri" w:cs="Calibri"/>
-                      <w:color w:val="000000"/>
-                    </w:rPr>
-                  </w:pPr>
-                  <w:r>
-                    <w:rPr>
-                      <w:rFonts w:ascii="Calibri" w:eastAsia="Times New Roman" w:hAnsi="Calibri" w:cs="Calibri"/>
-                      <w:color w:val="000000"/>
-                    </w:rPr>
-                    <w:t>AE1156</w:t>
-                  </w:r>
-                </w:p>
-              </w:tc>
-              <w:tc>
-                <w:tcPr>
-                  <w:tcW w:w="960" w:type="dxa"/>
-                  <w:tcBorders>
-                    <w:top w:val="nil"/>
-                    <w:left w:val="nil"/>
-                    <w:bottom w:val="nil"/>
-                    <w:right w:val="nil"/>
-                  </w:tcBorders>
-                  <w:shd w:val="clear" w:color="auto" w:fill="auto"/>
-                  <w:noWrap/>
-                  <w:vAlign w:val="bottom"/>
-                  <w:hideMark/>
-                </w:tcPr>
-                <w:p>
-                  <w:pPr>
-                    <w:spacing w:after="0" w:line="240" w:lineRule="auto"/>
-                    <w:jc w:val="right"/>
-                    <w:rPr>
-                      <w:rFonts w:ascii="Calibri" w:eastAsia="Times New Roman" w:hAnsi="Calibri" w:cs="Calibri"/>
-                      <w:color w:val="000000"/>
-                    </w:rPr>
-                  </w:pPr>
-                  <w:r>
-                    <w:rPr>
-                      <w:rFonts w:ascii="Calibri" w:eastAsia="Times New Roman" w:hAnsi="Calibri" w:cs="Calibri"/>
-                      <w:color w:val="000000"/>
-                    </w:rPr>
-                    <w:t>6407</w:t>
-                  </w:r>
-                </w:p>
-              </w:tc>
-            </w:tr>
-            <w:tr>
-              <w:trPr>
-                <w:trHeight w:val="300"/>
-              </w:trPr>
-              <w:tc>
-                <w:tcPr>
-                  <w:tcW w:w="960" w:type="dxa"/>
-                  <w:tcBorders>
-                    <w:top w:val="nil"/>
-                    <w:left w:val="nil"/>
-                    <w:bottom w:val="nil"/>
-                    <w:right w:val="nil"/>
-                  </w:tcBorders>
-                  <w:shd w:val="clear" w:color="auto" w:fill="auto"/>
-                  <w:noWrap/>
-                  <w:vAlign w:val="bottom"/>
-                  <w:hideMark/>
-                </w:tcPr>
-                <w:p>
-                  <w:pPr>
-                    <w:spacing w:after="0" w:line="240" w:lineRule="auto"/>
-                    <w:rPr>
-                      <w:rFonts w:ascii="Calibri" w:eastAsia="Times New Roman" w:hAnsi="Calibri" w:cs="Calibri"/>
-                      <w:color w:val="000000"/>
-                    </w:rPr>
-                  </w:pPr>
-                  <w:r>
-                    <w:rPr>
-                      <w:rFonts w:ascii="Calibri" w:eastAsia="Times New Roman" w:hAnsi="Calibri" w:cs="Calibri"/>
-                      <w:color w:val="000000"/>
-                    </w:rPr>
-                    <w:t>AE1157</w:t>
-                  </w:r>
-                </w:p>
-              </w:tc>
-              <w:tc>
-                <w:tcPr>
-                  <w:tcW w:w="960" w:type="dxa"/>
-                  <w:tcBorders>
-                    <w:top w:val="nil"/>
-                    <w:left w:val="nil"/>
-                    <w:bottom w:val="nil"/>
-                    <w:right w:val="nil"/>
-                  </w:tcBorders>
-                  <w:shd w:val="clear" w:color="auto" w:fill="auto"/>
-                  <w:noWrap/>
-                  <w:vAlign w:val="bottom"/>
-                  <w:hideMark/>
-                </w:tcPr>
-                <w:p>
-                  <w:pPr>
-                    <w:spacing w:after="0" w:line="240" w:lineRule="auto"/>
-                    <w:jc w:val="right"/>
-                    <w:rPr>
-                      <w:rFonts w:ascii="Calibri" w:eastAsia="Times New Roman" w:hAnsi="Calibri" w:cs="Calibri"/>
-                      <w:color w:val="000000"/>
-                    </w:rPr>
-                  </w:pPr>
-                  <w:r>
-                    <w:rPr>
-                      <w:rFonts w:ascii="Calibri" w:eastAsia="Times New Roman" w:hAnsi="Calibri" w:cs="Calibri"/>
-                      <w:color w:val="000000"/>
-                    </w:rPr>
-                    <w:t>6938</w:t>
-                  </w:r>
-                </w:p>
-              </w:tc>
-            </w:tr>
-            <w:tr>
-              <w:trPr>
-                <w:trHeight w:val="300"/>
-              </w:trPr>
-              <w:tc>
-                <w:tcPr>
-                  <w:tcW w:w="960" w:type="dxa"/>
-                  <w:tcBorders>
-                    <w:top w:val="nil"/>
-                    <w:left w:val="nil"/>
-                    <w:bottom w:val="nil"/>
-                    <w:right w:val="nil"/>
-                  </w:tcBorders>
-                  <w:shd w:val="clear" w:color="auto" w:fill="auto"/>
-                  <w:noWrap/>
-                  <w:vAlign w:val="bottom"/>
-                  <w:hideMark/>
-                </w:tcPr>
-                <w:p>
-                  <w:pPr>
-                    <w:spacing w:after="0" w:line="240" w:lineRule="auto"/>
-                    <w:rPr>
-                      <w:rFonts w:ascii="Calibri" w:eastAsia="Times New Roman" w:hAnsi="Calibri" w:cs="Calibri"/>
-                      <w:color w:val="000000"/>
-                    </w:rPr>
-                  </w:pPr>
-                  <w:r>
-                    <w:rPr>
-                      <w:rFonts w:ascii="Calibri" w:eastAsia="Times New Roman" w:hAnsi="Calibri" w:cs="Calibri"/>
-                      <w:color w:val="000000"/>
-                    </w:rPr>
-                    <w:t>AE1158</w:t>
-                  </w:r>
-                </w:p>
-              </w:tc>
-              <w:tc>
-                <w:tcPr>
-                  <w:tcW w:w="960" w:type="dxa"/>
-                  <w:tcBorders>
-                    <w:top w:val="nil"/>
-                    <w:left w:val="nil"/>
-                    <w:bottom w:val="nil"/>
-                    <w:right w:val="nil"/>
-                  </w:tcBorders>
-                  <w:shd w:val="clear" w:color="auto" w:fill="auto"/>
-                  <w:noWrap/>
-                  <w:vAlign w:val="bottom"/>
-                  <w:hideMark/>
-                </w:tcPr>
-                <w:p>
-                  <w:pPr>
-                    <w:spacing w:after="0" w:line="240" w:lineRule="auto"/>
-                    <w:jc w:val="right"/>
-                    <w:rPr>
-                      <w:rFonts w:ascii="Calibri" w:eastAsia="Times New Roman" w:hAnsi="Calibri" w:cs="Calibri"/>
-                      <w:color w:val="000000"/>
-                    </w:rPr>
-                  </w:pPr>
-                  <w:r>
-                    <w:rPr>
-                      <w:rFonts w:ascii="Calibri" w:eastAsia="Times New Roman" w:hAnsi="Calibri" w:cs="Calibri"/>
-                      <w:color w:val="000000"/>
-                    </w:rPr>
-                    <w:t>6109</w:t>
-                  </w:r>
-                </w:p>
-              </w:tc>
-            </w:tr>
-            <w:tr>
-              <w:trPr>
-                <w:trHeight w:val="300"/>
-              </w:trPr>
-              <w:tc>
-                <w:tcPr>
-                  <w:tcW w:w="960" w:type="dxa"/>
-                  <w:tcBorders>
-                    <w:top w:val="nil"/>
-                    <w:left w:val="nil"/>
-                    <w:bottom w:val="nil"/>
-                    <w:right w:val="nil"/>
-                  </w:tcBorders>
-                  <w:shd w:val="clear" w:color="auto" w:fill="auto"/>
-                  <w:noWrap/>
-                  <w:vAlign w:val="bottom"/>
-                  <w:hideMark/>
-                </w:tcPr>
-                <w:p>
-                  <w:pPr>
-                    <w:spacing w:after="0" w:line="240" w:lineRule="auto"/>
-                    <w:rPr>
-                      <w:rFonts w:ascii="Calibri" w:eastAsia="Times New Roman" w:hAnsi="Calibri" w:cs="Calibri"/>
-                      <w:color w:val="000000"/>
-                    </w:rPr>
-                  </w:pPr>
-                  <w:r>
-                    <w:rPr>
-                      <w:rFonts w:ascii="Calibri" w:eastAsia="Times New Roman" w:hAnsi="Calibri" w:cs="Calibri"/>
-                      <w:color w:val="000000"/>
-                    </w:rPr>
-                    <w:t>AE1159</w:t>
-                  </w:r>
-                </w:p>
-              </w:tc>
-              <w:tc>
-                <w:tcPr>
-                  <w:tcW w:w="960" w:type="dxa"/>
-                  <w:tcBorders>
-                    <w:top w:val="nil"/>
-                    <w:left w:val="nil"/>
-                    <w:bottom w:val="nil"/>
-                    <w:right w:val="nil"/>
-                  </w:tcBorders>
-                  <w:shd w:val="clear" w:color="auto" w:fill="auto"/>
-                  <w:noWrap/>
-                  <w:vAlign w:val="bottom"/>
-                  <w:hideMark/>
-                </w:tcPr>
-                <w:p>
-                  <w:pPr>
-                    <w:spacing w:after="0" w:line="240" w:lineRule="auto"/>
-                    <w:jc w:val="right"/>
-                    <w:rPr>
-                      <w:rFonts w:ascii="Calibri" w:eastAsia="Times New Roman" w:hAnsi="Calibri" w:cs="Calibri"/>
-                      <w:color w:val="000000"/>
-                    </w:rPr>
-                  </w:pPr>
-                  <w:r>
-                    <w:rPr>
-                      <w:rFonts w:ascii="Calibri" w:eastAsia="Times New Roman" w:hAnsi="Calibri" w:cs="Calibri"/>
-                      <w:color w:val="000000"/>
-                    </w:rPr>
-                    <w:t>6675</w:t>
-                  </w:r>
-                </w:p>
-              </w:tc>
-            </w:tr>
-            <w:tr>
-              <w:trPr>
-                <w:trHeight w:val="300"/>
-              </w:trPr>
-              <w:tc>
-                <w:tcPr>
-                  <w:tcW w:w="960" w:type="dxa"/>
-                  <w:tcBorders>
-                    <w:top w:val="nil"/>
-                    <w:left w:val="nil"/>
-                    <w:bottom w:val="nil"/>
-                    <w:right w:val="nil"/>
-                  </w:tcBorders>
-                  <w:shd w:val="clear" w:color="auto" w:fill="auto"/>
-                  <w:noWrap/>
-                  <w:vAlign w:val="bottom"/>
-                  <w:hideMark/>
-                </w:tcPr>
-                <w:p>
-                  <w:pPr>
-                    <w:spacing w:after="0" w:line="240" w:lineRule="auto"/>
-                    <w:rPr>
-                      <w:rFonts w:ascii="Calibri" w:eastAsia="Times New Roman" w:hAnsi="Calibri" w:cs="Calibri"/>
-                      <w:color w:val="000000"/>
-                    </w:rPr>
-                  </w:pPr>
-                  <w:r>
-                    <w:rPr>
-                      <w:rFonts w:ascii="Calibri" w:eastAsia="Times New Roman" w:hAnsi="Calibri" w:cs="Calibri"/>
-                      <w:color w:val="000000"/>
-                    </w:rPr>
-                    <w:t>AE1160</w:t>
-                  </w:r>
-                </w:p>
-              </w:tc>
-              <w:tc>
-                <w:tcPr>
-                  <w:tcW w:w="960" w:type="dxa"/>
-                  <w:tcBorders>
-                    <w:top w:val="nil"/>
-                    <w:left w:val="nil"/>
-                    <w:bottom w:val="nil"/>
-                    <w:right w:val="nil"/>
-                  </w:tcBorders>
-                  <w:shd w:val="clear" w:color="auto" w:fill="auto"/>
-                  <w:noWrap/>
-                  <w:vAlign w:val="bottom"/>
-                  <w:hideMark/>
-                </w:tcPr>
-                <w:p>
-                  <w:pPr>
-                    <w:spacing w:after="0" w:line="240" w:lineRule="auto"/>
-                    <w:jc w:val="right"/>
-                    <w:rPr>
-                      <w:rFonts w:ascii="Calibri" w:eastAsia="Times New Roman" w:hAnsi="Calibri" w:cs="Calibri"/>
-                      <w:color w:val="000000"/>
-                    </w:rPr>
-                  </w:pPr>
-                  <w:r>
-                    <w:rPr>
-                      <w:rFonts w:ascii="Calibri" w:eastAsia="Times New Roman" w:hAnsi="Calibri" w:cs="Calibri"/>
-                      <w:color w:val="000000"/>
-                    </w:rPr>
-                    <w:t>7066</w:t>
-                  </w:r>
-                </w:p>
-              </w:tc>
-            </w:tr>
-            <w:tr>
-              <w:trPr>
-                <w:trHeight w:val="300"/>
-              </w:trPr>
-              <w:tc>
-                <w:tcPr>
-                  <w:tcW w:w="960" w:type="dxa"/>
-                  <w:tcBorders>
-                    <w:top w:val="nil"/>
-                    <w:left w:val="nil"/>
-                    <w:bottom w:val="nil"/>
-                    <w:right w:val="nil"/>
-                  </w:tcBorders>
-                  <w:shd w:val="clear" w:color="auto" w:fill="auto"/>
-                  <w:noWrap/>
-                  <w:vAlign w:val="bottom"/>
-                  <w:hideMark/>
-                </w:tcPr>
-                <w:p>
-                  <w:pPr>
-                    <w:spacing w:after="0" w:line="240" w:lineRule="auto"/>
-                    <w:rPr>
-                      <w:rFonts w:ascii="Calibri" w:eastAsia="Times New Roman" w:hAnsi="Calibri" w:cs="Calibri"/>
-                      <w:color w:val="000000"/>
-                    </w:rPr>
-                  </w:pPr>
-                  <w:r>
-                    <w:rPr>
-                      <w:rFonts w:ascii="Calibri" w:eastAsia="Times New Roman" w:hAnsi="Calibri" w:cs="Calibri"/>
-                      <w:color w:val="000000"/>
-                    </w:rPr>
-                    <w:t>AE1161</w:t>
-                  </w:r>
-                </w:p>
-              </w:tc>
-              <w:tc>
-                <w:tcPr>
-                  <w:tcW w:w="960" w:type="dxa"/>
-                  <w:tcBorders>
-                    <w:top w:val="nil"/>
-                    <w:left w:val="nil"/>
-                    <w:bottom w:val="nil"/>
-                    <w:right w:val="nil"/>
-                  </w:tcBorders>
-                  <w:shd w:val="clear" w:color="auto" w:fill="auto"/>
-                  <w:noWrap/>
-                  <w:vAlign w:val="bottom"/>
-                  <w:hideMark/>
-                </w:tcPr>
-                <w:p>
-                  <w:pPr>
-                    <w:spacing w:after="0" w:line="240" w:lineRule="auto"/>
-                    <w:jc w:val="right"/>
-                    <w:rPr>
-                      <w:rFonts w:ascii="Calibri" w:eastAsia="Times New Roman" w:hAnsi="Calibri" w:cs="Calibri"/>
-                      <w:color w:val="000000"/>
-                    </w:rPr>
-                  </w:pPr>
-                  <w:r>
-                    <w:rPr>
-                      <w:rFonts w:ascii="Calibri" w:eastAsia="Times New Roman" w:hAnsi="Calibri" w:cs="Calibri"/>
-                      <w:color w:val="000000"/>
-                    </w:rPr>
-                    <w:t>5855</w:t>
-                  </w:r>
-                </w:p>
-              </w:tc>
-            </w:tr>
-            <w:tr>
-              <w:trPr>
-                <w:trHeight w:val="300"/>
-              </w:trPr>
-              <w:tc>
-                <w:tcPr>
-                  <w:tcW w:w="960" w:type="dxa"/>
-                  <w:tcBorders>
-                    <w:top w:val="nil"/>
-                    <w:left w:val="nil"/>
-                    <w:bottom w:val="nil"/>
-                    <w:right w:val="nil"/>
-                  </w:tcBorders>
-                  <w:shd w:val="clear" w:color="auto" w:fill="auto"/>
-                  <w:noWrap/>
-                  <w:vAlign w:val="bottom"/>
-                  <w:hideMark/>
-                </w:tcPr>
-                <w:p>
-                  <w:pPr>
-                    <w:spacing w:after="0" w:line="240" w:lineRule="auto"/>
-                    <w:rPr>
-                      <w:rFonts w:ascii="Calibri" w:eastAsia="Times New Roman" w:hAnsi="Calibri" w:cs="Calibri"/>
-                      <w:color w:val="000000"/>
-                    </w:rPr>
-                  </w:pPr>
-                  <w:r>
-                    <w:rPr>
-                      <w:rFonts w:ascii="Calibri" w:eastAsia="Times New Roman" w:hAnsi="Calibri" w:cs="Calibri"/>
-                      <w:color w:val="000000"/>
-                    </w:rPr>
-                    <w:t>AE1162</w:t>
-                  </w:r>
-                </w:p>
-              </w:tc>
-              <w:tc>
-                <w:tcPr>
-                  <w:tcW w:w="960" w:type="dxa"/>
-                  <w:tcBorders>
-                    <w:top w:val="nil"/>
-                    <w:left w:val="nil"/>
-                    <w:bottom w:val="nil"/>
-                    <w:right w:val="nil"/>
-                  </w:tcBorders>
-                  <w:shd w:val="clear" w:color="auto" w:fill="auto"/>
-                  <w:noWrap/>
-                  <w:vAlign w:val="bottom"/>
-                  <w:hideMark/>
-                </w:tcPr>
-                <w:p>
-                  <w:pPr>
-                    <w:spacing w:after="0" w:line="240" w:lineRule="auto"/>
-                    <w:jc w:val="right"/>
-                    <w:rPr>
-                      <w:rFonts w:ascii="Calibri" w:eastAsia="Times New Roman" w:hAnsi="Calibri" w:cs="Calibri"/>
-                      <w:color w:val="000000"/>
-                    </w:rPr>
-                  </w:pPr>
-                  <w:r>
-                    <w:rPr>
-                      <w:rFonts w:ascii="Calibri" w:eastAsia="Times New Roman" w:hAnsi="Calibri" w:cs="Calibri"/>
-                      <w:color w:val="000000"/>
-                    </w:rPr>
-                    <w:t>7193</w:t>
-                  </w:r>
-                </w:p>
-              </w:tc>
-            </w:tr>
-            <w:tr>
-              <w:trPr>
-                <w:trHeight w:val="300"/>
-              </w:trPr>
-              <w:tc>
-                <w:tcPr>
-                  <w:tcW w:w="960" w:type="dxa"/>
-                  <w:tcBorders>
-                    <w:top w:val="nil"/>
-                    <w:left w:val="nil"/>
-                    <w:bottom w:val="nil"/>
-                    <w:right w:val="nil"/>
-                  </w:tcBorders>
-                  <w:shd w:val="clear" w:color="auto" w:fill="auto"/>
-                  <w:noWrap/>
-                  <w:vAlign w:val="bottom"/>
-                  <w:hideMark/>
-                </w:tcPr>
-                <w:p>
-                  <w:pPr>
-                    <w:spacing w:after="0" w:line="240" w:lineRule="auto"/>
-                    <w:rPr>
-                      <w:rFonts w:ascii="Calibri" w:eastAsia="Times New Roman" w:hAnsi="Calibri" w:cs="Calibri"/>
-                      <w:color w:val="000000"/>
-                    </w:rPr>
-                  </w:pPr>
-                  <w:r>
-                    <w:rPr>
-                      <w:rFonts w:ascii="Calibri" w:eastAsia="Times New Roman" w:hAnsi="Calibri" w:cs="Calibri"/>
-                      <w:color w:val="000000"/>
-                    </w:rPr>
-                    <w:t>AE1163</w:t>
-                  </w:r>
-                </w:p>
-              </w:tc>
-              <w:tc>
-                <w:tcPr>
-                  <w:tcW w:w="960" w:type="dxa"/>
-                  <w:tcBorders>
-                    <w:top w:val="nil"/>
-                    <w:left w:val="nil"/>
-                    <w:bottom w:val="nil"/>
-                    <w:right w:val="nil"/>
-                  </w:tcBorders>
-                  <w:shd w:val="clear" w:color="auto" w:fill="auto"/>
-                  <w:noWrap/>
-                  <w:vAlign w:val="bottom"/>
-                  <w:hideMark/>
-                </w:tcPr>
-                <w:p>
-                  <w:pPr>
-                    <w:spacing w:after="0" w:line="240" w:lineRule="auto"/>
-                    <w:jc w:val="right"/>
-                    <w:rPr>
-                      <w:rFonts w:ascii="Calibri" w:eastAsia="Times New Roman" w:hAnsi="Calibri" w:cs="Calibri"/>
-                      <w:color w:val="000000"/>
-                    </w:rPr>
-                  </w:pPr>
-                  <w:r>
-                    <w:rPr>
-                      <w:rFonts w:ascii="Calibri" w:eastAsia="Times New Roman" w:hAnsi="Calibri" w:cs="Calibri"/>
-                      <w:color w:val="000000"/>
-                    </w:rPr>
-                    <w:t>6717</w:t>
-                  </w:r>
-                </w:p>
-              </w:tc>
-            </w:tr>
-            <w:tr>
-              <w:trPr>
-                <w:trHeight w:val="300"/>
-              </w:trPr>
-              <w:tc>
-                <w:tcPr>
-                  <w:tcW w:w="960" w:type="dxa"/>
-                  <w:tcBorders>
-                    <w:top w:val="nil"/>
-                    <w:left w:val="nil"/>
-                    <w:bottom w:val="nil"/>
-                    <w:right w:val="nil"/>
-                  </w:tcBorders>
-                  <w:shd w:val="clear" w:color="auto" w:fill="auto"/>
-                  <w:noWrap/>
-                  <w:vAlign w:val="bottom"/>
-                  <w:hideMark/>
-                </w:tcPr>
-                <w:p>
-                  <w:pPr>
-                    <w:spacing w:after="0" w:line="240" w:lineRule="auto"/>
-                    <w:rPr>
-                      <w:rFonts w:ascii="Calibri" w:eastAsia="Times New Roman" w:hAnsi="Calibri" w:cs="Calibri"/>
-                      <w:color w:val="000000"/>
-                    </w:rPr>
-                  </w:pPr>
-                  <w:r>
-                    <w:rPr>
-                      <w:rFonts w:ascii="Calibri" w:eastAsia="Times New Roman" w:hAnsi="Calibri" w:cs="Calibri"/>
-                      <w:color w:val="000000"/>
-                    </w:rPr>
-                    <w:t>AE1164</w:t>
-                  </w:r>
-                </w:p>
-              </w:tc>
-              <w:tc>
-                <w:tcPr>
-                  <w:tcW w:w="960" w:type="dxa"/>
-                  <w:tcBorders>
-                    <w:top w:val="nil"/>
-                    <w:left w:val="nil"/>
-                    <w:bottom w:val="nil"/>
-                    <w:right w:val="nil"/>
-                  </w:tcBorders>
-                  <w:shd w:val="clear" w:color="auto" w:fill="auto"/>
-                  <w:noWrap/>
-                  <w:vAlign w:val="bottom"/>
-                  <w:hideMark/>
-                </w:tcPr>
-                <w:p>
-                  <w:pPr>
-                    <w:spacing w:after="0" w:line="240" w:lineRule="auto"/>
-                    <w:jc w:val="right"/>
-                    <w:rPr>
-                      <w:rFonts w:ascii="Calibri" w:eastAsia="Times New Roman" w:hAnsi="Calibri" w:cs="Calibri"/>
-                      <w:color w:val="000000"/>
-                    </w:rPr>
-                  </w:pPr>
-                  <w:r>
-                    <w:rPr>
-                      <w:rFonts w:ascii="Calibri" w:eastAsia="Times New Roman" w:hAnsi="Calibri" w:cs="Calibri"/>
-                      <w:color w:val="000000"/>
-                    </w:rPr>
-                    <w:t>6092</w:t>
-                  </w:r>
-                </w:p>
-              </w:tc>
-            </w:tr>
-            <w:tr>
-              <w:trPr>
-                <w:trHeight w:val="300"/>
-              </w:trPr>
-              <w:tc>
-                <w:tcPr>
-                  <w:tcW w:w="960" w:type="dxa"/>
-                  <w:tcBorders>
-                    <w:top w:val="nil"/>
-                    <w:left w:val="nil"/>
-                    <w:bottom w:val="nil"/>
-                    <w:right w:val="nil"/>
-                  </w:tcBorders>
-                  <w:shd w:val="clear" w:color="auto" w:fill="auto"/>
-                  <w:noWrap/>
-                  <w:vAlign w:val="bottom"/>
-                  <w:hideMark/>
-                </w:tcPr>
-                <w:p>
-                  <w:pPr>
-                    <w:spacing w:after="0" w:line="240" w:lineRule="auto"/>
-                    <w:rPr>
-                      <w:rFonts w:ascii="Calibri" w:eastAsia="Times New Roman" w:hAnsi="Calibri" w:cs="Calibri"/>
-                      <w:color w:val="000000"/>
-                    </w:rPr>
-                  </w:pPr>
-                  <w:r>
-                    <w:rPr>
-                      <w:rFonts w:ascii="Calibri" w:eastAsia="Times New Roman" w:hAnsi="Calibri" w:cs="Calibri"/>
-                      <w:color w:val="000000"/>
-                    </w:rPr>
-                    <w:t>AE1165</w:t>
-                  </w:r>
-                </w:p>
-              </w:tc>
-              <w:tc>
-                <w:tcPr>
-                  <w:tcW w:w="960" w:type="dxa"/>
-                  <w:tcBorders>
-                    <w:top w:val="nil"/>
-                    <w:left w:val="nil"/>
-                    <w:bottom w:val="nil"/>
-                    <w:right w:val="nil"/>
-                  </w:tcBorders>
-                  <w:shd w:val="clear" w:color="auto" w:fill="auto"/>
-                  <w:noWrap/>
-                  <w:vAlign w:val="bottom"/>
-                  <w:hideMark/>
-                </w:tcPr>
-                <w:p>
-                  <w:pPr>
-                    <w:spacing w:after="0" w:line="240" w:lineRule="auto"/>
-                    <w:jc w:val="right"/>
-                    <w:rPr>
-                      <w:rFonts w:ascii="Calibri" w:eastAsia="Times New Roman" w:hAnsi="Calibri" w:cs="Calibri"/>
-                      <w:color w:val="000000"/>
-                    </w:rPr>
-                  </w:pPr>
-                  <w:r>
-                    <w:rPr>
-                      <w:rFonts w:ascii="Calibri" w:eastAsia="Times New Roman" w:hAnsi="Calibri" w:cs="Calibri"/>
-                      <w:color w:val="000000"/>
-                    </w:rPr>
-                    <w:t>6595</w:t>
-                  </w:r>
-                </w:p>
-              </w:tc>
-            </w:tr>
-            <w:tr>
-              <w:trPr>
-                <w:trHeight w:val="300"/>
-              </w:trPr>
-              <w:tc>
-                <w:tcPr>
-                  <w:tcW w:w="960" w:type="dxa"/>
-                  <w:tcBorders>
-                    <w:top w:val="nil"/>
-                    <w:left w:val="nil"/>
-                    <w:bottom w:val="nil"/>
-                    <w:right w:val="nil"/>
-                  </w:tcBorders>
-                  <w:shd w:val="clear" w:color="auto" w:fill="auto"/>
-                  <w:noWrap/>
-                  <w:vAlign w:val="bottom"/>
-                  <w:hideMark/>
-                </w:tcPr>
-                <w:p>
-                  <w:pPr>
-                    <w:spacing w:after="0" w:line="240" w:lineRule="auto"/>
-                    <w:rPr>
-                      <w:rFonts w:ascii="Calibri" w:eastAsia="Times New Roman" w:hAnsi="Calibri" w:cs="Calibri"/>
-                      <w:color w:val="000000"/>
-                    </w:rPr>
-                  </w:pPr>
-                  <w:r>
-                    <w:rPr>
-                      <w:rFonts w:ascii="Calibri" w:eastAsia="Times New Roman" w:hAnsi="Calibri" w:cs="Calibri"/>
-                      <w:color w:val="000000"/>
-                    </w:rPr>
-                    <w:t>AE1166</w:t>
-                  </w:r>
-                </w:p>
-              </w:tc>
-              <w:tc>
-                <w:tcPr>
-                  <w:tcW w:w="960" w:type="dxa"/>
-                  <w:tcBorders>
-                    <w:top w:val="nil"/>
-                    <w:left w:val="nil"/>
-                    <w:bottom w:val="nil"/>
-                    <w:right w:val="nil"/>
-                  </w:tcBorders>
-                  <w:shd w:val="clear" w:color="auto" w:fill="auto"/>
-                  <w:noWrap/>
-                  <w:vAlign w:val="bottom"/>
-                  <w:hideMark/>
-                </w:tcPr>
-                <w:p>
-                  <w:pPr>
-                    <w:spacing w:after="0" w:line="240" w:lineRule="auto"/>
-                    <w:jc w:val="right"/>
-                    <w:rPr>
-                      <w:rFonts w:ascii="Calibri" w:eastAsia="Times New Roman" w:hAnsi="Calibri" w:cs="Calibri"/>
-                      <w:color w:val="000000"/>
-                    </w:rPr>
-                  </w:pPr>
-                  <w:r>
-                    <w:rPr>
-                      <w:rFonts w:ascii="Calibri" w:eastAsia="Times New Roman" w:hAnsi="Calibri" w:cs="Calibri"/>
-                      <w:color w:val="000000"/>
-                    </w:rPr>
-                    <w:t>7059</w:t>
-                  </w:r>
-                </w:p>
-              </w:tc>
-            </w:tr>
-            <w:tr>
-              <w:trPr>
-                <w:trHeight w:val="300"/>
-              </w:trPr>
-              <w:tc>
-                <w:tcPr>
-                  <w:tcW w:w="960" w:type="dxa"/>
-                  <w:tcBorders>
-                    <w:top w:val="nil"/>
-                    <w:left w:val="nil"/>
-                    <w:bottom w:val="nil"/>
-                    <w:right w:val="nil"/>
-                  </w:tcBorders>
-                  <w:shd w:val="clear" w:color="auto" w:fill="auto"/>
-                  <w:noWrap/>
-                  <w:vAlign w:val="bottom"/>
-                  <w:hideMark/>
-                </w:tcPr>
-                <w:p>
-                  <w:pPr>
-                    <w:spacing w:after="0" w:line="240" w:lineRule="auto"/>
-                    <w:rPr>
-                      <w:rFonts w:ascii="Calibri" w:eastAsia="Times New Roman" w:hAnsi="Calibri" w:cs="Calibri"/>
-                      <w:color w:val="000000"/>
-                    </w:rPr>
-                  </w:pPr>
-                  <w:r>
-                    <w:rPr>
-                      <w:rFonts w:ascii="Calibri" w:eastAsia="Times New Roman" w:hAnsi="Calibri" w:cs="Calibri"/>
-                      <w:color w:val="000000"/>
-                    </w:rPr>
-                    <w:t>AE1167</w:t>
-                  </w:r>
-                </w:p>
-              </w:tc>
-              <w:tc>
-                <w:tcPr>
-                  <w:tcW w:w="960" w:type="dxa"/>
-                  <w:tcBorders>
-                    <w:top w:val="nil"/>
-                    <w:left w:val="nil"/>
-                    <w:bottom w:val="nil"/>
-                    <w:right w:val="nil"/>
-                  </w:tcBorders>
-                  <w:shd w:val="clear" w:color="auto" w:fill="auto"/>
-                  <w:noWrap/>
-                  <w:vAlign w:val="bottom"/>
-                  <w:hideMark/>
-                </w:tcPr>
-                <w:p>
-                  <w:pPr>
-                    <w:spacing w:after="0" w:line="240" w:lineRule="auto"/>
-                    <w:jc w:val="right"/>
-                    <w:rPr>
-                      <w:rFonts w:ascii="Calibri" w:eastAsia="Times New Roman" w:hAnsi="Calibri" w:cs="Calibri"/>
-                      <w:color w:val="000000"/>
-                    </w:rPr>
-                  </w:pPr>
-                  <w:r>
-                    <w:rPr>
-                      <w:rFonts w:ascii="Calibri" w:eastAsia="Times New Roman" w:hAnsi="Calibri" w:cs="Calibri"/>
-                      <w:color w:val="000000"/>
-                    </w:rPr>
-                    <w:t>6227</w:t>
-                  </w:r>
-                </w:p>
-              </w:tc>
-            </w:tr>
-            <w:tr>
-              <w:trPr>
-                <w:trHeight w:val="300"/>
-              </w:trPr>
-              <w:tc>
-                <w:tcPr>
-                  <w:tcW w:w="960" w:type="dxa"/>
-                  <w:tcBorders>
-                    <w:top w:val="nil"/>
-                    <w:left w:val="nil"/>
-                    <w:bottom w:val="nil"/>
-                    <w:right w:val="nil"/>
-                  </w:tcBorders>
-                  <w:shd w:val="clear" w:color="auto" w:fill="auto"/>
-                  <w:noWrap/>
-                  <w:vAlign w:val="bottom"/>
-                  <w:hideMark/>
-                </w:tcPr>
-                <w:p>
-                  <w:pPr>
-                    <w:spacing w:after="0" w:line="240" w:lineRule="auto"/>
-                    <w:rPr>
-                      <w:rFonts w:ascii="Calibri" w:eastAsia="Times New Roman" w:hAnsi="Calibri" w:cs="Calibri"/>
-                      <w:color w:val="000000"/>
-                    </w:rPr>
-                  </w:pPr>
-                  <w:r>
-                    <w:rPr>
-                      <w:rFonts w:ascii="Calibri" w:eastAsia="Times New Roman" w:hAnsi="Calibri" w:cs="Calibri"/>
-                      <w:color w:val="000000"/>
-                    </w:rPr>
-                    <w:t>AE1168</w:t>
-                  </w:r>
-                </w:p>
-              </w:tc>
-              <w:tc>
-                <w:tcPr>
-                  <w:tcW w:w="960" w:type="dxa"/>
-                  <w:tcBorders>
-                    <w:top w:val="nil"/>
-                    <w:left w:val="nil"/>
-                    <w:bottom w:val="nil"/>
-                    <w:right w:val="nil"/>
-                  </w:tcBorders>
-                  <w:shd w:val="clear" w:color="auto" w:fill="auto"/>
-                  <w:noWrap/>
-                  <w:vAlign w:val="bottom"/>
-                  <w:hideMark/>
-                </w:tcPr>
-                <w:p>
-                  <w:pPr>
-                    <w:spacing w:after="0" w:line="240" w:lineRule="auto"/>
-                    <w:jc w:val="right"/>
-                    <w:rPr>
-                      <w:rFonts w:ascii="Calibri" w:eastAsia="Times New Roman" w:hAnsi="Calibri" w:cs="Calibri"/>
-                      <w:color w:val="000000"/>
-                    </w:rPr>
-                  </w:pPr>
-                  <w:r>
-                    <w:rPr>
-                      <w:rFonts w:ascii="Calibri" w:eastAsia="Times New Roman" w:hAnsi="Calibri" w:cs="Calibri"/>
-                      <w:color w:val="000000"/>
-                    </w:rPr>
-                    <w:t>6981</w:t>
-                  </w:r>
-                </w:p>
-              </w:tc>
-            </w:tr>
-            <w:tr>
-              <w:trPr>
-                <w:trHeight w:val="300"/>
-              </w:trPr>
-              <w:tc>
-                <w:tcPr>
-                  <w:tcW w:w="960" w:type="dxa"/>
-                  <w:tcBorders>
-                    <w:top w:val="nil"/>
-                    <w:left w:val="nil"/>
-                    <w:bottom w:val="nil"/>
-                    <w:right w:val="nil"/>
-                  </w:tcBorders>
-                  <w:shd w:val="clear" w:color="auto" w:fill="auto"/>
-                  <w:noWrap/>
-                  <w:vAlign w:val="bottom"/>
-                  <w:hideMark/>
-                </w:tcPr>
-                <w:p>
-                  <w:pPr>
-                    <w:spacing w:after="0" w:line="240" w:lineRule="auto"/>
-                    <w:rPr>
-                      <w:rFonts w:ascii="Calibri" w:eastAsia="Times New Roman" w:hAnsi="Calibri" w:cs="Calibri"/>
-                      <w:color w:val="000000"/>
-                    </w:rPr>
-                  </w:pPr>
-                  <w:r>
-                    <w:rPr>
-                      <w:rFonts w:ascii="Calibri" w:eastAsia="Times New Roman" w:hAnsi="Calibri" w:cs="Calibri"/>
-                      <w:color w:val="000000"/>
-                    </w:rPr>
-                    <w:t>AE1169</w:t>
-                  </w:r>
-                </w:p>
-              </w:tc>
-              <w:tc>
-                <w:tcPr>
-                  <w:tcW w:w="960" w:type="dxa"/>
-                  <w:tcBorders>
-                    <w:top w:val="nil"/>
-                    <w:left w:val="nil"/>
-                    <w:bottom w:val="nil"/>
-                    <w:right w:val="nil"/>
-                  </w:tcBorders>
-                  <w:shd w:val="clear" w:color="auto" w:fill="auto"/>
-                  <w:noWrap/>
-                  <w:vAlign w:val="bottom"/>
-                  <w:hideMark/>
-                </w:tcPr>
-                <w:p>
-                  <w:pPr>
-                    <w:spacing w:after="0" w:line="240" w:lineRule="auto"/>
-                    <w:jc w:val="right"/>
-                    <w:rPr>
-                      <w:rFonts w:ascii="Calibri" w:eastAsia="Times New Roman" w:hAnsi="Calibri" w:cs="Calibri"/>
-                      <w:color w:val="000000"/>
-                    </w:rPr>
-                  </w:pPr>
-                  <w:r>
-                    <w:rPr>
-                      <w:rFonts w:ascii="Calibri" w:eastAsia="Times New Roman" w:hAnsi="Calibri" w:cs="Calibri"/>
-                      <w:color w:val="000000"/>
-                    </w:rPr>
-                    <w:t>7173</w:t>
-                  </w:r>
-                </w:p>
-              </w:tc>
-            </w:tr>
-            <w:tr>
-              <w:trPr>
-                <w:trHeight w:val="300"/>
-              </w:trPr>
-              <w:tc>
-                <w:tcPr>
-                  <w:tcW w:w="960" w:type="dxa"/>
-                  <w:tcBorders>
-                    <w:top w:val="nil"/>
-                    <w:left w:val="nil"/>
-                    <w:bottom w:val="nil"/>
-                    <w:right w:val="nil"/>
-                  </w:tcBorders>
-                  <w:shd w:val="clear" w:color="auto" w:fill="auto"/>
-                  <w:noWrap/>
-                  <w:vAlign w:val="bottom"/>
-                  <w:hideMark/>
-                </w:tcPr>
-                <w:p>
-                  <w:pPr>
-                    <w:spacing w:after="0" w:line="240" w:lineRule="auto"/>
-                    <w:rPr>
-                      <w:rFonts w:ascii="Calibri" w:eastAsia="Times New Roman" w:hAnsi="Calibri" w:cs="Calibri"/>
-                      <w:color w:val="000000"/>
-                    </w:rPr>
-                  </w:pPr>
-                  <w:r>
-                    <w:rPr>
-                      <w:rFonts w:ascii="Calibri" w:eastAsia="Times New Roman" w:hAnsi="Calibri" w:cs="Calibri"/>
-                      <w:color w:val="000000"/>
-                    </w:rPr>
-                    <w:t>AE1170</w:t>
-                  </w:r>
-                </w:p>
-              </w:tc>
-              <w:tc>
-                <w:tcPr>
-                  <w:tcW w:w="960" w:type="dxa"/>
-                  <w:tcBorders>
-                    <w:top w:val="nil"/>
-                    <w:left w:val="nil"/>
-                    <w:bottom w:val="nil"/>
-                    <w:right w:val="nil"/>
-                  </w:tcBorders>
-                  <w:shd w:val="clear" w:color="auto" w:fill="auto"/>
-                  <w:noWrap/>
-                  <w:vAlign w:val="bottom"/>
-                  <w:hideMark/>
-                </w:tcPr>
-                <w:p>
-                  <w:pPr>
-                    <w:spacing w:after="0" w:line="240" w:lineRule="auto"/>
-                    <w:jc w:val="right"/>
-                    <w:rPr>
-                      <w:rFonts w:ascii="Calibri" w:eastAsia="Times New Roman" w:hAnsi="Calibri" w:cs="Calibri"/>
-                      <w:color w:val="000000"/>
-                    </w:rPr>
-                  </w:pPr>
-                  <w:r>
-                    <w:rPr>
-                      <w:rFonts w:ascii="Calibri" w:eastAsia="Times New Roman" w:hAnsi="Calibri" w:cs="Calibri"/>
-                      <w:color w:val="000000"/>
-                    </w:rPr>
-                    <w:t>6082</w:t>
-                  </w:r>
-                </w:p>
-              </w:tc>
-            </w:tr>
-            <w:tr>
-              <w:trPr>
-                <w:trHeight w:val="300"/>
-              </w:trPr>
-              <w:tc>
-                <w:tcPr>
-                  <w:tcW w:w="960" w:type="dxa"/>
-                  <w:tcBorders>
-                    <w:top w:val="nil"/>
-                    <w:left w:val="nil"/>
-                    <w:bottom w:val="nil"/>
-                    <w:right w:val="nil"/>
-                  </w:tcBorders>
-                  <w:shd w:val="clear" w:color="auto" w:fill="auto"/>
-                  <w:noWrap/>
-                  <w:vAlign w:val="bottom"/>
-                  <w:hideMark/>
-                </w:tcPr>
-                <w:p>
-                  <w:pPr>
-                    <w:spacing w:after="0" w:line="240" w:lineRule="auto"/>
-                    <w:rPr>
-                      <w:rFonts w:ascii="Calibri" w:eastAsia="Times New Roman" w:hAnsi="Calibri" w:cs="Calibri"/>
-                      <w:color w:val="000000"/>
-                    </w:rPr>
-                  </w:pPr>
-                  <w:r>
-                    <w:rPr>
-                      <w:rFonts w:ascii="Calibri" w:eastAsia="Times New Roman" w:hAnsi="Calibri" w:cs="Calibri"/>
-                      <w:color w:val="000000"/>
-                    </w:rPr>
-                    <w:lastRenderedPageBreak/>
-                    <w:t>AE1171</w:t>
-                  </w:r>
-                </w:p>
-              </w:tc>
-              <w:tc>
-                <w:tcPr>
-                  <w:tcW w:w="960" w:type="dxa"/>
-                  <w:tcBorders>
-                    <w:top w:val="nil"/>
-                    <w:left w:val="nil"/>
-                    <w:bottom w:val="nil"/>
-                    <w:right w:val="nil"/>
-                  </w:tcBorders>
-                  <w:shd w:val="clear" w:color="auto" w:fill="auto"/>
-                  <w:noWrap/>
-                  <w:vAlign w:val="bottom"/>
-                  <w:hideMark/>
-                </w:tcPr>
-                <w:p>
-                  <w:pPr>
-                    <w:spacing w:after="0" w:line="240" w:lineRule="auto"/>
-                    <w:jc w:val="right"/>
-                    <w:rPr>
-                      <w:rFonts w:ascii="Calibri" w:eastAsia="Times New Roman" w:hAnsi="Calibri" w:cs="Calibri"/>
-                      <w:color w:val="000000"/>
-                    </w:rPr>
-                  </w:pPr>
-                  <w:r>
-                    <w:rPr>
-                      <w:rFonts w:ascii="Calibri" w:eastAsia="Times New Roman" w:hAnsi="Calibri" w:cs="Calibri"/>
-                      <w:color w:val="000000"/>
-                    </w:rPr>
-                    <w:t>6627</w:t>
-                  </w:r>
-                </w:p>
-              </w:tc>
-            </w:tr>
-            <w:tr>
-              <w:trPr>
-                <w:trHeight w:val="300"/>
-              </w:trPr>
-              <w:tc>
-                <w:tcPr>
-                  <w:tcW w:w="960" w:type="dxa"/>
-                  <w:tcBorders>
-                    <w:top w:val="nil"/>
-                    <w:left w:val="nil"/>
-                    <w:bottom w:val="nil"/>
-                    <w:right w:val="nil"/>
-                  </w:tcBorders>
-                  <w:shd w:val="clear" w:color="auto" w:fill="auto"/>
-                  <w:noWrap/>
-                  <w:vAlign w:val="bottom"/>
-                  <w:hideMark/>
-                </w:tcPr>
-                <w:p>
-                  <w:pPr>
-                    <w:spacing w:after="0" w:line="240" w:lineRule="auto"/>
-                    <w:rPr>
-                      <w:rFonts w:ascii="Calibri" w:eastAsia="Times New Roman" w:hAnsi="Calibri" w:cs="Calibri"/>
-                      <w:color w:val="000000"/>
-                    </w:rPr>
-                  </w:pPr>
-                  <w:r>
-                    <w:rPr>
-                      <w:rFonts w:ascii="Calibri" w:eastAsia="Times New Roman" w:hAnsi="Calibri" w:cs="Calibri"/>
-                      <w:color w:val="000000"/>
-                    </w:rPr>
-                    <w:t>AE1172</w:t>
-                  </w:r>
-                </w:p>
-              </w:tc>
-              <w:tc>
-                <w:tcPr>
-                  <w:tcW w:w="960" w:type="dxa"/>
-                  <w:tcBorders>
-                    <w:top w:val="nil"/>
-                    <w:left w:val="nil"/>
-                    <w:bottom w:val="nil"/>
-                    <w:right w:val="nil"/>
-                  </w:tcBorders>
-                  <w:shd w:val="clear" w:color="auto" w:fill="auto"/>
-                  <w:noWrap/>
-                  <w:vAlign w:val="bottom"/>
-                  <w:hideMark/>
-                </w:tcPr>
-                <w:p>
-                  <w:pPr>
-                    <w:spacing w:after="0" w:line="240" w:lineRule="auto"/>
-                    <w:jc w:val="right"/>
-                    <w:rPr>
-                      <w:rFonts w:ascii="Calibri" w:eastAsia="Times New Roman" w:hAnsi="Calibri" w:cs="Calibri"/>
-                      <w:color w:val="000000"/>
-                    </w:rPr>
-                  </w:pPr>
-                  <w:r>
-                    <w:rPr>
-                      <w:rFonts w:ascii="Calibri" w:eastAsia="Times New Roman" w:hAnsi="Calibri" w:cs="Calibri"/>
-                      <w:color w:val="000000"/>
-                    </w:rPr>
-                    <w:t>5986</w:t>
-                  </w:r>
-                </w:p>
-              </w:tc>
-            </w:tr>
-            <w:tr>
-              <w:trPr>
-                <w:trHeight w:val="300"/>
-              </w:trPr>
-              <w:tc>
-                <w:tcPr>
-                  <w:tcW w:w="960" w:type="dxa"/>
-                  <w:tcBorders>
-                    <w:top w:val="nil"/>
-                    <w:left w:val="nil"/>
-                    <w:bottom w:val="nil"/>
-                    <w:right w:val="nil"/>
-                  </w:tcBorders>
-                  <w:shd w:val="clear" w:color="auto" w:fill="auto"/>
-                  <w:noWrap/>
-                  <w:vAlign w:val="bottom"/>
-                  <w:hideMark/>
-                </w:tcPr>
-                <w:p>
-                  <w:pPr>
-                    <w:spacing w:after="0" w:line="240" w:lineRule="auto"/>
-                    <w:rPr>
-                      <w:rFonts w:ascii="Calibri" w:eastAsia="Times New Roman" w:hAnsi="Calibri" w:cs="Calibri"/>
-                      <w:color w:val="000000"/>
-                    </w:rPr>
-                  </w:pPr>
-                  <w:r>
-                    <w:rPr>
-                      <w:rFonts w:ascii="Calibri" w:eastAsia="Times New Roman" w:hAnsi="Calibri" w:cs="Calibri"/>
-                      <w:color w:val="000000"/>
-                    </w:rPr>
-                    <w:t>AE1173</w:t>
-                  </w:r>
-                </w:p>
-              </w:tc>
-              <w:tc>
-                <w:tcPr>
-                  <w:tcW w:w="960" w:type="dxa"/>
-                  <w:tcBorders>
-                    <w:top w:val="nil"/>
-                    <w:left w:val="nil"/>
-                    <w:bottom w:val="nil"/>
-                    <w:right w:val="nil"/>
-                  </w:tcBorders>
-                  <w:shd w:val="clear" w:color="auto" w:fill="auto"/>
-                  <w:noWrap/>
-                  <w:vAlign w:val="bottom"/>
-                  <w:hideMark/>
-                </w:tcPr>
-                <w:p>
-                  <w:pPr>
-                    <w:spacing w:after="0" w:line="240" w:lineRule="auto"/>
-                    <w:jc w:val="right"/>
-                    <w:rPr>
-                      <w:rFonts w:ascii="Calibri" w:eastAsia="Times New Roman" w:hAnsi="Calibri" w:cs="Calibri"/>
-                      <w:color w:val="000000"/>
-                    </w:rPr>
-                  </w:pPr>
-                  <w:r>
-                    <w:rPr>
-                      <w:rFonts w:ascii="Calibri" w:eastAsia="Times New Roman" w:hAnsi="Calibri" w:cs="Calibri"/>
-                      <w:color w:val="000000"/>
-                    </w:rPr>
-                    <w:t>6769</w:t>
-                  </w:r>
-                </w:p>
-              </w:tc>
-            </w:tr>
-            <w:tr>
-              <w:trPr>
-                <w:trHeight w:val="300"/>
-              </w:trPr>
-              <w:tc>
-                <w:tcPr>
-                  <w:tcW w:w="960" w:type="dxa"/>
-                  <w:tcBorders>
-                    <w:top w:val="nil"/>
-                    <w:left w:val="nil"/>
-                    <w:bottom w:val="nil"/>
-                    <w:right w:val="nil"/>
-                  </w:tcBorders>
-                  <w:shd w:val="clear" w:color="auto" w:fill="auto"/>
-                  <w:noWrap/>
-                  <w:vAlign w:val="bottom"/>
-                  <w:hideMark/>
-                </w:tcPr>
-                <w:p>
-                  <w:pPr>
-                    <w:spacing w:after="0" w:line="240" w:lineRule="auto"/>
-                    <w:rPr>
-                      <w:rFonts w:ascii="Calibri" w:eastAsia="Times New Roman" w:hAnsi="Calibri" w:cs="Calibri"/>
-                      <w:color w:val="000000"/>
-                    </w:rPr>
-                  </w:pPr>
-                  <w:r>
-                    <w:rPr>
-                      <w:rFonts w:ascii="Calibri" w:eastAsia="Times New Roman" w:hAnsi="Calibri" w:cs="Calibri"/>
-                      <w:color w:val="000000"/>
-                    </w:rPr>
-                    <w:t>AE1174</w:t>
-                  </w:r>
-                </w:p>
-              </w:tc>
-              <w:tc>
-                <w:tcPr>
-                  <w:tcW w:w="960" w:type="dxa"/>
-                  <w:tcBorders>
-                    <w:top w:val="nil"/>
-                    <w:left w:val="nil"/>
-                    <w:bottom w:val="nil"/>
-                    <w:right w:val="nil"/>
-                  </w:tcBorders>
-                  <w:shd w:val="clear" w:color="auto" w:fill="auto"/>
-                  <w:noWrap/>
-                  <w:vAlign w:val="bottom"/>
-                  <w:hideMark/>
-                </w:tcPr>
-                <w:p>
-                  <w:pPr>
-                    <w:spacing w:after="0" w:line="240" w:lineRule="auto"/>
-                    <w:jc w:val="right"/>
-                    <w:rPr>
-                      <w:rFonts w:ascii="Calibri" w:eastAsia="Times New Roman" w:hAnsi="Calibri" w:cs="Calibri"/>
-                      <w:color w:val="000000"/>
-                    </w:rPr>
-                  </w:pPr>
-                  <w:r>
-                    <w:rPr>
-                      <w:rFonts w:ascii="Calibri" w:eastAsia="Times New Roman" w:hAnsi="Calibri" w:cs="Calibri"/>
-                      <w:color w:val="000000"/>
-                    </w:rPr>
-                    <w:t>6523</w:t>
-                  </w:r>
-                </w:p>
-              </w:tc>
-            </w:tr>
-            <w:tr>
-              <w:trPr>
-                <w:trHeight w:val="300"/>
-              </w:trPr>
-              <w:tc>
-                <w:tcPr>
-                  <w:tcW w:w="960" w:type="dxa"/>
-                  <w:tcBorders>
-                    <w:top w:val="nil"/>
-                    <w:left w:val="nil"/>
-                    <w:bottom w:val="nil"/>
-                    <w:right w:val="nil"/>
-                  </w:tcBorders>
-                  <w:shd w:val="clear" w:color="auto" w:fill="auto"/>
-                  <w:noWrap/>
-                  <w:vAlign w:val="bottom"/>
-                  <w:hideMark/>
-                </w:tcPr>
-                <w:p>
-                  <w:pPr>
-                    <w:spacing w:after="0" w:line="240" w:lineRule="auto"/>
-                    <w:rPr>
-                      <w:rFonts w:ascii="Calibri" w:eastAsia="Times New Roman" w:hAnsi="Calibri" w:cs="Calibri"/>
-                      <w:color w:val="000000"/>
-                    </w:rPr>
-                  </w:pPr>
-                  <w:r>
-                    <w:rPr>
-                      <w:rFonts w:ascii="Calibri" w:eastAsia="Times New Roman" w:hAnsi="Calibri" w:cs="Calibri"/>
-                      <w:color w:val="000000"/>
-                    </w:rPr>
-                    <w:t>AE1175</w:t>
-                  </w:r>
-                </w:p>
-              </w:tc>
-              <w:tc>
-                <w:tcPr>
-                  <w:tcW w:w="960" w:type="dxa"/>
-                  <w:tcBorders>
-                    <w:top w:val="nil"/>
-                    <w:left w:val="nil"/>
-                    <w:bottom w:val="nil"/>
-                    <w:right w:val="nil"/>
-                  </w:tcBorders>
-                  <w:shd w:val="clear" w:color="auto" w:fill="auto"/>
-                  <w:noWrap/>
-                  <w:vAlign w:val="bottom"/>
-                  <w:hideMark/>
-                </w:tcPr>
-                <w:p>
-                  <w:pPr>
-                    <w:spacing w:after="0" w:line="240" w:lineRule="auto"/>
-                    <w:jc w:val="right"/>
-                    <w:rPr>
-                      <w:rFonts w:ascii="Calibri" w:eastAsia="Times New Roman" w:hAnsi="Calibri" w:cs="Calibri"/>
-                      <w:color w:val="000000"/>
-                    </w:rPr>
-                  </w:pPr>
-                  <w:r>
-                    <w:rPr>
-                      <w:rFonts w:ascii="Calibri" w:eastAsia="Times New Roman" w:hAnsi="Calibri" w:cs="Calibri"/>
-                      <w:color w:val="000000"/>
-                    </w:rPr>
-                    <w:t>6643</w:t>
-                  </w:r>
-                </w:p>
-              </w:tc>
-            </w:tr>
-            <w:tr>
-              <w:trPr>
-                <w:trHeight w:val="300"/>
-              </w:trPr>
-              <w:tc>
-                <w:tcPr>
-                  <w:tcW w:w="960" w:type="dxa"/>
-                  <w:tcBorders>
-                    <w:top w:val="nil"/>
-                    <w:left w:val="nil"/>
-                    <w:bottom w:val="nil"/>
-                    <w:right w:val="nil"/>
-                  </w:tcBorders>
-                  <w:shd w:val="clear" w:color="auto" w:fill="auto"/>
-                  <w:noWrap/>
-                  <w:vAlign w:val="bottom"/>
-                  <w:hideMark/>
-                </w:tcPr>
-                <w:p>
-                  <w:pPr>
-                    <w:spacing w:after="0" w:line="240" w:lineRule="auto"/>
-                    <w:rPr>
-                      <w:rFonts w:ascii="Calibri" w:eastAsia="Times New Roman" w:hAnsi="Calibri" w:cs="Calibri"/>
-                      <w:color w:val="000000"/>
-                    </w:rPr>
-                  </w:pPr>
-                  <w:r>
-                    <w:rPr>
-                      <w:rFonts w:ascii="Calibri" w:eastAsia="Times New Roman" w:hAnsi="Calibri" w:cs="Calibri"/>
-                      <w:color w:val="000000"/>
-                    </w:rPr>
-                    <w:t>AE1176</w:t>
-                  </w:r>
-                </w:p>
-              </w:tc>
-              <w:tc>
-                <w:tcPr>
-                  <w:tcW w:w="960" w:type="dxa"/>
-                  <w:tcBorders>
-                    <w:top w:val="nil"/>
-                    <w:left w:val="nil"/>
-                    <w:bottom w:val="nil"/>
-                    <w:right w:val="nil"/>
-                  </w:tcBorders>
-                  <w:shd w:val="clear" w:color="auto" w:fill="auto"/>
-                  <w:noWrap/>
-                  <w:vAlign w:val="bottom"/>
-                  <w:hideMark/>
-                </w:tcPr>
-                <w:p>
-                  <w:pPr>
-                    <w:spacing w:after="0" w:line="240" w:lineRule="auto"/>
-                    <w:jc w:val="right"/>
-                    <w:rPr>
-                      <w:rFonts w:ascii="Calibri" w:eastAsia="Times New Roman" w:hAnsi="Calibri" w:cs="Calibri"/>
-                      <w:color w:val="000000"/>
-                    </w:rPr>
-                  </w:pPr>
-                  <w:r>
-                    <w:rPr>
-                      <w:rFonts w:ascii="Calibri" w:eastAsia="Times New Roman" w:hAnsi="Calibri" w:cs="Calibri"/>
-                      <w:color w:val="000000"/>
-                    </w:rPr>
-                    <w:t>5917</w:t>
-                  </w:r>
-                </w:p>
-              </w:tc>
-            </w:tr>
-            <w:tr>
-              <w:trPr>
-                <w:trHeight w:val="300"/>
-              </w:trPr>
-              <w:tc>
-                <w:tcPr>
-                  <w:tcW w:w="960" w:type="dxa"/>
-                  <w:tcBorders>
-                    <w:top w:val="nil"/>
-                    <w:left w:val="nil"/>
-                    <w:bottom w:val="nil"/>
-                    <w:right w:val="nil"/>
-                  </w:tcBorders>
-                  <w:shd w:val="clear" w:color="auto" w:fill="auto"/>
-                  <w:noWrap/>
-                  <w:vAlign w:val="bottom"/>
-                  <w:hideMark/>
-                </w:tcPr>
-                <w:p>
-                  <w:pPr>
-                    <w:spacing w:after="0" w:line="240" w:lineRule="auto"/>
-                    <w:rPr>
-                      <w:rFonts w:ascii="Calibri" w:eastAsia="Times New Roman" w:hAnsi="Calibri" w:cs="Calibri"/>
-                      <w:color w:val="000000"/>
-                    </w:rPr>
-                  </w:pPr>
-                  <w:r>
-                    <w:rPr>
-                      <w:rFonts w:ascii="Calibri" w:eastAsia="Times New Roman" w:hAnsi="Calibri" w:cs="Calibri"/>
-                      <w:color w:val="000000"/>
-                    </w:rPr>
-                    <w:t>AE1177</w:t>
-                  </w:r>
-                </w:p>
-              </w:tc>
-              <w:tc>
-                <w:tcPr>
-                  <w:tcW w:w="960" w:type="dxa"/>
-                  <w:tcBorders>
-                    <w:top w:val="nil"/>
-                    <w:left w:val="nil"/>
-                    <w:bottom w:val="nil"/>
-                    <w:right w:val="nil"/>
-                  </w:tcBorders>
-                  <w:shd w:val="clear" w:color="auto" w:fill="auto"/>
-                  <w:noWrap/>
-                  <w:vAlign w:val="bottom"/>
-                  <w:hideMark/>
-                </w:tcPr>
-                <w:p>
-                  <w:pPr>
-                    <w:spacing w:after="0" w:line="240" w:lineRule="auto"/>
-                    <w:jc w:val="right"/>
-                    <w:rPr>
-                      <w:rFonts w:ascii="Calibri" w:eastAsia="Times New Roman" w:hAnsi="Calibri" w:cs="Calibri"/>
-                      <w:color w:val="000000"/>
-                    </w:rPr>
-                  </w:pPr>
-                  <w:r>
-                    <w:rPr>
-                      <w:rFonts w:ascii="Calibri" w:eastAsia="Times New Roman" w:hAnsi="Calibri" w:cs="Calibri"/>
-                      <w:color w:val="000000"/>
-                    </w:rPr>
-                    <w:t>6441</w:t>
-                  </w:r>
-                </w:p>
-              </w:tc>
-            </w:tr>
-            <w:tr>
-              <w:trPr>
-                <w:trHeight w:val="300"/>
-              </w:trPr>
-              <w:tc>
-                <w:tcPr>
-                  <w:tcW w:w="960" w:type="dxa"/>
-                  <w:tcBorders>
-                    <w:top w:val="nil"/>
-                    <w:left w:val="nil"/>
-                    <w:bottom w:val="nil"/>
-                    <w:right w:val="nil"/>
-                  </w:tcBorders>
-                  <w:shd w:val="clear" w:color="auto" w:fill="auto"/>
-                  <w:noWrap/>
-                  <w:vAlign w:val="bottom"/>
-                  <w:hideMark/>
-                </w:tcPr>
-                <w:p>
-                  <w:pPr>
-                    <w:spacing w:after="0" w:line="240" w:lineRule="auto"/>
-                    <w:rPr>
-                      <w:rFonts w:ascii="Calibri" w:eastAsia="Times New Roman" w:hAnsi="Calibri" w:cs="Calibri"/>
-                      <w:color w:val="000000"/>
-                    </w:rPr>
-                  </w:pPr>
-                  <w:r>
-                    <w:rPr>
-                      <w:rFonts w:ascii="Calibri" w:eastAsia="Times New Roman" w:hAnsi="Calibri" w:cs="Calibri"/>
-                      <w:color w:val="000000"/>
-                    </w:rPr>
-                    <w:t>AE1178</w:t>
-                  </w:r>
-                </w:p>
-              </w:tc>
-              <w:tc>
-                <w:tcPr>
-                  <w:tcW w:w="960" w:type="dxa"/>
-                  <w:tcBorders>
-                    <w:top w:val="nil"/>
-                    <w:left w:val="nil"/>
-                    <w:bottom w:val="nil"/>
-                    <w:right w:val="nil"/>
-                  </w:tcBorders>
-                  <w:shd w:val="clear" w:color="auto" w:fill="auto"/>
-                  <w:noWrap/>
-                  <w:vAlign w:val="bottom"/>
-                  <w:hideMark/>
-                </w:tcPr>
-                <w:p>
-                  <w:pPr>
-                    <w:spacing w:after="0" w:line="240" w:lineRule="auto"/>
-                    <w:jc w:val="right"/>
-                    <w:rPr>
-                      <w:rFonts w:ascii="Calibri" w:eastAsia="Times New Roman" w:hAnsi="Calibri" w:cs="Calibri"/>
-                      <w:color w:val="000000"/>
-                    </w:rPr>
-                  </w:pPr>
-                  <w:r>
-                    <w:rPr>
-                      <w:rFonts w:ascii="Calibri" w:eastAsia="Times New Roman" w:hAnsi="Calibri" w:cs="Calibri"/>
-                      <w:color w:val="000000"/>
-                    </w:rPr>
-                    <w:t>5553</w:t>
-                  </w:r>
-                </w:p>
-              </w:tc>
-            </w:tr>
-            <w:tr>
-              <w:trPr>
-                <w:trHeight w:val="300"/>
-              </w:trPr>
-              <w:tc>
-                <w:tcPr>
-                  <w:tcW w:w="960" w:type="dxa"/>
-                  <w:tcBorders>
-                    <w:top w:val="nil"/>
-                    <w:left w:val="nil"/>
-                    <w:bottom w:val="nil"/>
-                    <w:right w:val="nil"/>
-                  </w:tcBorders>
-                  <w:shd w:val="clear" w:color="auto" w:fill="auto"/>
-                  <w:noWrap/>
-                  <w:vAlign w:val="bottom"/>
-                  <w:hideMark/>
-                </w:tcPr>
-                <w:p>
-                  <w:pPr>
-                    <w:spacing w:after="0" w:line="240" w:lineRule="auto"/>
-                    <w:rPr>
-                      <w:rFonts w:ascii="Calibri" w:eastAsia="Times New Roman" w:hAnsi="Calibri" w:cs="Calibri"/>
-                      <w:color w:val="000000"/>
-                    </w:rPr>
-                  </w:pPr>
-                  <w:r>
-                    <w:rPr>
-                      <w:rFonts w:ascii="Calibri" w:eastAsia="Times New Roman" w:hAnsi="Calibri" w:cs="Calibri"/>
-                      <w:color w:val="000000"/>
-                    </w:rPr>
-                    <w:t>AE1179</w:t>
-                  </w:r>
-                </w:p>
-              </w:tc>
-              <w:tc>
-                <w:tcPr>
-                  <w:tcW w:w="960" w:type="dxa"/>
-                  <w:tcBorders>
-                    <w:top w:val="nil"/>
-                    <w:left w:val="nil"/>
-                    <w:bottom w:val="nil"/>
-                    <w:right w:val="nil"/>
-                  </w:tcBorders>
-                  <w:shd w:val="clear" w:color="auto" w:fill="auto"/>
-                  <w:noWrap/>
-                  <w:vAlign w:val="bottom"/>
-                  <w:hideMark/>
-                </w:tcPr>
-                <w:p>
-                  <w:pPr>
-                    <w:spacing w:after="0" w:line="240" w:lineRule="auto"/>
-                    <w:jc w:val="right"/>
-                    <w:rPr>
-                      <w:rFonts w:ascii="Calibri" w:eastAsia="Times New Roman" w:hAnsi="Calibri" w:cs="Calibri"/>
-                      <w:color w:val="000000"/>
-                    </w:rPr>
-                  </w:pPr>
-                  <w:r>
-                    <w:rPr>
-                      <w:rFonts w:ascii="Calibri" w:eastAsia="Times New Roman" w:hAnsi="Calibri" w:cs="Calibri"/>
-                      <w:color w:val="000000"/>
-                    </w:rPr>
-                    <w:t>5823</w:t>
-                  </w:r>
-                </w:p>
-              </w:tc>
-            </w:tr>
-            <w:tr>
-              <w:trPr>
-                <w:trHeight w:val="300"/>
-              </w:trPr>
-              <w:tc>
-                <w:tcPr>
-                  <w:tcW w:w="960" w:type="dxa"/>
-                  <w:tcBorders>
-                    <w:top w:val="nil"/>
-                    <w:left w:val="nil"/>
-                    <w:bottom w:val="nil"/>
-                    <w:right w:val="nil"/>
-                  </w:tcBorders>
-                  <w:shd w:val="clear" w:color="auto" w:fill="auto"/>
-                  <w:noWrap/>
-                  <w:vAlign w:val="bottom"/>
-                  <w:hideMark/>
-                </w:tcPr>
-                <w:p>
-                  <w:pPr>
-                    <w:spacing w:after="0" w:line="240" w:lineRule="auto"/>
-                    <w:rPr>
-                      <w:rFonts w:ascii="Calibri" w:eastAsia="Times New Roman" w:hAnsi="Calibri" w:cs="Calibri"/>
-                      <w:color w:val="000000"/>
-                    </w:rPr>
-                  </w:pPr>
-                  <w:r>
-                    <w:rPr>
-                      <w:rFonts w:ascii="Calibri" w:eastAsia="Times New Roman" w:hAnsi="Calibri" w:cs="Calibri"/>
-                      <w:color w:val="000000"/>
-                    </w:rPr>
-                    <w:t>AE1180</w:t>
-                  </w:r>
-                </w:p>
-              </w:tc>
-              <w:tc>
-                <w:tcPr>
-                  <w:tcW w:w="960" w:type="dxa"/>
-                  <w:tcBorders>
-                    <w:top w:val="nil"/>
-                    <w:left w:val="nil"/>
-                    <w:bottom w:val="nil"/>
-                    <w:right w:val="nil"/>
-                  </w:tcBorders>
-                  <w:shd w:val="clear" w:color="auto" w:fill="auto"/>
-                  <w:noWrap/>
-                  <w:vAlign w:val="bottom"/>
-                  <w:hideMark/>
-                </w:tcPr>
-                <w:p>
-                  <w:pPr>
-                    <w:spacing w:after="0" w:line="240" w:lineRule="auto"/>
-                    <w:jc w:val="right"/>
-                    <w:rPr>
-                      <w:rFonts w:ascii="Calibri" w:eastAsia="Times New Roman" w:hAnsi="Calibri" w:cs="Calibri"/>
-                      <w:color w:val="000000"/>
-                    </w:rPr>
-                  </w:pPr>
-                  <w:r>
-                    <w:rPr>
-                      <w:rFonts w:ascii="Calibri" w:eastAsia="Times New Roman" w:hAnsi="Calibri" w:cs="Calibri"/>
-                      <w:color w:val="000000"/>
-                    </w:rPr>
-                    <w:t>6678</w:t>
-                  </w:r>
-                </w:p>
-              </w:tc>
-            </w:tr>
-          </w:tbl>
-          <w:p>
-            <w:pPr>
-              <w:spacing w:after="0" w:line="240" w:lineRule="auto"/>
-              <w:rPr>
-                <w:rFonts w:ascii="Calibri" w:eastAsia="Times New Roman" w:hAnsi="Calibri" w:cs="Calibri"/>
-                <w:color w:val="000000"/>
-              </w:rPr>
-            </w:pPr>
-          </w:p>
-        </w:tc>
-        <w:tc>
-          <w:tcPr>
-            <w:tcW w:w="960" w:type="dxa"/>
+            <w:tcW w:w="2068" w:type="dxa"/>
             <w:tcBorders>
               <w:top w:val="nil"/>
               <w:left w:val="nil"/>
@@ -6310,735 +3903,72 @@
           </w:tcPr>
           <w:p>
             <w:pPr>
-              <w:spacing w:after="0" w:line="240" w:lineRule="auto"/>
               <w:rPr>
                 <w:rFonts w:ascii="Calibri" w:eastAsia="Times New Roman" w:hAnsi="Calibri" w:cs="Calibri"/>
                 <w:color w:val="000000"/>
               </w:rPr>
             </w:pPr>
+            <w:r>
+              <w:rPr>
+                <w:rFonts w:ascii="Calibri" w:eastAsia="Times New Roman" w:hAnsi="Calibri" w:cs="Calibri"/>
+                <w:color w:val="000000"/>
+              </w:rPr>
+              <w:t>The histogram:</w:t>
+            </w:r>
           </w:p>
-        </w:tc>
-        <w:tc>
-          <w:tcPr>
-            <w:tcW w:w="960" w:type="dxa"/>
-            <w:tcBorders>
-              <w:top w:val="nil"/>
-              <w:left w:val="nil"/>
-              <w:bottom w:val="nil"/>
-              <w:right w:val="nil"/>
-            </w:tcBorders>
-            <w:shd w:val="clear" w:color="auto" w:fill="auto"/>
-            <w:noWrap/>
-            <w:vAlign w:val="bottom"/>
-          </w:tcPr>
           <w:p>
             <w:pPr>
-              <w:spacing w:after="0" w:line="240" w:lineRule="auto"/>
               <w:rPr>
                 <w:rFonts w:ascii="Calibri" w:eastAsia="Times New Roman" w:hAnsi="Calibri" w:cs="Calibri"/>
                 <w:color w:val="000000"/>
               </w:rPr>
             </w:pPr>
+            <w:r>
+              <w:rPr>
+                <w:noProof/>
+              </w:rPr>
+              <w:lastRenderedPageBreak/>
+              <w:drawing>
+                <wp:inline distT="0" distB="0" distL="0" distR="0" wp14:anchorId="3B0337B5" wp14:editId="057CE0F7">
+                  <wp:extent cx="5943600" cy="3781425"/>
+                  <wp:effectExtent l="0" t="0" r="0" b="9525"/>
+                  <wp:docPr id="1" name="Picture 1"/>
+                  <wp:cNvGraphicFramePr>
+                    <a:graphicFrameLocks xmlns:a="http://schemas.openxmlformats.org/drawingml/2006/main" noChangeAspect="1"/>
+                  </wp:cNvGraphicFramePr>
+                  <a:graphic xmlns:a="http://schemas.openxmlformats.org/drawingml/2006/main">
+                    <a:graphicData uri="http://schemas.openxmlformats.org/drawingml/2006/picture">
+                      <pic:pic xmlns:pic="http://schemas.openxmlformats.org/drawingml/2006/picture">
+                        <pic:nvPicPr>
+                          <pic:cNvPr id="1" name=""/>
+                          <pic:cNvPicPr/>
+                        </pic:nvPicPr>
+                        <pic:blipFill>
+                          <a:blip r:embed="rId8"/>
+                          <a:stretch>
+                            <a:fillRect/>
+                          </a:stretch>
+                        </pic:blipFill>
+                        <pic:spPr>
+                          <a:xfrm>
+                            <a:off x="0" y="0"/>
+                            <a:ext cx="5943600" cy="3781425"/>
+                          </a:xfrm>
+                          <a:prstGeom prst="rect">
+                            <a:avLst/>
+                          </a:prstGeom>
+                        </pic:spPr>
+                      </pic:pic>
+                    </a:graphicData>
+                  </a:graphic>
+                </wp:inline>
+              </w:drawing>
+            </w:r>
           </w:p>
         </w:tc>
         <w:tc>
           <w:tcPr>
-            <w:tcW w:w="960" w:type="dxa"/>
-            <w:tcBorders>
-              <w:top w:val="nil"/>
-              <w:left w:val="nil"/>
-              <w:bottom w:val="nil"/>
-              <w:right w:val="nil"/>
-            </w:tcBorders>
-            <w:shd w:val="clear" w:color="auto" w:fill="auto"/>
-            <w:noWrap/>
-            <w:vAlign w:val="bottom"/>
-          </w:tcPr>
-          <w:p>
-            <w:pPr>
-              <w:spacing w:after="0" w:line="240" w:lineRule="auto"/>
-              <w:rPr>
-                <w:rFonts w:ascii="Calibri" w:eastAsia="Times New Roman" w:hAnsi="Calibri" w:cs="Calibri"/>
-                <w:color w:val="000000"/>
-              </w:rPr>
-            </w:pPr>
-          </w:p>
-        </w:tc>
-        <w:tc>
-          <w:tcPr>
-            <w:tcW w:w="960" w:type="dxa"/>
-            <w:tcBorders>
-              <w:top w:val="nil"/>
-              <w:left w:val="nil"/>
-              <w:bottom w:val="nil"/>
-              <w:right w:val="nil"/>
-            </w:tcBorders>
-            <w:shd w:val="clear" w:color="auto" w:fill="auto"/>
-            <w:noWrap/>
-            <w:vAlign w:val="bottom"/>
-          </w:tcPr>
-          <w:p>
-            <w:pPr>
-              <w:spacing w:after="0" w:line="240" w:lineRule="auto"/>
-              <w:rPr>
-                <w:rFonts w:ascii="Calibri" w:eastAsia="Times New Roman" w:hAnsi="Calibri" w:cs="Calibri"/>
-                <w:color w:val="000000"/>
-              </w:rPr>
-            </w:pPr>
-          </w:p>
-        </w:tc>
-        <w:tc>
-          <w:tcPr>
-            <w:tcW w:w="960" w:type="dxa"/>
-            <w:tcBorders>
-              <w:top w:val="nil"/>
-              <w:left w:val="nil"/>
-              <w:bottom w:val="nil"/>
-              <w:right w:val="nil"/>
-            </w:tcBorders>
-            <w:shd w:val="clear" w:color="auto" w:fill="auto"/>
-            <w:noWrap/>
-            <w:vAlign w:val="bottom"/>
-          </w:tcPr>
-          <w:p>
-            <w:pPr>
-              <w:spacing w:after="0" w:line="240" w:lineRule="auto"/>
-              <w:rPr>
-                <w:rFonts w:ascii="Calibri" w:eastAsia="Times New Roman" w:hAnsi="Calibri" w:cs="Calibri"/>
-                <w:color w:val="000000"/>
-              </w:rPr>
-            </w:pPr>
-          </w:p>
-        </w:tc>
-        <w:tc>
-          <w:tcPr>
-            <w:tcW w:w="960" w:type="dxa"/>
-            <w:tcBorders>
-              <w:top w:val="nil"/>
-              <w:left w:val="nil"/>
-              <w:bottom w:val="nil"/>
-              <w:right w:val="nil"/>
-            </w:tcBorders>
-            <w:shd w:val="clear" w:color="auto" w:fill="auto"/>
-            <w:noWrap/>
-            <w:vAlign w:val="bottom"/>
-          </w:tcPr>
-          <w:p>
-            <w:pPr>
-              <w:spacing w:after="0" w:line="240" w:lineRule="auto"/>
-              <w:rPr>
-                <w:rFonts w:ascii="Calibri" w:eastAsia="Times New Roman" w:hAnsi="Calibri" w:cs="Calibri"/>
-                <w:color w:val="000000"/>
-              </w:rPr>
-            </w:pPr>
-          </w:p>
-        </w:tc>
-        <w:tc>
-          <w:tcPr>
-            <w:tcW w:w="960" w:type="dxa"/>
-            <w:tcBorders>
-              <w:top w:val="nil"/>
-              <w:left w:val="nil"/>
-              <w:bottom w:val="nil"/>
-              <w:right w:val="nil"/>
-            </w:tcBorders>
-            <w:shd w:val="clear" w:color="auto" w:fill="auto"/>
-            <w:noWrap/>
-            <w:vAlign w:val="bottom"/>
-          </w:tcPr>
-          <w:p>
-            <w:pPr>
-              <w:spacing w:after="0" w:line="240" w:lineRule="auto"/>
-              <w:rPr>
-                <w:rFonts w:ascii="Calibri" w:eastAsia="Times New Roman" w:hAnsi="Calibri" w:cs="Calibri"/>
-                <w:color w:val="000000"/>
-              </w:rPr>
-            </w:pPr>
-          </w:p>
-        </w:tc>
-        <w:tc>
-          <w:tcPr>
-            <w:tcW w:w="960" w:type="dxa"/>
-            <w:tcBorders>
-              <w:top w:val="nil"/>
-              <w:left w:val="nil"/>
-              <w:bottom w:val="nil"/>
-              <w:right w:val="nil"/>
-            </w:tcBorders>
-            <w:shd w:val="clear" w:color="auto" w:fill="auto"/>
-            <w:noWrap/>
-            <w:vAlign w:val="bottom"/>
-          </w:tcPr>
-          <w:p>
-            <w:pPr>
-              <w:spacing w:after="0" w:line="240" w:lineRule="auto"/>
-              <w:rPr>
-                <w:rFonts w:ascii="Calibri" w:eastAsia="Times New Roman" w:hAnsi="Calibri" w:cs="Calibri"/>
-                <w:color w:val="000000"/>
-              </w:rPr>
-            </w:pPr>
-          </w:p>
-        </w:tc>
-        <w:tc>
-          <w:tcPr>
-            <w:tcW w:w="960" w:type="dxa"/>
-            <w:tcBorders>
-              <w:top w:val="nil"/>
-              <w:left w:val="nil"/>
-              <w:bottom w:val="nil"/>
-              <w:right w:val="nil"/>
-            </w:tcBorders>
-            <w:shd w:val="clear" w:color="auto" w:fill="auto"/>
-            <w:noWrap/>
-            <w:vAlign w:val="bottom"/>
-          </w:tcPr>
-          <w:p>
-            <w:pPr>
-              <w:spacing w:after="0" w:line="240" w:lineRule="auto"/>
-              <w:rPr>
-                <w:rFonts w:ascii="Calibri" w:eastAsia="Times New Roman" w:hAnsi="Calibri" w:cs="Calibri"/>
-                <w:color w:val="000000"/>
-              </w:rPr>
-            </w:pPr>
-          </w:p>
-        </w:tc>
-        <w:tc>
-          <w:tcPr>
-            <w:tcW w:w="960" w:type="dxa"/>
-            <w:tcBorders>
-              <w:top w:val="nil"/>
-              <w:left w:val="nil"/>
-              <w:bottom w:val="nil"/>
-              <w:right w:val="nil"/>
-            </w:tcBorders>
-            <w:shd w:val="clear" w:color="auto" w:fill="auto"/>
-            <w:noWrap/>
-            <w:vAlign w:val="bottom"/>
-          </w:tcPr>
-          <w:p>
-            <w:pPr>
-              <w:spacing w:after="0" w:line="240" w:lineRule="auto"/>
-              <w:rPr>
-                <w:rFonts w:ascii="Calibri" w:eastAsia="Times New Roman" w:hAnsi="Calibri" w:cs="Calibri"/>
-                <w:color w:val="000000"/>
-              </w:rPr>
-            </w:pPr>
-          </w:p>
-        </w:tc>
-        <w:tc>
-          <w:tcPr>
-            <w:tcW w:w="960" w:type="dxa"/>
-            <w:tcBorders>
-              <w:top w:val="nil"/>
-              <w:left w:val="nil"/>
-              <w:bottom w:val="nil"/>
-              <w:right w:val="nil"/>
-            </w:tcBorders>
-            <w:shd w:val="clear" w:color="auto" w:fill="auto"/>
-            <w:noWrap/>
-            <w:vAlign w:val="bottom"/>
-          </w:tcPr>
-          <w:p>
-            <w:pPr>
-              <w:spacing w:after="0" w:line="240" w:lineRule="auto"/>
-              <w:rPr>
-                <w:rFonts w:ascii="Calibri" w:eastAsia="Times New Roman" w:hAnsi="Calibri" w:cs="Calibri"/>
-                <w:color w:val="000000"/>
-              </w:rPr>
-            </w:pPr>
-          </w:p>
-        </w:tc>
-        <w:tc>
-          <w:tcPr>
-            <w:tcW w:w="960" w:type="dxa"/>
-            <w:tcBorders>
-              <w:top w:val="nil"/>
-              <w:left w:val="nil"/>
-              <w:bottom w:val="nil"/>
-              <w:right w:val="nil"/>
-            </w:tcBorders>
-            <w:shd w:val="clear" w:color="auto" w:fill="auto"/>
-            <w:noWrap/>
-            <w:vAlign w:val="bottom"/>
-          </w:tcPr>
-          <w:p>
-            <w:pPr>
-              <w:spacing w:after="0" w:line="240" w:lineRule="auto"/>
-              <w:rPr>
-                <w:rFonts w:ascii="Calibri" w:eastAsia="Times New Roman" w:hAnsi="Calibri" w:cs="Calibri"/>
-                <w:color w:val="000000"/>
-              </w:rPr>
-            </w:pPr>
-          </w:p>
-        </w:tc>
-        <w:tc>
-          <w:tcPr>
-            <w:tcW w:w="960" w:type="dxa"/>
-            <w:tcBorders>
-              <w:top w:val="nil"/>
-              <w:left w:val="nil"/>
-              <w:bottom w:val="nil"/>
-              <w:right w:val="nil"/>
-            </w:tcBorders>
-            <w:shd w:val="clear" w:color="auto" w:fill="auto"/>
-            <w:noWrap/>
-            <w:vAlign w:val="bottom"/>
-          </w:tcPr>
-          <w:p>
-            <w:pPr>
-              <w:spacing w:after="0" w:line="240" w:lineRule="auto"/>
-              <w:rPr>
-                <w:rFonts w:ascii="Calibri" w:eastAsia="Times New Roman" w:hAnsi="Calibri" w:cs="Calibri"/>
-                <w:color w:val="000000"/>
-              </w:rPr>
-            </w:pPr>
-          </w:p>
-        </w:tc>
-        <w:tc>
-          <w:tcPr>
-            <w:tcW w:w="960" w:type="dxa"/>
-            <w:tcBorders>
-              <w:top w:val="nil"/>
-              <w:left w:val="nil"/>
-              <w:bottom w:val="nil"/>
-              <w:right w:val="nil"/>
-            </w:tcBorders>
-            <w:shd w:val="clear" w:color="auto" w:fill="auto"/>
-            <w:noWrap/>
-            <w:vAlign w:val="bottom"/>
-          </w:tcPr>
-          <w:p>
-            <w:pPr>
-              <w:spacing w:after="0" w:line="240" w:lineRule="auto"/>
-              <w:rPr>
-                <w:rFonts w:ascii="Calibri" w:eastAsia="Times New Roman" w:hAnsi="Calibri" w:cs="Calibri"/>
-                <w:color w:val="000000"/>
-              </w:rPr>
-            </w:pPr>
-          </w:p>
-        </w:tc>
-        <w:tc>
-          <w:tcPr>
-            <w:tcW w:w="960" w:type="dxa"/>
-            <w:tcBorders>
-              <w:top w:val="nil"/>
-              <w:left w:val="nil"/>
-              <w:bottom w:val="nil"/>
-              <w:right w:val="nil"/>
-            </w:tcBorders>
-            <w:shd w:val="clear" w:color="auto" w:fill="auto"/>
-            <w:noWrap/>
-            <w:vAlign w:val="bottom"/>
-          </w:tcPr>
-          <w:p>
-            <w:pPr>
-              <w:spacing w:after="0" w:line="240" w:lineRule="auto"/>
-              <w:rPr>
-                <w:rFonts w:ascii="Calibri" w:eastAsia="Times New Roman" w:hAnsi="Calibri" w:cs="Calibri"/>
-                <w:color w:val="000000"/>
-              </w:rPr>
-            </w:pPr>
-          </w:p>
-        </w:tc>
-        <w:tc>
-          <w:tcPr>
-            <w:tcW w:w="960" w:type="dxa"/>
-            <w:tcBorders>
-              <w:top w:val="nil"/>
-              <w:left w:val="nil"/>
-              <w:bottom w:val="nil"/>
-              <w:right w:val="nil"/>
-            </w:tcBorders>
-            <w:shd w:val="clear" w:color="auto" w:fill="auto"/>
-            <w:noWrap/>
-            <w:vAlign w:val="bottom"/>
-          </w:tcPr>
-          <w:p>
-            <w:pPr>
-              <w:spacing w:after="0" w:line="240" w:lineRule="auto"/>
-              <w:rPr>
-                <w:rFonts w:ascii="Calibri" w:eastAsia="Times New Roman" w:hAnsi="Calibri" w:cs="Calibri"/>
-                <w:color w:val="000000"/>
-              </w:rPr>
-            </w:pPr>
-          </w:p>
-        </w:tc>
-        <w:tc>
-          <w:tcPr>
-            <w:tcW w:w="960" w:type="dxa"/>
-            <w:tcBorders>
-              <w:top w:val="nil"/>
-              <w:left w:val="nil"/>
-              <w:bottom w:val="nil"/>
-              <w:right w:val="nil"/>
-            </w:tcBorders>
-            <w:shd w:val="clear" w:color="auto" w:fill="auto"/>
-            <w:noWrap/>
-            <w:vAlign w:val="bottom"/>
-          </w:tcPr>
-          <w:p>
-            <w:pPr>
-              <w:spacing w:after="0" w:line="240" w:lineRule="auto"/>
-              <w:rPr>
-                <w:rFonts w:ascii="Calibri" w:eastAsia="Times New Roman" w:hAnsi="Calibri" w:cs="Calibri"/>
-                <w:color w:val="000000"/>
-              </w:rPr>
-            </w:pPr>
-          </w:p>
-        </w:tc>
-        <w:tc>
-          <w:tcPr>
-            <w:tcW w:w="960" w:type="dxa"/>
-            <w:tcBorders>
-              <w:top w:val="nil"/>
-              <w:left w:val="nil"/>
-              <w:bottom w:val="nil"/>
-              <w:right w:val="nil"/>
-            </w:tcBorders>
-            <w:shd w:val="clear" w:color="auto" w:fill="auto"/>
-            <w:noWrap/>
-            <w:vAlign w:val="bottom"/>
-          </w:tcPr>
-          <w:p>
-            <w:pPr>
-              <w:spacing w:after="0" w:line="240" w:lineRule="auto"/>
-              <w:rPr>
-                <w:rFonts w:ascii="Calibri" w:eastAsia="Times New Roman" w:hAnsi="Calibri" w:cs="Calibri"/>
-                <w:color w:val="000000"/>
-              </w:rPr>
-            </w:pPr>
-          </w:p>
-        </w:tc>
-        <w:tc>
-          <w:tcPr>
-            <w:tcW w:w="960" w:type="dxa"/>
-            <w:tcBorders>
-              <w:top w:val="nil"/>
-              <w:left w:val="nil"/>
-              <w:bottom w:val="nil"/>
-              <w:right w:val="nil"/>
-            </w:tcBorders>
-            <w:shd w:val="clear" w:color="auto" w:fill="auto"/>
-            <w:noWrap/>
-            <w:vAlign w:val="bottom"/>
-          </w:tcPr>
-          <w:p>
-            <w:pPr>
-              <w:spacing w:after="0" w:line="240" w:lineRule="auto"/>
-              <w:rPr>
-                <w:rFonts w:ascii="Calibri" w:eastAsia="Times New Roman" w:hAnsi="Calibri" w:cs="Calibri"/>
-                <w:color w:val="000000"/>
-              </w:rPr>
-            </w:pPr>
-          </w:p>
-        </w:tc>
-        <w:tc>
-          <w:tcPr>
-            <w:tcW w:w="960" w:type="dxa"/>
-            <w:tcBorders>
-              <w:top w:val="nil"/>
-              <w:left w:val="nil"/>
-              <w:bottom w:val="nil"/>
-              <w:right w:val="nil"/>
-            </w:tcBorders>
-            <w:shd w:val="clear" w:color="auto" w:fill="auto"/>
-            <w:noWrap/>
-            <w:vAlign w:val="bottom"/>
-          </w:tcPr>
-          <w:p>
-            <w:pPr>
-              <w:spacing w:after="0" w:line="240" w:lineRule="auto"/>
-              <w:rPr>
-                <w:rFonts w:ascii="Calibri" w:eastAsia="Times New Roman" w:hAnsi="Calibri" w:cs="Calibri"/>
-                <w:color w:val="000000"/>
-              </w:rPr>
-            </w:pPr>
-          </w:p>
-        </w:tc>
-        <w:tc>
-          <w:tcPr>
-            <w:tcW w:w="960" w:type="dxa"/>
-            <w:tcBorders>
-              <w:top w:val="nil"/>
-              <w:left w:val="nil"/>
-              <w:bottom w:val="nil"/>
-              <w:right w:val="nil"/>
-            </w:tcBorders>
-            <w:shd w:val="clear" w:color="auto" w:fill="auto"/>
-            <w:noWrap/>
-            <w:vAlign w:val="bottom"/>
-          </w:tcPr>
-          <w:p>
-            <w:pPr>
-              <w:spacing w:after="0" w:line="240" w:lineRule="auto"/>
-              <w:rPr>
-                <w:rFonts w:ascii="Calibri" w:eastAsia="Times New Roman" w:hAnsi="Calibri" w:cs="Calibri"/>
-                <w:color w:val="000000"/>
-              </w:rPr>
-            </w:pPr>
-          </w:p>
-        </w:tc>
-        <w:tc>
-          <w:tcPr>
-            <w:tcW w:w="960" w:type="dxa"/>
-            <w:tcBorders>
-              <w:top w:val="nil"/>
-              <w:left w:val="nil"/>
-              <w:bottom w:val="nil"/>
-              <w:right w:val="nil"/>
-            </w:tcBorders>
-            <w:shd w:val="clear" w:color="auto" w:fill="auto"/>
-            <w:noWrap/>
-            <w:vAlign w:val="bottom"/>
-          </w:tcPr>
-          <w:p>
-            <w:pPr>
-              <w:spacing w:after="0" w:line="240" w:lineRule="auto"/>
-              <w:rPr>
-                <w:rFonts w:ascii="Calibri" w:eastAsia="Times New Roman" w:hAnsi="Calibri" w:cs="Calibri"/>
-                <w:color w:val="000000"/>
-              </w:rPr>
-            </w:pPr>
-          </w:p>
-        </w:tc>
-        <w:tc>
-          <w:tcPr>
-            <w:tcW w:w="960" w:type="dxa"/>
-            <w:tcBorders>
-              <w:top w:val="nil"/>
-              <w:left w:val="nil"/>
-              <w:bottom w:val="nil"/>
-              <w:right w:val="nil"/>
-            </w:tcBorders>
-            <w:shd w:val="clear" w:color="auto" w:fill="auto"/>
-            <w:noWrap/>
-            <w:vAlign w:val="bottom"/>
-          </w:tcPr>
-          <w:p>
-            <w:pPr>
-              <w:spacing w:after="0" w:line="240" w:lineRule="auto"/>
-              <w:rPr>
-                <w:rFonts w:ascii="Calibri" w:eastAsia="Times New Roman" w:hAnsi="Calibri" w:cs="Calibri"/>
-                <w:color w:val="000000"/>
-              </w:rPr>
-            </w:pPr>
-          </w:p>
-        </w:tc>
-        <w:tc>
-          <w:tcPr>
-            <w:tcW w:w="960" w:type="dxa"/>
-            <w:tcBorders>
-              <w:top w:val="nil"/>
-              <w:left w:val="nil"/>
-              <w:bottom w:val="nil"/>
-              <w:right w:val="nil"/>
-            </w:tcBorders>
-            <w:shd w:val="clear" w:color="auto" w:fill="auto"/>
-            <w:noWrap/>
-            <w:vAlign w:val="bottom"/>
-          </w:tcPr>
-          <w:p>
-            <w:pPr>
-              <w:spacing w:after="0" w:line="240" w:lineRule="auto"/>
-              <w:rPr>
-                <w:rFonts w:ascii="Calibri" w:eastAsia="Times New Roman" w:hAnsi="Calibri" w:cs="Calibri"/>
-                <w:color w:val="000000"/>
-              </w:rPr>
-            </w:pPr>
-          </w:p>
-        </w:tc>
-        <w:tc>
-          <w:tcPr>
-            <w:tcW w:w="960" w:type="dxa"/>
-            <w:tcBorders>
-              <w:top w:val="nil"/>
-              <w:left w:val="nil"/>
-              <w:bottom w:val="nil"/>
-              <w:right w:val="nil"/>
-            </w:tcBorders>
-            <w:shd w:val="clear" w:color="auto" w:fill="auto"/>
-            <w:noWrap/>
-            <w:vAlign w:val="bottom"/>
-          </w:tcPr>
-          <w:p>
-            <w:pPr>
-              <w:spacing w:after="0" w:line="240" w:lineRule="auto"/>
-              <w:rPr>
-                <w:rFonts w:ascii="Calibri" w:eastAsia="Times New Roman" w:hAnsi="Calibri" w:cs="Calibri"/>
-                <w:color w:val="000000"/>
-              </w:rPr>
-            </w:pPr>
-          </w:p>
-        </w:tc>
-        <w:tc>
-          <w:tcPr>
-            <w:tcW w:w="960" w:type="dxa"/>
-            <w:tcBorders>
-              <w:top w:val="nil"/>
-              <w:left w:val="nil"/>
-              <w:bottom w:val="nil"/>
-              <w:right w:val="nil"/>
-            </w:tcBorders>
-            <w:shd w:val="clear" w:color="auto" w:fill="auto"/>
-            <w:noWrap/>
-            <w:vAlign w:val="bottom"/>
-          </w:tcPr>
-          <w:p>
-            <w:pPr>
-              <w:spacing w:after="0" w:line="240" w:lineRule="auto"/>
-              <w:rPr>
-                <w:rFonts w:ascii="Calibri" w:eastAsia="Times New Roman" w:hAnsi="Calibri" w:cs="Calibri"/>
-                <w:color w:val="000000"/>
-              </w:rPr>
-            </w:pPr>
-          </w:p>
-        </w:tc>
-        <w:tc>
-          <w:tcPr>
-            <w:tcW w:w="960" w:type="dxa"/>
-            <w:tcBorders>
-              <w:top w:val="nil"/>
-              <w:left w:val="nil"/>
-              <w:bottom w:val="nil"/>
-              <w:right w:val="nil"/>
-            </w:tcBorders>
-            <w:shd w:val="clear" w:color="auto" w:fill="auto"/>
-            <w:noWrap/>
-            <w:vAlign w:val="bottom"/>
-          </w:tcPr>
-          <w:p>
-            <w:pPr>
-              <w:spacing w:after="0" w:line="240" w:lineRule="auto"/>
-              <w:rPr>
-                <w:rFonts w:ascii="Calibri" w:eastAsia="Times New Roman" w:hAnsi="Calibri" w:cs="Calibri"/>
-                <w:color w:val="000000"/>
-              </w:rPr>
-            </w:pPr>
-          </w:p>
-        </w:tc>
-        <w:tc>
-          <w:tcPr>
-            <w:tcW w:w="960" w:type="dxa"/>
-            <w:tcBorders>
-              <w:top w:val="nil"/>
-              <w:left w:val="nil"/>
-              <w:bottom w:val="nil"/>
-              <w:right w:val="nil"/>
-            </w:tcBorders>
-            <w:shd w:val="clear" w:color="auto" w:fill="auto"/>
-            <w:noWrap/>
-            <w:vAlign w:val="bottom"/>
-          </w:tcPr>
-          <w:p>
-            <w:pPr>
-              <w:spacing w:after="0" w:line="240" w:lineRule="auto"/>
-              <w:rPr>
-                <w:rFonts w:ascii="Calibri" w:eastAsia="Times New Roman" w:hAnsi="Calibri" w:cs="Calibri"/>
-                <w:color w:val="000000"/>
-              </w:rPr>
-            </w:pPr>
-          </w:p>
-        </w:tc>
-        <w:tc>
-          <w:tcPr>
-            <w:tcW w:w="960" w:type="dxa"/>
-            <w:tcBorders>
-              <w:top w:val="nil"/>
-              <w:left w:val="nil"/>
-              <w:bottom w:val="nil"/>
-              <w:right w:val="nil"/>
-            </w:tcBorders>
-            <w:shd w:val="clear" w:color="auto" w:fill="auto"/>
-            <w:noWrap/>
-            <w:vAlign w:val="bottom"/>
-          </w:tcPr>
-          <w:p>
-            <w:pPr>
-              <w:spacing w:after="0" w:line="240" w:lineRule="auto"/>
-              <w:rPr>
-                <w:rFonts w:ascii="Calibri" w:eastAsia="Times New Roman" w:hAnsi="Calibri" w:cs="Calibri"/>
-                <w:color w:val="000000"/>
-              </w:rPr>
-            </w:pPr>
-          </w:p>
-        </w:tc>
-        <w:tc>
-          <w:tcPr>
-            <w:tcW w:w="960" w:type="dxa"/>
-            <w:tcBorders>
-              <w:top w:val="nil"/>
-              <w:left w:val="nil"/>
-              <w:bottom w:val="nil"/>
-              <w:right w:val="nil"/>
-            </w:tcBorders>
-            <w:shd w:val="clear" w:color="auto" w:fill="auto"/>
-            <w:noWrap/>
-            <w:vAlign w:val="bottom"/>
-          </w:tcPr>
-          <w:p>
-            <w:pPr>
-              <w:spacing w:after="0" w:line="240" w:lineRule="auto"/>
-              <w:rPr>
-                <w:rFonts w:ascii="Calibri" w:eastAsia="Times New Roman" w:hAnsi="Calibri" w:cs="Calibri"/>
-                <w:color w:val="000000"/>
-              </w:rPr>
-            </w:pPr>
-          </w:p>
-        </w:tc>
-        <w:tc>
-          <w:tcPr>
-            <w:tcW w:w="960" w:type="dxa"/>
-            <w:tcBorders>
-              <w:top w:val="nil"/>
-              <w:left w:val="nil"/>
-              <w:bottom w:val="nil"/>
-              <w:right w:val="nil"/>
-            </w:tcBorders>
-            <w:shd w:val="clear" w:color="auto" w:fill="auto"/>
-            <w:noWrap/>
-            <w:vAlign w:val="bottom"/>
-          </w:tcPr>
-          <w:p>
-            <w:pPr>
-              <w:spacing w:after="0" w:line="240" w:lineRule="auto"/>
-              <w:rPr>
-                <w:rFonts w:ascii="Calibri" w:eastAsia="Times New Roman" w:hAnsi="Calibri" w:cs="Calibri"/>
-                <w:color w:val="000000"/>
-              </w:rPr>
-            </w:pPr>
-          </w:p>
-        </w:tc>
-        <w:tc>
-          <w:tcPr>
-            <w:tcW w:w="960" w:type="dxa"/>
-            <w:tcBorders>
-              <w:top w:val="nil"/>
-              <w:left w:val="nil"/>
-              <w:bottom w:val="nil"/>
-              <w:right w:val="nil"/>
-            </w:tcBorders>
-            <w:shd w:val="clear" w:color="auto" w:fill="auto"/>
-            <w:noWrap/>
-            <w:vAlign w:val="bottom"/>
-          </w:tcPr>
-          <w:p>
-            <w:pPr>
-              <w:spacing w:after="0" w:line="240" w:lineRule="auto"/>
-              <w:rPr>
-                <w:rFonts w:ascii="Calibri" w:eastAsia="Times New Roman" w:hAnsi="Calibri" w:cs="Calibri"/>
-                <w:color w:val="000000"/>
-              </w:rPr>
-            </w:pPr>
-          </w:p>
-        </w:tc>
-      </w:tr>
-      <w:tr>
-        <w:trPr>
-          <w:trHeight w:val="300"/>
-        </w:trPr>
-        <w:tc>
-          <w:tcPr>
-            <w:tcW w:w="960" w:type="dxa"/>
+            <w:tcW w:w="926" w:type="dxa"/>
             <w:tcBorders>
               <w:top w:val="nil"/>
               <w:left w:val="nil"/>
@@ -7062,7 +3992,7 @@
         </w:tc>
         <w:tc>
           <w:tcPr>
-            <w:tcW w:w="960" w:type="dxa"/>
+            <w:tcW w:w="926" w:type="dxa"/>
             <w:tcBorders>
               <w:top w:val="nil"/>
               <w:left w:val="nil"/>
@@ -7086,7 +4016,7 @@
         </w:tc>
         <w:tc>
           <w:tcPr>
-            <w:tcW w:w="960" w:type="dxa"/>
+            <w:tcW w:w="926" w:type="dxa"/>
             <w:tcBorders>
               <w:top w:val="nil"/>
               <w:left w:val="nil"/>
@@ -7110,7 +4040,7 @@
         </w:tc>
         <w:tc>
           <w:tcPr>
-            <w:tcW w:w="960" w:type="dxa"/>
+            <w:tcW w:w="926" w:type="dxa"/>
             <w:tcBorders>
               <w:top w:val="nil"/>
               <w:left w:val="nil"/>
@@ -7134,7 +4064,7 @@
         </w:tc>
         <w:tc>
           <w:tcPr>
-            <w:tcW w:w="960" w:type="dxa"/>
+            <w:tcW w:w="926" w:type="dxa"/>
             <w:tcBorders>
               <w:top w:val="nil"/>
               <w:left w:val="nil"/>
@@ -7158,7 +4088,7 @@
         </w:tc>
         <w:tc>
           <w:tcPr>
-            <w:tcW w:w="960" w:type="dxa"/>
+            <w:tcW w:w="926" w:type="dxa"/>
             <w:tcBorders>
               <w:top w:val="nil"/>
               <w:left w:val="nil"/>
@@ -7182,7 +4112,7 @@
         </w:tc>
         <w:tc>
           <w:tcPr>
-            <w:tcW w:w="960" w:type="dxa"/>
+            <w:tcW w:w="926" w:type="dxa"/>
             <w:tcBorders>
               <w:top w:val="nil"/>
               <w:left w:val="nil"/>
@@ -7206,7 +4136,7 @@
         </w:tc>
         <w:tc>
           <w:tcPr>
-            <w:tcW w:w="960" w:type="dxa"/>
+            <w:tcW w:w="926" w:type="dxa"/>
             <w:tcBorders>
               <w:top w:val="nil"/>
               <w:left w:val="nil"/>
@@ -7230,7 +4160,7 @@
         </w:tc>
         <w:tc>
           <w:tcPr>
-            <w:tcW w:w="960" w:type="dxa"/>
+            <w:tcW w:w="926" w:type="dxa"/>
             <w:tcBorders>
               <w:top w:val="nil"/>
               <w:left w:val="nil"/>
@@ -7254,7 +4184,7 @@
         </w:tc>
         <w:tc>
           <w:tcPr>
-            <w:tcW w:w="960" w:type="dxa"/>
+            <w:tcW w:w="926" w:type="dxa"/>
             <w:tcBorders>
               <w:top w:val="nil"/>
               <w:left w:val="nil"/>
@@ -7278,7 +4208,7 @@
         </w:tc>
         <w:tc>
           <w:tcPr>
-            <w:tcW w:w="960" w:type="dxa"/>
+            <w:tcW w:w="926" w:type="dxa"/>
             <w:tcBorders>
               <w:top w:val="nil"/>
               <w:left w:val="nil"/>
@@ -7302,7 +4232,7 @@
         </w:tc>
         <w:tc>
           <w:tcPr>
-            <w:tcW w:w="960" w:type="dxa"/>
+            <w:tcW w:w="926" w:type="dxa"/>
             <w:tcBorders>
               <w:top w:val="nil"/>
               <w:left w:val="nil"/>
@@ -7326,7 +4256,7 @@
         </w:tc>
         <w:tc>
           <w:tcPr>
-            <w:tcW w:w="960" w:type="dxa"/>
+            <w:tcW w:w="925" w:type="dxa"/>
             <w:tcBorders>
               <w:top w:val="nil"/>
               <w:left w:val="nil"/>
@@ -7350,7 +4280,7 @@
         </w:tc>
         <w:tc>
           <w:tcPr>
-            <w:tcW w:w="960" w:type="dxa"/>
+            <w:tcW w:w="925" w:type="dxa"/>
             <w:tcBorders>
               <w:top w:val="nil"/>
               <w:left w:val="nil"/>
@@ -7374,7 +4304,7 @@
         </w:tc>
         <w:tc>
           <w:tcPr>
-            <w:tcW w:w="960" w:type="dxa"/>
+            <w:tcW w:w="925" w:type="dxa"/>
             <w:tcBorders>
               <w:top w:val="nil"/>
               <w:left w:val="nil"/>
@@ -7398,7 +4328,7 @@
         </w:tc>
         <w:tc>
           <w:tcPr>
-            <w:tcW w:w="960" w:type="dxa"/>
+            <w:tcW w:w="925" w:type="dxa"/>
             <w:tcBorders>
               <w:top w:val="nil"/>
               <w:left w:val="nil"/>
@@ -7422,7 +4352,7 @@
         </w:tc>
         <w:tc>
           <w:tcPr>
-            <w:tcW w:w="960" w:type="dxa"/>
+            <w:tcW w:w="925" w:type="dxa"/>
             <w:tcBorders>
               <w:top w:val="nil"/>
               <w:left w:val="nil"/>
@@ -7446,7 +4376,7 @@
         </w:tc>
         <w:tc>
           <w:tcPr>
-            <w:tcW w:w="960" w:type="dxa"/>
+            <w:tcW w:w="925" w:type="dxa"/>
             <w:tcBorders>
               <w:top w:val="nil"/>
               <w:left w:val="nil"/>
@@ -7470,7 +4400,7 @@
         </w:tc>
         <w:tc>
           <w:tcPr>
-            <w:tcW w:w="960" w:type="dxa"/>
+            <w:tcW w:w="925" w:type="dxa"/>
             <w:tcBorders>
               <w:top w:val="nil"/>
               <w:left w:val="nil"/>
@@ -7494,7 +4424,7 @@
         </w:tc>
         <w:tc>
           <w:tcPr>
-            <w:tcW w:w="960" w:type="dxa"/>
+            <w:tcW w:w="925" w:type="dxa"/>
             <w:tcBorders>
               <w:top w:val="nil"/>
               <w:left w:val="nil"/>
@@ -7518,7 +4448,7 @@
         </w:tc>
         <w:tc>
           <w:tcPr>
-            <w:tcW w:w="960" w:type="dxa"/>
+            <w:tcW w:w="925" w:type="dxa"/>
             <w:tcBorders>
               <w:top w:val="nil"/>
               <w:left w:val="nil"/>
@@ -7542,7 +4472,7 @@
         </w:tc>
         <w:tc>
           <w:tcPr>
-            <w:tcW w:w="960" w:type="dxa"/>
+            <w:tcW w:w="925" w:type="dxa"/>
             <w:tcBorders>
               <w:top w:val="nil"/>
               <w:left w:val="nil"/>
@@ -7566,7 +4496,7 @@
         </w:tc>
         <w:tc>
           <w:tcPr>
-            <w:tcW w:w="960" w:type="dxa"/>
+            <w:tcW w:w="925" w:type="dxa"/>
             <w:tcBorders>
               <w:top w:val="nil"/>
               <w:left w:val="nil"/>
@@ -7590,7 +4520,7 @@
         </w:tc>
         <w:tc>
           <w:tcPr>
-            <w:tcW w:w="960" w:type="dxa"/>
+            <w:tcW w:w="925" w:type="dxa"/>
             <w:tcBorders>
               <w:top w:val="nil"/>
               <w:left w:val="nil"/>
@@ -7614,7 +4544,7 @@
         </w:tc>
         <w:tc>
           <w:tcPr>
-            <w:tcW w:w="960" w:type="dxa"/>
+            <w:tcW w:w="925" w:type="dxa"/>
             <w:tcBorders>
               <w:top w:val="nil"/>
               <w:left w:val="nil"/>
@@ -7638,7 +4568,7 @@
         </w:tc>
         <w:tc>
           <w:tcPr>
-            <w:tcW w:w="960" w:type="dxa"/>
+            <w:tcW w:w="925" w:type="dxa"/>
             <w:tcBorders>
               <w:top w:val="nil"/>
               <w:left w:val="nil"/>
@@ -7662,7 +4592,7 @@
         </w:tc>
         <w:tc>
           <w:tcPr>
-            <w:tcW w:w="960" w:type="dxa"/>
+            <w:tcW w:w="925" w:type="dxa"/>
             <w:tcBorders>
               <w:top w:val="nil"/>
               <w:left w:val="nil"/>
@@ -7686,7 +4616,7 @@
         </w:tc>
         <w:tc>
           <w:tcPr>
-            <w:tcW w:w="960" w:type="dxa"/>
+            <w:tcW w:w="925" w:type="dxa"/>
             <w:tcBorders>
               <w:top w:val="nil"/>
               <w:left w:val="nil"/>
@@ -7710,7 +4640,7 @@
         </w:tc>
         <w:tc>
           <w:tcPr>
-            <w:tcW w:w="960" w:type="dxa"/>
+            <w:tcW w:w="925" w:type="dxa"/>
             <w:tcBorders>
               <w:top w:val="nil"/>
               <w:left w:val="nil"/>
@@ -7734,7 +4664,7 @@
         </w:tc>
         <w:tc>
           <w:tcPr>
-            <w:tcW w:w="960" w:type="dxa"/>
+            <w:tcW w:w="925" w:type="dxa"/>
             <w:tcBorders>
               <w:top w:val="nil"/>
               <w:left w:val="nil"/>
@@ -7758,7 +4688,7 @@
         </w:tc>
         <w:tc>
           <w:tcPr>
-            <w:tcW w:w="960" w:type="dxa"/>
+            <w:tcW w:w="925" w:type="dxa"/>
             <w:tcBorders>
               <w:top w:val="nil"/>
               <w:left w:val="nil"/>
@@ -7782,31 +4712,7 @@
         </w:tc>
         <w:tc>
           <w:tcPr>
-            <w:tcW w:w="960" w:type="dxa"/>
-            <w:tcBorders>
-              <w:top w:val="nil"/>
-              <w:left w:val="nil"/>
-              <w:bottom w:val="nil"/>
-              <w:right w:val="nil"/>
-            </w:tcBorders>
-            <w:shd w:val="clear" w:color="auto" w:fill="auto"/>
-            <w:noWrap/>
-            <w:vAlign w:val="bottom"/>
-          </w:tcPr>
-          <w:p>
-            <w:pPr>
-              <w:spacing w:after="0" w:line="240" w:lineRule="auto"/>
-              <w:jc w:val="right"/>
-              <w:rPr>
-                <w:rFonts w:ascii="Calibri" w:eastAsia="Times New Roman" w:hAnsi="Calibri" w:cs="Calibri"/>
-                <w:color w:val="000000"/>
-              </w:rPr>
-            </w:pPr>
-          </w:p>
-        </w:tc>
-        <w:tc>
-          <w:tcPr>
-            <w:tcW w:w="960" w:type="dxa"/>
+            <w:tcW w:w="925" w:type="dxa"/>
             <w:tcBorders>
               <w:top w:val="nil"/>
               <w:left w:val="nil"/>
@@ -7857,6 +4763,10 @@
     <w:p>
       <w:pPr>
         <w:pStyle w:val="NoSpacing"/>
+        <w:rPr>
+          <w:rFonts w:hint="cs"/>
+          <w:rtl/>
+        </w:rPr>
       </w:pPr>
       <w:r>
         <w:t>For the following 2 treatments:</w:t>
@@ -7886,7 +4796,7 @@
                     <pic:cNvPicPr/>
                   </pic:nvPicPr>
                   <pic:blipFill>
-                    <a:blip r:embed="rId11"/>
+                    <a:blip r:embed="rId9"/>
                     <a:stretch>
                       <a:fillRect/>
                     </a:stretch>
@@ -7912,7 +4822,88 @@
         <w:pStyle w:val="NoSpacing"/>
       </w:pPr>
       <w:r>
-        <w:t>I have a total of 15 samples</w:t>
+        <w:t xml:space="preserve">And </w:t>
+      </w:r>
+      <w:proofErr w:type="spellStart"/>
+      <w:r>
+        <w:t>celltype</w:t>
+      </w:r>
+      <w:proofErr w:type="spellEnd"/>
+      <w:r>
+        <w:t xml:space="preserve"> EBC1:</w:t>
+      </w:r>
+    </w:p>
+    <w:p>
+      <w:pPr>
+        <w:pStyle w:val="NoSpacing"/>
+      </w:pPr>
+      <w:r>
+        <w:t xml:space="preserve">There </w:t>
+      </w:r>
+      <w:proofErr w:type="gramStart"/>
+      <w:r>
+        <w:t>are</w:t>
+      </w:r>
+      <w:proofErr w:type="gramEnd"/>
+      <w:r>
+        <w:t xml:space="preserve"> </w:t>
+      </w:r>
+      <w:r>
+        <w:t xml:space="preserve">a total of </w:t>
+      </w:r>
+      <w:r>
+        <w:t>6</w:t>
+      </w:r>
+      <w:r>
+        <w:t xml:space="preserve"> samples</w:t>
+      </w:r>
+      <w:r>
+        <w:t xml:space="preserve"> as can be observed here:</w:t>
+      </w:r>
+    </w:p>
+    <w:p>
+      <w:pPr>
+        <w:pStyle w:val="NoSpacing"/>
+      </w:pPr>
+      <w:r>
+        <w:rPr>
+          <w:noProof/>
+        </w:rPr>
+        <w:drawing>
+          <wp:inline distT="0" distB="0" distL="0" distR="0" wp14:anchorId="66FB86D0" wp14:editId="5A6FC22A">
+            <wp:extent cx="3171825" cy="1943100"/>
+            <wp:effectExtent l="0" t="0" r="9525" b="0"/>
+            <wp:docPr id="10" name="Picture 10"/>
+            <wp:cNvGraphicFramePr>
+              <a:graphicFrameLocks xmlns:a="http://schemas.openxmlformats.org/drawingml/2006/main" noChangeAspect="1"/>
+            </wp:cNvGraphicFramePr>
+            <a:graphic xmlns:a="http://schemas.openxmlformats.org/drawingml/2006/main">
+              <a:graphicData uri="http://schemas.openxmlformats.org/drawingml/2006/picture">
+                <pic:pic xmlns:pic="http://schemas.openxmlformats.org/drawingml/2006/picture">
+                  <pic:nvPicPr>
+                    <pic:cNvPr id="1" name=""/>
+                    <pic:cNvPicPr/>
+                  </pic:nvPicPr>
+                  <pic:blipFill>
+                    <a:blip r:embed="rId10"/>
+                    <a:stretch>
+                      <a:fillRect/>
+                    </a:stretch>
+                  </pic:blipFill>
+                  <pic:spPr>
+                    <a:xfrm>
+                      <a:off x="0" y="0"/>
+                      <a:ext cx="3171825" cy="1943100"/>
+                    </a:xfrm>
+                    <a:prstGeom prst="rect">
+                      <a:avLst/>
+                    </a:prstGeom>
+                  </pic:spPr>
+                </pic:pic>
+              </a:graphicData>
+            </a:graphic>
+          </wp:inline>
+        </w:drawing>
       </w:r>
     </w:p>
     <w:p>
@@ -7945,28 +4936,6 @@
           <w:shd w:val="clear" w:color="auto" w:fill="FFFFFF"/>
         </w:rPr>
       </w:pPr>
-      <w:r>
-        <w:rPr>
-          <w:rFonts w:ascii="Helvetica" w:hAnsi="Helvetica" w:cs="Helvetica"/>
-          <w:color w:val="333333"/>
-          <w:sz w:val="21"/>
-          <w:szCs w:val="21"/>
-          <w:shd w:val="clear" w:color="auto" w:fill="FFFFFF"/>
-        </w:rPr>
-        <w:t>There are 353 genes with adjusted p-value &lt; 0.05</w:t>
-      </w:r>
-    </w:p>
-    <w:p>
-      <w:pPr>
-        <w:pStyle w:val="NoSpacing"/>
-        <w:rPr>
-          <w:rFonts w:ascii="Helvetica" w:hAnsi="Helvetica" w:cs="Helvetica"/>
-          <w:color w:val="333333"/>
-          <w:sz w:val="21"/>
-          <w:szCs w:val="21"/>
-          <w:shd w:val="clear" w:color="auto" w:fill="FFFFFF"/>
-        </w:rPr>
-      </w:pPr>
     </w:p>
     <w:p>
       <w:pPr>
@@ -7980,28 +4949,6 @@
       </w:r>
       <w:r>
         <w:t>:</w:t>
-      </w:r>
-    </w:p>
-    <w:p>
-      <w:pPr>
-        <w:pStyle w:val="NoSpacing"/>
-        <w:rPr>
-          <w:rFonts w:ascii="Helvetica" w:hAnsi="Helvetica" w:cs="Helvetica"/>
-          <w:color w:val="333333"/>
-          <w:sz w:val="21"/>
-          <w:szCs w:val="21"/>
-          <w:shd w:val="clear" w:color="auto" w:fill="FFFFFF"/>
-        </w:rPr>
-      </w:pPr>
-      <w:r>
-        <w:rPr>
-          <w:rFonts w:ascii="Helvetica" w:hAnsi="Helvetica" w:cs="Helvetica"/>
-          <w:color w:val="333333"/>
-          <w:sz w:val="21"/>
-          <w:szCs w:val="21"/>
-          <w:shd w:val="clear" w:color="auto" w:fill="FFFFFF"/>
-        </w:rPr>
-        <w:t>There are 182 genes with adjusted p-value &lt; 0.01</w:t>
       </w:r>
     </w:p>
     <w:p>
@@ -8042,7 +4989,26 @@
           <w:sz w:val="21"/>
           <w:szCs w:val="21"/>
         </w:rPr>
-        <w:t>There are 3220 with log fold change above 2</w:t>
+        <w:lastRenderedPageBreak/>
+        <w:t xml:space="preserve">There are </w:t>
+      </w:r>
+      <w:r>
+        <w:rPr>
+          <w:rFonts w:ascii="Helvetica" w:hAnsi="Helvetica" w:cs="Helvetica"/>
+          <w:color w:val="333333"/>
+          <w:sz w:val="21"/>
+          <w:szCs w:val="21"/>
+        </w:rPr>
+        <w:t>764</w:t>
+      </w:r>
+      <w:r>
+        <w:rPr>
+          <w:rFonts w:ascii="Helvetica" w:hAnsi="Helvetica" w:cs="Helvetica"/>
+          <w:color w:val="333333"/>
+          <w:sz w:val="21"/>
+          <w:szCs w:val="21"/>
+        </w:rPr>
+        <w:t xml:space="preserve"> with log fold change above 2</w:t>
       </w:r>
     </w:p>
     <w:p>
@@ -8064,7 +5030,25 @@
           <w:sz w:val="21"/>
           <w:szCs w:val="21"/>
         </w:rPr>
-        <w:t>There are 233 with log fold change below -2</w:t>
+        <w:t xml:space="preserve">There are </w:t>
+      </w:r>
+      <w:r>
+        <w:rPr>
+          <w:rFonts w:ascii="Helvetica" w:hAnsi="Helvetica" w:cs="Helvetica"/>
+          <w:color w:val="333333"/>
+          <w:sz w:val="21"/>
+          <w:szCs w:val="21"/>
+        </w:rPr>
+        <w:t>618</w:t>
+      </w:r>
+      <w:r>
+        <w:rPr>
+          <w:rFonts w:ascii="Helvetica" w:hAnsi="Helvetica" w:cs="Helvetica"/>
+          <w:color w:val="333333"/>
+          <w:sz w:val="21"/>
+          <w:szCs w:val="21"/>
+        </w:rPr>
+        <w:t xml:space="preserve"> with log fold change below -2</w:t>
       </w:r>
     </w:p>
     <w:p>
@@ -8098,10 +5082,89 @@
           <w:noProof/>
         </w:rPr>
         <w:drawing>
-          <wp:inline distT="0" distB="0" distL="0" distR="0" wp14:anchorId="3943CFC0" wp14:editId="7985DBA7">
-            <wp:extent cx="3319463" cy="2100198"/>
-            <wp:effectExtent l="0" t="0" r="0" b="0"/>
-            <wp:docPr id="6" name="Picture 6"/>
+          <wp:inline distT="0" distB="0" distL="0" distR="0" wp14:anchorId="77279825" wp14:editId="4F726CE2">
+            <wp:extent cx="5943600" cy="3900805"/>
+            <wp:effectExtent l="0" t="0" r="0" b="4445"/>
+            <wp:docPr id="21" name="Picture 21"/>
+            <wp:cNvGraphicFramePr>
+              <a:graphicFrameLocks xmlns:a="http://schemas.openxmlformats.org/drawingml/2006/main" noChangeAspect="1"/>
+            </wp:cNvGraphicFramePr>
+            <a:graphic xmlns:a="http://schemas.openxmlformats.org/drawingml/2006/main">
+              <a:graphicData uri="http://schemas.openxmlformats.org/drawingml/2006/picture">
+                <pic:pic xmlns:pic="http://schemas.openxmlformats.org/drawingml/2006/picture">
+                  <pic:nvPicPr>
+                    <pic:cNvPr id="1" name=""/>
+                    <pic:cNvPicPr/>
+                  </pic:nvPicPr>
+                  <pic:blipFill>
+                    <a:blip r:embed="rId11"/>
+                    <a:stretch>
+                      <a:fillRect/>
+                    </a:stretch>
+                  </pic:blipFill>
+                  <pic:spPr>
+                    <a:xfrm>
+                      <a:off x="0" y="0"/>
+                      <a:ext cx="5943600" cy="3900805"/>
+                    </a:xfrm>
+                    <a:prstGeom prst="rect">
+                      <a:avLst/>
+                    </a:prstGeom>
+                  </pic:spPr>
+                </pic:pic>
+              </a:graphicData>
+            </a:graphic>
+          </wp:inline>
+        </w:drawing>
+      </w:r>
+    </w:p>
+    <w:p>
+      <w:pPr>
+        <w:pStyle w:val="NoSpacing"/>
+      </w:pPr>
+      <w:r>
+        <w:t xml:space="preserve">It seems like </w:t>
+      </w:r>
+      <w:proofErr w:type="spellStart"/>
+      <w:r>
+        <w:t>Crizotinib</w:t>
+      </w:r>
+      <w:proofErr w:type="spellEnd"/>
+      <w:r>
+        <w:t xml:space="preserve"> </w:t>
+      </w:r>
+      <w:r>
+        <w:t xml:space="preserve">is </w:t>
+      </w:r>
+      <w:r>
+        <w:t>not significant on gene expression</w:t>
+      </w:r>
+      <w:r>
+        <w:t>.</w:t>
+      </w:r>
+    </w:p>
+    <w:p>
+      <w:pPr>
+        <w:pStyle w:val="NoSpacing"/>
+      </w:pPr>
+      <w:r>
+        <w:t>MA and volcano plots:</w:t>
+      </w:r>
+    </w:p>
+    <w:p>
+      <w:pPr>
+        <w:pStyle w:val="NoSpacing"/>
+      </w:pPr>
+      <w:r>
+        <w:rPr>
+          <w:noProof/>
+        </w:rPr>
+        <w:lastRenderedPageBreak/>
+        <w:drawing>
+          <wp:inline distT="0" distB="0" distL="0" distR="0" wp14:anchorId="49AB185C" wp14:editId="1BED4F15">
+            <wp:extent cx="5943600" cy="3996055"/>
+            <wp:effectExtent l="0" t="0" r="0" b="4445"/>
+            <wp:docPr id="22" name="Picture 22"/>
             <wp:cNvGraphicFramePr>
               <a:graphicFrameLocks xmlns:a="http://schemas.openxmlformats.org/drawingml/2006/main" noChangeAspect="1"/>
             </wp:cNvGraphicFramePr>
@@ -8121,7 +5184,7 @@
                   <pic:spPr>
                     <a:xfrm>
                       <a:off x="0" y="0"/>
-                      <a:ext cx="3355729" cy="2123143"/>
+                      <a:ext cx="5943600" cy="3996055"/>
                     </a:xfrm>
                     <a:prstGeom prst="rect">
                       <a:avLst/>
@@ -8139,13 +5202,47 @@
         <w:pStyle w:val="NoSpacing"/>
       </w:pPr>
       <w:r>
-        <w:t>It seems like HGF is the only treatment which is significant on the gene expression.</w:t>
-      </w:r>
-    </w:p>
-    <w:p>
-      <w:pPr>
-        <w:pStyle w:val="NoSpacing"/>
-      </w:pPr>
+        <w:rPr>
+          <w:noProof/>
+        </w:rPr>
+        <w:drawing>
+          <wp:inline distT="0" distB="0" distL="0" distR="0" wp14:anchorId="0ABF4C75" wp14:editId="47C40039">
+            <wp:extent cx="5943600" cy="3729990"/>
+            <wp:effectExtent l="0" t="0" r="0" b="3810"/>
+            <wp:docPr id="23" name="Picture 23"/>
+            <wp:cNvGraphicFramePr>
+              <a:graphicFrameLocks xmlns:a="http://schemas.openxmlformats.org/drawingml/2006/main" noChangeAspect="1"/>
+            </wp:cNvGraphicFramePr>
+            <a:graphic xmlns:a="http://schemas.openxmlformats.org/drawingml/2006/main">
+              <a:graphicData uri="http://schemas.openxmlformats.org/drawingml/2006/picture">
+                <pic:pic xmlns:pic="http://schemas.openxmlformats.org/drawingml/2006/picture">
+                  <pic:nvPicPr>
+                    <pic:cNvPr id="1" name=""/>
+                    <pic:cNvPicPr/>
+                  </pic:nvPicPr>
+                  <pic:blipFill>
+                    <a:blip r:embed="rId13"/>
+                    <a:stretch>
+                      <a:fillRect/>
+                    </a:stretch>
+                  </pic:blipFill>
+                  <pic:spPr>
+                    <a:xfrm>
+                      <a:off x="0" y="0"/>
+                      <a:ext cx="5943600" cy="3729990"/>
+                    </a:xfrm>
+                    <a:prstGeom prst="rect">
+                      <a:avLst/>
+                    </a:prstGeom>
+                  </pic:spPr>
+                </pic:pic>
+              </a:graphicData>
+            </a:graphic>
+          </wp:inline>
+        </w:drawing>
+      </w:r>
+      <w:bookmarkStart w:id="0" w:name="_GoBack"/>
+      <w:bookmarkEnd w:id="0"/>
     </w:p>
     <w:p>
       <w:pPr>
@@ -8253,7 +5350,7 @@
                     <pic:cNvPicPr/>
                   </pic:nvPicPr>
                   <pic:blipFill>
-                    <a:blip r:embed="rId13"/>
+                    <a:blip r:embed="rId14"/>
                     <a:stretch>
                       <a:fillRect/>
                     </a:stretch>
@@ -8365,7 +5462,7 @@
                     <pic:cNvPicPr/>
                   </pic:nvPicPr>
                   <pic:blipFill>
-                    <a:blip r:embed="rId14"/>
+                    <a:blip r:embed="rId15"/>
                     <a:stretch>
                       <a:fillRect/>
                     </a:stretch>
@@ -8408,7 +5505,7 @@
                     <pic:cNvPicPr/>
                   </pic:nvPicPr>
                   <pic:blipFill>
-                    <a:blip r:embed="rId15"/>
+                    <a:blip r:embed="rId16"/>
                     <a:stretch>
                       <a:fillRect/>
                     </a:stretch>
@@ -8490,7 +5587,7 @@
                     <pic:cNvPicPr/>
                   </pic:nvPicPr>
                   <pic:blipFill>
-                    <a:blip r:embed="rId16"/>
+                    <a:blip r:embed="rId17"/>
                     <a:stretch>
                       <a:fillRect/>
                     </a:stretch>
@@ -8533,7 +5630,7 @@
                     <pic:cNvPicPr/>
                   </pic:nvPicPr>
                   <pic:blipFill>
-                    <a:blip r:embed="rId17"/>
+                    <a:blip r:embed="rId18"/>
                     <a:stretch>
                       <a:fillRect/>
                     </a:stretch>
@@ -8624,7 +5721,7 @@
                     <pic:cNvPicPr/>
                   </pic:nvPicPr>
                   <pic:blipFill>
-                    <a:blip r:embed="rId18"/>
+                    <a:blip r:embed="rId19"/>
                     <a:stretch>
                       <a:fillRect/>
                     </a:stretch>
@@ -8675,7 +5772,7 @@
                     <pic:cNvPicPr/>
                   </pic:nvPicPr>
                   <pic:blipFill>
-                    <a:blip r:embed="rId19"/>
+                    <a:blip r:embed="rId20"/>
                     <a:stretch>
                       <a:fillRect/>
                     </a:stretch>
@@ -8758,7 +5855,7 @@
                     <pic:cNvPicPr/>
                   </pic:nvPicPr>
                   <pic:blipFill>
-                    <a:blip r:embed="rId20"/>
+                    <a:blip r:embed="rId21"/>
                     <a:stretch>
                       <a:fillRect/>
                     </a:stretch>
@@ -8964,47 +6061,80 @@
       <w:pPr>
         <w:pStyle w:val="ListParagraph"/>
         <w:rPr>
+          <w:rFonts w:hint="cs"/>
           <w:rtl/>
         </w:rPr>
       </w:pPr>
       <w:r>
+        <w:rPr>
+          <w:highlight w:val="yellow"/>
+        </w:rPr>
         <w:t xml:space="preserve">There are algorithmic solutions such as the </w:t>
       </w:r>
-      <w:hyperlink r:id="rId21" w:history="1">
+      <w:hyperlink r:id="rId22" w:history="1">
         <w:r>
           <w:rPr>
             <w:rStyle w:val="Hyperlink"/>
+            <w:highlight w:val="yellow"/>
           </w:rPr>
           <w:t>Trinity Transcript Quantification</w:t>
         </w:r>
       </w:hyperlink>
       <w:r>
+        <w:rPr>
+          <w:highlight w:val="yellow"/>
+        </w:rPr>
         <w:t xml:space="preserve"> for </w:t>
       </w:r>
       <w:proofErr w:type="spellStart"/>
       <w:r>
+        <w:rPr>
+          <w:highlight w:val="yellow"/>
+        </w:rPr>
         <w:t>RNASeq</w:t>
       </w:r>
       <w:proofErr w:type="spellEnd"/>
       <w:r>
+        <w:rPr>
+          <w:highlight w:val="yellow"/>
+        </w:rPr>
         <w:t>.</w:t>
       </w:r>
       <w:r>
-        <w:t xml:space="preserve"> Also there are solutions such as </w:t>
-      </w:r>
-      <w:hyperlink r:id="rId22" w:history="1">
+        <w:rPr>
+          <w:highlight w:val="yellow"/>
+        </w:rPr>
+        <w:t xml:space="preserve"> </w:t>
+      </w:r>
+      <w:proofErr w:type="gramStart"/>
+      <w:r>
+        <w:rPr>
+          <w:highlight w:val="yellow"/>
+        </w:rPr>
+        <w:t>Also</w:t>
+      </w:r>
+      <w:proofErr w:type="gramEnd"/>
+      <w:r>
+        <w:rPr>
+          <w:highlight w:val="yellow"/>
+        </w:rPr>
+        <w:t xml:space="preserve"> there are solutions such as </w:t>
+      </w:r>
+      <w:hyperlink r:id="rId23" w:history="1">
         <w:r>
           <w:rPr>
             <w:rStyle w:val="Hyperlink"/>
+            <w:highlight w:val="yellow"/>
           </w:rPr>
           <w:t>Gene Meter</w:t>
         </w:r>
       </w:hyperlink>
       <w:r>
+        <w:rPr>
+          <w:highlight w:val="yellow"/>
+        </w:rPr>
         <w:t xml:space="preserve"> for micro arrays.</w:t>
       </w:r>
-      <w:bookmarkStart w:id="0" w:name="_GoBack"/>
-      <w:bookmarkEnd w:id="0"/>
     </w:p>
     <w:sectPr>
       <w:pgSz w:w="12240" w:h="15840"/>

</xml_diff>

<commit_message>
A little update to the docx
</commit_message>
<xml_diff>
--- a/HW3/hw3.docx
+++ b/HW3/hw3.docx
@@ -5082,10 +5082,10 @@
           <w:noProof/>
         </w:rPr>
         <w:drawing>
-          <wp:inline distT="0" distB="0" distL="0" distR="0" wp14:anchorId="77279825" wp14:editId="4F726CE2">
-            <wp:extent cx="5943600" cy="3900805"/>
-            <wp:effectExtent l="0" t="0" r="0" b="4445"/>
-            <wp:docPr id="21" name="Picture 21"/>
+          <wp:inline distT="0" distB="0" distL="0" distR="0" wp14:anchorId="4C40ECE7" wp14:editId="2CED7E80">
+            <wp:extent cx="5943600" cy="4076065"/>
+            <wp:effectExtent l="0" t="0" r="0" b="635"/>
+            <wp:docPr id="24" name="Picture 24"/>
             <wp:cNvGraphicFramePr>
               <a:graphicFrameLocks xmlns:a="http://schemas.openxmlformats.org/drawingml/2006/main" noChangeAspect="1"/>
             </wp:cNvGraphicFramePr>
@@ -5105,7 +5105,7 @@
                   <pic:spPr>
                     <a:xfrm>
                       <a:off x="0" y="0"/>
-                      <a:ext cx="5943600" cy="3900805"/>
+                      <a:ext cx="5943600" cy="4076065"/>
                     </a:xfrm>
                     <a:prstGeom prst="rect">
                       <a:avLst/>
@@ -5137,8 +5137,16 @@
         <w:t xml:space="preserve">is </w:t>
       </w:r>
       <w:r>
-        <w:t>not significant on gene expression</w:t>
-      </w:r>
+        <w:t>has significant</w:t>
+      </w:r>
+      <w:r>
+        <w:t xml:space="preserve"> gene expression</w:t>
+      </w:r>
+      <w:r>
+        <w:t xml:space="preserve"> compared to no treatment</w:t>
+      </w:r>
+      <w:bookmarkStart w:id="0" w:name="_GoBack"/>
+      <w:bookmarkEnd w:id="0"/>
       <w:r>
         <w:t>.</w:t>
       </w:r>
@@ -5241,8 +5249,6 @@
           </wp:inline>
         </w:drawing>
       </w:r>
-      <w:bookmarkStart w:id="0" w:name="_GoBack"/>
-      <w:bookmarkEnd w:id="0"/>
     </w:p>
     <w:p>
       <w:pPr>

</xml_diff>

<commit_message>
Fixed metadata and solutions in hw3.docx. Added zip to other peoples solutions
</commit_message>
<xml_diff>
--- a/HW3/hw3.docx
+++ b/HW3/hw3.docx
@@ -69,6 +69,8 @@
       <w:r>
         <w:t>Part a</w:t>
       </w:r>
+      <w:bookmarkStart w:id="0" w:name="_GoBack"/>
+      <w:bookmarkEnd w:id="0"/>
     </w:p>
     <w:tbl>
       <w:tblPr>
@@ -235,10 +237,10 @@
                   </w:pPr>
                   <w:r>
                     <w:rPr>
-                      <w:rFonts w:ascii="Calibri" w:eastAsia="Times New Roman" w:hAnsi="Calibri" w:cs="Calibri"/>
-                      <w:color w:val="000000"/>
-                    </w:rPr>
-                    <w:t>AE1148</w:t>
+                      <w:rFonts w:ascii="Calibri" w:hAnsi="Calibri" w:cs="Calibri"/>
+                      <w:color w:val="000000"/>
+                    </w:rPr>
+                    <w:t>AE1160</w:t>
                   </w:r>
                 </w:p>
               </w:tc>
@@ -333,10 +335,10 @@
                   </w:pPr>
                   <w:r>
                     <w:rPr>
-                      <w:rFonts w:ascii="Calibri" w:eastAsia="Times New Roman" w:hAnsi="Calibri" w:cs="Calibri"/>
-                      <w:color w:val="000000"/>
-                    </w:rPr>
-                    <w:t>AE1149</w:t>
+                      <w:rFonts w:ascii="Calibri" w:hAnsi="Calibri" w:cs="Calibri"/>
+                      <w:color w:val="000000"/>
+                    </w:rPr>
+                    <w:t>AE1163</w:t>
                   </w:r>
                 </w:p>
               </w:tc>
@@ -431,10 +433,10 @@
                   </w:pPr>
                   <w:r>
                     <w:rPr>
-                      <w:rFonts w:ascii="Calibri" w:eastAsia="Times New Roman" w:hAnsi="Calibri" w:cs="Calibri"/>
-                      <w:color w:val="000000"/>
-                    </w:rPr>
-                    <w:t>AE1150</w:t>
+                      <w:rFonts w:ascii="Calibri" w:hAnsi="Calibri" w:cs="Calibri"/>
+                      <w:color w:val="000000"/>
+                    </w:rPr>
+                    <w:t>AE1166</w:t>
                   </w:r>
                 </w:p>
               </w:tc>
@@ -529,10 +531,10 @@
                   </w:pPr>
                   <w:r>
                     <w:rPr>
-                      <w:rFonts w:ascii="Calibri" w:eastAsia="Times New Roman" w:hAnsi="Calibri" w:cs="Calibri"/>
-                      <w:color w:val="000000"/>
-                    </w:rPr>
-                    <w:t>AE1151</w:t>
+                      <w:rFonts w:ascii="Calibri" w:hAnsi="Calibri" w:cs="Calibri"/>
+                      <w:color w:val="000000"/>
+                    </w:rPr>
+                    <w:t>AE1162</w:t>
                   </w:r>
                 </w:p>
               </w:tc>
@@ -627,10 +629,10 @@
                   </w:pPr>
                   <w:r>
                     <w:rPr>
-                      <w:rFonts w:ascii="Calibri" w:eastAsia="Times New Roman" w:hAnsi="Calibri" w:cs="Calibri"/>
-                      <w:color w:val="000000"/>
-                    </w:rPr>
-                    <w:t>AE1152</w:t>
+                      <w:rFonts w:ascii="Calibri" w:hAnsi="Calibri" w:cs="Calibri"/>
+                      <w:color w:val="000000"/>
+                    </w:rPr>
+                    <w:t>AE1165</w:t>
                   </w:r>
                 </w:p>
               </w:tc>
@@ -725,10 +727,10 @@
                   </w:pPr>
                   <w:r>
                     <w:rPr>
-                      <w:rFonts w:ascii="Calibri" w:eastAsia="Times New Roman" w:hAnsi="Calibri" w:cs="Calibri"/>
-                      <w:color w:val="000000"/>
-                    </w:rPr>
-                    <w:t>AE1153</w:t>
+                      <w:rFonts w:ascii="Calibri" w:hAnsi="Calibri" w:cs="Calibri"/>
+                      <w:color w:val="000000"/>
+                    </w:rPr>
+                    <w:t>AE1168</w:t>
                   </w:r>
                 </w:p>
               </w:tc>
@@ -823,10 +825,10 @@
                   </w:pPr>
                   <w:r>
                     <w:rPr>
-                      <w:rFonts w:ascii="Calibri" w:eastAsia="Times New Roman" w:hAnsi="Calibri" w:cs="Calibri"/>
-                      <w:color w:val="000000"/>
-                    </w:rPr>
-                    <w:t>AE1154</w:t>
+                      <w:rFonts w:ascii="Calibri" w:hAnsi="Calibri" w:cs="Calibri"/>
+                      <w:color w:val="000000"/>
+                    </w:rPr>
+                    <w:t>AE1161</w:t>
                   </w:r>
                 </w:p>
               </w:tc>
@@ -921,10 +923,10 @@
                   </w:pPr>
                   <w:r>
                     <w:rPr>
-                      <w:rFonts w:ascii="Calibri" w:eastAsia="Times New Roman" w:hAnsi="Calibri" w:cs="Calibri"/>
-                      <w:color w:val="000000"/>
-                    </w:rPr>
-                    <w:t>AE1155</w:t>
+                      <w:rFonts w:ascii="Calibri" w:hAnsi="Calibri" w:cs="Calibri"/>
+                      <w:color w:val="000000"/>
+                    </w:rPr>
+                    <w:t>AE1164</w:t>
                   </w:r>
                 </w:p>
               </w:tc>
@@ -1019,10 +1021,10 @@
                   </w:pPr>
                   <w:r>
                     <w:rPr>
-                      <w:rFonts w:ascii="Calibri" w:eastAsia="Times New Roman" w:hAnsi="Calibri" w:cs="Calibri"/>
-                      <w:color w:val="000000"/>
-                    </w:rPr>
-                    <w:t>AE1156</w:t>
+                      <w:rFonts w:ascii="Calibri" w:hAnsi="Calibri" w:cs="Calibri"/>
+                      <w:color w:val="000000"/>
+                    </w:rPr>
+                    <w:t>AE1167</w:t>
                   </w:r>
                 </w:p>
               </w:tc>
@@ -1117,10 +1119,10 @@
                   </w:pPr>
                   <w:r>
                     <w:rPr>
-                      <w:rFonts w:ascii="Calibri" w:eastAsia="Times New Roman" w:hAnsi="Calibri" w:cs="Calibri"/>
-                      <w:color w:val="000000"/>
-                    </w:rPr>
-                    <w:t>AE1157</w:t>
+                      <w:rFonts w:ascii="Calibri" w:hAnsi="Calibri" w:cs="Calibri"/>
+                      <w:color w:val="000000"/>
+                    </w:rPr>
+                    <w:t>AE1169</w:t>
                   </w:r>
                 </w:p>
               </w:tc>
@@ -1215,10 +1217,10 @@
                   </w:pPr>
                   <w:r>
                     <w:rPr>
-                      <w:rFonts w:ascii="Calibri" w:eastAsia="Times New Roman" w:hAnsi="Calibri" w:cs="Calibri"/>
-                      <w:color w:val="000000"/>
-                    </w:rPr>
-                    <w:t>AE1158</w:t>
+                      <w:rFonts w:ascii="Calibri" w:hAnsi="Calibri" w:cs="Calibri"/>
+                      <w:color w:val="000000"/>
+                    </w:rPr>
+                    <w:t>AE1171</w:t>
                   </w:r>
                 </w:p>
               </w:tc>
@@ -1313,10 +1315,10 @@
                   </w:pPr>
                   <w:r>
                     <w:rPr>
-                      <w:rFonts w:ascii="Calibri" w:eastAsia="Times New Roman" w:hAnsi="Calibri" w:cs="Calibri"/>
-                      <w:color w:val="000000"/>
-                    </w:rPr>
-                    <w:t>AE1159</w:t>
+                      <w:rFonts w:ascii="Calibri" w:hAnsi="Calibri" w:cs="Calibri"/>
+                      <w:color w:val="000000"/>
+                    </w:rPr>
+                    <w:t>AE1173</w:t>
                   </w:r>
                 </w:p>
               </w:tc>
@@ -1411,10 +1413,10 @@
                   </w:pPr>
                   <w:r>
                     <w:rPr>
-                      <w:rFonts w:ascii="Calibri" w:eastAsia="Times New Roman" w:hAnsi="Calibri" w:cs="Calibri"/>
-                      <w:color w:val="000000"/>
-                    </w:rPr>
-                    <w:t>AE1160</w:t>
+                      <w:rFonts w:ascii="Calibri" w:hAnsi="Calibri" w:cs="Calibri"/>
+                      <w:color w:val="000000"/>
+                    </w:rPr>
+                    <w:t>AE1170</w:t>
                   </w:r>
                 </w:p>
               </w:tc>
@@ -1509,10 +1511,10 @@
                   </w:pPr>
                   <w:r>
                     <w:rPr>
-                      <w:rFonts w:ascii="Calibri" w:eastAsia="Times New Roman" w:hAnsi="Calibri" w:cs="Calibri"/>
-                      <w:color w:val="000000"/>
-                    </w:rPr>
-                    <w:t>AE1161</w:t>
+                      <w:rFonts w:ascii="Calibri" w:hAnsi="Calibri" w:cs="Calibri"/>
+                      <w:color w:val="000000"/>
+                    </w:rPr>
+                    <w:t>AE1172</w:t>
                   </w:r>
                 </w:p>
               </w:tc>
@@ -1607,10 +1609,10 @@
                   </w:pPr>
                   <w:r>
                     <w:rPr>
-                      <w:rFonts w:ascii="Calibri" w:eastAsia="Times New Roman" w:hAnsi="Calibri" w:cs="Calibri"/>
-                      <w:color w:val="000000"/>
-                    </w:rPr>
-                    <w:t>AE1162</w:t>
+                      <w:rFonts w:ascii="Calibri" w:hAnsi="Calibri" w:cs="Calibri"/>
+                      <w:color w:val="000000"/>
+                    </w:rPr>
+                    <w:t>AE1174</w:t>
                   </w:r>
                 </w:p>
               </w:tc>
@@ -1705,10 +1707,10 @@
                   </w:pPr>
                   <w:r>
                     <w:rPr>
-                      <w:rFonts w:ascii="Calibri" w:eastAsia="Times New Roman" w:hAnsi="Calibri" w:cs="Calibri"/>
-                      <w:color w:val="000000"/>
-                    </w:rPr>
-                    <w:t>AE1163</w:t>
+                      <w:rFonts w:ascii="Calibri" w:hAnsi="Calibri" w:cs="Calibri"/>
+                      <w:color w:val="000000"/>
+                    </w:rPr>
+                    <w:t>AE1175</w:t>
                   </w:r>
                 </w:p>
               </w:tc>
@@ -1803,10 +1805,10 @@
                   </w:pPr>
                   <w:r>
                     <w:rPr>
-                      <w:rFonts w:ascii="Calibri" w:eastAsia="Times New Roman" w:hAnsi="Calibri" w:cs="Calibri"/>
-                      <w:color w:val="000000"/>
-                    </w:rPr>
-                    <w:t>AE1164</w:t>
+                      <w:rFonts w:ascii="Calibri" w:hAnsi="Calibri" w:cs="Calibri"/>
+                      <w:color w:val="000000"/>
+                    </w:rPr>
+                    <w:t>AE1177</w:t>
                   </w:r>
                 </w:p>
               </w:tc>
@@ -1901,10 +1903,10 @@
                   </w:pPr>
                   <w:r>
                     <w:rPr>
-                      <w:rFonts w:ascii="Calibri" w:eastAsia="Times New Roman" w:hAnsi="Calibri" w:cs="Calibri"/>
-                      <w:color w:val="000000"/>
-                    </w:rPr>
-                    <w:t>AE1165</w:t>
+                      <w:rFonts w:ascii="Calibri" w:hAnsi="Calibri" w:cs="Calibri"/>
+                      <w:color w:val="000000"/>
+                    </w:rPr>
+                    <w:t>AE1179</w:t>
                   </w:r>
                 </w:p>
               </w:tc>
@@ -1999,10 +2001,10 @@
                   </w:pPr>
                   <w:r>
                     <w:rPr>
-                      <w:rFonts w:ascii="Calibri" w:eastAsia="Times New Roman" w:hAnsi="Calibri" w:cs="Calibri"/>
-                      <w:color w:val="000000"/>
-                    </w:rPr>
-                    <w:t>AE1166</w:t>
+                      <w:rFonts w:ascii="Calibri" w:hAnsi="Calibri" w:cs="Calibri"/>
+                      <w:color w:val="000000"/>
+                    </w:rPr>
+                    <w:t>AE1176</w:t>
                   </w:r>
                 </w:p>
               </w:tc>
@@ -2097,10 +2099,10 @@
                   </w:pPr>
                   <w:r>
                     <w:rPr>
-                      <w:rFonts w:ascii="Calibri" w:eastAsia="Times New Roman" w:hAnsi="Calibri" w:cs="Calibri"/>
-                      <w:color w:val="000000"/>
-                    </w:rPr>
-                    <w:t>AE1167</w:t>
+                      <w:rFonts w:ascii="Calibri" w:hAnsi="Calibri" w:cs="Calibri"/>
+                      <w:color w:val="000000"/>
+                    </w:rPr>
+                    <w:t>AE1178</w:t>
                   </w:r>
                 </w:p>
               </w:tc>
@@ -2195,10 +2197,10 @@
                   </w:pPr>
                   <w:r>
                     <w:rPr>
-                      <w:rFonts w:ascii="Calibri" w:eastAsia="Times New Roman" w:hAnsi="Calibri" w:cs="Calibri"/>
-                      <w:color w:val="000000"/>
-                    </w:rPr>
-                    <w:t>AE1168</w:t>
+                      <w:rFonts w:ascii="Calibri" w:hAnsi="Calibri" w:cs="Calibri"/>
+                      <w:color w:val="000000"/>
+                    </w:rPr>
+                    <w:t>AE1180</w:t>
                   </w:r>
                 </w:p>
               </w:tc>
@@ -2293,10 +2295,10 @@
                   </w:pPr>
                   <w:r>
                     <w:rPr>
-                      <w:rFonts w:ascii="Calibri" w:eastAsia="Times New Roman" w:hAnsi="Calibri" w:cs="Calibri"/>
-                      <w:color w:val="000000"/>
-                    </w:rPr>
-                    <w:t>AE1169</w:t>
+                      <w:rFonts w:ascii="Calibri" w:hAnsi="Calibri" w:cs="Calibri"/>
+                      <w:color w:val="000000"/>
+                    </w:rPr>
+                    <w:t>AE1148</w:t>
                   </w:r>
                 </w:p>
               </w:tc>
@@ -2391,10 +2393,10 @@
                   </w:pPr>
                   <w:r>
                     <w:rPr>
-                      <w:rFonts w:ascii="Calibri" w:eastAsia="Times New Roman" w:hAnsi="Calibri" w:cs="Calibri"/>
-                      <w:color w:val="000000"/>
-                    </w:rPr>
-                    <w:t>AE1170</w:t>
+                      <w:rFonts w:ascii="Calibri" w:hAnsi="Calibri" w:cs="Calibri"/>
+                      <w:color w:val="000000"/>
+                    </w:rPr>
+                    <w:t>AE1152</w:t>
                   </w:r>
                 </w:p>
               </w:tc>
@@ -2489,10 +2491,10 @@
                   </w:pPr>
                   <w:r>
                     <w:rPr>
-                      <w:rFonts w:ascii="Calibri" w:eastAsia="Times New Roman" w:hAnsi="Calibri" w:cs="Calibri"/>
-                      <w:color w:val="000000"/>
-                    </w:rPr>
-                    <w:t>AE1171</w:t>
+                      <w:rFonts w:ascii="Calibri" w:hAnsi="Calibri" w:cs="Calibri"/>
+                      <w:color w:val="000000"/>
+                    </w:rPr>
+                    <w:t>AE1156</w:t>
                   </w:r>
                 </w:p>
               </w:tc>
@@ -2587,10 +2589,10 @@
                   </w:pPr>
                   <w:r>
                     <w:rPr>
-                      <w:rFonts w:ascii="Calibri" w:eastAsia="Times New Roman" w:hAnsi="Calibri" w:cs="Calibri"/>
-                      <w:color w:val="000000"/>
-                    </w:rPr>
-                    <w:t>AE1172</w:t>
+                      <w:rFonts w:ascii="Calibri" w:hAnsi="Calibri" w:cs="Calibri"/>
+                      <w:color w:val="000000"/>
+                    </w:rPr>
+                    <w:t>AE1151</w:t>
                   </w:r>
                 </w:p>
               </w:tc>
@@ -2685,10 +2687,10 @@
                   </w:pPr>
                   <w:r>
                     <w:rPr>
-                      <w:rFonts w:ascii="Calibri" w:eastAsia="Times New Roman" w:hAnsi="Calibri" w:cs="Calibri"/>
-                      <w:color w:val="000000"/>
-                    </w:rPr>
-                    <w:t>AE1173</w:t>
+                      <w:rFonts w:ascii="Calibri" w:hAnsi="Calibri" w:cs="Calibri"/>
+                      <w:color w:val="000000"/>
+                    </w:rPr>
+                    <w:t>AE1155</w:t>
                   </w:r>
                 </w:p>
               </w:tc>
@@ -2783,10 +2785,10 @@
                   </w:pPr>
                   <w:r>
                     <w:rPr>
-                      <w:rFonts w:ascii="Calibri" w:eastAsia="Times New Roman" w:hAnsi="Calibri" w:cs="Calibri"/>
-                      <w:color w:val="000000"/>
-                    </w:rPr>
-                    <w:t>AE1174</w:t>
+                      <w:rFonts w:ascii="Calibri" w:hAnsi="Calibri" w:cs="Calibri"/>
+                      <w:color w:val="000000"/>
+                    </w:rPr>
+                    <w:t>AE1159</w:t>
                   </w:r>
                 </w:p>
               </w:tc>
@@ -2881,10 +2883,10 @@
                   </w:pPr>
                   <w:r>
                     <w:rPr>
-                      <w:rFonts w:ascii="Calibri" w:eastAsia="Times New Roman" w:hAnsi="Calibri" w:cs="Calibri"/>
-                      <w:color w:val="000000"/>
-                    </w:rPr>
-                    <w:t>AE1175</w:t>
+                      <w:rFonts w:ascii="Calibri" w:hAnsi="Calibri" w:cs="Calibri"/>
+                      <w:color w:val="000000"/>
+                    </w:rPr>
+                    <w:t>AE1149</w:t>
                   </w:r>
                 </w:p>
               </w:tc>
@@ -2979,10 +2981,10 @@
                   </w:pPr>
                   <w:r>
                     <w:rPr>
-                      <w:rFonts w:ascii="Calibri" w:eastAsia="Times New Roman" w:hAnsi="Calibri" w:cs="Calibri"/>
-                      <w:color w:val="000000"/>
-                    </w:rPr>
-                    <w:t>AE1176</w:t>
+                      <w:rFonts w:ascii="Calibri" w:hAnsi="Calibri" w:cs="Calibri"/>
+                      <w:color w:val="000000"/>
+                    </w:rPr>
+                    <w:t>AE1153</w:t>
                   </w:r>
                 </w:p>
               </w:tc>
@@ -3077,10 +3079,10 @@
                   </w:pPr>
                   <w:r>
                     <w:rPr>
-                      <w:rFonts w:ascii="Calibri" w:eastAsia="Times New Roman" w:hAnsi="Calibri" w:cs="Calibri"/>
-                      <w:color w:val="000000"/>
-                    </w:rPr>
-                    <w:t>AE1177</w:t>
+                      <w:rFonts w:ascii="Calibri" w:hAnsi="Calibri" w:cs="Calibri"/>
+                      <w:color w:val="000000"/>
+                    </w:rPr>
+                    <w:t>AE1157</w:t>
                   </w:r>
                 </w:p>
               </w:tc>
@@ -3175,10 +3177,10 @@
                   </w:pPr>
                   <w:r>
                     <w:rPr>
-                      <w:rFonts w:ascii="Calibri" w:eastAsia="Times New Roman" w:hAnsi="Calibri" w:cs="Calibri"/>
-                      <w:color w:val="000000"/>
-                    </w:rPr>
-                    <w:t>AE1178</w:t>
+                      <w:rFonts w:ascii="Calibri" w:hAnsi="Calibri" w:cs="Calibri"/>
+                      <w:color w:val="000000"/>
+                    </w:rPr>
+                    <w:t>AE1150</w:t>
                   </w:r>
                 </w:p>
               </w:tc>
@@ -3273,10 +3275,10 @@
                   </w:pPr>
                   <w:r>
                     <w:rPr>
-                      <w:rFonts w:ascii="Calibri" w:eastAsia="Times New Roman" w:hAnsi="Calibri" w:cs="Calibri"/>
-                      <w:color w:val="000000"/>
-                    </w:rPr>
-                    <w:t>AE1179</w:t>
+                      <w:rFonts w:ascii="Calibri" w:hAnsi="Calibri" w:cs="Calibri"/>
+                      <w:color w:val="000000"/>
+                    </w:rPr>
+                    <w:t>AE1154</w:t>
                   </w:r>
                 </w:p>
               </w:tc>
@@ -3371,10 +3373,10 @@
                   </w:pPr>
                   <w:r>
                     <w:rPr>
-                      <w:rFonts w:ascii="Calibri" w:eastAsia="Times New Roman" w:hAnsi="Calibri" w:cs="Calibri"/>
-                      <w:color w:val="000000"/>
-                    </w:rPr>
-                    <w:t>AE1180</w:t>
+                      <w:rFonts w:ascii="Calibri" w:hAnsi="Calibri" w:cs="Calibri"/>
+                      <w:color w:val="000000"/>
+                    </w:rPr>
+                    <w:t>AE1158</w:t>
                   </w:r>
                 </w:p>
               </w:tc>
@@ -5145,8 +5147,6 @@
       <w:r>
         <w:t xml:space="preserve"> compared to no treatment</w:t>
       </w:r>
-      <w:bookmarkStart w:id="0" w:name="_GoBack"/>
-      <w:bookmarkEnd w:id="0"/>
       <w:r>
         <w:t>.</w:t>
       </w:r>

</xml_diff>

<commit_message>
changes to rmd script and docx+pdf
</commit_message>
<xml_diff>
--- a/HW3/hw3.docx
+++ b/HW3/hw3.docx
@@ -69,8 +69,6 @@
       <w:r>
         <w:t>Part a</w:t>
       </w:r>
-      <w:bookmarkStart w:id="0" w:name="_GoBack"/>
-      <w:bookmarkEnd w:id="0"/>
     </w:p>
     <w:tbl>
       <w:tblPr>
@@ -4872,10 +4870,10 @@
           <w:noProof/>
         </w:rPr>
         <w:drawing>
-          <wp:inline distT="0" distB="0" distL="0" distR="0" wp14:anchorId="66FB86D0" wp14:editId="5A6FC22A">
-            <wp:extent cx="3171825" cy="1943100"/>
-            <wp:effectExtent l="0" t="0" r="9525" b="0"/>
-            <wp:docPr id="10" name="Picture 10"/>
+          <wp:inline distT="0" distB="0" distL="0" distR="0" wp14:anchorId="2783C4BD" wp14:editId="67CF05BB">
+            <wp:extent cx="5943600" cy="1998345"/>
+            <wp:effectExtent l="0" t="0" r="0" b="1905"/>
+            <wp:docPr id="25" name="Picture 25"/>
             <wp:cNvGraphicFramePr>
               <a:graphicFrameLocks xmlns:a="http://schemas.openxmlformats.org/drawingml/2006/main" noChangeAspect="1"/>
             </wp:cNvGraphicFramePr>
@@ -4895,7 +4893,7 @@
                   <pic:spPr>
                     <a:xfrm>
                       <a:off x="0" y="0"/>
-                      <a:ext cx="3171825" cy="1943100"/>
+                      <a:ext cx="5943600" cy="1998345"/>
                     </a:xfrm>
                     <a:prstGeom prst="rect">
                       <a:avLst/>
@@ -4938,51 +4936,34 @@
           <w:shd w:val="clear" w:color="auto" w:fill="FFFFFF"/>
         </w:rPr>
       </w:pPr>
-    </w:p>
-    <w:p>
-      <w:pPr>
-        <w:pStyle w:val="NoSpacing"/>
-      </w:pPr>
-      <w:r>
-        <w:rPr>
-          <w:u w:val="single"/>
-        </w:rPr>
-        <w:t>Genes differentially expressed with threshold &lt; 0.01</w:t>
-      </w:r>
-      <w:r>
-        <w:t>:</w:t>
-      </w:r>
-    </w:p>
-    <w:p>
-      <w:pPr>
-        <w:pStyle w:val="NoSpacing"/>
-      </w:pPr>
-    </w:p>
-    <w:p>
-      <w:pPr>
-        <w:pStyle w:val="NoSpacing"/>
-      </w:pPr>
-      <w:r>
-        <w:rPr>
-          <w:u w:val="single"/>
-        </w:rPr>
-        <w:t>Log2fold change</w:t>
-      </w:r>
-      <w:r>
-        <w:t>:</w:t>
-      </w:r>
-    </w:p>
-    <w:p>
-      <w:pPr>
-        <w:pStyle w:val="NormalWeb"/>
-        <w:shd w:val="clear" w:color="auto" w:fill="FFFFFF"/>
-        <w:spacing w:before="0" w:beforeAutospacing="0" w:after="150" w:afterAutospacing="0" w:line="300" w:lineRule="atLeast"/>
+      <w:r>
         <w:rPr>
           <w:rFonts w:ascii="Helvetica" w:hAnsi="Helvetica" w:cs="Helvetica"/>
           <w:color w:val="333333"/>
           <w:sz w:val="21"/>
           <w:szCs w:val="21"/>
+          <w:shd w:val="clear" w:color="auto" w:fill="FFFFFF"/>
         </w:rPr>
+        <w:t>There 5264 are genes with p-value &lt; 0.05</w:t>
+      </w:r>
+    </w:p>
+    <w:p>
+      <w:pPr>
+        <w:pStyle w:val="NoSpacing"/>
+      </w:pPr>
+      <w:r>
+        <w:rPr>
+          <w:u w:val="single"/>
+        </w:rPr>
+        <w:t>Genes differentially expressed with threshold &lt; 0.01</w:t>
+      </w:r>
+      <w:r>
+        <w:t>:</w:t>
+      </w:r>
+    </w:p>
+    <w:p>
+      <w:pPr>
+        <w:pStyle w:val="NoSpacing"/>
       </w:pPr>
       <w:r>
         <w:rPr>
@@ -4990,68 +4971,80 @@
           <w:color w:val="333333"/>
           <w:sz w:val="21"/>
           <w:szCs w:val="21"/>
+          <w:shd w:val="clear" w:color="auto" w:fill="FFFFFF"/>
         </w:rPr>
-        <w:lastRenderedPageBreak/>
-        <w:t xml:space="preserve">There are </w:t>
-      </w:r>
+        <w:t>There 4001 are genes with p-value &lt; 0.01</w:t>
+      </w:r>
+    </w:p>
+    <w:p>
+      <w:pPr>
+        <w:pStyle w:val="NoSpacing"/>
+      </w:pPr>
       <w:r>
         <w:rPr>
-          <w:rFonts w:ascii="Helvetica" w:hAnsi="Helvetica" w:cs="Helvetica"/>
+          <w:u w:val="single"/>
+        </w:rPr>
+        <w:t>Log2fold change</w:t>
+      </w:r>
+      <w:r>
+        <w:t>:</w:t>
+      </w:r>
+    </w:p>
+    <w:p>
+      <w:pPr>
+        <w:shd w:val="clear" w:color="auto" w:fill="FFFFFF"/>
+        <w:spacing w:after="150" w:line="300" w:lineRule="atLeast"/>
+        <w:rPr>
+          <w:rFonts w:ascii="Helvetica" w:eastAsia="Times New Roman" w:hAnsi="Helvetica" w:cs="Helvetica"/>
           <w:color w:val="333333"/>
           <w:sz w:val="21"/>
           <w:szCs w:val="21"/>
+          <w:lang w:val="en-IL" w:eastAsia="en-IL"/>
         </w:rPr>
-        <w:t>764</w:t>
-      </w:r>
+      </w:pPr>
       <w:r>
         <w:rPr>
-          <w:rFonts w:ascii="Helvetica" w:hAnsi="Helvetica" w:cs="Helvetica"/>
+          <w:rFonts w:ascii="Helvetica" w:eastAsia="Times New Roman" w:hAnsi="Helvetica" w:cs="Helvetica"/>
           <w:color w:val="333333"/>
           <w:sz w:val="21"/>
           <w:szCs w:val="21"/>
+          <w:lang w:val="en-IL" w:eastAsia="en-IL"/>
         </w:rPr>
-        <w:t xml:space="preserve"> with log fold change above 2</w:t>
+        <w:lastRenderedPageBreak/>
+        <w:t>There are 573 with log fold change above 2</w:t>
       </w:r>
     </w:p>
     <w:p>
       <w:pPr>
-        <w:pStyle w:val="NormalWeb"/>
         <w:shd w:val="clear" w:color="auto" w:fill="FFFFFF"/>
-        <w:spacing w:before="0" w:beforeAutospacing="0" w:after="150" w:afterAutospacing="0" w:line="300" w:lineRule="atLeast"/>
+        <w:spacing w:after="150" w:line="300" w:lineRule="atLeast"/>
         <w:rPr>
-          <w:rFonts w:ascii="Helvetica" w:hAnsi="Helvetica" w:cs="Helvetica"/>
+          <w:rFonts w:ascii="Helvetica" w:eastAsia="Times New Roman" w:hAnsi="Helvetica" w:cs="Helvetica"/>
           <w:color w:val="333333"/>
           <w:sz w:val="21"/>
           <w:szCs w:val="21"/>
+          <w:lang w:val="en-IL" w:eastAsia="en-IL"/>
         </w:rPr>
       </w:pPr>
       <w:r>
         <w:rPr>
-          <w:rFonts w:ascii="Helvetica" w:hAnsi="Helvetica" w:cs="Helvetica"/>
+          <w:rFonts w:ascii="Helvetica" w:eastAsia="Times New Roman" w:hAnsi="Helvetica" w:cs="Helvetica"/>
           <w:color w:val="333333"/>
           <w:sz w:val="21"/>
           <w:szCs w:val="21"/>
+          <w:lang w:val="en-IL" w:eastAsia="en-IL"/>
         </w:rPr>
-        <w:t xml:space="preserve">There are </w:t>
-      </w:r>
-      <w:r>
+        <w:t>There are 654 with log fold change below -2</w:t>
+      </w:r>
+    </w:p>
+    <w:p>
+      <w:pPr>
+        <w:pStyle w:val="NoSpacing"/>
         <w:rPr>
-          <w:rFonts w:ascii="Helvetica" w:hAnsi="Helvetica" w:cs="Helvetica"/>
-          <w:color w:val="333333"/>
-          <w:sz w:val="21"/>
-          <w:szCs w:val="21"/>
+          <w:u w:val="single"/>
+          <w:lang w:val="en-IL"/>
         </w:rPr>
-        <w:t>618</w:t>
-      </w:r>
-      <w:r>
-        <w:rPr>
-          <w:rFonts w:ascii="Helvetica" w:hAnsi="Helvetica" w:cs="Helvetica"/>
-          <w:color w:val="333333"/>
-          <w:sz w:val="21"/>
-          <w:szCs w:val="21"/>
-        </w:rPr>
-        <w:t xml:space="preserve"> with log fold change below -2</w:t>
-      </w:r>
+      </w:pPr>
     </w:p>
     <w:p>
       <w:pPr>
@@ -5084,10 +5077,10 @@
           <w:noProof/>
         </w:rPr>
         <w:drawing>
-          <wp:inline distT="0" distB="0" distL="0" distR="0" wp14:anchorId="4C40ECE7" wp14:editId="2CED7E80">
-            <wp:extent cx="5943600" cy="4076065"/>
-            <wp:effectExtent l="0" t="0" r="0" b="635"/>
-            <wp:docPr id="24" name="Picture 24"/>
+          <wp:inline distT="0" distB="0" distL="0" distR="0" wp14:anchorId="11A01FDD" wp14:editId="10D5CED2">
+            <wp:extent cx="5943600" cy="3883660"/>
+            <wp:effectExtent l="0" t="0" r="0" b="2540"/>
+            <wp:docPr id="26" name="Picture 26"/>
             <wp:cNvGraphicFramePr>
               <a:graphicFrameLocks xmlns:a="http://schemas.openxmlformats.org/drawingml/2006/main" noChangeAspect="1"/>
             </wp:cNvGraphicFramePr>
@@ -5107,7 +5100,7 @@
                   <pic:spPr>
                     <a:xfrm>
                       <a:off x="0" y="0"/>
-                      <a:ext cx="5943600" cy="4076065"/>
+                      <a:ext cx="5943600" cy="3883660"/>
                     </a:xfrm>
                     <a:prstGeom prst="rect">
                       <a:avLst/>
@@ -5163,16 +5156,21 @@
       <w:pPr>
         <w:pStyle w:val="NoSpacing"/>
       </w:pPr>
+    </w:p>
+    <w:p>
+      <w:pPr>
+        <w:pStyle w:val="NoSpacing"/>
+      </w:pPr>
       <w:r>
         <w:rPr>
           <w:noProof/>
         </w:rPr>
         <w:lastRenderedPageBreak/>
         <w:drawing>
-          <wp:inline distT="0" distB="0" distL="0" distR="0" wp14:anchorId="49AB185C" wp14:editId="1BED4F15">
-            <wp:extent cx="5943600" cy="3996055"/>
-            <wp:effectExtent l="0" t="0" r="0" b="4445"/>
-            <wp:docPr id="22" name="Picture 22"/>
+          <wp:inline distT="0" distB="0" distL="0" distR="0" wp14:anchorId="790DA4CE" wp14:editId="59BFE6EF">
+            <wp:extent cx="5943600" cy="3959860"/>
+            <wp:effectExtent l="0" t="0" r="0" b="2540"/>
+            <wp:docPr id="27" name="Picture 27"/>
             <wp:cNvGraphicFramePr>
               <a:graphicFrameLocks xmlns:a="http://schemas.openxmlformats.org/drawingml/2006/main" noChangeAspect="1"/>
             </wp:cNvGraphicFramePr>
@@ -5192,7 +5190,7 @@
                   <pic:spPr>
                     <a:xfrm>
                       <a:off x="0" y="0"/>
-                      <a:ext cx="5943600" cy="3996055"/>
+                      <a:ext cx="5943600" cy="3959860"/>
                     </a:xfrm>
                     <a:prstGeom prst="rect">
                       <a:avLst/>
@@ -5214,10 +5212,10 @@
           <w:noProof/>
         </w:rPr>
         <w:drawing>
-          <wp:inline distT="0" distB="0" distL="0" distR="0" wp14:anchorId="0ABF4C75" wp14:editId="47C40039">
-            <wp:extent cx="5943600" cy="3729990"/>
-            <wp:effectExtent l="0" t="0" r="0" b="3810"/>
-            <wp:docPr id="23" name="Picture 23"/>
+          <wp:inline distT="0" distB="0" distL="0" distR="0" wp14:anchorId="590521DB" wp14:editId="555BDAE6">
+            <wp:extent cx="5943600" cy="3787775"/>
+            <wp:effectExtent l="0" t="0" r="0" b="3175"/>
+            <wp:docPr id="28" name="Picture 28"/>
             <wp:cNvGraphicFramePr>
               <a:graphicFrameLocks xmlns:a="http://schemas.openxmlformats.org/drawingml/2006/main" noChangeAspect="1"/>
             </wp:cNvGraphicFramePr>
@@ -5237,7 +5235,7 @@
                   <pic:spPr>
                     <a:xfrm>
                       <a:off x="0" y="0"/>
-                      <a:ext cx="5943600" cy="3729990"/>
+                      <a:ext cx="5943600" cy="3787775"/>
                     </a:xfrm>
                     <a:prstGeom prst="rect">
                       <a:avLst/>
@@ -5890,14 +5888,8 @@
           <w:numId w:val="9"/>
         </w:numPr>
         <w:jc w:val="both"/>
-        <w:rPr>
-          <w:highlight w:val="yellow"/>
-        </w:rPr>
-      </w:pPr>
-      <w:r>
-        <w:rPr>
-          <w:highlight w:val="yellow"/>
-        </w:rPr>
+      </w:pPr>
+      <w:r>
         <w:t>The cause for deletion events</w:t>
       </w:r>
     </w:p>
@@ -5909,14 +5901,8 @@
           <w:numId w:val="9"/>
         </w:numPr>
         <w:jc w:val="both"/>
-        <w:rPr>
-          <w:highlight w:val="yellow"/>
-        </w:rPr>
-      </w:pPr>
-      <w:r>
-        <w:rPr>
-          <w:highlight w:val="yellow"/>
-        </w:rPr>
+      </w:pPr>
+      <w:r>
         <w:t xml:space="preserve">The effect of deletion events on he phenotype </w:t>
       </w:r>
     </w:p>
@@ -5928,21 +5914,9 @@
           <w:numId w:val="8"/>
         </w:numPr>
         <w:jc w:val="both"/>
-        <w:rPr>
-          <w:highlight w:val="yellow"/>
-        </w:rPr>
-      </w:pPr>
-      <w:r>
-        <w:rPr>
-          <w:highlight w:val="yellow"/>
-        </w:rPr>
-        <w:t xml:space="preserve">A deletion in TMC1 could either be a random phenomenon </w:t>
-      </w:r>
-      <w:r>
-        <w:rPr>
-          <w:highlight w:val="yellow"/>
-        </w:rPr>
-        <w:t>(like most mutations are random) or it could be, based on HW1, caused by CRISPR. The abundance of changes at the beginning and end of the sample could be explained most likely by gene editing while the low amount of changes in the middle is most likely random.</w:t>
+      </w:pPr>
+      <w:r>
+        <w:t>A deletion in TMC1 could either be a random phenomenon (like most mutations are random) or it could be, based on HW1, caused by CRISPR. The abundance of changes at the beginning and end of the sample could be explained most likely by gene editing while the low amount of changes in the middle is most likely random.</w:t>
       </w:r>
     </w:p>
     <w:p>
@@ -5955,22 +5929,13 @@
         <w:jc w:val="both"/>
       </w:pPr>
       <w:r>
-        <w:rPr>
-          <w:highlight w:val="yellow"/>
-        </w:rPr>
         <w:lastRenderedPageBreak/>
         <w:t>A single base deletion mutation will either cause a missense or a nonsense mutation which replace</w:t>
       </w:r>
       <w:r>
-        <w:rPr>
-          <w:highlight w:val="yellow"/>
-        </w:rPr>
         <w:t>s</w:t>
       </w:r>
       <w:r>
-        <w:rPr>
-          <w:highlight w:val="yellow"/>
-        </w:rPr>
         <w:t xml:space="preserve"> a codon in the amino acid. We learned that there are different categories for amino acids with different properties. This kind of mutation can cause creation of a different amino acids from the one expected.  A change in a single amino acid could (depending on the properties) completely change the phenotype or it could be a different amino acid with similar properties and the result be no change to the phenotype.</w:t>
       </w:r>
     </w:p>
@@ -6072,75 +6037,51 @@
         </w:rPr>
       </w:pPr>
       <w:r>
-        <w:rPr>
-          <w:highlight w:val="yellow"/>
-        </w:rPr>
         <w:t xml:space="preserve">There are algorithmic solutions such as the </w:t>
       </w:r>
       <w:hyperlink r:id="rId22" w:history="1">
         <w:r>
           <w:rPr>
             <w:rStyle w:val="Hyperlink"/>
-            <w:highlight w:val="yellow"/>
           </w:rPr>
           <w:t>Trinity Transcript Quantification</w:t>
         </w:r>
       </w:hyperlink>
       <w:r>
-        <w:rPr>
-          <w:highlight w:val="yellow"/>
-        </w:rPr>
         <w:t xml:space="preserve"> for </w:t>
       </w:r>
       <w:proofErr w:type="spellStart"/>
       <w:r>
-        <w:rPr>
-          <w:highlight w:val="yellow"/>
-        </w:rPr>
         <w:t>RNASeq</w:t>
       </w:r>
       <w:proofErr w:type="spellEnd"/>
       <w:r>
-        <w:rPr>
-          <w:highlight w:val="yellow"/>
-        </w:rPr>
         <w:t>.</w:t>
       </w:r>
       <w:r>
-        <w:rPr>
-          <w:highlight w:val="yellow"/>
-        </w:rPr>
         <w:t xml:space="preserve"> </w:t>
       </w:r>
       <w:proofErr w:type="gramStart"/>
       <w:r>
-        <w:rPr>
-          <w:highlight w:val="yellow"/>
-        </w:rPr>
         <w:t>Also</w:t>
       </w:r>
       <w:proofErr w:type="gramEnd"/>
       <w:r>
-        <w:rPr>
-          <w:highlight w:val="yellow"/>
-        </w:rPr>
         <w:t xml:space="preserve"> there are solutions such as </w:t>
       </w:r>
       <w:hyperlink r:id="rId23" w:history="1">
         <w:r>
           <w:rPr>
             <w:rStyle w:val="Hyperlink"/>
-            <w:highlight w:val="yellow"/>
           </w:rPr>
           <w:t>Gene Meter</w:t>
         </w:r>
       </w:hyperlink>
       <w:r>
-        <w:rPr>
-          <w:highlight w:val="yellow"/>
-        </w:rPr>
         <w:t xml:space="preserve"> for micro arrays.</w:t>
       </w:r>
+      <w:bookmarkStart w:id="0" w:name="_GoBack"/>
+      <w:bookmarkEnd w:id="0"/>
     </w:p>
     <w:sectPr>
       <w:pgSz w:w="12240" w:h="15840"/>

</xml_diff>

<commit_message>
Small fix in Q2 last section
</commit_message>
<xml_diff>
--- a/HW3/hw3.docx
+++ b/HW3/hw3.docx
@@ -3763,7 +3763,6 @@
     <w:p>
       <w:pPr>
         <w:rPr>
-          <w:rFonts w:hint="cs"/>
           <w:rtl/>
         </w:rPr>
       </w:pPr>
@@ -4764,7 +4763,6 @@
       <w:pPr>
         <w:pStyle w:val="NoSpacing"/>
         <w:rPr>
-          <w:rFonts w:hint="cs"/>
           <w:rtl/>
         </w:rPr>
       </w:pPr>
@@ -4999,7 +4997,7 @@
           <w:color w:val="333333"/>
           <w:sz w:val="21"/>
           <w:szCs w:val="21"/>
-          <w:lang w:val="en-IL" w:eastAsia="en-IL"/>
+          <w:lang/>
         </w:rPr>
       </w:pPr>
       <w:r>
@@ -5008,7 +5006,7 @@
           <w:color w:val="333333"/>
           <w:sz w:val="21"/>
           <w:szCs w:val="21"/>
-          <w:lang w:val="en-IL" w:eastAsia="en-IL"/>
+          <w:lang/>
         </w:rPr>
         <w:lastRenderedPageBreak/>
         <w:t>There are 573 with log fold change above 2</w:t>
@@ -5023,7 +5021,7 @@
           <w:color w:val="333333"/>
           <w:sz w:val="21"/>
           <w:szCs w:val="21"/>
-          <w:lang w:val="en-IL" w:eastAsia="en-IL"/>
+          <w:lang/>
         </w:rPr>
       </w:pPr>
       <w:r>
@@ -5032,7 +5030,7 @@
           <w:color w:val="333333"/>
           <w:sz w:val="21"/>
           <w:szCs w:val="21"/>
-          <w:lang w:val="en-IL" w:eastAsia="en-IL"/>
+          <w:lang/>
         </w:rPr>
         <w:t>There are 654 with log fold change below -2</w:t>
       </w:r>
@@ -5042,7 +5040,7 @@
         <w:pStyle w:val="NoSpacing"/>
         <w:rPr>
           <w:u w:val="single"/>
-          <w:lang w:val="en-IL"/>
+          <w:lang/>
         </w:rPr>
       </w:pPr>
     </w:p>
@@ -5885,25 +5883,12 @@
         <w:pStyle w:val="ListParagraph"/>
         <w:numPr>
           <w:ilvl w:val="0"/>
-          <w:numId w:val="9"/>
+          <w:numId w:val="8"/>
         </w:numPr>
         <w:jc w:val="both"/>
       </w:pPr>
       <w:r>
-        <w:t>The cause for deletion events</w:t>
-      </w:r>
-    </w:p>
-    <w:p>
-      <w:pPr>
-        <w:pStyle w:val="ListParagraph"/>
-        <w:numPr>
-          <w:ilvl w:val="0"/>
-          <w:numId w:val="9"/>
-        </w:numPr>
-        <w:jc w:val="both"/>
-      </w:pPr>
-      <w:r>
-        <w:t xml:space="preserve">The effect of deletion events on he phenotype </w:t>
+        <w:t>A deletion in TMC1 could either be a random phenomenon (like most mutations are random) or it could be, based on HW1, caused by CRISPR. The abundance of changes at the beginning and end of the sample could be explained most likely by gene editing while the low amount of changes in the middle is most likely random.</w:t>
       </w:r>
     </w:p>
     <w:p>
@@ -5916,28 +5901,30 @@
         <w:jc w:val="both"/>
       </w:pPr>
       <w:r>
-        <w:t>A deletion in TMC1 could either be a random phenomenon (like most mutations are random) or it could be, based on HW1, caused by CRISPR. The abundance of changes at the beginning and end of the sample could be explained most likely by gene editing while the low amount of changes in the middle is most likely random.</w:t>
+        <w:t>A single base deletion mutation will either cause a missense or a nonsense mutation which replace</w:t>
+      </w:r>
+      <w:r>
+        <w:t>s</w:t>
+      </w:r>
+      <w:r>
+        <w:t xml:space="preserve"> a codon in the amino acid. We learned that there are different categories for amino </w:t>
+      </w:r>
+      <w:r>
+        <w:lastRenderedPageBreak/>
+        <w:t>acids with different properties. This kind of mutation can cause creation of a different amino acids from the one expected.  A change in a single amino acid could (depending on the properties) completely change the phenotype or it could be a different amino acid with similar properties and the result be no change to the phenotype.</w:t>
       </w:r>
     </w:p>
     <w:p>
       <w:pPr>
         <w:pStyle w:val="ListParagraph"/>
-        <w:numPr>
-          <w:ilvl w:val="0"/>
-          <w:numId w:val="8"/>
-        </w:numPr>
+        <w:ind w:left="1080"/>
         <w:jc w:val="both"/>
       </w:pPr>
       <w:r>
-        <w:lastRenderedPageBreak/>
-        <w:t>A single base deletion mutation will either cause a missense or a nonsense mutation which replace</w:t>
-      </w:r>
-      <w:r>
-        <w:t>s</w:t>
-      </w:r>
-      <w:r>
-        <w:t xml:space="preserve"> a codon in the amino acid. We learned that there are different categories for amino acids with different properties. This kind of mutation can cause creation of a different amino acids from the one expected.  A change in a single amino acid could (depending on the properties) completely change the phenotype or it could be a different amino acid with similar properties and the result be no change to the phenotype.</w:t>
-      </w:r>
+        <w:t>As we’ve seen in the first home assignment, if the indels were indeed caused by CRISPR, the change in phenotype might be an improvement in hearing.</w:t>
+      </w:r>
+      <w:bookmarkStart w:id="0" w:name="_GoBack"/>
+      <w:bookmarkEnd w:id="0"/>
     </w:p>
     <w:p>
       <w:pPr>
@@ -6032,7 +6019,6 @@
       <w:pPr>
         <w:pStyle w:val="ListParagraph"/>
         <w:rPr>
-          <w:rFonts w:hint="cs"/>
           <w:rtl/>
         </w:rPr>
       </w:pPr>
@@ -6080,8 +6066,6 @@
       <w:r>
         <w:t xml:space="preserve"> for micro arrays.</w:t>
       </w:r>
-      <w:bookmarkStart w:id="0" w:name="_GoBack"/>
-      <w:bookmarkEnd w:id="0"/>
     </w:p>
     <w:sectPr>
       <w:pgSz w:w="12240" w:h="15840"/>

</xml_diff>